<commit_message>
Empezado apartado de Diseño e implementación y pequeños cambios en el minijuego de parábolas.
</commit_message>
<xml_diff>
--- a/TFG David Perucho Conde.docx
+++ b/TFG David Perucho Conde.docx
@@ -1084,13 +1084,25 @@
       <w:pPr>
         <w:pStyle w:val="Prrafodelista"/>
         <w:ind w:left="1080"/>
-        <w:rPr>
-          <w:sz w:val="24"/>
-          <w:szCs w:val="24"/>
-        </w:rPr>
-      </w:pPr>
-      <w:r>
-        <w:rPr>
+        <w:jc w:val="center"/>
+        <w:rPr>
+          <w:sz w:val="24"/>
+          <w:szCs w:val="24"/>
+        </w:rPr>
+      </w:pPr>
+      <w:r>
+        <w:rPr>
+          <w:b/>
+          <w:bCs/>
+          <w:sz w:val="24"/>
+          <w:szCs w:val="24"/>
+        </w:rPr>
+        <w:t xml:space="preserve">Figura 2.1: </w:t>
+      </w:r>
+      <w:r>
+        <w:rPr>
+          <w:b/>
+          <w:bCs/>
           <w:sz w:val="24"/>
           <w:szCs w:val="24"/>
         </w:rPr>
@@ -1099,6 +1111,8 @@
       <w:proofErr w:type="spellStart"/>
       <w:r>
         <w:rPr>
+          <w:b/>
+          <w:bCs/>
           <w:sz w:val="24"/>
           <w:szCs w:val="24"/>
         </w:rPr>
@@ -1107,6 +1121,8 @@
       <w:proofErr w:type="spellEnd"/>
       <w:r>
         <w:rPr>
+          <w:b/>
+          <w:bCs/>
           <w:sz w:val="24"/>
           <w:szCs w:val="24"/>
         </w:rPr>
@@ -1115,6 +1131,8 @@
       <w:proofErr w:type="spellStart"/>
       <w:r>
         <w:rPr>
+          <w:b/>
+          <w:bCs/>
           <w:sz w:val="24"/>
           <w:szCs w:val="24"/>
         </w:rPr>
@@ -1123,10 +1141,19 @@
       <w:proofErr w:type="spellEnd"/>
       <w:r>
         <w:rPr>
-          <w:sz w:val="24"/>
-          <w:szCs w:val="24"/>
-        </w:rPr>
-        <w:t xml:space="preserve">. Link: </w:t>
+          <w:b/>
+          <w:bCs/>
+          <w:sz w:val="24"/>
+          <w:szCs w:val="24"/>
+        </w:rPr>
+        <w:t>.</w:t>
+      </w:r>
+      <w:r>
+        <w:rPr>
+          <w:sz w:val="24"/>
+          <w:szCs w:val="24"/>
+        </w:rPr>
+        <w:t xml:space="preserve"> Link: </w:t>
       </w:r>
       <w:hyperlink r:id="rId6" w:history="1">
         <w:r>
@@ -1425,13 +1452,25 @@
     <w:p>
       <w:pPr>
         <w:pStyle w:val="Prrafodelista"/>
-        <w:rPr>
-          <w:sz w:val="24"/>
-          <w:szCs w:val="24"/>
-        </w:rPr>
-      </w:pPr>
-      <w:r>
-        <w:rPr>
+        <w:jc w:val="center"/>
+        <w:rPr>
+          <w:sz w:val="24"/>
+          <w:szCs w:val="24"/>
+        </w:rPr>
+      </w:pPr>
+      <w:r>
+        <w:rPr>
+          <w:b/>
+          <w:bCs/>
+          <w:sz w:val="24"/>
+          <w:szCs w:val="24"/>
+        </w:rPr>
+        <w:t xml:space="preserve">Figura 2.2: </w:t>
+      </w:r>
+      <w:r>
+        <w:rPr>
+          <w:b/>
+          <w:bCs/>
           <w:sz w:val="24"/>
           <w:szCs w:val="24"/>
         </w:rPr>
@@ -1440,6 +1479,8 @@
       <w:proofErr w:type="spellStart"/>
       <w:r>
         <w:rPr>
+          <w:b/>
+          <w:bCs/>
           <w:sz w:val="24"/>
           <w:szCs w:val="24"/>
         </w:rPr>
@@ -1448,6 +1489,8 @@
       <w:proofErr w:type="spellEnd"/>
       <w:r>
         <w:rPr>
+          <w:b/>
+          <w:bCs/>
           <w:sz w:val="24"/>
           <w:szCs w:val="24"/>
         </w:rPr>
@@ -1456,6 +1499,8 @@
       <w:proofErr w:type="spellStart"/>
       <w:r>
         <w:rPr>
+          <w:b/>
+          <w:bCs/>
           <w:sz w:val="24"/>
           <w:szCs w:val="24"/>
         </w:rPr>
@@ -1464,6 +1509,8 @@
       <w:proofErr w:type="spellEnd"/>
       <w:r>
         <w:rPr>
+          <w:b/>
+          <w:bCs/>
           <w:sz w:val="24"/>
           <w:szCs w:val="24"/>
         </w:rPr>
@@ -1472,6 +1519,8 @@
       <w:proofErr w:type="spellStart"/>
       <w:r>
         <w:rPr>
+          <w:b/>
+          <w:bCs/>
           <w:sz w:val="24"/>
           <w:szCs w:val="24"/>
         </w:rPr>
@@ -1480,10 +1529,19 @@
       <w:proofErr w:type="spellEnd"/>
       <w:r>
         <w:rPr>
-          <w:sz w:val="24"/>
-          <w:szCs w:val="24"/>
-        </w:rPr>
-        <w:t xml:space="preserve">. Link: </w:t>
+          <w:b/>
+          <w:bCs/>
+          <w:sz w:val="24"/>
+          <w:szCs w:val="24"/>
+        </w:rPr>
+        <w:t xml:space="preserve">. </w:t>
+      </w:r>
+      <w:r>
+        <w:rPr>
+          <w:sz w:val="24"/>
+          <w:szCs w:val="24"/>
+        </w:rPr>
+        <w:t xml:space="preserve">Link: </w:t>
       </w:r>
       <w:hyperlink r:id="rId8" w:history="1">
         <w:r>
@@ -1495,13 +1553,6 @@
           <w:t>https://play.google.com/store/apps/details?id=com.fugo.wow&amp;hl=es</w:t>
         </w:r>
       </w:hyperlink>
-      <w:r>
-        <w:rPr>
-          <w:sz w:val="24"/>
-          <w:szCs w:val="24"/>
-        </w:rPr>
-        <w:t xml:space="preserve"> </w:t>
-      </w:r>
     </w:p>
     <w:p>
       <w:pPr>
@@ -1646,21 +1697,35 @@
     <w:p>
       <w:pPr>
         <w:pStyle w:val="Prrafodelista"/>
-        <w:rPr>
-          <w:sz w:val="24"/>
-          <w:szCs w:val="24"/>
-        </w:rPr>
-      </w:pPr>
-      <w:r>
-        <w:rPr>
-          <w:sz w:val="24"/>
-          <w:szCs w:val="24"/>
-        </w:rPr>
-        <w:t xml:space="preserve">Pantallazo de </w:t>
-      </w:r>
-      <w:proofErr w:type="spellStart"/>
-      <w:r>
-        <w:rPr>
+        <w:jc w:val="center"/>
+        <w:rPr>
+          <w:sz w:val="24"/>
+          <w:szCs w:val="24"/>
+        </w:rPr>
+      </w:pPr>
+      <w:r>
+        <w:rPr>
+          <w:b/>
+          <w:bCs/>
+          <w:sz w:val="24"/>
+          <w:szCs w:val="24"/>
+        </w:rPr>
+        <w:t>Figura 2.3: Imagen</w:t>
+      </w:r>
+      <w:r>
+        <w:rPr>
+          <w:b/>
+          <w:bCs/>
+          <w:sz w:val="24"/>
+          <w:szCs w:val="24"/>
+        </w:rPr>
+        <w:t xml:space="preserve"> de </w:t>
+      </w:r>
+      <w:proofErr w:type="spellStart"/>
+      <w:r>
+        <w:rPr>
+          <w:b/>
+          <w:bCs/>
           <w:sz w:val="24"/>
           <w:szCs w:val="24"/>
         </w:rPr>
@@ -1669,17 +1734,19 @@
       <w:proofErr w:type="spellEnd"/>
       <w:r>
         <w:rPr>
-          <w:sz w:val="24"/>
-          <w:szCs w:val="24"/>
-        </w:rPr>
-        <w:t>: Juegos Mentales</w:t>
-      </w:r>
-      <w:r>
-        <w:rPr>
-          <w:sz w:val="24"/>
-          <w:szCs w:val="24"/>
-        </w:rPr>
-        <w:t xml:space="preserve">. Link: </w:t>
+          <w:b/>
+          <w:bCs/>
+          <w:sz w:val="24"/>
+          <w:szCs w:val="24"/>
+        </w:rPr>
+        <w:t>: Juegos Mentales.</w:t>
+      </w:r>
+      <w:r>
+        <w:rPr>
+          <w:sz w:val="24"/>
+          <w:szCs w:val="24"/>
+        </w:rPr>
+        <w:t xml:space="preserve"> Link: </w:t>
       </w:r>
       <w:hyperlink r:id="rId10" w:history="1">
         <w:r>
@@ -1830,7 +1897,45 @@
           <w:szCs w:val="32"/>
           <w:u w:val="single"/>
         </w:rPr>
-        <w:t>DESARROLLO</w:t>
+        <w:t>D</w:t>
+      </w:r>
+      <w:r>
+        <w:rPr>
+          <w:b/>
+          <w:bCs/>
+          <w:sz w:val="32"/>
+          <w:szCs w:val="32"/>
+          <w:u w:val="single"/>
+        </w:rPr>
+        <w:t>ISEÑO E IMPLEMENTACIÓN</w:t>
+      </w:r>
+    </w:p>
+    <w:p>
+      <w:pPr>
+        <w:pStyle w:val="Prrafodelista"/>
+        <w:rPr>
+          <w:b/>
+          <w:bCs/>
+          <w:sz w:val="24"/>
+          <w:szCs w:val="24"/>
+          <w:u w:val="single"/>
+        </w:rPr>
+      </w:pPr>
+    </w:p>
+    <w:p>
+      <w:pPr>
+        <w:pStyle w:val="Prrafodelista"/>
+        <w:rPr>
+          <w:sz w:val="24"/>
+          <w:szCs w:val="24"/>
+        </w:rPr>
+      </w:pPr>
+      <w:r>
+        <w:rPr>
+          <w:sz w:val="24"/>
+          <w:szCs w:val="24"/>
+        </w:rPr>
+        <w:t>A lo largo de este apartado se hablará de todas las herramientas, metodologías y modelos que han sido utilizados para el desarrollo del TFG. Explicando las ventajas y los inconvenientes que han presentado, así como el motivo de su elección.</w:t>
       </w:r>
     </w:p>
     <w:p>
@@ -1868,44 +1973,9 @@
           <w:szCs w:val="24"/>
           <w:u w:val="single"/>
         </w:rPr>
-        <w:t>Justificación de dispositivos y motor</w:t>
-      </w:r>
-    </w:p>
-    <w:p>
-      <w:pPr>
-        <w:pStyle w:val="Prrafodelista"/>
-        <w:rPr>
-          <w:sz w:val="24"/>
-          <w:szCs w:val="24"/>
-        </w:rPr>
-      </w:pPr>
-      <w:r>
-        <w:rPr>
-          <w:sz w:val="24"/>
-          <w:szCs w:val="24"/>
-        </w:rPr>
-        <w:t>Uso de dispositivos por edades.</w:t>
-      </w:r>
-    </w:p>
-    <w:p>
-      <w:pPr>
-        <w:pStyle w:val="Prrafodelista"/>
-        <w:rPr>
-          <w:sz w:val="24"/>
-          <w:szCs w:val="24"/>
-        </w:rPr>
-      </w:pPr>
-      <w:r>
-        <w:rPr>
-          <w:sz w:val="24"/>
-          <w:szCs w:val="24"/>
-        </w:rPr>
-        <w:t>Uso de móvil en España:</w:t>
-      </w:r>
-    </w:p>
-    <w:p>
-      <w:pPr>
-        <w:pStyle w:val="Prrafodelista"/>
+        <w:t>D</w:t>
+      </w:r>
+      <w:r>
         <w:rPr>
           <w:b/>
           <w:bCs/>
@@ -1913,6 +1983,88 @@
           <w:szCs w:val="24"/>
           <w:u w:val="single"/>
         </w:rPr>
+        <w:t xml:space="preserve">ispositivos </w:t>
+      </w:r>
+      <w:r>
+        <w:rPr>
+          <w:b/>
+          <w:bCs/>
+          <w:sz w:val="24"/>
+          <w:szCs w:val="24"/>
+          <w:u w:val="single"/>
+        </w:rPr>
+        <w:t>para el desarrollo</w:t>
+      </w:r>
+    </w:p>
+    <w:p>
+      <w:pPr>
+        <w:pStyle w:val="Prrafodelista"/>
+        <w:rPr>
+          <w:sz w:val="24"/>
+          <w:szCs w:val="24"/>
+        </w:rPr>
+      </w:pPr>
+      <w:r>
+        <w:rPr>
+          <w:sz w:val="24"/>
+          <w:szCs w:val="24"/>
+        </w:rPr>
+        <w:lastRenderedPageBreak/>
+        <w:t xml:space="preserve">El videojuego se desarrollará tanto para ordenador como para móviles. Esto es debido a que estos, son los dispositivos más comunes para los que desarrollan videojuegos actualmente, no solo en el caso de la gente joven, también en las personas de la tercera edad. </w:t>
+      </w:r>
+    </w:p>
+    <w:p>
+      <w:pPr>
+        <w:pStyle w:val="Prrafodelista"/>
+        <w:rPr>
+          <w:sz w:val="24"/>
+          <w:szCs w:val="24"/>
+        </w:rPr>
+      </w:pPr>
+    </w:p>
+    <w:p>
+      <w:pPr>
+        <w:pStyle w:val="Prrafodelista"/>
+        <w:rPr>
+          <w:sz w:val="24"/>
+          <w:szCs w:val="24"/>
+        </w:rPr>
+      </w:pPr>
+      <w:r>
+        <w:rPr>
+          <w:sz w:val="24"/>
+          <w:szCs w:val="24"/>
+        </w:rPr>
+        <w:t xml:space="preserve">En estas imágenes podemos ver el acceso a smartphones y ordenadores en España dividido por edades, en ellas se observa </w:t>
+      </w:r>
+      <w:proofErr w:type="spellStart"/>
+      <w:r>
+        <w:rPr>
+          <w:sz w:val="24"/>
+          <w:szCs w:val="24"/>
+        </w:rPr>
+        <w:t>como</w:t>
+      </w:r>
+      <w:proofErr w:type="spellEnd"/>
+      <w:r>
+        <w:rPr>
+          <w:sz w:val="24"/>
+          <w:szCs w:val="24"/>
+        </w:rPr>
+        <w:t xml:space="preserve"> más de la mitad de las personas de mayores de 65 años tienen acceso a móvil u ordenador:</w:t>
+      </w:r>
+    </w:p>
+    <w:p>
+      <w:pPr>
+        <w:pStyle w:val="Prrafodelista"/>
+        <w:jc w:val="center"/>
+        <w:rPr>
+          <w:b/>
+          <w:bCs/>
+          <w:sz w:val="24"/>
+          <w:szCs w:val="24"/>
+          <w:u w:val="single"/>
+        </w:rPr>
       </w:pPr>
       <w:r>
         <w:rPr>
@@ -1923,9 +2075,8 @@
           <w:szCs w:val="24"/>
           <w:u w:val="single"/>
         </w:rPr>
-        <w:lastRenderedPageBreak/>
         <w:drawing>
-          <wp:inline distT="0" distB="0" distL="0" distR="0" wp14:anchorId="2645E088" wp14:editId="0145C680">
+          <wp:inline distT="0" distB="0" distL="0" distR="0" wp14:anchorId="7D7501D3" wp14:editId="0CD3F3B1">
             <wp:extent cx="5400040" cy="2827020"/>
             <wp:effectExtent l="0" t="0" r="0" b="0"/>
             <wp:docPr id="866921935" name="Imagen 1"/>
@@ -1970,17 +2121,27 @@
     <w:p>
       <w:pPr>
         <w:pStyle w:val="Prrafodelista"/>
-        <w:rPr>
-          <w:sz w:val="24"/>
-          <w:szCs w:val="24"/>
-        </w:rPr>
-      </w:pPr>
-      <w:r>
-        <w:rPr>
-          <w:sz w:val="24"/>
-          <w:szCs w:val="24"/>
-        </w:rPr>
-        <w:t xml:space="preserve">Link: </w:t>
+        <w:jc w:val="center"/>
+        <w:rPr>
+          <w:sz w:val="24"/>
+          <w:szCs w:val="24"/>
+        </w:rPr>
+      </w:pPr>
+      <w:r>
+        <w:rPr>
+          <w:b/>
+          <w:bCs/>
+          <w:sz w:val="24"/>
+          <w:szCs w:val="24"/>
+        </w:rPr>
+        <w:t>Figura 3.1: Acceso a smartphones en España por edades.</w:t>
+      </w:r>
+      <w:r>
+        <w:rPr>
+          <w:sz w:val="24"/>
+          <w:szCs w:val="24"/>
+        </w:rPr>
+        <w:t xml:space="preserve"> Link: </w:t>
       </w:r>
       <w:hyperlink r:id="rId12" w:history="1">
         <w:r>
@@ -2021,6 +2182,7 @@
     <w:p>
       <w:pPr>
         <w:pStyle w:val="Prrafodelista"/>
+        <w:jc w:val="center"/>
         <w:rPr>
           <w:sz w:val="24"/>
           <w:szCs w:val="24"/>
@@ -2033,7 +2195,7 @@
           <w:szCs w:val="24"/>
         </w:rPr>
         <w:drawing>
-          <wp:inline distT="0" distB="0" distL="0" distR="0" wp14:anchorId="22F78D4F" wp14:editId="11E109E8">
+          <wp:inline distT="0" distB="0" distL="0" distR="0" wp14:anchorId="3A38807A" wp14:editId="24A5A47C">
             <wp:extent cx="5400040" cy="2753360"/>
             <wp:effectExtent l="0" t="0" r="0" b="8890"/>
             <wp:docPr id="1092539786" name="Imagen 2"/>
@@ -2078,17 +2240,45 @@
     <w:p>
       <w:pPr>
         <w:pStyle w:val="Prrafodelista"/>
-        <w:rPr>
-          <w:sz w:val="24"/>
-          <w:szCs w:val="24"/>
-        </w:rPr>
-      </w:pPr>
-      <w:r>
-        <w:rPr>
-          <w:sz w:val="24"/>
-          <w:szCs w:val="24"/>
-        </w:rPr>
-        <w:t xml:space="preserve">Link: </w:t>
+        <w:jc w:val="center"/>
+        <w:rPr>
+          <w:sz w:val="24"/>
+          <w:szCs w:val="24"/>
+        </w:rPr>
+      </w:pPr>
+      <w:r>
+        <w:rPr>
+          <w:b/>
+          <w:bCs/>
+          <w:sz w:val="24"/>
+          <w:szCs w:val="24"/>
+        </w:rPr>
+        <w:t xml:space="preserve">Figura 3.1: Acceso a </w:t>
+      </w:r>
+      <w:r>
+        <w:rPr>
+          <w:b/>
+          <w:bCs/>
+          <w:sz w:val="24"/>
+          <w:szCs w:val="24"/>
+        </w:rPr>
+        <w:t>ordenadores</w:t>
+      </w:r>
+      <w:r>
+        <w:rPr>
+          <w:b/>
+          <w:bCs/>
+          <w:sz w:val="24"/>
+          <w:szCs w:val="24"/>
+        </w:rPr>
+        <w:t xml:space="preserve"> en España por edades.</w:t>
+      </w:r>
+      <w:r>
+        <w:rPr>
+          <w:sz w:val="24"/>
+          <w:szCs w:val="24"/>
+        </w:rPr>
+        <w:t xml:space="preserve"> Link: </w:t>
       </w:r>
       <w:hyperlink r:id="rId14" w:history="1">
         <w:r>
@@ -2097,7 +2287,16 @@
             <w:sz w:val="24"/>
             <w:szCs w:val="24"/>
           </w:rPr>
-          <w:t>https://www.ferrerguardia.org/web/content/10700?access_token=3b5fadd0-6128-44dc-9741-b5843103007b&amp;unique=225fed9e0bee0f5ea9c152a7d4d7be28f6bbfd7b</w:t>
+          <w:t>https://www.ferrerguardia.org/web/content/10700?access_token=3b5fadd0-</w:t>
+        </w:r>
+        <w:r>
+          <w:rPr>
+            <w:rStyle w:val="Hipervnculo"/>
+            <w:sz w:val="24"/>
+            <w:szCs w:val="24"/>
+          </w:rPr>
+          <w:lastRenderedPageBreak/>
+          <w:t>6128-44dc-9741-b5843103007b&amp;unique=225fed9e0bee0f5ea9c152a7d4d7be28f6bbfd7b</w:t>
         </w:r>
       </w:hyperlink>
     </w:p>
@@ -2114,41 +2313,24 @@
       <w:pPr>
         <w:pStyle w:val="Prrafodelista"/>
         <w:rPr>
-          <w:sz w:val="24"/>
-          <w:szCs w:val="24"/>
-        </w:rPr>
-      </w:pPr>
-      <w:r>
-        <w:rPr>
-          <w:sz w:val="24"/>
-          <w:szCs w:val="24"/>
-        </w:rPr>
-        <w:t>Uso de consolas Reino Unido:</w:t>
-      </w:r>
-    </w:p>
-    <w:p>
-      <w:pPr>
-        <w:pStyle w:val="Prrafodelista"/>
-        <w:rPr>
           <w:noProof/>
           <w:sz w:val="24"/>
           <w:szCs w:val="24"/>
         </w:rPr>
       </w:pPr>
-    </w:p>
-    <w:p>
-      <w:pPr>
-        <w:pStyle w:val="Prrafodelista"/>
+      <w:r>
         <w:rPr>
           <w:noProof/>
           <w:sz w:val="24"/>
           <w:szCs w:val="24"/>
         </w:rPr>
-      </w:pPr>
-    </w:p>
-    <w:p>
-      <w:pPr>
-        <w:pStyle w:val="Prrafodelista"/>
+        <w:t>Por su parte, en las siguientes imágenes podemos ver como el uso de videoconsolas es mucho menor que el de telefonos u ordenadores en personas de la tercera edad.</w:t>
+      </w:r>
+    </w:p>
+    <w:p>
+      <w:pPr>
+        <w:pStyle w:val="Prrafodelista"/>
+        <w:jc w:val="center"/>
         <w:rPr>
           <w:sz w:val="24"/>
           <w:szCs w:val="24"/>
@@ -2160,9 +2342,8 @@
           <w:sz w:val="24"/>
           <w:szCs w:val="24"/>
         </w:rPr>
-        <w:lastRenderedPageBreak/>
         <w:drawing>
-          <wp:inline distT="0" distB="0" distL="0" distR="0" wp14:anchorId="057CBE28" wp14:editId="1D97B9A8">
+          <wp:inline distT="0" distB="0" distL="0" distR="0" wp14:anchorId="01A3EC90" wp14:editId="08B6F6AE">
             <wp:extent cx="5400040" cy="4016375"/>
             <wp:effectExtent l="0" t="0" r="0" b="3175"/>
             <wp:docPr id="1210732243" name="Imagen 5"/>
@@ -2207,17 +2388,81 @@
     <w:p>
       <w:pPr>
         <w:pStyle w:val="Prrafodelista"/>
-        <w:rPr>
-          <w:sz w:val="24"/>
-          <w:szCs w:val="24"/>
-        </w:rPr>
-      </w:pPr>
-      <w:r>
-        <w:rPr>
-          <w:sz w:val="24"/>
-          <w:szCs w:val="24"/>
-        </w:rPr>
-        <w:t xml:space="preserve">Link: </w:t>
+        <w:jc w:val="center"/>
+        <w:rPr>
+          <w:sz w:val="24"/>
+          <w:szCs w:val="24"/>
+        </w:rPr>
+      </w:pPr>
+      <w:r>
+        <w:rPr>
+          <w:b/>
+          <w:bCs/>
+          <w:sz w:val="24"/>
+          <w:szCs w:val="24"/>
+        </w:rPr>
+        <w:t>Figura 3.</w:t>
+      </w:r>
+      <w:r>
+        <w:rPr>
+          <w:b/>
+          <w:bCs/>
+          <w:sz w:val="24"/>
+          <w:szCs w:val="24"/>
+        </w:rPr>
+        <w:t>3</w:t>
+      </w:r>
+      <w:r>
+        <w:rPr>
+          <w:b/>
+          <w:bCs/>
+          <w:sz w:val="24"/>
+          <w:szCs w:val="24"/>
+        </w:rPr>
+        <w:t xml:space="preserve">: Acceso a </w:t>
+      </w:r>
+      <w:r>
+        <w:rPr>
+          <w:b/>
+          <w:bCs/>
+          <w:sz w:val="24"/>
+          <w:szCs w:val="24"/>
+        </w:rPr>
+        <w:t>videoconsolas</w:t>
+      </w:r>
+      <w:r>
+        <w:rPr>
+          <w:b/>
+          <w:bCs/>
+          <w:sz w:val="24"/>
+          <w:szCs w:val="24"/>
+        </w:rPr>
+        <w:t xml:space="preserve"> en </w:t>
+      </w:r>
+      <w:r>
+        <w:rPr>
+          <w:b/>
+          <w:bCs/>
+          <w:sz w:val="24"/>
+          <w:szCs w:val="24"/>
+        </w:rPr>
+        <w:t>Reino Unido</w:t>
+      </w:r>
+      <w:r>
+        <w:rPr>
+          <w:b/>
+          <w:bCs/>
+          <w:sz w:val="24"/>
+          <w:szCs w:val="24"/>
+        </w:rPr>
+        <w:t xml:space="preserve"> por edades.</w:t>
+      </w:r>
+      <w:r>
+        <w:rPr>
+          <w:sz w:val="24"/>
+          <w:szCs w:val="24"/>
+        </w:rPr>
+        <w:t xml:space="preserve"> Link: </w:t>
       </w:r>
       <w:hyperlink r:id="rId16" w:anchor=":~:text=Demographics%20of%20Gaming%20Console%20Users%20Statistics,-By%20Age&amp;text=different%20age%20groups.-,The%20highest%20penetration%20is%20observed%20among%20the%2016%2D24%20age,a%20penetration%20rate%20of%2040%25" w:history="1">
         <w:r>
@@ -2265,6 +2510,7 @@
     <w:p>
       <w:pPr>
         <w:pStyle w:val="Prrafodelista"/>
+        <w:jc w:val="center"/>
         <w:rPr>
           <w:sz w:val="24"/>
           <w:szCs w:val="24"/>
@@ -2276,8 +2522,9 @@
           <w:sz w:val="24"/>
           <w:szCs w:val="24"/>
         </w:rPr>
+        <w:lastRenderedPageBreak/>
         <w:drawing>
-          <wp:inline distT="0" distB="0" distL="0" distR="0" wp14:anchorId="60BA338D" wp14:editId="62589A09">
+          <wp:inline distT="0" distB="0" distL="0" distR="0" wp14:anchorId="6E2224AF" wp14:editId="2EE6511D">
             <wp:extent cx="5400040" cy="2632075"/>
             <wp:effectExtent l="0" t="0" r="0" b="0"/>
             <wp:docPr id="2044935773" name="Imagen 6"/>
@@ -2321,18 +2568,28 @@
     </w:p>
     <w:p>
       <w:pPr>
-        <w:pStyle w:val="Prrafodelista"/>
-        <w:rPr>
-          <w:sz w:val="24"/>
-          <w:szCs w:val="24"/>
-        </w:rPr>
-      </w:pPr>
-      <w:r>
-        <w:rPr>
-          <w:sz w:val="24"/>
-          <w:szCs w:val="24"/>
-        </w:rPr>
-        <w:t xml:space="preserve">Link: </w:t>
+        <w:ind w:left="360"/>
+        <w:jc w:val="center"/>
+        <w:rPr>
+          <w:sz w:val="24"/>
+          <w:szCs w:val="24"/>
+        </w:rPr>
+      </w:pPr>
+      <w:r>
+        <w:rPr>
+          <w:b/>
+          <w:bCs/>
+          <w:sz w:val="24"/>
+          <w:szCs w:val="24"/>
+        </w:rPr>
+        <w:t>Figura 3.4: Plataformas de videojuegos por generaciones en EEUU.</w:t>
+      </w:r>
+      <w:r>
+        <w:rPr>
+          <w:sz w:val="24"/>
+          <w:szCs w:val="24"/>
+        </w:rPr>
+        <w:t xml:space="preserve"> Link: </w:t>
       </w:r>
       <w:hyperlink r:id="rId18" w:history="1">
         <w:r>
@@ -2349,27 +2606,182 @@
       <w:pPr>
         <w:pStyle w:val="Prrafodelista"/>
         <w:rPr>
-          <w:sz w:val="24"/>
-          <w:szCs w:val="24"/>
-        </w:rPr>
-      </w:pPr>
-    </w:p>
-    <w:p>
-      <w:pPr>
-        <w:pStyle w:val="Prrafodelista"/>
-        <w:rPr>
-          <w:sz w:val="24"/>
-          <w:szCs w:val="24"/>
-        </w:rPr>
-      </w:pPr>
-      <w:r>
-        <w:rPr>
-          <w:sz w:val="24"/>
-          <w:szCs w:val="24"/>
-        </w:rPr>
-        <w:lastRenderedPageBreak/>
-        <w:t>Debido a que las videoconsolas son poco comunes en personas mayores de 65 y que, sin embargo, el acceso tanto a smartphones como a ordenador es superior al 50%, el TFG se desarrollará para estas plataformas.</w:t>
-      </w:r>
+          <w:b/>
+          <w:bCs/>
+          <w:sz w:val="24"/>
+          <w:szCs w:val="24"/>
+          <w:u w:val="single"/>
+        </w:rPr>
+      </w:pPr>
+    </w:p>
+    <w:p>
+      <w:pPr>
+        <w:pStyle w:val="Prrafodelista"/>
+        <w:numPr>
+          <w:ilvl w:val="1"/>
+          <w:numId w:val="1"/>
+        </w:numPr>
+        <w:rPr>
+          <w:b/>
+          <w:bCs/>
+          <w:sz w:val="24"/>
+          <w:szCs w:val="24"/>
+          <w:u w:val="single"/>
+        </w:rPr>
+      </w:pPr>
+      <w:r>
+        <w:rPr>
+          <w:b/>
+          <w:bCs/>
+          <w:sz w:val="24"/>
+          <w:szCs w:val="24"/>
+          <w:u w:val="single"/>
+        </w:rPr>
+        <w:t>Herramientas de desarrollo</w:t>
+      </w:r>
+    </w:p>
+    <w:p>
+      <w:pPr>
+        <w:pStyle w:val="Prrafodelista"/>
+        <w:numPr>
+          <w:ilvl w:val="2"/>
+          <w:numId w:val="1"/>
+        </w:numPr>
+        <w:rPr>
+          <w:b/>
+          <w:bCs/>
+          <w:sz w:val="24"/>
+          <w:szCs w:val="24"/>
+          <w:u w:val="single"/>
+        </w:rPr>
+      </w:pPr>
+      <w:r>
+        <w:rPr>
+          <w:b/>
+          <w:bCs/>
+          <w:sz w:val="24"/>
+          <w:szCs w:val="24"/>
+          <w:u w:val="single"/>
+        </w:rPr>
+        <w:t>Unity</w:t>
+      </w:r>
+    </w:p>
+    <w:p>
+      <w:pPr>
+        <w:pStyle w:val="Prrafodelista"/>
+        <w:numPr>
+          <w:ilvl w:val="2"/>
+          <w:numId w:val="1"/>
+        </w:numPr>
+        <w:rPr>
+          <w:b/>
+          <w:bCs/>
+          <w:sz w:val="24"/>
+          <w:szCs w:val="24"/>
+          <w:u w:val="single"/>
+        </w:rPr>
+      </w:pPr>
+      <w:proofErr w:type="spellStart"/>
+      <w:r>
+        <w:rPr>
+          <w:b/>
+          <w:bCs/>
+          <w:sz w:val="24"/>
+          <w:szCs w:val="24"/>
+          <w:u w:val="single"/>
+        </w:rPr>
+        <w:t>Blender</w:t>
+      </w:r>
+      <w:proofErr w:type="spellEnd"/>
+    </w:p>
+    <w:p>
+      <w:pPr>
+        <w:pStyle w:val="Prrafodelista"/>
+        <w:numPr>
+          <w:ilvl w:val="2"/>
+          <w:numId w:val="1"/>
+        </w:numPr>
+        <w:rPr>
+          <w:b/>
+          <w:bCs/>
+          <w:sz w:val="24"/>
+          <w:szCs w:val="24"/>
+          <w:u w:val="single"/>
+        </w:rPr>
+      </w:pPr>
+      <w:proofErr w:type="spellStart"/>
+      <w:r>
+        <w:rPr>
+          <w:b/>
+          <w:bCs/>
+          <w:sz w:val="24"/>
+          <w:szCs w:val="24"/>
+          <w:u w:val="single"/>
+        </w:rPr>
+        <w:t>NavMesh</w:t>
+      </w:r>
+      <w:proofErr w:type="spellEnd"/>
+    </w:p>
+    <w:p>
+      <w:pPr>
+        <w:pStyle w:val="Prrafodelista"/>
+        <w:numPr>
+          <w:ilvl w:val="1"/>
+          <w:numId w:val="1"/>
+        </w:numPr>
+        <w:rPr>
+          <w:b/>
+          <w:bCs/>
+          <w:sz w:val="24"/>
+          <w:szCs w:val="24"/>
+          <w:u w:val="single"/>
+        </w:rPr>
+      </w:pPr>
+      <w:r>
+        <w:rPr>
+          <w:b/>
+          <w:bCs/>
+          <w:sz w:val="24"/>
+          <w:szCs w:val="24"/>
+          <w:u w:val="single"/>
+        </w:rPr>
+        <w:t>Metodología de desarrollo</w:t>
+      </w:r>
+    </w:p>
+    <w:p>
+      <w:pPr>
+        <w:pStyle w:val="Prrafodelista"/>
+        <w:numPr>
+          <w:ilvl w:val="1"/>
+          <w:numId w:val="1"/>
+        </w:numPr>
+        <w:rPr>
+          <w:b/>
+          <w:bCs/>
+          <w:sz w:val="24"/>
+          <w:szCs w:val="24"/>
+          <w:u w:val="single"/>
+        </w:rPr>
+      </w:pPr>
+      <w:r>
+        <w:rPr>
+          <w:b/>
+          <w:bCs/>
+          <w:sz w:val="24"/>
+          <w:szCs w:val="24"/>
+          <w:u w:val="single"/>
+        </w:rPr>
+        <w:t>Otro apartado</w:t>
+      </w:r>
+    </w:p>
+    <w:p>
+      <w:pPr>
+        <w:pStyle w:val="Prrafodelista"/>
+        <w:rPr>
+          <w:sz w:val="24"/>
+          <w:szCs w:val="24"/>
+        </w:rPr>
+      </w:pPr>
     </w:p>
     <w:p>
       <w:pPr>
@@ -3114,7 +3526,6 @@
           <w:sz w:val="24"/>
           <w:szCs w:val="24"/>
         </w:rPr>
-        <w:lastRenderedPageBreak/>
         <w:t>[2]</w:t>
       </w:r>
       <w:r>
@@ -4792,6 +5203,7 @@
   <w:style w:type="character" w:default="1" w:styleId="Fuentedeprrafopredeter">
     <w:name w:val="Default Paragraph Font"/>
     <w:uiPriority w:val="1"/>
+    <w:semiHidden/>
     <w:unhideWhenUsed/>
   </w:style>
   <w:style w:type="table" w:default="1" w:styleId="Tablanormal">

</xml_diff>

<commit_message>
Terminado el apartado de herramientas de desarrollo a falta de posibles herramientas que se puedan utilizar más adelante.
</commit_message>
<xml_diff>
--- a/TFG David Perucho Conde.docx
+++ b/TFG David Perucho Conde.docx
@@ -2076,7 +2076,7 @@
           <w:u w:val="single"/>
         </w:rPr>
         <w:drawing>
-          <wp:inline distT="0" distB="0" distL="0" distR="0" wp14:anchorId="7D7501D3" wp14:editId="0CD3F3B1">
+          <wp:inline distT="0" distB="0" distL="0" distR="0" wp14:anchorId="7D7501D3" wp14:editId="04608D5A">
             <wp:extent cx="5400040" cy="2827020"/>
             <wp:effectExtent l="0" t="0" r="0" b="0"/>
             <wp:docPr id="866921935" name="Imagen 1"/>
@@ -2195,7 +2195,7 @@
           <w:szCs w:val="24"/>
         </w:rPr>
         <w:drawing>
-          <wp:inline distT="0" distB="0" distL="0" distR="0" wp14:anchorId="3A38807A" wp14:editId="24A5A47C">
+          <wp:inline distT="0" distB="0" distL="0" distR="0" wp14:anchorId="3A38807A" wp14:editId="39837D09">
             <wp:extent cx="5400040" cy="2753360"/>
             <wp:effectExtent l="0" t="0" r="0" b="8890"/>
             <wp:docPr id="1092539786" name="Imagen 2"/>
@@ -2643,6 +2643,18 @@
     <w:p>
       <w:pPr>
         <w:pStyle w:val="Prrafodelista"/>
+        <w:rPr>
+          <w:b/>
+          <w:bCs/>
+          <w:sz w:val="24"/>
+          <w:szCs w:val="24"/>
+          <w:u w:val="single"/>
+        </w:rPr>
+      </w:pPr>
+    </w:p>
+    <w:p>
+      <w:pPr>
+        <w:pStyle w:val="Prrafodelista"/>
         <w:numPr>
           <w:ilvl w:val="2"/>
           <w:numId w:val="1"/>
@@ -2652,16 +2664,14 @@
           <w:bCs/>
           <w:sz w:val="24"/>
           <w:szCs w:val="24"/>
-          <w:u w:val="single"/>
-        </w:rPr>
-      </w:pPr>
-      <w:r>
-        <w:rPr>
-          <w:b/>
-          <w:bCs/>
-          <w:sz w:val="24"/>
-          <w:szCs w:val="24"/>
-          <w:u w:val="single"/>
+        </w:rPr>
+      </w:pPr>
+      <w:r>
+        <w:rPr>
+          <w:b/>
+          <w:bCs/>
+          <w:sz w:val="24"/>
+          <w:szCs w:val="24"/>
         </w:rPr>
         <w:t>Unity</w:t>
       </w:r>
@@ -2669,160 +2679,120 @@
     <w:p>
       <w:pPr>
         <w:pStyle w:val="Prrafodelista"/>
-        <w:numPr>
-          <w:ilvl w:val="2"/>
-          <w:numId w:val="1"/>
-        </w:numPr>
-        <w:rPr>
-          <w:b/>
-          <w:bCs/>
-          <w:sz w:val="24"/>
-          <w:szCs w:val="24"/>
-          <w:u w:val="single"/>
-        </w:rPr>
-      </w:pPr>
-      <w:proofErr w:type="spellStart"/>
-      <w:r>
-        <w:rPr>
-          <w:b/>
-          <w:bCs/>
-          <w:sz w:val="24"/>
-          <w:szCs w:val="24"/>
-          <w:u w:val="single"/>
-        </w:rPr>
-        <w:t>Blender</w:t>
-      </w:r>
-      <w:proofErr w:type="spellEnd"/>
-    </w:p>
-    <w:p>
-      <w:pPr>
-        <w:pStyle w:val="Prrafodelista"/>
-        <w:numPr>
-          <w:ilvl w:val="2"/>
-          <w:numId w:val="1"/>
-        </w:numPr>
-        <w:rPr>
-          <w:b/>
-          <w:bCs/>
-          <w:sz w:val="24"/>
-          <w:szCs w:val="24"/>
-          <w:u w:val="single"/>
-        </w:rPr>
-      </w:pPr>
-      <w:proofErr w:type="spellStart"/>
-      <w:r>
-        <w:rPr>
-          <w:b/>
-          <w:bCs/>
-          <w:sz w:val="24"/>
-          <w:szCs w:val="24"/>
-          <w:u w:val="single"/>
-        </w:rPr>
-        <w:t>NavMesh</w:t>
-      </w:r>
-      <w:proofErr w:type="spellEnd"/>
-    </w:p>
-    <w:p>
-      <w:pPr>
-        <w:pStyle w:val="Prrafodelista"/>
-        <w:numPr>
-          <w:ilvl w:val="1"/>
-          <w:numId w:val="1"/>
-        </w:numPr>
-        <w:rPr>
-          <w:b/>
-          <w:bCs/>
-          <w:sz w:val="24"/>
-          <w:szCs w:val="24"/>
-          <w:u w:val="single"/>
-        </w:rPr>
-      </w:pPr>
-      <w:r>
-        <w:rPr>
-          <w:b/>
-          <w:bCs/>
-          <w:sz w:val="24"/>
-          <w:szCs w:val="24"/>
-          <w:u w:val="single"/>
-        </w:rPr>
-        <w:t>Metodología de desarrollo</w:t>
-      </w:r>
-    </w:p>
-    <w:p>
-      <w:pPr>
-        <w:pStyle w:val="Prrafodelista"/>
-        <w:numPr>
-          <w:ilvl w:val="1"/>
-          <w:numId w:val="1"/>
-        </w:numPr>
-        <w:rPr>
-          <w:b/>
-          <w:bCs/>
-          <w:sz w:val="24"/>
-          <w:szCs w:val="24"/>
-          <w:u w:val="single"/>
-        </w:rPr>
-      </w:pPr>
-      <w:r>
-        <w:rPr>
-          <w:b/>
-          <w:bCs/>
-          <w:sz w:val="24"/>
-          <w:szCs w:val="24"/>
-          <w:u w:val="single"/>
-        </w:rPr>
-        <w:t>Otro apartado</w:t>
-      </w:r>
-    </w:p>
-    <w:p>
-      <w:pPr>
-        <w:pStyle w:val="Prrafodelista"/>
-        <w:rPr>
-          <w:sz w:val="24"/>
-          <w:szCs w:val="24"/>
-        </w:rPr>
-      </w:pPr>
-    </w:p>
-    <w:p>
-      <w:pPr>
-        <w:pStyle w:val="Prrafodelista"/>
-        <w:rPr>
-          <w:sz w:val="24"/>
-          <w:szCs w:val="24"/>
-        </w:rPr>
-      </w:pPr>
-    </w:p>
-    <w:p>
-      <w:pPr>
-        <w:pStyle w:val="Prrafodelista"/>
-        <w:rPr>
-          <w:sz w:val="24"/>
-          <w:szCs w:val="24"/>
-        </w:rPr>
-      </w:pPr>
-      <w:r>
-        <w:rPr>
-          <w:sz w:val="24"/>
-          <w:szCs w:val="24"/>
-        </w:rPr>
-        <w:t>(Motivos para elegir Unity). Estadísticas de uso:</w:t>
-      </w:r>
-    </w:p>
-    <w:p>
-      <w:pPr>
-        <w:pStyle w:val="Prrafodelista"/>
-        <w:rPr>
-          <w:sz w:val="24"/>
-          <w:szCs w:val="24"/>
-        </w:rPr>
-      </w:pPr>
-      <w:r>
-        <w:rPr>
-          <w:sz w:val="24"/>
-          <w:szCs w:val="24"/>
-        </w:rPr>
-        <w:t>-España:</w:t>
-      </w:r>
+        <w:rPr>
+          <w:sz w:val="24"/>
+          <w:szCs w:val="24"/>
+        </w:rPr>
+      </w:pPr>
+      <w:r>
+        <w:rPr>
+          <w:sz w:val="24"/>
+          <w:szCs w:val="24"/>
+        </w:rPr>
+        <w:t xml:space="preserve">He decidido usar </w:t>
+      </w:r>
+      <w:proofErr w:type="spellStart"/>
+      <w:r>
+        <w:rPr>
+          <w:sz w:val="24"/>
+          <w:szCs w:val="24"/>
+        </w:rPr>
+        <w:t>unity</w:t>
+      </w:r>
+      <w:proofErr w:type="spellEnd"/>
+      <w:r>
+        <w:rPr>
+          <w:sz w:val="24"/>
+          <w:szCs w:val="24"/>
+        </w:rPr>
+        <w:t xml:space="preserve"> porque es el motor de videojuegos más usado, lo que asegura una mayor facilidad para encontrar soluciones</w:t>
+      </w:r>
+      <w:r>
+        <w:rPr>
+          <w:sz w:val="24"/>
+          <w:szCs w:val="24"/>
+        </w:rPr>
+        <w:t xml:space="preserve"> a los problemas que puedan surgir durante el desarrollo</w:t>
+      </w:r>
+      <w:r>
+        <w:rPr>
+          <w:sz w:val="24"/>
+          <w:szCs w:val="24"/>
+        </w:rPr>
+        <w:t>. Además,</w:t>
+      </w:r>
+      <w:r>
+        <w:rPr>
+          <w:sz w:val="24"/>
+          <w:szCs w:val="24"/>
+        </w:rPr>
+        <w:t xml:space="preserve"> permite crear proyectos para múltiples plataformas entre las que se encuentran los smartphones y el PC y, </w:t>
+      </w:r>
+      <w:r>
+        <w:rPr>
+          <w:sz w:val="24"/>
+          <w:szCs w:val="24"/>
+        </w:rPr>
+        <w:t xml:space="preserve">permite realizar </w:t>
+      </w:r>
+      <w:r>
+        <w:rPr>
+          <w:sz w:val="24"/>
+          <w:szCs w:val="24"/>
+        </w:rPr>
+        <w:t xml:space="preserve">y publicar </w:t>
+      </w:r>
+      <w:r>
+        <w:rPr>
+          <w:sz w:val="24"/>
+          <w:szCs w:val="24"/>
+        </w:rPr>
+        <w:t>videojuegos de forma gratuita</w:t>
+      </w:r>
+      <w:r>
+        <w:rPr>
+          <w:sz w:val="24"/>
+          <w:szCs w:val="24"/>
+        </w:rPr>
+        <w:t>.</w:t>
+      </w:r>
+      <w:r>
+        <w:rPr>
+          <w:sz w:val="24"/>
+          <w:szCs w:val="24"/>
+        </w:rPr>
+        <w:t xml:space="preserve"> </w:t>
+      </w:r>
+      <w:r>
+        <w:rPr>
+          <w:sz w:val="24"/>
+          <w:szCs w:val="24"/>
+        </w:rPr>
+        <w:t xml:space="preserve">Por último, </w:t>
+      </w:r>
+      <w:r>
+        <w:rPr>
+          <w:sz w:val="24"/>
+          <w:szCs w:val="24"/>
+        </w:rPr>
+        <w:t>es un motor que ya había usado antes de empezar este proyecto</w:t>
+      </w:r>
+      <w:r>
+        <w:rPr>
+          <w:sz w:val="24"/>
+          <w:szCs w:val="24"/>
+        </w:rPr>
+        <w:t>, lo que me permitirá acelerar el proceso de aprendizaje.</w:t>
+      </w:r>
+    </w:p>
+    <w:p>
+      <w:pPr>
+        <w:pStyle w:val="Prrafodelista"/>
+        <w:rPr>
+          <w:sz w:val="24"/>
+          <w:szCs w:val="24"/>
+        </w:rPr>
+      </w:pPr>
     </w:p>
     <w:p>
       <w:pPr>
@@ -2839,7 +2809,7 @@
           <w:szCs w:val="24"/>
         </w:rPr>
         <w:drawing>
-          <wp:inline distT="0" distB="0" distL="0" distR="0" wp14:anchorId="7C1A4819" wp14:editId="174CD874">
+          <wp:inline distT="0" distB="0" distL="0" distR="0" wp14:anchorId="31228D04" wp14:editId="1588A866">
             <wp:extent cx="5400040" cy="2642870"/>
             <wp:effectExtent l="0" t="0" r="0" b="5080"/>
             <wp:docPr id="307920393" name="Imagen 3"/>
@@ -2884,11 +2854,49 @@
     <w:p>
       <w:pPr>
         <w:pStyle w:val="Prrafodelista"/>
-        <w:rPr>
-          <w:sz w:val="24"/>
-          <w:szCs w:val="24"/>
-        </w:rPr>
-      </w:pPr>
+        <w:jc w:val="center"/>
+        <w:rPr>
+          <w:sz w:val="24"/>
+          <w:szCs w:val="24"/>
+        </w:rPr>
+      </w:pPr>
+      <w:r>
+        <w:rPr>
+          <w:b/>
+          <w:bCs/>
+          <w:sz w:val="24"/>
+          <w:szCs w:val="24"/>
+        </w:rPr>
+        <w:lastRenderedPageBreak/>
+        <w:t>Figura 3.</w:t>
+      </w:r>
+      <w:r>
+        <w:rPr>
+          <w:b/>
+          <w:bCs/>
+          <w:sz w:val="24"/>
+          <w:szCs w:val="24"/>
+        </w:rPr>
+        <w:t>5</w:t>
+      </w:r>
+      <w:r>
+        <w:rPr>
+          <w:b/>
+          <w:bCs/>
+          <w:sz w:val="24"/>
+          <w:szCs w:val="24"/>
+        </w:rPr>
+        <w:t xml:space="preserve">: </w:t>
+      </w:r>
+      <w:r>
+        <w:rPr>
+          <w:b/>
+          <w:bCs/>
+          <w:sz w:val="24"/>
+          <w:szCs w:val="24"/>
+        </w:rPr>
+        <w:t xml:space="preserve">Motores de videojuegos más usados en España. </w:t>
+      </w:r>
       <w:r>
         <w:rPr>
           <w:sz w:val="24"/>
@@ -2910,114 +2918,410 @@
     <w:p>
       <w:pPr>
         <w:pStyle w:val="Prrafodelista"/>
-        <w:rPr>
-          <w:sz w:val="24"/>
-          <w:szCs w:val="24"/>
-        </w:rPr>
-      </w:pPr>
-    </w:p>
-    <w:p>
-      <w:pPr>
-        <w:pStyle w:val="Prrafodelista"/>
-        <w:rPr>
-          <w:sz w:val="24"/>
-          <w:szCs w:val="24"/>
-        </w:rPr>
-      </w:pPr>
-      <w:r>
-        <w:rPr>
-          <w:sz w:val="24"/>
-          <w:szCs w:val="24"/>
-        </w:rPr>
-        <w:t>Global 2024:</w:t>
-      </w:r>
-    </w:p>
-    <w:p>
-      <w:pPr>
-        <w:pStyle w:val="Prrafodelista"/>
-        <w:rPr>
-          <w:sz w:val="24"/>
-          <w:szCs w:val="24"/>
-        </w:rPr>
-      </w:pPr>
-      <w:r>
-        <w:rPr>
-          <w:noProof/>
-          <w:sz w:val="24"/>
-          <w:szCs w:val="24"/>
-        </w:rPr>
-        <w:drawing>
-          <wp:inline distT="0" distB="0" distL="0" distR="0" wp14:anchorId="7A1886DF" wp14:editId="19FB03B6">
-            <wp:extent cx="5400040" cy="1945005"/>
-            <wp:effectExtent l="0" t="0" r="0" b="0"/>
-            <wp:docPr id="1203362669" name="Imagen 4"/>
-            <wp:cNvGraphicFramePr>
-              <a:graphicFrameLocks xmlns:a="http://schemas.openxmlformats.org/drawingml/2006/main" noChangeAspect="1"/>
-            </wp:cNvGraphicFramePr>
-            <a:graphic xmlns:a="http://schemas.openxmlformats.org/drawingml/2006/main">
-              <a:graphicData uri="http://schemas.openxmlformats.org/drawingml/2006/picture">
-                <pic:pic xmlns:pic="http://schemas.openxmlformats.org/drawingml/2006/picture">
-                  <pic:nvPicPr>
-                    <pic:cNvPr id="1203362669" name="Imagen 1203362669"/>
-                    <pic:cNvPicPr/>
-                  </pic:nvPicPr>
-                  <pic:blipFill>
-                    <a:blip r:embed="rId21">
-                      <a:extLst>
-                        <a:ext uri="{28A0092B-C50C-407E-A947-70E740481C1C}">
-                          <a14:useLocalDpi xmlns:a14="http://schemas.microsoft.com/office/drawing/2010/main" val="0"/>
-                        </a:ext>
-                      </a:extLst>
-                    </a:blip>
-                    <a:stretch>
-                      <a:fillRect/>
-                    </a:stretch>
-                  </pic:blipFill>
-                  <pic:spPr>
-                    <a:xfrm>
-                      <a:off x="0" y="0"/>
-                      <a:ext cx="5400040" cy="1945005"/>
-                    </a:xfrm>
-                    <a:prstGeom prst="rect">
-                      <a:avLst/>
-                    </a:prstGeom>
-                  </pic:spPr>
-                </pic:pic>
-              </a:graphicData>
-            </a:graphic>
-          </wp:inline>
-        </w:drawing>
-      </w:r>
-    </w:p>
-    <w:p>
-      <w:pPr>
-        <w:pStyle w:val="Prrafodelista"/>
-        <w:rPr>
-          <w:sz w:val="24"/>
-          <w:szCs w:val="24"/>
-        </w:rPr>
-      </w:pPr>
-      <w:r>
-        <w:rPr>
-          <w:sz w:val="24"/>
-          <w:szCs w:val="24"/>
-        </w:rPr>
-        <w:t xml:space="preserve">Link: </w:t>
-      </w:r>
-      <w:hyperlink r:id="rId22" w:history="1">
-        <w:r>
-          <w:rPr>
-            <w:rStyle w:val="Hipervnculo"/>
-            <w:sz w:val="24"/>
-            <w:szCs w:val="24"/>
-          </w:rPr>
-          <w:t>https://gamefromscratch.com/game-engine-popularity-in-2024/</w:t>
-        </w:r>
-      </w:hyperlink>
-    </w:p>
-    <w:p>
-      <w:pPr>
-        <w:pStyle w:val="Prrafodelista"/>
+        <w:ind w:left="1080"/>
+        <w:rPr>
+          <w:b/>
+          <w:bCs/>
+          <w:sz w:val="24"/>
+          <w:szCs w:val="24"/>
+          <w:u w:val="single"/>
+        </w:rPr>
+      </w:pPr>
+    </w:p>
+    <w:p>
+      <w:pPr>
+        <w:pStyle w:val="Prrafodelista"/>
+        <w:numPr>
+          <w:ilvl w:val="2"/>
+          <w:numId w:val="1"/>
+        </w:numPr>
+        <w:rPr>
+          <w:b/>
+          <w:bCs/>
+          <w:sz w:val="24"/>
+          <w:szCs w:val="24"/>
+        </w:rPr>
+      </w:pPr>
+      <w:proofErr w:type="spellStart"/>
+      <w:r>
+        <w:rPr>
+          <w:b/>
+          <w:bCs/>
+          <w:sz w:val="24"/>
+          <w:szCs w:val="24"/>
+        </w:rPr>
+        <w:t>Blender</w:t>
+      </w:r>
+      <w:proofErr w:type="spellEnd"/>
+    </w:p>
+    <w:p>
+      <w:pPr>
+        <w:pStyle w:val="Prrafodelista"/>
+        <w:rPr>
+          <w:sz w:val="24"/>
+          <w:szCs w:val="24"/>
+        </w:rPr>
+      </w:pPr>
+      <w:r>
+        <w:rPr>
+          <w:sz w:val="24"/>
+          <w:szCs w:val="24"/>
+        </w:rPr>
+        <w:t xml:space="preserve">Para los modelos y animaciones 3D he decidido usar </w:t>
+      </w:r>
+      <w:proofErr w:type="spellStart"/>
+      <w:r>
+        <w:rPr>
+          <w:sz w:val="24"/>
+          <w:szCs w:val="24"/>
+        </w:rPr>
+        <w:t>Blender</w:t>
+      </w:r>
+      <w:proofErr w:type="spellEnd"/>
+      <w:r>
+        <w:rPr>
+          <w:sz w:val="24"/>
+          <w:szCs w:val="24"/>
+        </w:rPr>
+        <w:t xml:space="preserve">, ya que al igual que Unity este </w:t>
+      </w:r>
+      <w:proofErr w:type="spellStart"/>
+      <w:r>
+        <w:rPr>
+          <w:sz w:val="24"/>
+          <w:szCs w:val="24"/>
+        </w:rPr>
+        <w:t>sofware</w:t>
+      </w:r>
+      <w:proofErr w:type="spellEnd"/>
+      <w:r>
+        <w:rPr>
+          <w:sz w:val="24"/>
+          <w:szCs w:val="24"/>
+        </w:rPr>
+        <w:t xml:space="preserve"> está muy extendido lo que </w:t>
+      </w:r>
+      <w:r>
+        <w:rPr>
+          <w:sz w:val="24"/>
+          <w:szCs w:val="24"/>
+        </w:rPr>
+        <w:t xml:space="preserve">permite encontrar tutoriales y cursos online para aprender. Además, </w:t>
+      </w:r>
+      <w:proofErr w:type="spellStart"/>
+      <w:r>
+        <w:rPr>
+          <w:sz w:val="24"/>
+          <w:szCs w:val="24"/>
+        </w:rPr>
+        <w:t>Blender</w:t>
+      </w:r>
+      <w:proofErr w:type="spellEnd"/>
+      <w:r>
+        <w:rPr>
+          <w:sz w:val="24"/>
+          <w:szCs w:val="24"/>
+        </w:rPr>
+        <w:t xml:space="preserve"> es open </w:t>
+      </w:r>
+      <w:proofErr w:type="spellStart"/>
+      <w:r>
+        <w:rPr>
+          <w:sz w:val="24"/>
+          <w:szCs w:val="24"/>
+        </w:rPr>
+        <w:t>source</w:t>
+      </w:r>
+      <w:proofErr w:type="spellEnd"/>
+      <w:r>
+        <w:rPr>
+          <w:sz w:val="24"/>
+          <w:szCs w:val="24"/>
+        </w:rPr>
+        <w:t>, por lo que, de nuevo, permite realizar y publicar proyectos sin coste alguno.</w:t>
+      </w:r>
+    </w:p>
+    <w:p>
+      <w:pPr>
+        <w:pStyle w:val="Prrafodelista"/>
+        <w:rPr>
+          <w:sz w:val="24"/>
+          <w:szCs w:val="24"/>
+        </w:rPr>
+      </w:pPr>
+    </w:p>
+    <w:p>
+      <w:pPr>
+        <w:pStyle w:val="Prrafodelista"/>
+        <w:rPr>
+          <w:sz w:val="24"/>
+          <w:szCs w:val="24"/>
+        </w:rPr>
+      </w:pPr>
+      <w:r>
+        <w:rPr>
+          <w:sz w:val="24"/>
+          <w:szCs w:val="24"/>
+        </w:rPr>
+        <w:t xml:space="preserve">Dado que mi nivel de </w:t>
+      </w:r>
+      <w:proofErr w:type="spellStart"/>
+      <w:r>
+        <w:rPr>
+          <w:sz w:val="24"/>
+          <w:szCs w:val="24"/>
+        </w:rPr>
+        <w:t>blender</w:t>
+      </w:r>
+      <w:proofErr w:type="spellEnd"/>
+      <w:r>
+        <w:rPr>
+          <w:sz w:val="24"/>
+          <w:szCs w:val="24"/>
+        </w:rPr>
+        <w:t xml:space="preserve"> es reducido y que me tomaría mucho tiempo realizar todos los </w:t>
+      </w:r>
+      <w:r>
+        <w:rPr>
+          <w:sz w:val="24"/>
+          <w:szCs w:val="24"/>
+        </w:rPr>
+        <w:t xml:space="preserve">modelos </w:t>
+      </w:r>
+      <w:r>
+        <w:rPr>
+          <w:sz w:val="24"/>
+          <w:szCs w:val="24"/>
+        </w:rPr>
+        <w:t>por</w:t>
+      </w:r>
+      <w:r>
+        <w:rPr>
+          <w:sz w:val="24"/>
+          <w:szCs w:val="24"/>
+        </w:rPr>
+        <w:t xml:space="preserve"> mi cuenta, he decidido utilizar modelos de uso gratuito. Además</w:t>
+      </w:r>
+      <w:r>
+        <w:rPr>
+          <w:sz w:val="24"/>
+          <w:szCs w:val="24"/>
+        </w:rPr>
+        <w:t>,</w:t>
+      </w:r>
+      <w:r>
+        <w:rPr>
+          <w:sz w:val="24"/>
+          <w:szCs w:val="24"/>
+        </w:rPr>
+        <w:t xml:space="preserve"> he decidido utilizar estos modelos porque el foco del TFG no está en la realización y animación de los modelos 3D.</w:t>
+      </w:r>
+    </w:p>
+    <w:p>
+      <w:pPr>
+        <w:pStyle w:val="Prrafodelista"/>
+        <w:rPr>
+          <w:b/>
+          <w:bCs/>
+          <w:sz w:val="24"/>
+          <w:szCs w:val="24"/>
+        </w:rPr>
+      </w:pPr>
+    </w:p>
+    <w:p>
+      <w:pPr>
+        <w:pStyle w:val="Prrafodelista"/>
+        <w:numPr>
+          <w:ilvl w:val="2"/>
+          <w:numId w:val="1"/>
+        </w:numPr>
+        <w:rPr>
+          <w:b/>
+          <w:bCs/>
+          <w:sz w:val="24"/>
+          <w:szCs w:val="24"/>
+        </w:rPr>
+      </w:pPr>
+      <w:proofErr w:type="spellStart"/>
+      <w:r>
+        <w:rPr>
+          <w:b/>
+          <w:bCs/>
+          <w:sz w:val="24"/>
+          <w:szCs w:val="24"/>
+        </w:rPr>
+        <w:t>NavMesh</w:t>
+      </w:r>
+      <w:proofErr w:type="spellEnd"/>
+    </w:p>
+    <w:p>
+      <w:pPr>
+        <w:pStyle w:val="Prrafodelista"/>
+        <w:rPr>
+          <w:sz w:val="24"/>
+          <w:szCs w:val="24"/>
+        </w:rPr>
+      </w:pPr>
+      <w:r>
+        <w:rPr>
+          <w:sz w:val="24"/>
+          <w:szCs w:val="24"/>
+        </w:rPr>
+        <w:t xml:space="preserve">Dado que el proyecto se centra más en las pequeñas actividades y minijuegos, no tanto en el entorno 3d y, que crear un sistema de </w:t>
+      </w:r>
+      <w:proofErr w:type="spellStart"/>
+      <w:r>
+        <w:rPr>
+          <w:sz w:val="24"/>
+          <w:szCs w:val="24"/>
+        </w:rPr>
+        <w:t>path</w:t>
+      </w:r>
+      <w:proofErr w:type="spellEnd"/>
+      <w:r>
+        <w:rPr>
+          <w:sz w:val="24"/>
+          <w:szCs w:val="24"/>
+        </w:rPr>
+        <w:t xml:space="preserve"> </w:t>
+      </w:r>
+      <w:proofErr w:type="spellStart"/>
+      <w:r>
+        <w:rPr>
+          <w:sz w:val="24"/>
+          <w:szCs w:val="24"/>
+        </w:rPr>
+        <w:t>finding</w:t>
+      </w:r>
+      <w:proofErr w:type="spellEnd"/>
+      <w:r>
+        <w:rPr>
+          <w:sz w:val="24"/>
+          <w:szCs w:val="24"/>
+        </w:rPr>
+        <w:t xml:space="preserve"> 3D consumiría una gran cantidad de tiempo que podría ser usada en la creación de nuevos módulos, minijuegos o actividades, he decidido utilizar la herramienta </w:t>
+      </w:r>
+      <w:proofErr w:type="spellStart"/>
+      <w:r>
+        <w:rPr>
+          <w:sz w:val="24"/>
+          <w:szCs w:val="24"/>
+        </w:rPr>
+        <w:t>NavMesh</w:t>
+      </w:r>
+      <w:proofErr w:type="spellEnd"/>
+      <w:r>
+        <w:rPr>
+          <w:sz w:val="24"/>
+          <w:szCs w:val="24"/>
+        </w:rPr>
+        <w:t xml:space="preserve"> (integrada en Unity)</w:t>
+      </w:r>
+      <w:r>
+        <w:rPr>
+          <w:sz w:val="24"/>
+          <w:szCs w:val="24"/>
+        </w:rPr>
+        <w:t xml:space="preserve">, que ayuda a configurar de forma automática los lugares accesibles por el jugador y el </w:t>
+      </w:r>
+      <w:proofErr w:type="spellStart"/>
+      <w:r>
+        <w:rPr>
+          <w:sz w:val="24"/>
+          <w:szCs w:val="24"/>
+        </w:rPr>
+        <w:t>path</w:t>
+      </w:r>
+      <w:proofErr w:type="spellEnd"/>
+      <w:r>
+        <w:rPr>
+          <w:sz w:val="24"/>
+          <w:szCs w:val="24"/>
+        </w:rPr>
+        <w:t xml:space="preserve"> </w:t>
+      </w:r>
+      <w:proofErr w:type="spellStart"/>
+      <w:r>
+        <w:rPr>
+          <w:sz w:val="24"/>
+          <w:szCs w:val="24"/>
+        </w:rPr>
+        <w:t>finding</w:t>
+      </w:r>
+      <w:proofErr w:type="spellEnd"/>
+      <w:r>
+        <w:rPr>
+          <w:sz w:val="24"/>
+          <w:szCs w:val="24"/>
+        </w:rPr>
+        <w:t>.</w:t>
+      </w:r>
+    </w:p>
+    <w:p>
+      <w:pPr>
+        <w:pStyle w:val="Prrafodelista"/>
+        <w:rPr>
+          <w:b/>
+          <w:bCs/>
+          <w:sz w:val="24"/>
+          <w:szCs w:val="24"/>
+        </w:rPr>
+      </w:pPr>
+    </w:p>
+    <w:p>
+      <w:pPr>
+        <w:pStyle w:val="Prrafodelista"/>
+        <w:numPr>
+          <w:ilvl w:val="1"/>
+          <w:numId w:val="1"/>
+        </w:numPr>
+        <w:rPr>
+          <w:b/>
+          <w:bCs/>
+          <w:sz w:val="24"/>
+          <w:szCs w:val="24"/>
+          <w:u w:val="single"/>
+        </w:rPr>
+      </w:pPr>
+      <w:r>
+        <w:rPr>
+          <w:b/>
+          <w:bCs/>
+          <w:sz w:val="24"/>
+          <w:szCs w:val="24"/>
+          <w:u w:val="single"/>
+        </w:rPr>
+        <w:t>Metodología de desarrollo</w:t>
+      </w:r>
+    </w:p>
+    <w:p>
+      <w:pPr>
+        <w:pStyle w:val="Prrafodelista"/>
+        <w:numPr>
+          <w:ilvl w:val="1"/>
+          <w:numId w:val="1"/>
+        </w:numPr>
+        <w:rPr>
+          <w:b/>
+          <w:bCs/>
+          <w:sz w:val="24"/>
+          <w:szCs w:val="24"/>
+          <w:u w:val="single"/>
+        </w:rPr>
+      </w:pPr>
+      <w:r>
+        <w:rPr>
+          <w:b/>
+          <w:bCs/>
+          <w:sz w:val="24"/>
+          <w:szCs w:val="24"/>
+          <w:u w:val="single"/>
+        </w:rPr>
+        <w:t>Otro apartado</w:t>
+      </w:r>
+    </w:p>
+    <w:p>
+      <w:pPr>
         <w:rPr>
           <w:b/>
           <w:bCs/>
@@ -3493,7 +3797,7 @@
         </w:rPr>
         <w:t xml:space="preserve">, 5 (2019). </w:t>
       </w:r>
-      <w:hyperlink r:id="rId23" w:history="1">
+      <w:hyperlink r:id="rId21" w:history="1">
         <w:r>
           <w:rPr>
             <w:rStyle w:val="Hipervnculo"/>
@@ -3807,7 +4111,7 @@
         </w:rPr>
         <w:t xml:space="preserve"> Care, 8(3), 17-26. </w:t>
       </w:r>
-      <w:hyperlink r:id="rId24" w:history="1">
+      <w:hyperlink r:id="rId22" w:history="1">
         <w:r>
           <w:rPr>
             <w:rStyle w:val="Hipervnculo"/>
@@ -4055,7 +4359,7 @@
         </w:rPr>
         <w:t xml:space="preserve">, 25(4), 345-352. </w:t>
       </w:r>
-      <w:hyperlink r:id="rId25" w:history="1">
+      <w:hyperlink r:id="rId23" w:history="1">
         <w:r>
           <w:rPr>
             <w:rStyle w:val="Hipervnculo"/>
@@ -4303,7 +4607,7 @@
         </w:rPr>
         <w:t xml:space="preserve">) (pp. 42–47). </w:t>
       </w:r>
-      <w:hyperlink r:id="rId26" w:history="1">
+      <w:hyperlink r:id="rId24" w:history="1">
         <w:r>
           <w:rPr>
             <w:rStyle w:val="Hipervnculo"/>
@@ -4624,7 +4928,7 @@
         </w:rPr>
         <w:t xml:space="preserve">, 9, 751150. </w:t>
       </w:r>
-      <w:hyperlink r:id="rId27" w:history="1">
+      <w:hyperlink r:id="rId25" w:history="1">
         <w:r>
           <w:rPr>
             <w:rStyle w:val="Hipervnculo"/>

</xml_diff>

<commit_message>
Añadido apartado sobre la metodología de desarrollo.
</commit_message>
<xml_diff>
--- a/TFG David Perucho Conde.docx
+++ b/TFG David Perucho Conde.docx
@@ -158,23 +158,7 @@
           <w:sz w:val="24"/>
           <w:szCs w:val="24"/>
         </w:rPr>
-        <w:t xml:space="preserve">En el entorno 3D se encontrarán distintos </w:t>
-      </w:r>
-      <w:proofErr w:type="spellStart"/>
-      <w:r>
-        <w:rPr>
-          <w:sz w:val="24"/>
-          <w:szCs w:val="24"/>
-        </w:rPr>
-        <w:t>npcs</w:t>
-      </w:r>
-      <w:proofErr w:type="spellEnd"/>
-      <w:r>
-        <w:rPr>
-          <w:sz w:val="24"/>
-          <w:szCs w:val="24"/>
-        </w:rPr>
-        <w:t xml:space="preserve"> que serán los que nos darán acceso a los minijuegos</w:t>
+        <w:t>En el entorno 3D se encontrarán distintos npcs que serán los que nos darán acceso a los minijuegos</w:t>
       </w:r>
       <w:r>
         <w:rPr>
@@ -243,23 +227,7 @@
           <w:sz w:val="24"/>
           <w:szCs w:val="24"/>
         </w:rPr>
-        <w:t xml:space="preserve">y </w:t>
-      </w:r>
-      <w:proofErr w:type="spellStart"/>
-      <w:r>
-        <w:rPr>
-          <w:sz w:val="24"/>
-          <w:szCs w:val="24"/>
-        </w:rPr>
-        <w:t>npcs</w:t>
-      </w:r>
-      <w:proofErr w:type="spellEnd"/>
-      <w:r>
-        <w:rPr>
-          <w:sz w:val="24"/>
-          <w:szCs w:val="24"/>
-        </w:rPr>
-        <w:t xml:space="preserve"> resulte sencillo. Además, se añadirá una dificultad dinámica a los minijuegos de forma que estos se vuelvan más difíciles según lo bien que se le esté dando al jugador.</w:t>
+        <w:t>y npcs resulte sencillo. Además, se añadirá una dificultad dinámica a los minijuegos de forma que estos se vuelvan más difíciles según lo bien que se le esté dando al jugador.</w:t>
       </w:r>
     </w:p>
     <w:p>
@@ -859,21 +827,12 @@
         </w:rPr>
         <w:t xml:space="preserve"> o, las aplicaciones como “</w:t>
       </w:r>
-      <w:proofErr w:type="spellStart"/>
-      <w:r>
-        <w:rPr>
-          <w:sz w:val="24"/>
-          <w:szCs w:val="24"/>
-        </w:rPr>
-        <w:t>MyTherapy</w:t>
-      </w:r>
-      <w:proofErr w:type="spellEnd"/>
-      <w:r>
-        <w:rPr>
-          <w:sz w:val="24"/>
-          <w:szCs w:val="24"/>
-        </w:rPr>
-        <w:t xml:space="preserve"> Alerta Medicamentos</w:t>
+      <w:r>
+        <w:rPr>
+          <w:sz w:val="24"/>
+          <w:szCs w:val="24"/>
+        </w:rPr>
+        <w:t>MyTherapy Alerta Medicamentos</w:t>
       </w:r>
       <w:r>
         <w:rPr>
@@ -955,23 +914,7 @@
           <w:sz w:val="24"/>
           <w:szCs w:val="24"/>
         </w:rPr>
-        <w:t xml:space="preserve">“Oscar </w:t>
-      </w:r>
-      <w:proofErr w:type="spellStart"/>
-      <w:r>
-        <w:rPr>
-          <w:sz w:val="24"/>
-          <w:szCs w:val="24"/>
-        </w:rPr>
-        <w:t>Family</w:t>
-      </w:r>
-      <w:proofErr w:type="spellEnd"/>
-      <w:r>
-        <w:rPr>
-          <w:sz w:val="24"/>
-          <w:szCs w:val="24"/>
-        </w:rPr>
-        <w:t>”</w:t>
+        <w:t>“Oscar Family”</w:t>
       </w:r>
       <w:r>
         <w:rPr>
@@ -980,31 +923,13 @@
         </w:rPr>
         <w:t xml:space="preserve"> o que facilitan el uso del smartphone como “</w:t>
       </w:r>
-      <w:proofErr w:type="spellStart"/>
-      <w:r>
-        <w:rPr>
-          <w:sz w:val="24"/>
-          <w:szCs w:val="24"/>
-        </w:rPr>
-        <w:t>Help</w:t>
-      </w:r>
-      <w:proofErr w:type="spellEnd"/>
-      <w:r>
-        <w:rPr>
-          <w:sz w:val="24"/>
-          <w:szCs w:val="24"/>
-        </w:rPr>
-        <w:t xml:space="preserve"> </w:t>
-      </w:r>
-      <w:proofErr w:type="spellStart"/>
-      <w:r>
-        <w:rPr>
-          <w:sz w:val="24"/>
-          <w:szCs w:val="24"/>
-        </w:rPr>
-        <w:t>Launcher</w:t>
-      </w:r>
-      <w:proofErr w:type="spellEnd"/>
+      <w:r>
+        <w:rPr>
+          <w:sz w:val="24"/>
+          <w:szCs w:val="24"/>
+        </w:rPr>
+        <w:t>Help Launcher</w:t>
+      </w:r>
       <w:r>
         <w:rPr>
           <w:sz w:val="24"/>
@@ -1106,47 +1031,7 @@
           <w:sz w:val="24"/>
           <w:szCs w:val="24"/>
         </w:rPr>
-        <w:t xml:space="preserve">Menú principal </w:t>
-      </w:r>
-      <w:proofErr w:type="spellStart"/>
-      <w:r>
-        <w:rPr>
-          <w:b/>
-          <w:bCs/>
-          <w:sz w:val="24"/>
-          <w:szCs w:val="24"/>
-        </w:rPr>
-        <w:t>Help</w:t>
-      </w:r>
-      <w:proofErr w:type="spellEnd"/>
-      <w:r>
-        <w:rPr>
-          <w:b/>
-          <w:bCs/>
-          <w:sz w:val="24"/>
-          <w:szCs w:val="24"/>
-        </w:rPr>
-        <w:t xml:space="preserve"> </w:t>
-      </w:r>
-      <w:proofErr w:type="spellStart"/>
-      <w:r>
-        <w:rPr>
-          <w:b/>
-          <w:bCs/>
-          <w:sz w:val="24"/>
-          <w:szCs w:val="24"/>
-        </w:rPr>
-        <w:t>Launcher</w:t>
-      </w:r>
-      <w:proofErr w:type="spellEnd"/>
-      <w:r>
-        <w:rPr>
-          <w:b/>
-          <w:bCs/>
-          <w:sz w:val="24"/>
-          <w:szCs w:val="24"/>
-        </w:rPr>
-        <w:t>.</w:t>
+        <w:t>Menú principal Help Launcher.</w:t>
       </w:r>
       <w:r>
         <w:rPr>
@@ -1251,135 +1136,7 @@
           <w:sz w:val="24"/>
           <w:szCs w:val="24"/>
         </w:rPr>
-        <w:t>son adaptaciones de juegos tradicionales como pueden ser “</w:t>
-      </w:r>
-      <w:proofErr w:type="spellStart"/>
-      <w:r>
-        <w:rPr>
-          <w:sz w:val="24"/>
-          <w:szCs w:val="24"/>
-        </w:rPr>
-        <w:t>Words</w:t>
-      </w:r>
-      <w:proofErr w:type="spellEnd"/>
-      <w:r>
-        <w:rPr>
-          <w:sz w:val="24"/>
-          <w:szCs w:val="24"/>
-        </w:rPr>
-        <w:t xml:space="preserve"> </w:t>
-      </w:r>
-      <w:proofErr w:type="spellStart"/>
-      <w:r>
-        <w:rPr>
-          <w:sz w:val="24"/>
-          <w:szCs w:val="24"/>
-        </w:rPr>
-        <w:t>of</w:t>
-      </w:r>
-      <w:proofErr w:type="spellEnd"/>
-      <w:r>
-        <w:rPr>
-          <w:sz w:val="24"/>
-          <w:szCs w:val="24"/>
-        </w:rPr>
-        <w:t xml:space="preserve"> </w:t>
-      </w:r>
-      <w:proofErr w:type="spellStart"/>
-      <w:r>
-        <w:rPr>
-          <w:sz w:val="24"/>
-          <w:szCs w:val="24"/>
-        </w:rPr>
-        <w:t>Wonders</w:t>
-      </w:r>
-      <w:proofErr w:type="spellEnd"/>
-      <w:r>
-        <w:rPr>
-          <w:sz w:val="24"/>
-          <w:szCs w:val="24"/>
-        </w:rPr>
-        <w:t>”, que crea una nueva versión del crucigrama, o “</w:t>
-      </w:r>
-      <w:proofErr w:type="spellStart"/>
-      <w:r>
-        <w:rPr>
-          <w:sz w:val="24"/>
-          <w:szCs w:val="24"/>
-        </w:rPr>
-        <w:t>Mandala</w:t>
-      </w:r>
-      <w:proofErr w:type="spellEnd"/>
-      <w:r>
-        <w:rPr>
-          <w:sz w:val="24"/>
-          <w:szCs w:val="24"/>
-        </w:rPr>
-        <w:t xml:space="preserve"> Color </w:t>
-      </w:r>
-      <w:proofErr w:type="spellStart"/>
-      <w:r>
-        <w:rPr>
-          <w:sz w:val="24"/>
-          <w:szCs w:val="24"/>
-        </w:rPr>
-        <w:t>by</w:t>
-      </w:r>
-      <w:proofErr w:type="spellEnd"/>
-      <w:r>
-        <w:rPr>
-          <w:sz w:val="24"/>
-          <w:szCs w:val="24"/>
-        </w:rPr>
-        <w:t xml:space="preserve"> </w:t>
-      </w:r>
-      <w:proofErr w:type="spellStart"/>
-      <w:r>
-        <w:rPr>
-          <w:sz w:val="24"/>
-          <w:szCs w:val="24"/>
-        </w:rPr>
-        <w:t>Number</w:t>
-      </w:r>
-      <w:proofErr w:type="spellEnd"/>
-      <w:r>
-        <w:rPr>
-          <w:sz w:val="24"/>
-          <w:szCs w:val="24"/>
-        </w:rPr>
-        <w:t xml:space="preserve"> Book”, que </w:t>
-      </w:r>
-      <w:proofErr w:type="spellStart"/>
-      <w:r>
-        <w:rPr>
-          <w:sz w:val="24"/>
-          <w:szCs w:val="24"/>
-        </w:rPr>
-        <w:t>translada</w:t>
-      </w:r>
-      <w:proofErr w:type="spellEnd"/>
-      <w:r>
-        <w:rPr>
-          <w:sz w:val="24"/>
-          <w:szCs w:val="24"/>
-        </w:rPr>
-        <w:t xml:space="preserve"> el pintar </w:t>
-      </w:r>
-      <w:proofErr w:type="spellStart"/>
-      <w:r>
-        <w:rPr>
-          <w:sz w:val="24"/>
-          <w:szCs w:val="24"/>
-        </w:rPr>
-        <w:t>mandalas</w:t>
-      </w:r>
-      <w:proofErr w:type="spellEnd"/>
-      <w:r>
-        <w:rPr>
-          <w:sz w:val="24"/>
-          <w:szCs w:val="24"/>
-        </w:rPr>
-        <w:t xml:space="preserve"> a una aplicación móvil.</w:t>
+        <w:t>son adaptaciones de juegos tradicionales como pueden ser “Words of Wonders”, que crea una nueva versión del crucigrama, o “Mandala Color by Number Book”, que translada el pintar mandalas a una aplicación móvil.</w:t>
       </w:r>
     </w:p>
     <w:p>
@@ -1474,67 +1231,7 @@
           <w:sz w:val="24"/>
           <w:szCs w:val="24"/>
         </w:rPr>
-        <w:t xml:space="preserve">Imagen partida de </w:t>
-      </w:r>
-      <w:proofErr w:type="spellStart"/>
-      <w:r>
-        <w:rPr>
-          <w:b/>
-          <w:bCs/>
-          <w:sz w:val="24"/>
-          <w:szCs w:val="24"/>
-        </w:rPr>
-        <w:t>Words</w:t>
-      </w:r>
-      <w:proofErr w:type="spellEnd"/>
-      <w:r>
-        <w:rPr>
-          <w:b/>
-          <w:bCs/>
-          <w:sz w:val="24"/>
-          <w:szCs w:val="24"/>
-        </w:rPr>
-        <w:t xml:space="preserve"> </w:t>
-      </w:r>
-      <w:proofErr w:type="spellStart"/>
-      <w:r>
-        <w:rPr>
-          <w:b/>
-          <w:bCs/>
-          <w:sz w:val="24"/>
-          <w:szCs w:val="24"/>
-        </w:rPr>
-        <w:t>Of</w:t>
-      </w:r>
-      <w:proofErr w:type="spellEnd"/>
-      <w:r>
-        <w:rPr>
-          <w:b/>
-          <w:bCs/>
-          <w:sz w:val="24"/>
-          <w:szCs w:val="24"/>
-        </w:rPr>
-        <w:t xml:space="preserve"> </w:t>
-      </w:r>
-      <w:proofErr w:type="spellStart"/>
-      <w:r>
-        <w:rPr>
-          <w:b/>
-          <w:bCs/>
-          <w:sz w:val="24"/>
-          <w:szCs w:val="24"/>
-        </w:rPr>
-        <w:t>Wonders</w:t>
-      </w:r>
-      <w:proofErr w:type="spellEnd"/>
-      <w:r>
-        <w:rPr>
-          <w:b/>
-          <w:bCs/>
-          <w:sz w:val="24"/>
-          <w:szCs w:val="24"/>
-        </w:rPr>
-        <w:t xml:space="preserve">. </w:t>
+        <w:t xml:space="preserve">Imagen partida de Words Of Wonders. </w:t>
       </w:r>
       <w:r>
         <w:rPr>
@@ -1577,23 +1274,7 @@
           <w:sz w:val="24"/>
           <w:szCs w:val="24"/>
         </w:rPr>
-        <w:t>También hay una parte de los juegos que pueden ser disfrutados por mayores que son completamente originales como puede ser el “Buscaminas” para ordenador o el “</w:t>
-      </w:r>
-      <w:proofErr w:type="spellStart"/>
-      <w:r>
-        <w:rPr>
-          <w:sz w:val="24"/>
-          <w:szCs w:val="24"/>
-        </w:rPr>
-        <w:t>Fruit</w:t>
-      </w:r>
-      <w:proofErr w:type="spellEnd"/>
-      <w:r>
-        <w:rPr>
-          <w:sz w:val="24"/>
-          <w:szCs w:val="24"/>
-        </w:rPr>
-        <w:t xml:space="preserve"> Ninja”, pero sin duda los que más abundan son los juegos enfocados en el desarrollo cognitivo que se basan en puzles de memoria y lógica </w:t>
+        <w:t xml:space="preserve">También hay una parte de los juegos que pueden ser disfrutados por mayores que son completamente originales como puede ser el “Buscaminas” para ordenador o el “Fruit Ninja”, pero sin duda los que más abundan son los juegos enfocados en el desarrollo cognitivo que se basan en puzles de memoria y lógica </w:t>
       </w:r>
       <w:r>
         <w:rPr>
@@ -1603,21 +1284,12 @@
         <w:lastRenderedPageBreak/>
         <w:t>como, por ejemplo, “</w:t>
       </w:r>
-      <w:proofErr w:type="spellStart"/>
-      <w:r>
-        <w:rPr>
-          <w:sz w:val="24"/>
-          <w:szCs w:val="24"/>
-        </w:rPr>
-        <w:t>Lumosity</w:t>
-      </w:r>
-      <w:proofErr w:type="spellEnd"/>
-      <w:r>
-        <w:rPr>
-          <w:sz w:val="24"/>
-          <w:szCs w:val="24"/>
-        </w:rPr>
-        <w:t>: Juegos Mentales</w:t>
+      <w:r>
+        <w:rPr>
+          <w:sz w:val="24"/>
+          <w:szCs w:val="24"/>
+        </w:rPr>
+        <w:t>Lumosity: Juegos Mentales</w:t>
       </w:r>
       <w:r>
         <w:rPr>
@@ -1719,27 +1391,7 @@
           <w:sz w:val="24"/>
           <w:szCs w:val="24"/>
         </w:rPr>
-        <w:t xml:space="preserve"> de </w:t>
-      </w:r>
-      <w:proofErr w:type="spellStart"/>
-      <w:r>
-        <w:rPr>
-          <w:b/>
-          <w:bCs/>
-          <w:sz w:val="24"/>
-          <w:szCs w:val="24"/>
-        </w:rPr>
-        <w:t>Lumosity</w:t>
-      </w:r>
-      <w:proofErr w:type="spellEnd"/>
-      <w:r>
-        <w:rPr>
-          <w:b/>
-          <w:bCs/>
-          <w:sz w:val="24"/>
-          <w:szCs w:val="24"/>
-        </w:rPr>
-        <w:t>: Juegos Mentales.</w:t>
+        <w:t xml:space="preserve"> de Lumosity: Juegos Mentales.</w:t>
       </w:r>
       <w:r>
         <w:rPr>
@@ -2037,15 +1689,13 @@
         </w:rPr>
         <w:t xml:space="preserve">En estas imágenes podemos ver el acceso a smartphones y ordenadores en España dividido por edades, en ellas se observa </w:t>
       </w:r>
-      <w:proofErr w:type="spellStart"/>
-      <w:r>
-        <w:rPr>
-          <w:sz w:val="24"/>
-          <w:szCs w:val="24"/>
-        </w:rPr>
-        <w:t>como</w:t>
-      </w:r>
-      <w:proofErr w:type="spellEnd"/>
+      <w:r>
+        <w:rPr>
+          <w:sz w:val="24"/>
+          <w:szCs w:val="24"/>
+        </w:rPr>
+        <w:t>cómo</w:t>
+      </w:r>
       <w:r>
         <w:rPr>
           <w:sz w:val="24"/>
@@ -2076,7 +1726,7 @@
           <w:u w:val="single"/>
         </w:rPr>
         <w:drawing>
-          <wp:inline distT="0" distB="0" distL="0" distR="0" wp14:anchorId="7D7501D3" wp14:editId="04608D5A">
+          <wp:inline distT="0" distB="0" distL="0" distR="0" wp14:anchorId="7D7501D3" wp14:editId="070E2A1C">
             <wp:extent cx="5400040" cy="2827020"/>
             <wp:effectExtent l="0" t="0" r="0" b="0"/>
             <wp:docPr id="866921935" name="Imagen 1"/>
@@ -2195,7 +1845,7 @@
           <w:szCs w:val="24"/>
         </w:rPr>
         <w:drawing>
-          <wp:inline distT="0" distB="0" distL="0" distR="0" wp14:anchorId="3A38807A" wp14:editId="39837D09">
+          <wp:inline distT="0" distB="0" distL="0" distR="0" wp14:anchorId="3A38807A" wp14:editId="4141740F">
             <wp:extent cx="5400040" cy="2753360"/>
             <wp:effectExtent l="0" t="0" r="0" b="8890"/>
             <wp:docPr id="1092539786" name="Imagen 2"/>
@@ -2689,23 +2339,7 @@
           <w:sz w:val="24"/>
           <w:szCs w:val="24"/>
         </w:rPr>
-        <w:t xml:space="preserve">He decidido usar </w:t>
-      </w:r>
-      <w:proofErr w:type="spellStart"/>
-      <w:r>
-        <w:rPr>
-          <w:sz w:val="24"/>
-          <w:szCs w:val="24"/>
-        </w:rPr>
-        <w:t>unity</w:t>
-      </w:r>
-      <w:proofErr w:type="spellEnd"/>
-      <w:r>
-        <w:rPr>
-          <w:sz w:val="24"/>
-          <w:szCs w:val="24"/>
-        </w:rPr>
-        <w:t xml:space="preserve"> porque es el motor de videojuegos más usado, lo que asegura una mayor facilidad para encontrar soluciones</w:t>
+        <w:t>He decidido usar unity porque es el motor de videojuegos más usado, lo que asegura una mayor facilidad para encontrar soluciones</w:t>
       </w:r>
       <w:r>
         <w:rPr>
@@ -2942,7 +2576,6 @@
           <w:szCs w:val="24"/>
         </w:rPr>
       </w:pPr>
-      <w:proofErr w:type="spellStart"/>
       <w:r>
         <w:rPr>
           <w:b/>
@@ -2952,134 +2585,53 @@
         </w:rPr>
         <w:t>Blender</w:t>
       </w:r>
-      <w:proofErr w:type="spellEnd"/>
-    </w:p>
-    <w:p>
-      <w:pPr>
-        <w:pStyle w:val="Prrafodelista"/>
-        <w:rPr>
-          <w:sz w:val="24"/>
-          <w:szCs w:val="24"/>
-        </w:rPr>
-      </w:pPr>
-      <w:r>
-        <w:rPr>
-          <w:sz w:val="24"/>
-          <w:szCs w:val="24"/>
-        </w:rPr>
-        <w:t xml:space="preserve">Para los modelos y animaciones 3D he decidido usar </w:t>
-      </w:r>
-      <w:proofErr w:type="spellStart"/>
-      <w:r>
-        <w:rPr>
-          <w:sz w:val="24"/>
-          <w:szCs w:val="24"/>
-        </w:rPr>
-        <w:t>Blender</w:t>
-      </w:r>
-      <w:proofErr w:type="spellEnd"/>
-      <w:r>
-        <w:rPr>
-          <w:sz w:val="24"/>
-          <w:szCs w:val="24"/>
-        </w:rPr>
-        <w:t xml:space="preserve">, ya que al igual que Unity este </w:t>
-      </w:r>
-      <w:proofErr w:type="spellStart"/>
-      <w:r>
-        <w:rPr>
-          <w:sz w:val="24"/>
-          <w:szCs w:val="24"/>
-        </w:rPr>
-        <w:t>sofware</w:t>
-      </w:r>
-      <w:proofErr w:type="spellEnd"/>
-      <w:r>
-        <w:rPr>
-          <w:sz w:val="24"/>
-          <w:szCs w:val="24"/>
-        </w:rPr>
-        <w:t xml:space="preserve"> está muy extendido lo que </w:t>
-      </w:r>
-      <w:r>
-        <w:rPr>
-          <w:sz w:val="24"/>
-          <w:szCs w:val="24"/>
-        </w:rPr>
-        <w:t xml:space="preserve">permite encontrar tutoriales y cursos online para aprender. Además, </w:t>
-      </w:r>
-      <w:proofErr w:type="spellStart"/>
-      <w:r>
-        <w:rPr>
-          <w:sz w:val="24"/>
-          <w:szCs w:val="24"/>
-        </w:rPr>
-        <w:t>Blender</w:t>
-      </w:r>
-      <w:proofErr w:type="spellEnd"/>
-      <w:r>
-        <w:rPr>
-          <w:sz w:val="24"/>
-          <w:szCs w:val="24"/>
-        </w:rPr>
-        <w:t xml:space="preserve"> es open </w:t>
-      </w:r>
-      <w:proofErr w:type="spellStart"/>
-      <w:r>
-        <w:rPr>
-          <w:sz w:val="24"/>
-          <w:szCs w:val="24"/>
-        </w:rPr>
-        <w:t>source</w:t>
-      </w:r>
-      <w:proofErr w:type="spellEnd"/>
-      <w:r>
-        <w:rPr>
-          <w:sz w:val="24"/>
-          <w:szCs w:val="24"/>
-        </w:rPr>
-        <w:t>, por lo que, de nuevo, permite realizar y publicar proyectos sin coste alguno.</w:t>
-      </w:r>
-    </w:p>
-    <w:p>
-      <w:pPr>
-        <w:pStyle w:val="Prrafodelista"/>
-        <w:rPr>
-          <w:sz w:val="24"/>
-          <w:szCs w:val="24"/>
-        </w:rPr>
-      </w:pPr>
-    </w:p>
-    <w:p>
-      <w:pPr>
-        <w:pStyle w:val="Prrafodelista"/>
-        <w:rPr>
-          <w:sz w:val="24"/>
-          <w:szCs w:val="24"/>
-        </w:rPr>
-      </w:pPr>
-      <w:r>
-        <w:rPr>
-          <w:sz w:val="24"/>
-          <w:szCs w:val="24"/>
-        </w:rPr>
-        <w:t xml:space="preserve">Dado que mi nivel de </w:t>
-      </w:r>
-      <w:proofErr w:type="spellStart"/>
-      <w:r>
-        <w:rPr>
-          <w:sz w:val="24"/>
-          <w:szCs w:val="24"/>
-        </w:rPr>
-        <w:t>blender</w:t>
-      </w:r>
-      <w:proofErr w:type="spellEnd"/>
-      <w:r>
-        <w:rPr>
-          <w:sz w:val="24"/>
-          <w:szCs w:val="24"/>
-        </w:rPr>
-        <w:t xml:space="preserve"> es reducido y que me tomaría mucho tiempo realizar todos los </w:t>
+    </w:p>
+    <w:p>
+      <w:pPr>
+        <w:pStyle w:val="Prrafodelista"/>
+        <w:rPr>
+          <w:sz w:val="24"/>
+          <w:szCs w:val="24"/>
+        </w:rPr>
+      </w:pPr>
+      <w:r>
+        <w:rPr>
+          <w:sz w:val="24"/>
+          <w:szCs w:val="24"/>
+        </w:rPr>
+        <w:t xml:space="preserve">Para los modelos y animaciones 3D he decidido usar Blender, ya que al igual que Unity este sofware está muy extendido lo que </w:t>
+      </w:r>
+      <w:r>
+        <w:rPr>
+          <w:sz w:val="24"/>
+          <w:szCs w:val="24"/>
+        </w:rPr>
+        <w:t>permite encontrar tutoriales y cursos online para aprender. Además, Blender es open source, por lo que, de nuevo, permite realizar y publicar proyectos sin coste alguno.</w:t>
+      </w:r>
+    </w:p>
+    <w:p>
+      <w:pPr>
+        <w:pStyle w:val="Prrafodelista"/>
+        <w:rPr>
+          <w:sz w:val="24"/>
+          <w:szCs w:val="24"/>
+        </w:rPr>
+      </w:pPr>
+    </w:p>
+    <w:p>
+      <w:pPr>
+        <w:pStyle w:val="Prrafodelista"/>
+        <w:rPr>
+          <w:sz w:val="24"/>
+          <w:szCs w:val="24"/>
+        </w:rPr>
+      </w:pPr>
+      <w:r>
+        <w:rPr>
+          <w:sz w:val="24"/>
+          <w:szCs w:val="24"/>
+        </w:rPr>
+        <w:t xml:space="preserve">Dado que mi nivel de blender es reducido y que me tomaría mucho tiempo realizar todos los </w:t>
       </w:r>
       <w:r>
         <w:rPr>
@@ -3093,14 +2645,7 @@
           <w:sz w:val="24"/>
           <w:szCs w:val="24"/>
         </w:rPr>
-        <w:t>por</w:t>
-      </w:r>
-      <w:r>
-        <w:rPr>
-          <w:sz w:val="24"/>
-          <w:szCs w:val="24"/>
-        </w:rPr>
-        <w:t xml:space="preserve"> mi cuenta, he decidido utilizar modelos de uso gratuito. Además</w:t>
+        <w:t>por mi cuenta, he decidido utilizar modelos de uso gratuito. Además</w:t>
       </w:r>
       <w:r>
         <w:rPr>
@@ -3142,7 +2687,6 @@
           <w:szCs w:val="24"/>
         </w:rPr>
       </w:pPr>
-      <w:proofErr w:type="spellStart"/>
       <w:r>
         <w:rPr>
           <w:b/>
@@ -3152,64 +2696,22 @@
         </w:rPr>
         <w:t>NavMesh</w:t>
       </w:r>
-      <w:proofErr w:type="spellEnd"/>
-    </w:p>
-    <w:p>
-      <w:pPr>
-        <w:pStyle w:val="Prrafodelista"/>
-        <w:rPr>
-          <w:sz w:val="24"/>
-          <w:szCs w:val="24"/>
-        </w:rPr>
-      </w:pPr>
-      <w:r>
-        <w:rPr>
-          <w:sz w:val="24"/>
-          <w:szCs w:val="24"/>
-        </w:rPr>
-        <w:t xml:space="preserve">Dado que el proyecto se centra más en las pequeñas actividades y minijuegos, no tanto en el entorno 3d y, que crear un sistema de </w:t>
-      </w:r>
-      <w:proofErr w:type="spellStart"/>
-      <w:r>
-        <w:rPr>
-          <w:sz w:val="24"/>
-          <w:szCs w:val="24"/>
-        </w:rPr>
-        <w:t>path</w:t>
-      </w:r>
-      <w:proofErr w:type="spellEnd"/>
-      <w:r>
-        <w:rPr>
-          <w:sz w:val="24"/>
-          <w:szCs w:val="24"/>
-        </w:rPr>
-        <w:t xml:space="preserve"> </w:t>
-      </w:r>
-      <w:proofErr w:type="spellStart"/>
-      <w:r>
-        <w:rPr>
-          <w:sz w:val="24"/>
-          <w:szCs w:val="24"/>
-        </w:rPr>
-        <w:t>finding</w:t>
-      </w:r>
-      <w:proofErr w:type="spellEnd"/>
-      <w:r>
-        <w:rPr>
-          <w:sz w:val="24"/>
-          <w:szCs w:val="24"/>
-        </w:rPr>
-        <w:t xml:space="preserve"> 3D consumiría una gran cantidad de tiempo que podría ser usada en la creación de nuevos módulos, minijuegos o actividades, he decidido utilizar la herramienta </w:t>
-      </w:r>
-      <w:proofErr w:type="spellStart"/>
-      <w:r>
-        <w:rPr>
-          <w:sz w:val="24"/>
-          <w:szCs w:val="24"/>
-        </w:rPr>
-        <w:t>NavMesh</w:t>
-      </w:r>
-      <w:proofErr w:type="spellEnd"/>
+    </w:p>
+    <w:p>
+      <w:pPr>
+        <w:pStyle w:val="Prrafodelista"/>
+        <w:rPr>
+          <w:sz w:val="24"/>
+          <w:szCs w:val="24"/>
+        </w:rPr>
+      </w:pPr>
+      <w:r>
+        <w:rPr>
+          <w:sz w:val="24"/>
+          <w:szCs w:val="24"/>
+        </w:rPr>
+        <w:t>Dado que el proyecto se centra más en las pequeñas actividades y minijuegos, no tanto en el entorno 3d y, que crear un sistema de path finding 3D consumiría una gran cantidad de tiempo que podría ser usada en la creación de nuevos módulos, minijuegos o actividades, he decidido utilizar la herramienta NavMesh</w:t>
+      </w:r>
       <w:r>
         <w:rPr>
           <w:sz w:val="24"/>
@@ -3222,39 +2724,7 @@
           <w:sz w:val="24"/>
           <w:szCs w:val="24"/>
         </w:rPr>
-        <w:t xml:space="preserve">, que ayuda a configurar de forma automática los lugares accesibles por el jugador y el </w:t>
-      </w:r>
-      <w:proofErr w:type="spellStart"/>
-      <w:r>
-        <w:rPr>
-          <w:sz w:val="24"/>
-          <w:szCs w:val="24"/>
-        </w:rPr>
-        <w:t>path</w:t>
-      </w:r>
-      <w:proofErr w:type="spellEnd"/>
-      <w:r>
-        <w:rPr>
-          <w:sz w:val="24"/>
-          <w:szCs w:val="24"/>
-        </w:rPr>
-        <w:t xml:space="preserve"> </w:t>
-      </w:r>
-      <w:proofErr w:type="spellStart"/>
-      <w:r>
-        <w:rPr>
-          <w:sz w:val="24"/>
-          <w:szCs w:val="24"/>
-        </w:rPr>
-        <w:t>finding</w:t>
-      </w:r>
-      <w:proofErr w:type="spellEnd"/>
-      <w:r>
-        <w:rPr>
-          <w:sz w:val="24"/>
-          <w:szCs w:val="24"/>
-        </w:rPr>
-        <w:t>.</w:t>
+        <w:t>, que ayuda a configurar de forma automática los lugares accesibles por el jugador y el path finding.</w:t>
       </w:r>
     </w:p>
     <w:p>
@@ -3297,6 +2767,41 @@
     <w:p>
       <w:pPr>
         <w:pStyle w:val="Prrafodelista"/>
+        <w:rPr>
+          <w:sz w:val="24"/>
+          <w:szCs w:val="24"/>
+        </w:rPr>
+      </w:pPr>
+      <w:r>
+        <w:rPr>
+          <w:sz w:val="24"/>
+          <w:szCs w:val="24"/>
+        </w:rPr>
+        <w:t>Para el desarrollo del videojuego he decidido utilizar una metodología incremental-iterativa.</w:t>
+      </w:r>
+      <w:r>
+        <w:rPr>
+          <w:sz w:val="24"/>
+          <w:szCs w:val="24"/>
+        </w:rPr>
+        <w:t xml:space="preserve"> Creo que este es el mejor modelo ya que me permite entregar prototipos funcionales al usuario para realizar las pruebas convenientes, pudiendo al mismo tiempo utilizar los resultados de las pruebas para adaptar el proyecto en la siguiente iteración. Esto garantiza que siempre se tiene un producto funcional que va siendo cada vez más pulido y más próximo al objetivo del proyecto.</w:t>
+      </w:r>
+    </w:p>
+    <w:p>
+      <w:pPr>
+        <w:pStyle w:val="Prrafodelista"/>
+        <w:rPr>
+          <w:b/>
+          <w:bCs/>
+          <w:sz w:val="24"/>
+          <w:szCs w:val="24"/>
+          <w:u w:val="single"/>
+        </w:rPr>
+      </w:pPr>
+    </w:p>
+    <w:p>
+      <w:pPr>
+        <w:pStyle w:val="Prrafodelista"/>
         <w:numPr>
           <w:ilvl w:val="1"/>
           <w:numId w:val="1"/>
@@ -3391,359 +2896,13 @@
         </w:rPr>
         <w:tab/>
       </w:r>
-      <w:proofErr w:type="spellStart"/>
-      <w:r>
-        <w:rPr>
-          <w:sz w:val="24"/>
-          <w:szCs w:val="24"/>
-        </w:rPr>
-        <w:t>Nakao</w:t>
-      </w:r>
-      <w:proofErr w:type="spellEnd"/>
-      <w:r>
-        <w:rPr>
-          <w:sz w:val="24"/>
-          <w:szCs w:val="24"/>
-        </w:rPr>
-        <w:t xml:space="preserve">, M. </w:t>
-      </w:r>
-      <w:proofErr w:type="spellStart"/>
-      <w:r>
-        <w:rPr>
-          <w:sz w:val="24"/>
-          <w:szCs w:val="24"/>
-        </w:rPr>
-        <w:t>Special</w:t>
-      </w:r>
-      <w:proofErr w:type="spellEnd"/>
-      <w:r>
-        <w:rPr>
-          <w:sz w:val="24"/>
-          <w:szCs w:val="24"/>
-        </w:rPr>
-        <w:t xml:space="preserve"> series </w:t>
-      </w:r>
-      <w:proofErr w:type="spellStart"/>
-      <w:r>
-        <w:rPr>
-          <w:sz w:val="24"/>
-          <w:szCs w:val="24"/>
-        </w:rPr>
-        <w:t>on</w:t>
-      </w:r>
-      <w:proofErr w:type="spellEnd"/>
-      <w:r>
-        <w:rPr>
-          <w:sz w:val="24"/>
-          <w:szCs w:val="24"/>
-        </w:rPr>
-        <w:t xml:space="preserve"> “</w:t>
-      </w:r>
-      <w:proofErr w:type="spellStart"/>
-      <w:r>
-        <w:rPr>
-          <w:sz w:val="24"/>
-          <w:szCs w:val="24"/>
-        </w:rPr>
-        <w:t>effects</w:t>
-      </w:r>
-      <w:proofErr w:type="spellEnd"/>
-      <w:r>
-        <w:rPr>
-          <w:sz w:val="24"/>
-          <w:szCs w:val="24"/>
-        </w:rPr>
-        <w:t xml:space="preserve"> </w:t>
-      </w:r>
-      <w:proofErr w:type="spellStart"/>
-      <w:r>
-        <w:rPr>
-          <w:sz w:val="24"/>
-          <w:szCs w:val="24"/>
-        </w:rPr>
-        <w:t>of</w:t>
-      </w:r>
-      <w:proofErr w:type="spellEnd"/>
-      <w:r>
-        <w:rPr>
-          <w:sz w:val="24"/>
-          <w:szCs w:val="24"/>
-        </w:rPr>
-        <w:t xml:space="preserve"> </w:t>
-      </w:r>
-      <w:proofErr w:type="spellStart"/>
-      <w:r>
-        <w:rPr>
-          <w:sz w:val="24"/>
-          <w:szCs w:val="24"/>
-        </w:rPr>
-        <w:t>board</w:t>
-      </w:r>
-      <w:proofErr w:type="spellEnd"/>
-      <w:r>
-        <w:rPr>
-          <w:sz w:val="24"/>
-          <w:szCs w:val="24"/>
-        </w:rPr>
-        <w:t xml:space="preserve"> </w:t>
-      </w:r>
-      <w:proofErr w:type="spellStart"/>
-      <w:r>
-        <w:rPr>
-          <w:sz w:val="24"/>
-          <w:szCs w:val="24"/>
-        </w:rPr>
-        <w:t>games</w:t>
-      </w:r>
-      <w:proofErr w:type="spellEnd"/>
-      <w:r>
-        <w:rPr>
-          <w:sz w:val="24"/>
-          <w:szCs w:val="24"/>
-        </w:rPr>
-        <w:t xml:space="preserve"> </w:t>
-      </w:r>
-      <w:proofErr w:type="spellStart"/>
-      <w:r>
-        <w:rPr>
-          <w:sz w:val="24"/>
-          <w:szCs w:val="24"/>
-        </w:rPr>
-        <w:t>on</w:t>
-      </w:r>
-      <w:proofErr w:type="spellEnd"/>
-      <w:r>
-        <w:rPr>
-          <w:sz w:val="24"/>
-          <w:szCs w:val="24"/>
-        </w:rPr>
-        <w:t xml:space="preserve"> </w:t>
-      </w:r>
-      <w:proofErr w:type="spellStart"/>
-      <w:r>
-        <w:rPr>
-          <w:sz w:val="24"/>
-          <w:szCs w:val="24"/>
-        </w:rPr>
-        <w:t>health</w:t>
-      </w:r>
-      <w:proofErr w:type="spellEnd"/>
-      <w:r>
-        <w:rPr>
-          <w:sz w:val="24"/>
-          <w:szCs w:val="24"/>
-        </w:rPr>
-        <w:t xml:space="preserve"> </w:t>
-      </w:r>
-      <w:proofErr w:type="spellStart"/>
-      <w:r>
-        <w:rPr>
-          <w:sz w:val="24"/>
-          <w:szCs w:val="24"/>
-        </w:rPr>
-        <w:t>education</w:t>
-      </w:r>
-      <w:proofErr w:type="spellEnd"/>
-      <w:r>
-        <w:rPr>
-          <w:sz w:val="24"/>
-          <w:szCs w:val="24"/>
-        </w:rPr>
-        <w:t xml:space="preserve"> and </w:t>
-      </w:r>
-      <w:proofErr w:type="spellStart"/>
-      <w:r>
-        <w:rPr>
-          <w:sz w:val="24"/>
-          <w:szCs w:val="24"/>
-        </w:rPr>
-        <w:t>promotion</w:t>
-      </w:r>
-      <w:proofErr w:type="spellEnd"/>
-      <w:r>
-        <w:rPr>
-          <w:sz w:val="24"/>
-          <w:szCs w:val="24"/>
-        </w:rPr>
-        <w:t xml:space="preserve">” </w:t>
-      </w:r>
-      <w:proofErr w:type="spellStart"/>
-      <w:r>
-        <w:rPr>
-          <w:sz w:val="24"/>
-          <w:szCs w:val="24"/>
-        </w:rPr>
-        <w:t>board</w:t>
-      </w:r>
-      <w:proofErr w:type="spellEnd"/>
-      <w:r>
-        <w:rPr>
-          <w:sz w:val="24"/>
-          <w:szCs w:val="24"/>
-        </w:rPr>
-        <w:t xml:space="preserve"> </w:t>
-      </w:r>
-      <w:proofErr w:type="spellStart"/>
-      <w:r>
-        <w:rPr>
-          <w:sz w:val="24"/>
-          <w:szCs w:val="24"/>
-        </w:rPr>
-        <w:t>games</w:t>
-      </w:r>
-      <w:proofErr w:type="spellEnd"/>
-      <w:r>
-        <w:rPr>
-          <w:sz w:val="24"/>
-          <w:szCs w:val="24"/>
-        </w:rPr>
-        <w:t xml:space="preserve"> as a </w:t>
-      </w:r>
-      <w:proofErr w:type="spellStart"/>
-      <w:r>
-        <w:rPr>
-          <w:sz w:val="24"/>
-          <w:szCs w:val="24"/>
-        </w:rPr>
-        <w:t>promising</w:t>
-      </w:r>
-      <w:proofErr w:type="spellEnd"/>
-      <w:r>
-        <w:rPr>
-          <w:sz w:val="24"/>
-          <w:szCs w:val="24"/>
-        </w:rPr>
-        <w:t xml:space="preserve"> </w:t>
-      </w:r>
-      <w:proofErr w:type="spellStart"/>
-      <w:r>
-        <w:rPr>
-          <w:sz w:val="24"/>
-          <w:szCs w:val="24"/>
-        </w:rPr>
-        <w:t>tool</w:t>
-      </w:r>
-      <w:proofErr w:type="spellEnd"/>
-      <w:r>
-        <w:rPr>
-          <w:sz w:val="24"/>
-          <w:szCs w:val="24"/>
-        </w:rPr>
-        <w:t xml:space="preserve"> </w:t>
-      </w:r>
-      <w:proofErr w:type="spellStart"/>
-      <w:r>
-        <w:rPr>
-          <w:sz w:val="24"/>
-          <w:szCs w:val="24"/>
-        </w:rPr>
-        <w:t>for</w:t>
-      </w:r>
-      <w:proofErr w:type="spellEnd"/>
-      <w:r>
-        <w:rPr>
-          <w:sz w:val="24"/>
-          <w:szCs w:val="24"/>
-        </w:rPr>
-        <w:t xml:space="preserve"> </w:t>
-      </w:r>
-      <w:proofErr w:type="spellStart"/>
-      <w:r>
-        <w:rPr>
-          <w:sz w:val="24"/>
-          <w:szCs w:val="24"/>
-        </w:rPr>
-        <w:t>health</w:t>
-      </w:r>
-      <w:proofErr w:type="spellEnd"/>
-      <w:r>
-        <w:rPr>
-          <w:sz w:val="24"/>
-          <w:szCs w:val="24"/>
-        </w:rPr>
-        <w:t xml:space="preserve"> </w:t>
-      </w:r>
-      <w:proofErr w:type="spellStart"/>
-      <w:r>
-        <w:rPr>
-          <w:sz w:val="24"/>
-          <w:szCs w:val="24"/>
-        </w:rPr>
-        <w:t>promotion</w:t>
-      </w:r>
-      <w:proofErr w:type="spellEnd"/>
-      <w:r>
-        <w:rPr>
-          <w:sz w:val="24"/>
-          <w:szCs w:val="24"/>
-        </w:rPr>
-        <w:t xml:space="preserve">: a </w:t>
-      </w:r>
-      <w:proofErr w:type="spellStart"/>
-      <w:r>
-        <w:rPr>
-          <w:sz w:val="24"/>
-          <w:szCs w:val="24"/>
-        </w:rPr>
-        <w:t>review</w:t>
-      </w:r>
-      <w:proofErr w:type="spellEnd"/>
-      <w:r>
-        <w:rPr>
-          <w:sz w:val="24"/>
-          <w:szCs w:val="24"/>
-        </w:rPr>
-        <w:t xml:space="preserve"> </w:t>
-      </w:r>
-      <w:proofErr w:type="spellStart"/>
-      <w:r>
-        <w:rPr>
-          <w:sz w:val="24"/>
-          <w:szCs w:val="24"/>
-        </w:rPr>
-        <w:t>of</w:t>
-      </w:r>
-      <w:proofErr w:type="spellEnd"/>
-      <w:r>
-        <w:rPr>
-          <w:sz w:val="24"/>
-          <w:szCs w:val="24"/>
-        </w:rPr>
-        <w:t xml:space="preserve"> </w:t>
-      </w:r>
-      <w:proofErr w:type="spellStart"/>
-      <w:r>
-        <w:rPr>
-          <w:sz w:val="24"/>
-          <w:szCs w:val="24"/>
-        </w:rPr>
-        <w:t>recent</w:t>
-      </w:r>
-      <w:proofErr w:type="spellEnd"/>
-      <w:r>
-        <w:rPr>
-          <w:sz w:val="24"/>
-          <w:szCs w:val="24"/>
-        </w:rPr>
-        <w:t xml:space="preserve"> </w:t>
-      </w:r>
-      <w:proofErr w:type="spellStart"/>
-      <w:r>
-        <w:rPr>
-          <w:sz w:val="24"/>
-          <w:szCs w:val="24"/>
-        </w:rPr>
-        <w:t>literature</w:t>
-      </w:r>
-      <w:proofErr w:type="spellEnd"/>
-      <w:r>
-        <w:rPr>
-          <w:sz w:val="24"/>
-          <w:szCs w:val="24"/>
-        </w:rPr>
-        <w:t>. </w:t>
-      </w:r>
-      <w:proofErr w:type="spellStart"/>
+      <w:r>
+        <w:rPr>
+          <w:sz w:val="24"/>
+          <w:szCs w:val="24"/>
+        </w:rPr>
+        <w:t>Nakao, M. Special series on “effects of board games on health education and promotion” board games as a promising tool for health promotion: a review of recent literature. </w:t>
+      </w:r>
       <w:r>
         <w:rPr>
           <w:i/>
@@ -3751,29 +2910,8 @@
           <w:sz w:val="24"/>
           <w:szCs w:val="24"/>
         </w:rPr>
-        <w:t>BioPsychoSocial</w:t>
-      </w:r>
-      <w:proofErr w:type="spellEnd"/>
-      <w:r>
-        <w:rPr>
-          <w:i/>
-          <w:iCs/>
-          <w:sz w:val="24"/>
-          <w:szCs w:val="24"/>
-        </w:rPr>
-        <w:t xml:space="preserve"> </w:t>
-      </w:r>
-      <w:proofErr w:type="spellStart"/>
-      <w:r>
-        <w:rPr>
-          <w:i/>
-          <w:iCs/>
-          <w:sz w:val="24"/>
-          <w:szCs w:val="24"/>
-        </w:rPr>
-        <w:t>Med</w:t>
-      </w:r>
-      <w:proofErr w:type="spellEnd"/>
+        <w:t>BioPsychoSocial Med</w:t>
+      </w:r>
       <w:r>
         <w:rPr>
           <w:sz w:val="24"/>
@@ -3783,8 +2921,6 @@
       </w:r>
       <w:r>
         <w:rPr>
-          <w:b/>
-          <w:bCs/>
           <w:sz w:val="24"/>
           <w:szCs w:val="24"/>
         </w:rPr>
@@ -3830,6 +2966,7 @@
           <w:sz w:val="24"/>
           <w:szCs w:val="24"/>
         </w:rPr>
+        <w:lastRenderedPageBreak/>
         <w:t>[2]</w:t>
       </w:r>
       <w:r>
@@ -3839,277 +2976,12 @@
         </w:rPr>
         <w:tab/>
       </w:r>
-      <w:proofErr w:type="spellStart"/>
-      <w:r>
-        <w:rPr>
-          <w:sz w:val="24"/>
-          <w:szCs w:val="24"/>
-        </w:rPr>
-        <w:t>Barfarazi</w:t>
-      </w:r>
-      <w:proofErr w:type="spellEnd"/>
-      <w:r>
-        <w:rPr>
-          <w:sz w:val="24"/>
-          <w:szCs w:val="24"/>
-        </w:rPr>
-        <w:t xml:space="preserve">, H., </w:t>
-      </w:r>
-      <w:proofErr w:type="spellStart"/>
-      <w:r>
-        <w:rPr>
-          <w:sz w:val="24"/>
-          <w:szCs w:val="24"/>
-        </w:rPr>
-        <w:t>Pourghaznein</w:t>
-      </w:r>
-      <w:proofErr w:type="spellEnd"/>
-      <w:r>
-        <w:rPr>
-          <w:sz w:val="24"/>
-          <w:szCs w:val="24"/>
-        </w:rPr>
-        <w:t xml:space="preserve">, T., </w:t>
-      </w:r>
-      <w:proofErr w:type="spellStart"/>
-      <w:r>
-        <w:rPr>
-          <w:sz w:val="24"/>
-          <w:szCs w:val="24"/>
-        </w:rPr>
-        <w:t>Mohajer</w:t>
-      </w:r>
-      <w:proofErr w:type="spellEnd"/>
-      <w:r>
-        <w:rPr>
-          <w:sz w:val="24"/>
-          <w:szCs w:val="24"/>
-        </w:rPr>
-        <w:t xml:space="preserve">, S., </w:t>
-      </w:r>
-      <w:proofErr w:type="spellStart"/>
-      <w:r>
-        <w:rPr>
-          <w:sz w:val="24"/>
-          <w:szCs w:val="24"/>
-        </w:rPr>
-        <w:t>Mazlom</w:t>
-      </w:r>
-      <w:proofErr w:type="spellEnd"/>
-      <w:r>
-        <w:rPr>
-          <w:sz w:val="24"/>
-          <w:szCs w:val="24"/>
-        </w:rPr>
-        <w:t xml:space="preserve">, S. R., &amp; </w:t>
-      </w:r>
-      <w:proofErr w:type="spellStart"/>
-      <w:r>
-        <w:rPr>
-          <w:sz w:val="24"/>
-          <w:szCs w:val="24"/>
-        </w:rPr>
-        <w:t>Asgharinekah</w:t>
-      </w:r>
-      <w:proofErr w:type="spellEnd"/>
-      <w:r>
-        <w:rPr>
-          <w:sz w:val="24"/>
-          <w:szCs w:val="24"/>
-        </w:rPr>
-        <w:t xml:space="preserve">, S. M. (2018). </w:t>
-      </w:r>
-      <w:proofErr w:type="spellStart"/>
-      <w:r>
-        <w:rPr>
-          <w:sz w:val="24"/>
-          <w:szCs w:val="24"/>
-        </w:rPr>
-        <w:t>Evaluating</w:t>
-      </w:r>
-      <w:proofErr w:type="spellEnd"/>
-      <w:r>
-        <w:rPr>
-          <w:sz w:val="24"/>
-          <w:szCs w:val="24"/>
-        </w:rPr>
-        <w:t xml:space="preserve"> </w:t>
-      </w:r>
-      <w:proofErr w:type="spellStart"/>
-      <w:r>
-        <w:rPr>
-          <w:sz w:val="24"/>
-          <w:szCs w:val="24"/>
-        </w:rPr>
-        <w:t>the</w:t>
-      </w:r>
-      <w:proofErr w:type="spellEnd"/>
-      <w:r>
-        <w:rPr>
-          <w:sz w:val="24"/>
-          <w:szCs w:val="24"/>
-        </w:rPr>
-        <w:t xml:space="preserve"> </w:t>
-      </w:r>
-      <w:proofErr w:type="spellStart"/>
-      <w:r>
-        <w:rPr>
-          <w:sz w:val="24"/>
-          <w:szCs w:val="24"/>
-        </w:rPr>
-        <w:t>effect</w:t>
-      </w:r>
-      <w:proofErr w:type="spellEnd"/>
-      <w:r>
-        <w:rPr>
-          <w:sz w:val="24"/>
-          <w:szCs w:val="24"/>
-        </w:rPr>
-        <w:t xml:space="preserve"> </w:t>
-      </w:r>
-      <w:proofErr w:type="spellStart"/>
-      <w:r>
-        <w:rPr>
-          <w:sz w:val="24"/>
-          <w:szCs w:val="24"/>
-        </w:rPr>
-        <w:t>of</w:t>
-      </w:r>
-      <w:proofErr w:type="spellEnd"/>
-      <w:r>
-        <w:rPr>
-          <w:sz w:val="24"/>
-          <w:szCs w:val="24"/>
-        </w:rPr>
-        <w:t xml:space="preserve"> </w:t>
-      </w:r>
-      <w:proofErr w:type="spellStart"/>
-      <w:r>
-        <w:rPr>
-          <w:sz w:val="24"/>
-          <w:szCs w:val="24"/>
-        </w:rPr>
-        <w:t>painting</w:t>
-      </w:r>
-      <w:proofErr w:type="spellEnd"/>
-      <w:r>
-        <w:rPr>
-          <w:sz w:val="24"/>
-          <w:szCs w:val="24"/>
-        </w:rPr>
-        <w:t xml:space="preserve"> </w:t>
-      </w:r>
-      <w:proofErr w:type="spellStart"/>
-      <w:r>
-        <w:rPr>
-          <w:sz w:val="24"/>
-          <w:szCs w:val="24"/>
-        </w:rPr>
-        <w:t>therapy</w:t>
-      </w:r>
-      <w:proofErr w:type="spellEnd"/>
-      <w:r>
-        <w:rPr>
-          <w:sz w:val="24"/>
-          <w:szCs w:val="24"/>
-        </w:rPr>
-        <w:t xml:space="preserve"> </w:t>
-      </w:r>
-      <w:proofErr w:type="spellStart"/>
-      <w:r>
-        <w:rPr>
-          <w:sz w:val="24"/>
-          <w:szCs w:val="24"/>
-        </w:rPr>
-        <w:t>on</w:t>
-      </w:r>
-      <w:proofErr w:type="spellEnd"/>
-      <w:r>
-        <w:rPr>
-          <w:sz w:val="24"/>
-          <w:szCs w:val="24"/>
-        </w:rPr>
-        <w:t xml:space="preserve"> </w:t>
-      </w:r>
-      <w:proofErr w:type="spellStart"/>
-      <w:r>
-        <w:rPr>
-          <w:sz w:val="24"/>
-          <w:szCs w:val="24"/>
-        </w:rPr>
-        <w:t>happiness</w:t>
-      </w:r>
-      <w:proofErr w:type="spellEnd"/>
-      <w:r>
-        <w:rPr>
-          <w:sz w:val="24"/>
-          <w:szCs w:val="24"/>
-        </w:rPr>
-        <w:t xml:space="preserve"> in </w:t>
-      </w:r>
-      <w:proofErr w:type="spellStart"/>
-      <w:r>
-        <w:rPr>
-          <w:sz w:val="24"/>
-          <w:szCs w:val="24"/>
-        </w:rPr>
-        <w:t>the</w:t>
-      </w:r>
-      <w:proofErr w:type="spellEnd"/>
-      <w:r>
-        <w:rPr>
-          <w:sz w:val="24"/>
-          <w:szCs w:val="24"/>
-        </w:rPr>
-        <w:t xml:space="preserve"> </w:t>
-      </w:r>
-      <w:proofErr w:type="spellStart"/>
-      <w:r>
-        <w:rPr>
-          <w:sz w:val="24"/>
-          <w:szCs w:val="24"/>
-        </w:rPr>
-        <w:t>elderly</w:t>
-      </w:r>
-      <w:proofErr w:type="spellEnd"/>
-      <w:r>
-        <w:rPr>
-          <w:sz w:val="24"/>
-          <w:szCs w:val="24"/>
-        </w:rPr>
-        <w:t xml:space="preserve">. </w:t>
-      </w:r>
-      <w:proofErr w:type="spellStart"/>
-      <w:r>
-        <w:rPr>
-          <w:sz w:val="24"/>
-          <w:szCs w:val="24"/>
-        </w:rPr>
-        <w:t>Evidence</w:t>
-      </w:r>
-      <w:proofErr w:type="spellEnd"/>
-      <w:r>
-        <w:rPr>
-          <w:sz w:val="24"/>
-          <w:szCs w:val="24"/>
-        </w:rPr>
-        <w:t xml:space="preserve"> </w:t>
-      </w:r>
-      <w:proofErr w:type="spellStart"/>
-      <w:r>
-        <w:rPr>
-          <w:sz w:val="24"/>
-          <w:szCs w:val="24"/>
-        </w:rPr>
-        <w:t>Based</w:t>
-      </w:r>
-      <w:proofErr w:type="spellEnd"/>
-      <w:r>
-        <w:rPr>
-          <w:sz w:val="24"/>
-          <w:szCs w:val="24"/>
-        </w:rPr>
-        <w:t xml:space="preserve"> Care, 8(3), 17-26. </w:t>
+      <w:r>
+        <w:rPr>
+          <w:sz w:val="24"/>
+          <w:szCs w:val="24"/>
+        </w:rPr>
+        <w:t xml:space="preserve">Barfarazi, H., Pourghaznein, T., Mohajer, S., Mazlom, S. R., &amp; Asgharinekah, S. M. (2018). Evaluating the effect of painting therapy on happiness in the elderly. Evidence Based Care, 8(3), 17-26. </w:t>
       </w:r>
       <w:hyperlink r:id="rId22" w:history="1">
         <w:r>
@@ -4165,199 +3037,7 @@
           <w:sz w:val="24"/>
           <w:szCs w:val="24"/>
         </w:rPr>
-        <w:t xml:space="preserve">Goldstein, J., </w:t>
-      </w:r>
-      <w:proofErr w:type="spellStart"/>
-      <w:r>
-        <w:rPr>
-          <w:sz w:val="24"/>
-          <w:szCs w:val="24"/>
-        </w:rPr>
-        <w:t>Cajko</w:t>
-      </w:r>
-      <w:proofErr w:type="spellEnd"/>
-      <w:r>
-        <w:rPr>
-          <w:sz w:val="24"/>
-          <w:szCs w:val="24"/>
-        </w:rPr>
-        <w:t xml:space="preserve">, L., </w:t>
-      </w:r>
-      <w:proofErr w:type="spellStart"/>
-      <w:r>
-        <w:rPr>
-          <w:sz w:val="24"/>
-          <w:szCs w:val="24"/>
-        </w:rPr>
-        <w:t>Oosterbroek</w:t>
-      </w:r>
-      <w:proofErr w:type="spellEnd"/>
-      <w:r>
-        <w:rPr>
-          <w:sz w:val="24"/>
-          <w:szCs w:val="24"/>
-        </w:rPr>
-        <w:t xml:space="preserve">, M., </w:t>
-      </w:r>
-      <w:proofErr w:type="spellStart"/>
-      <w:r>
-        <w:rPr>
-          <w:sz w:val="24"/>
-          <w:szCs w:val="24"/>
-        </w:rPr>
-        <w:t>Michielsen</w:t>
-      </w:r>
-      <w:proofErr w:type="spellEnd"/>
-      <w:r>
-        <w:rPr>
-          <w:sz w:val="24"/>
-          <w:szCs w:val="24"/>
-        </w:rPr>
-        <w:t xml:space="preserve">, M., Van </w:t>
-      </w:r>
-      <w:proofErr w:type="spellStart"/>
-      <w:r>
-        <w:rPr>
-          <w:sz w:val="24"/>
-          <w:szCs w:val="24"/>
-        </w:rPr>
-        <w:t>Houten</w:t>
-      </w:r>
-      <w:proofErr w:type="spellEnd"/>
-      <w:r>
-        <w:rPr>
-          <w:sz w:val="24"/>
-          <w:szCs w:val="24"/>
-        </w:rPr>
-        <w:t xml:space="preserve">, O., &amp; </w:t>
-      </w:r>
-      <w:proofErr w:type="spellStart"/>
-      <w:r>
-        <w:rPr>
-          <w:sz w:val="24"/>
-          <w:szCs w:val="24"/>
-        </w:rPr>
-        <w:t>Salverda</w:t>
-      </w:r>
-      <w:proofErr w:type="spellEnd"/>
-      <w:r>
-        <w:rPr>
-          <w:sz w:val="24"/>
-          <w:szCs w:val="24"/>
-        </w:rPr>
-        <w:t xml:space="preserve">, F. (1997). Video </w:t>
-      </w:r>
-      <w:proofErr w:type="spellStart"/>
-      <w:r>
-        <w:rPr>
-          <w:sz w:val="24"/>
-          <w:szCs w:val="24"/>
-        </w:rPr>
-        <w:t>games</w:t>
-      </w:r>
-      <w:proofErr w:type="spellEnd"/>
-      <w:r>
-        <w:rPr>
-          <w:sz w:val="24"/>
-          <w:szCs w:val="24"/>
-        </w:rPr>
-        <w:t xml:space="preserve"> and </w:t>
-      </w:r>
-      <w:proofErr w:type="spellStart"/>
-      <w:r>
-        <w:rPr>
-          <w:sz w:val="24"/>
-          <w:szCs w:val="24"/>
-        </w:rPr>
-        <w:t>the</w:t>
-      </w:r>
-      <w:proofErr w:type="spellEnd"/>
-      <w:r>
-        <w:rPr>
-          <w:sz w:val="24"/>
-          <w:szCs w:val="24"/>
-        </w:rPr>
-        <w:t xml:space="preserve"> </w:t>
-      </w:r>
-      <w:proofErr w:type="spellStart"/>
-      <w:r>
-        <w:rPr>
-          <w:sz w:val="24"/>
-          <w:szCs w:val="24"/>
-        </w:rPr>
-        <w:t>elderly</w:t>
-      </w:r>
-      <w:proofErr w:type="spellEnd"/>
-      <w:r>
-        <w:rPr>
-          <w:sz w:val="24"/>
-          <w:szCs w:val="24"/>
-        </w:rPr>
-        <w:t xml:space="preserve">. Social </w:t>
-      </w:r>
-      <w:proofErr w:type="spellStart"/>
-      <w:r>
-        <w:rPr>
-          <w:sz w:val="24"/>
-          <w:szCs w:val="24"/>
-        </w:rPr>
-        <w:t>Behavior</w:t>
-      </w:r>
-      <w:proofErr w:type="spellEnd"/>
-      <w:r>
-        <w:rPr>
-          <w:sz w:val="24"/>
-          <w:szCs w:val="24"/>
-        </w:rPr>
-        <w:t xml:space="preserve"> and </w:t>
-      </w:r>
-      <w:proofErr w:type="spellStart"/>
-      <w:r>
-        <w:rPr>
-          <w:sz w:val="24"/>
-          <w:szCs w:val="24"/>
-        </w:rPr>
-        <w:t>Personality</w:t>
-      </w:r>
-      <w:proofErr w:type="spellEnd"/>
-      <w:r>
-        <w:rPr>
-          <w:sz w:val="24"/>
-          <w:szCs w:val="24"/>
-        </w:rPr>
-        <w:t xml:space="preserve">: </w:t>
-      </w:r>
-      <w:proofErr w:type="spellStart"/>
-      <w:r>
-        <w:rPr>
-          <w:sz w:val="24"/>
-          <w:szCs w:val="24"/>
-        </w:rPr>
-        <w:t>An</w:t>
-      </w:r>
-      <w:proofErr w:type="spellEnd"/>
-      <w:r>
-        <w:rPr>
-          <w:sz w:val="24"/>
-          <w:szCs w:val="24"/>
-        </w:rPr>
-        <w:t xml:space="preserve"> International </w:t>
-      </w:r>
-      <w:proofErr w:type="spellStart"/>
-      <w:r>
-        <w:rPr>
-          <w:sz w:val="24"/>
-          <w:szCs w:val="24"/>
-        </w:rPr>
-        <w:t>Journal</w:t>
-      </w:r>
-      <w:proofErr w:type="spellEnd"/>
-      <w:r>
-        <w:rPr>
-          <w:sz w:val="24"/>
-          <w:szCs w:val="24"/>
-        </w:rPr>
-        <w:t xml:space="preserve">, 25(4), 345-352. </w:t>
+        <w:t xml:space="preserve">Goldstein, J., Cajko, L., Oosterbroek, M., Michielsen, M., Van Houten, O., &amp; Salverda, F. (1997). Video games and the elderly. Social Behavior and Personality: An International Journal, 25(4), 345-352. </w:t>
       </w:r>
       <w:hyperlink r:id="rId23" w:history="1">
         <w:r>
@@ -4413,199 +3093,7 @@
           <w:sz w:val="24"/>
           <w:szCs w:val="24"/>
         </w:rPr>
-        <w:t xml:space="preserve">Smith, S. T., </w:t>
-      </w:r>
-      <w:proofErr w:type="spellStart"/>
-      <w:r>
-        <w:rPr>
-          <w:sz w:val="24"/>
-          <w:szCs w:val="24"/>
-        </w:rPr>
-        <w:t>Talaei-Khoei</w:t>
-      </w:r>
-      <w:proofErr w:type="spellEnd"/>
-      <w:r>
-        <w:rPr>
-          <w:sz w:val="24"/>
-          <w:szCs w:val="24"/>
-        </w:rPr>
-        <w:t xml:space="preserve">, A., Ray, M., &amp; Ray, P. (2009). Electronic </w:t>
-      </w:r>
-      <w:proofErr w:type="spellStart"/>
-      <w:r>
-        <w:rPr>
-          <w:sz w:val="24"/>
-          <w:szCs w:val="24"/>
-        </w:rPr>
-        <w:t>games</w:t>
-      </w:r>
-      <w:proofErr w:type="spellEnd"/>
-      <w:r>
-        <w:rPr>
-          <w:sz w:val="24"/>
-          <w:szCs w:val="24"/>
-        </w:rPr>
-        <w:t xml:space="preserve"> </w:t>
-      </w:r>
-      <w:proofErr w:type="spellStart"/>
-      <w:r>
-        <w:rPr>
-          <w:sz w:val="24"/>
-          <w:szCs w:val="24"/>
-        </w:rPr>
-        <w:t>for</w:t>
-      </w:r>
-      <w:proofErr w:type="spellEnd"/>
-      <w:r>
-        <w:rPr>
-          <w:sz w:val="24"/>
-          <w:szCs w:val="24"/>
-        </w:rPr>
-        <w:t xml:space="preserve"> </w:t>
-      </w:r>
-      <w:proofErr w:type="spellStart"/>
-      <w:r>
-        <w:rPr>
-          <w:sz w:val="24"/>
-          <w:szCs w:val="24"/>
-        </w:rPr>
-        <w:t>aged</w:t>
-      </w:r>
-      <w:proofErr w:type="spellEnd"/>
-      <w:r>
-        <w:rPr>
-          <w:sz w:val="24"/>
-          <w:szCs w:val="24"/>
-        </w:rPr>
-        <w:t xml:space="preserve"> care and </w:t>
-      </w:r>
-      <w:proofErr w:type="spellStart"/>
-      <w:r>
-        <w:rPr>
-          <w:sz w:val="24"/>
-          <w:szCs w:val="24"/>
-        </w:rPr>
-        <w:t>rehabilitation</w:t>
-      </w:r>
-      <w:proofErr w:type="spellEnd"/>
-      <w:r>
-        <w:rPr>
-          <w:sz w:val="24"/>
-          <w:szCs w:val="24"/>
-        </w:rPr>
-        <w:t xml:space="preserve">. En 2009 11th International </w:t>
-      </w:r>
-      <w:proofErr w:type="spellStart"/>
-      <w:r>
-        <w:rPr>
-          <w:sz w:val="24"/>
-          <w:szCs w:val="24"/>
-        </w:rPr>
-        <w:t>Conference</w:t>
-      </w:r>
-      <w:proofErr w:type="spellEnd"/>
-      <w:r>
-        <w:rPr>
-          <w:sz w:val="24"/>
-          <w:szCs w:val="24"/>
-        </w:rPr>
-        <w:t xml:space="preserve"> </w:t>
-      </w:r>
-      <w:proofErr w:type="spellStart"/>
-      <w:r>
-        <w:rPr>
-          <w:sz w:val="24"/>
-          <w:szCs w:val="24"/>
-        </w:rPr>
-        <w:t>on</w:t>
-      </w:r>
-      <w:proofErr w:type="spellEnd"/>
-      <w:r>
-        <w:rPr>
-          <w:sz w:val="24"/>
-          <w:szCs w:val="24"/>
-        </w:rPr>
-        <w:t xml:space="preserve"> e-</w:t>
-      </w:r>
-      <w:proofErr w:type="spellStart"/>
-      <w:r>
-        <w:rPr>
-          <w:sz w:val="24"/>
-          <w:szCs w:val="24"/>
-        </w:rPr>
-        <w:t>Health</w:t>
-      </w:r>
-      <w:proofErr w:type="spellEnd"/>
-      <w:r>
-        <w:rPr>
-          <w:sz w:val="24"/>
-          <w:szCs w:val="24"/>
-        </w:rPr>
-        <w:t xml:space="preserve"> </w:t>
-      </w:r>
-      <w:proofErr w:type="spellStart"/>
-      <w:r>
-        <w:rPr>
-          <w:sz w:val="24"/>
-          <w:szCs w:val="24"/>
-        </w:rPr>
-        <w:t>Networking</w:t>
-      </w:r>
-      <w:proofErr w:type="spellEnd"/>
-      <w:r>
-        <w:rPr>
-          <w:sz w:val="24"/>
-          <w:szCs w:val="24"/>
-        </w:rPr>
-        <w:t xml:space="preserve">, </w:t>
-      </w:r>
-      <w:proofErr w:type="spellStart"/>
-      <w:r>
-        <w:rPr>
-          <w:sz w:val="24"/>
-          <w:szCs w:val="24"/>
-        </w:rPr>
-        <w:t>Applications</w:t>
-      </w:r>
-      <w:proofErr w:type="spellEnd"/>
-      <w:r>
-        <w:rPr>
-          <w:sz w:val="24"/>
-          <w:szCs w:val="24"/>
-        </w:rPr>
-        <w:t xml:space="preserve"> and </w:t>
-      </w:r>
-      <w:proofErr w:type="spellStart"/>
-      <w:r>
-        <w:rPr>
-          <w:sz w:val="24"/>
-          <w:szCs w:val="24"/>
-        </w:rPr>
-        <w:t>Services</w:t>
-      </w:r>
-      <w:proofErr w:type="spellEnd"/>
-      <w:r>
-        <w:rPr>
-          <w:sz w:val="24"/>
-          <w:szCs w:val="24"/>
-        </w:rPr>
-        <w:t xml:space="preserve"> (</w:t>
-      </w:r>
-      <w:proofErr w:type="spellStart"/>
-      <w:r>
-        <w:rPr>
-          <w:sz w:val="24"/>
-          <w:szCs w:val="24"/>
-        </w:rPr>
-        <w:t>Healthcom</w:t>
-      </w:r>
-      <w:proofErr w:type="spellEnd"/>
-      <w:r>
-        <w:rPr>
-          <w:sz w:val="24"/>
-          <w:szCs w:val="24"/>
-        </w:rPr>
-        <w:t xml:space="preserve">) (pp. 42–47). </w:t>
+        <w:t xml:space="preserve">Smith, S. T., Talaei-Khoei, A., Ray, M., &amp; Ray, P. (2009). Electronic games for aged care and rehabilitation. En 2009 11th International Conference on e-Health Networking, Applications and Services (Healthcom) (pp. 42–47). </w:t>
       </w:r>
       <w:hyperlink r:id="rId24" w:history="1">
         <w:r>
@@ -4656,277 +3144,12 @@
         </w:rPr>
         <w:tab/>
       </w:r>
-      <w:proofErr w:type="spellStart"/>
-      <w:r>
-        <w:rPr>
-          <w:sz w:val="24"/>
-          <w:szCs w:val="24"/>
-        </w:rPr>
-        <w:t>Naudé</w:t>
-      </w:r>
-      <w:proofErr w:type="spellEnd"/>
-      <w:r>
-        <w:rPr>
-          <w:sz w:val="24"/>
-          <w:szCs w:val="24"/>
-        </w:rPr>
-        <w:t xml:space="preserve">, B., </w:t>
-      </w:r>
-      <w:proofErr w:type="spellStart"/>
-      <w:r>
-        <w:rPr>
-          <w:sz w:val="24"/>
-          <w:szCs w:val="24"/>
-        </w:rPr>
-        <w:t>Rigaud</w:t>
-      </w:r>
-      <w:proofErr w:type="spellEnd"/>
-      <w:r>
-        <w:rPr>
-          <w:sz w:val="24"/>
-          <w:szCs w:val="24"/>
-        </w:rPr>
-        <w:t xml:space="preserve">, A.-S., &amp; Pino, M. (2022). Video </w:t>
-      </w:r>
-      <w:proofErr w:type="spellStart"/>
-      <w:r>
-        <w:rPr>
-          <w:sz w:val="24"/>
-          <w:szCs w:val="24"/>
-        </w:rPr>
-        <w:t>calls</w:t>
-      </w:r>
-      <w:proofErr w:type="spellEnd"/>
-      <w:r>
-        <w:rPr>
-          <w:sz w:val="24"/>
-          <w:szCs w:val="24"/>
-        </w:rPr>
-        <w:t xml:space="preserve"> </w:t>
-      </w:r>
-      <w:proofErr w:type="spellStart"/>
-      <w:r>
-        <w:rPr>
-          <w:sz w:val="24"/>
-          <w:szCs w:val="24"/>
-        </w:rPr>
-        <w:t>for</w:t>
-      </w:r>
-      <w:proofErr w:type="spellEnd"/>
-      <w:r>
-        <w:rPr>
-          <w:sz w:val="24"/>
-          <w:szCs w:val="24"/>
-        </w:rPr>
-        <w:t xml:space="preserve"> </w:t>
-      </w:r>
-      <w:proofErr w:type="spellStart"/>
-      <w:r>
-        <w:rPr>
-          <w:sz w:val="24"/>
-          <w:szCs w:val="24"/>
-        </w:rPr>
-        <w:t>older</w:t>
-      </w:r>
-      <w:proofErr w:type="spellEnd"/>
-      <w:r>
-        <w:rPr>
-          <w:sz w:val="24"/>
-          <w:szCs w:val="24"/>
-        </w:rPr>
-        <w:t xml:space="preserve"> </w:t>
-      </w:r>
-      <w:proofErr w:type="spellStart"/>
-      <w:r>
-        <w:rPr>
-          <w:sz w:val="24"/>
-          <w:szCs w:val="24"/>
-        </w:rPr>
-        <w:t>adults</w:t>
-      </w:r>
-      <w:proofErr w:type="spellEnd"/>
-      <w:r>
-        <w:rPr>
-          <w:sz w:val="24"/>
-          <w:szCs w:val="24"/>
-        </w:rPr>
-        <w:t xml:space="preserve">: A narrative </w:t>
-      </w:r>
-      <w:proofErr w:type="spellStart"/>
-      <w:r>
-        <w:rPr>
-          <w:sz w:val="24"/>
-          <w:szCs w:val="24"/>
-        </w:rPr>
-        <w:t>review</w:t>
-      </w:r>
-      <w:proofErr w:type="spellEnd"/>
-      <w:r>
-        <w:rPr>
-          <w:sz w:val="24"/>
-          <w:szCs w:val="24"/>
-        </w:rPr>
-        <w:t xml:space="preserve"> </w:t>
-      </w:r>
-      <w:proofErr w:type="spellStart"/>
-      <w:r>
-        <w:rPr>
-          <w:sz w:val="24"/>
-          <w:szCs w:val="24"/>
-        </w:rPr>
-        <w:t>of</w:t>
-      </w:r>
-      <w:proofErr w:type="spellEnd"/>
-      <w:r>
-        <w:rPr>
-          <w:sz w:val="24"/>
-          <w:szCs w:val="24"/>
-        </w:rPr>
-        <w:t xml:space="preserve"> </w:t>
-      </w:r>
-      <w:proofErr w:type="spellStart"/>
-      <w:r>
-        <w:rPr>
-          <w:sz w:val="24"/>
-          <w:szCs w:val="24"/>
-        </w:rPr>
-        <w:t>experiments</w:t>
-      </w:r>
-      <w:proofErr w:type="spellEnd"/>
-      <w:r>
-        <w:rPr>
-          <w:sz w:val="24"/>
-          <w:szCs w:val="24"/>
-        </w:rPr>
-        <w:t xml:space="preserve"> </w:t>
-      </w:r>
-      <w:proofErr w:type="spellStart"/>
-      <w:r>
-        <w:rPr>
-          <w:sz w:val="24"/>
-          <w:szCs w:val="24"/>
-        </w:rPr>
-        <w:t>involving</w:t>
-      </w:r>
-      <w:proofErr w:type="spellEnd"/>
-      <w:r>
-        <w:rPr>
-          <w:sz w:val="24"/>
-          <w:szCs w:val="24"/>
-        </w:rPr>
-        <w:t xml:space="preserve"> </w:t>
-      </w:r>
-      <w:proofErr w:type="spellStart"/>
-      <w:r>
-        <w:rPr>
-          <w:sz w:val="24"/>
-          <w:szCs w:val="24"/>
-        </w:rPr>
-        <w:t>older</w:t>
-      </w:r>
-      <w:proofErr w:type="spellEnd"/>
-      <w:r>
-        <w:rPr>
-          <w:sz w:val="24"/>
-          <w:szCs w:val="24"/>
-        </w:rPr>
-        <w:t xml:space="preserve"> </w:t>
-      </w:r>
-      <w:proofErr w:type="spellStart"/>
-      <w:r>
-        <w:rPr>
-          <w:sz w:val="24"/>
-          <w:szCs w:val="24"/>
-        </w:rPr>
-        <w:t>adults</w:t>
-      </w:r>
-      <w:proofErr w:type="spellEnd"/>
-      <w:r>
-        <w:rPr>
-          <w:sz w:val="24"/>
-          <w:szCs w:val="24"/>
-        </w:rPr>
-        <w:t xml:space="preserve"> in </w:t>
-      </w:r>
-      <w:proofErr w:type="spellStart"/>
-      <w:r>
-        <w:rPr>
-          <w:sz w:val="24"/>
-          <w:szCs w:val="24"/>
-        </w:rPr>
-        <w:t>elderly</w:t>
-      </w:r>
-      <w:proofErr w:type="spellEnd"/>
-      <w:r>
-        <w:rPr>
-          <w:sz w:val="24"/>
-          <w:szCs w:val="24"/>
-        </w:rPr>
-        <w:t xml:space="preserve"> care </w:t>
-      </w:r>
-      <w:proofErr w:type="spellStart"/>
-      <w:r>
-        <w:rPr>
-          <w:sz w:val="24"/>
-          <w:szCs w:val="24"/>
-        </w:rPr>
-        <w:t>institutions</w:t>
-      </w:r>
-      <w:proofErr w:type="spellEnd"/>
-      <w:r>
-        <w:rPr>
-          <w:sz w:val="24"/>
-          <w:szCs w:val="24"/>
-        </w:rPr>
-        <w:t xml:space="preserve">. </w:t>
-      </w:r>
-      <w:proofErr w:type="spellStart"/>
-      <w:r>
-        <w:rPr>
-          <w:sz w:val="24"/>
-          <w:szCs w:val="24"/>
-        </w:rPr>
-        <w:t>Frontiers</w:t>
-      </w:r>
-      <w:proofErr w:type="spellEnd"/>
-      <w:r>
-        <w:rPr>
-          <w:sz w:val="24"/>
-          <w:szCs w:val="24"/>
-        </w:rPr>
-        <w:t xml:space="preserve"> in </w:t>
-      </w:r>
-      <w:proofErr w:type="spellStart"/>
-      <w:r>
-        <w:rPr>
-          <w:sz w:val="24"/>
-          <w:szCs w:val="24"/>
-        </w:rPr>
-        <w:t>Public</w:t>
-      </w:r>
-      <w:proofErr w:type="spellEnd"/>
-      <w:r>
-        <w:rPr>
-          <w:sz w:val="24"/>
-          <w:szCs w:val="24"/>
-        </w:rPr>
-        <w:t xml:space="preserve"> </w:t>
-      </w:r>
-      <w:proofErr w:type="spellStart"/>
-      <w:r>
-        <w:rPr>
-          <w:sz w:val="24"/>
-          <w:szCs w:val="24"/>
-        </w:rPr>
-        <w:t>Health</w:t>
-      </w:r>
-      <w:proofErr w:type="spellEnd"/>
-      <w:r>
-        <w:rPr>
-          <w:sz w:val="24"/>
-          <w:szCs w:val="24"/>
-        </w:rPr>
-        <w:t xml:space="preserve">, 9, 751150. </w:t>
+      <w:r>
+        <w:rPr>
+          <w:sz w:val="24"/>
+          <w:szCs w:val="24"/>
+        </w:rPr>
+        <w:t xml:space="preserve">Naudé, B., Rigaud, A.-S., &amp; Pino, M. (2022). Video calls for older adults: A narrative review of experiments involving older adults in elderly care institutions. Frontiers in Public Health, 9, 751150. </w:t>
       </w:r>
       <w:hyperlink r:id="rId25" w:history="1">
         <w:r>

</xml_diff>

<commit_message>
Enpezado apartado del entorno 3D y añadido glosario.
</commit_message>
<xml_diff>
--- a/TFG David Perucho Conde.docx
+++ b/TFG David Perucho Conde.docx
@@ -158,7 +158,23 @@
           <w:sz w:val="24"/>
           <w:szCs w:val="24"/>
         </w:rPr>
-        <w:t>En el entorno 3D se encontrarán distintos npcs que serán los que nos darán acceso a los minijuegos</w:t>
+        <w:t xml:space="preserve">En el entorno 3D se encontrarán distintos </w:t>
+      </w:r>
+      <w:proofErr w:type="spellStart"/>
+      <w:r>
+        <w:rPr>
+          <w:sz w:val="24"/>
+          <w:szCs w:val="24"/>
+        </w:rPr>
+        <w:t>npcs</w:t>
+      </w:r>
+      <w:proofErr w:type="spellEnd"/>
+      <w:r>
+        <w:rPr>
+          <w:sz w:val="24"/>
+          <w:szCs w:val="24"/>
+        </w:rPr>
+        <w:t xml:space="preserve"> que serán los que nos darán acceso a los minijuegos</w:t>
       </w:r>
       <w:r>
         <w:rPr>
@@ -227,7 +243,23 @@
           <w:sz w:val="24"/>
           <w:szCs w:val="24"/>
         </w:rPr>
-        <w:t>y npcs resulte sencillo. Además, se añadirá una dificultad dinámica a los minijuegos de forma que estos se vuelvan más difíciles según lo bien que se le esté dando al jugador.</w:t>
+        <w:t xml:space="preserve">y </w:t>
+      </w:r>
+      <w:proofErr w:type="spellStart"/>
+      <w:r>
+        <w:rPr>
+          <w:sz w:val="24"/>
+          <w:szCs w:val="24"/>
+        </w:rPr>
+        <w:t>npcs</w:t>
+      </w:r>
+      <w:proofErr w:type="spellEnd"/>
+      <w:r>
+        <w:rPr>
+          <w:sz w:val="24"/>
+          <w:szCs w:val="24"/>
+        </w:rPr>
+        <w:t xml:space="preserve"> resulte sencillo. Además, se añadirá una dificultad dinámica a los minijuegos de forma que estos se vuelvan más difíciles según lo bien que se le esté dando al jugador.</w:t>
       </w:r>
     </w:p>
     <w:p>
@@ -827,12 +859,21 @@
         </w:rPr>
         <w:t xml:space="preserve"> o, las aplicaciones como “</w:t>
       </w:r>
-      <w:r>
-        <w:rPr>
-          <w:sz w:val="24"/>
-          <w:szCs w:val="24"/>
-        </w:rPr>
-        <w:t>MyTherapy Alerta Medicamentos</w:t>
+      <w:proofErr w:type="spellStart"/>
+      <w:r>
+        <w:rPr>
+          <w:sz w:val="24"/>
+          <w:szCs w:val="24"/>
+        </w:rPr>
+        <w:t>MyTherapy</w:t>
+      </w:r>
+      <w:proofErr w:type="spellEnd"/>
+      <w:r>
+        <w:rPr>
+          <w:sz w:val="24"/>
+          <w:szCs w:val="24"/>
+        </w:rPr>
+        <w:t xml:space="preserve"> Alerta Medicamentos</w:t>
       </w:r>
       <w:r>
         <w:rPr>
@@ -914,7 +955,23 @@
           <w:sz w:val="24"/>
           <w:szCs w:val="24"/>
         </w:rPr>
-        <w:t>“Oscar Family”</w:t>
+        <w:t xml:space="preserve">“Oscar </w:t>
+      </w:r>
+      <w:proofErr w:type="spellStart"/>
+      <w:r>
+        <w:rPr>
+          <w:sz w:val="24"/>
+          <w:szCs w:val="24"/>
+        </w:rPr>
+        <w:t>Family</w:t>
+      </w:r>
+      <w:proofErr w:type="spellEnd"/>
+      <w:r>
+        <w:rPr>
+          <w:sz w:val="24"/>
+          <w:szCs w:val="24"/>
+        </w:rPr>
+        <w:t>”</w:t>
       </w:r>
       <w:r>
         <w:rPr>
@@ -923,13 +980,31 @@
         </w:rPr>
         <w:t xml:space="preserve"> o que facilitan el uso del smartphone como “</w:t>
       </w:r>
-      <w:r>
-        <w:rPr>
-          <w:sz w:val="24"/>
-          <w:szCs w:val="24"/>
-        </w:rPr>
-        <w:t>Help Launcher</w:t>
-      </w:r>
+      <w:proofErr w:type="spellStart"/>
+      <w:r>
+        <w:rPr>
+          <w:sz w:val="24"/>
+          <w:szCs w:val="24"/>
+        </w:rPr>
+        <w:t>Help</w:t>
+      </w:r>
+      <w:proofErr w:type="spellEnd"/>
+      <w:r>
+        <w:rPr>
+          <w:sz w:val="24"/>
+          <w:szCs w:val="24"/>
+        </w:rPr>
+        <w:t xml:space="preserve"> </w:t>
+      </w:r>
+      <w:proofErr w:type="spellStart"/>
+      <w:r>
+        <w:rPr>
+          <w:sz w:val="24"/>
+          <w:szCs w:val="24"/>
+        </w:rPr>
+        <w:t>Launcher</w:t>
+      </w:r>
+      <w:proofErr w:type="spellEnd"/>
       <w:r>
         <w:rPr>
           <w:sz w:val="24"/>
@@ -1031,7 +1106,47 @@
           <w:sz w:val="24"/>
           <w:szCs w:val="24"/>
         </w:rPr>
-        <w:t>Menú principal Help Launcher.</w:t>
+        <w:t xml:space="preserve">Menú principal </w:t>
+      </w:r>
+      <w:proofErr w:type="spellStart"/>
+      <w:r>
+        <w:rPr>
+          <w:b/>
+          <w:bCs/>
+          <w:sz w:val="24"/>
+          <w:szCs w:val="24"/>
+        </w:rPr>
+        <w:t>Help</w:t>
+      </w:r>
+      <w:proofErr w:type="spellEnd"/>
+      <w:r>
+        <w:rPr>
+          <w:b/>
+          <w:bCs/>
+          <w:sz w:val="24"/>
+          <w:szCs w:val="24"/>
+        </w:rPr>
+        <w:t xml:space="preserve"> </w:t>
+      </w:r>
+      <w:proofErr w:type="spellStart"/>
+      <w:r>
+        <w:rPr>
+          <w:b/>
+          <w:bCs/>
+          <w:sz w:val="24"/>
+          <w:szCs w:val="24"/>
+        </w:rPr>
+        <w:t>Launcher</w:t>
+      </w:r>
+      <w:proofErr w:type="spellEnd"/>
+      <w:r>
+        <w:rPr>
+          <w:b/>
+          <w:bCs/>
+          <w:sz w:val="24"/>
+          <w:szCs w:val="24"/>
+        </w:rPr>
+        <w:t>.</w:t>
       </w:r>
       <w:r>
         <w:rPr>
@@ -1136,7 +1251,135 @@
           <w:sz w:val="24"/>
           <w:szCs w:val="24"/>
         </w:rPr>
-        <w:t>son adaptaciones de juegos tradicionales como pueden ser “Words of Wonders”, que crea una nueva versión del crucigrama, o “Mandala Color by Number Book”, que translada el pintar mandalas a una aplicación móvil.</w:t>
+        <w:t>son adaptaciones de juegos tradicionales como pueden ser “</w:t>
+      </w:r>
+      <w:proofErr w:type="spellStart"/>
+      <w:r>
+        <w:rPr>
+          <w:sz w:val="24"/>
+          <w:szCs w:val="24"/>
+        </w:rPr>
+        <w:t>Words</w:t>
+      </w:r>
+      <w:proofErr w:type="spellEnd"/>
+      <w:r>
+        <w:rPr>
+          <w:sz w:val="24"/>
+          <w:szCs w:val="24"/>
+        </w:rPr>
+        <w:t xml:space="preserve"> </w:t>
+      </w:r>
+      <w:proofErr w:type="spellStart"/>
+      <w:r>
+        <w:rPr>
+          <w:sz w:val="24"/>
+          <w:szCs w:val="24"/>
+        </w:rPr>
+        <w:t>of</w:t>
+      </w:r>
+      <w:proofErr w:type="spellEnd"/>
+      <w:r>
+        <w:rPr>
+          <w:sz w:val="24"/>
+          <w:szCs w:val="24"/>
+        </w:rPr>
+        <w:t xml:space="preserve"> </w:t>
+      </w:r>
+      <w:proofErr w:type="spellStart"/>
+      <w:r>
+        <w:rPr>
+          <w:sz w:val="24"/>
+          <w:szCs w:val="24"/>
+        </w:rPr>
+        <w:t>Wonders</w:t>
+      </w:r>
+      <w:proofErr w:type="spellEnd"/>
+      <w:r>
+        <w:rPr>
+          <w:sz w:val="24"/>
+          <w:szCs w:val="24"/>
+        </w:rPr>
+        <w:t>”, que crea una nueva versión del crucigrama, o “</w:t>
+      </w:r>
+      <w:proofErr w:type="spellStart"/>
+      <w:r>
+        <w:rPr>
+          <w:sz w:val="24"/>
+          <w:szCs w:val="24"/>
+        </w:rPr>
+        <w:t>Mandala</w:t>
+      </w:r>
+      <w:proofErr w:type="spellEnd"/>
+      <w:r>
+        <w:rPr>
+          <w:sz w:val="24"/>
+          <w:szCs w:val="24"/>
+        </w:rPr>
+        <w:t xml:space="preserve"> Color </w:t>
+      </w:r>
+      <w:proofErr w:type="spellStart"/>
+      <w:r>
+        <w:rPr>
+          <w:sz w:val="24"/>
+          <w:szCs w:val="24"/>
+        </w:rPr>
+        <w:t>by</w:t>
+      </w:r>
+      <w:proofErr w:type="spellEnd"/>
+      <w:r>
+        <w:rPr>
+          <w:sz w:val="24"/>
+          <w:szCs w:val="24"/>
+        </w:rPr>
+        <w:t xml:space="preserve"> </w:t>
+      </w:r>
+      <w:proofErr w:type="spellStart"/>
+      <w:r>
+        <w:rPr>
+          <w:sz w:val="24"/>
+          <w:szCs w:val="24"/>
+        </w:rPr>
+        <w:t>Number</w:t>
+      </w:r>
+      <w:proofErr w:type="spellEnd"/>
+      <w:r>
+        <w:rPr>
+          <w:sz w:val="24"/>
+          <w:szCs w:val="24"/>
+        </w:rPr>
+        <w:t xml:space="preserve"> Book”, que </w:t>
+      </w:r>
+      <w:proofErr w:type="spellStart"/>
+      <w:r>
+        <w:rPr>
+          <w:sz w:val="24"/>
+          <w:szCs w:val="24"/>
+        </w:rPr>
+        <w:t>translada</w:t>
+      </w:r>
+      <w:proofErr w:type="spellEnd"/>
+      <w:r>
+        <w:rPr>
+          <w:sz w:val="24"/>
+          <w:szCs w:val="24"/>
+        </w:rPr>
+        <w:t xml:space="preserve"> el pintar </w:t>
+      </w:r>
+      <w:proofErr w:type="spellStart"/>
+      <w:r>
+        <w:rPr>
+          <w:sz w:val="24"/>
+          <w:szCs w:val="24"/>
+        </w:rPr>
+        <w:t>mandalas</w:t>
+      </w:r>
+      <w:proofErr w:type="spellEnd"/>
+      <w:r>
+        <w:rPr>
+          <w:sz w:val="24"/>
+          <w:szCs w:val="24"/>
+        </w:rPr>
+        <w:t xml:space="preserve"> a una aplicación móvil.</w:t>
       </w:r>
     </w:p>
     <w:p>
@@ -1231,7 +1474,67 @@
           <w:sz w:val="24"/>
           <w:szCs w:val="24"/>
         </w:rPr>
-        <w:t xml:space="preserve">Imagen partida de Words Of Wonders. </w:t>
+        <w:t xml:space="preserve">Imagen partida de </w:t>
+      </w:r>
+      <w:proofErr w:type="spellStart"/>
+      <w:r>
+        <w:rPr>
+          <w:b/>
+          <w:bCs/>
+          <w:sz w:val="24"/>
+          <w:szCs w:val="24"/>
+        </w:rPr>
+        <w:t>Words</w:t>
+      </w:r>
+      <w:proofErr w:type="spellEnd"/>
+      <w:r>
+        <w:rPr>
+          <w:b/>
+          <w:bCs/>
+          <w:sz w:val="24"/>
+          <w:szCs w:val="24"/>
+        </w:rPr>
+        <w:t xml:space="preserve"> </w:t>
+      </w:r>
+      <w:proofErr w:type="spellStart"/>
+      <w:r>
+        <w:rPr>
+          <w:b/>
+          <w:bCs/>
+          <w:sz w:val="24"/>
+          <w:szCs w:val="24"/>
+        </w:rPr>
+        <w:t>Of</w:t>
+      </w:r>
+      <w:proofErr w:type="spellEnd"/>
+      <w:r>
+        <w:rPr>
+          <w:b/>
+          <w:bCs/>
+          <w:sz w:val="24"/>
+          <w:szCs w:val="24"/>
+        </w:rPr>
+        <w:t xml:space="preserve"> </w:t>
+      </w:r>
+      <w:proofErr w:type="spellStart"/>
+      <w:r>
+        <w:rPr>
+          <w:b/>
+          <w:bCs/>
+          <w:sz w:val="24"/>
+          <w:szCs w:val="24"/>
+        </w:rPr>
+        <w:t>Wonders</w:t>
+      </w:r>
+      <w:proofErr w:type="spellEnd"/>
+      <w:r>
+        <w:rPr>
+          <w:b/>
+          <w:bCs/>
+          <w:sz w:val="24"/>
+          <w:szCs w:val="24"/>
+        </w:rPr>
+        <w:t xml:space="preserve">. </w:t>
       </w:r>
       <w:r>
         <w:rPr>
@@ -1274,7 +1577,23 @@
           <w:sz w:val="24"/>
           <w:szCs w:val="24"/>
         </w:rPr>
-        <w:t xml:space="preserve">También hay una parte de los juegos que pueden ser disfrutados por mayores que son completamente originales como puede ser el “Buscaminas” para ordenador o el “Fruit Ninja”, pero sin duda los que más abundan son los juegos enfocados en el desarrollo cognitivo que se basan en puzles de memoria y lógica </w:t>
+        <w:t>También hay una parte de los juegos que pueden ser disfrutados por mayores que son completamente originales como puede ser el “Buscaminas” para ordenador o el “</w:t>
+      </w:r>
+      <w:proofErr w:type="spellStart"/>
+      <w:r>
+        <w:rPr>
+          <w:sz w:val="24"/>
+          <w:szCs w:val="24"/>
+        </w:rPr>
+        <w:t>Fruit</w:t>
+      </w:r>
+      <w:proofErr w:type="spellEnd"/>
+      <w:r>
+        <w:rPr>
+          <w:sz w:val="24"/>
+          <w:szCs w:val="24"/>
+        </w:rPr>
+        <w:t xml:space="preserve"> Ninja”, pero sin duda los que más abundan son los juegos enfocados en el desarrollo cognitivo que se basan en puzles de memoria y lógica </w:t>
       </w:r>
       <w:r>
         <w:rPr>
@@ -1284,12 +1603,21 @@
         <w:lastRenderedPageBreak/>
         <w:t>como, por ejemplo, “</w:t>
       </w:r>
-      <w:r>
-        <w:rPr>
-          <w:sz w:val="24"/>
-          <w:szCs w:val="24"/>
-        </w:rPr>
-        <w:t>Lumosity: Juegos Mentales</w:t>
+      <w:proofErr w:type="spellStart"/>
+      <w:r>
+        <w:rPr>
+          <w:sz w:val="24"/>
+          <w:szCs w:val="24"/>
+        </w:rPr>
+        <w:t>Lumosity</w:t>
+      </w:r>
+      <w:proofErr w:type="spellEnd"/>
+      <w:r>
+        <w:rPr>
+          <w:sz w:val="24"/>
+          <w:szCs w:val="24"/>
+        </w:rPr>
+        <w:t>: Juegos Mentales</w:t>
       </w:r>
       <w:r>
         <w:rPr>
@@ -1391,7 +1719,27 @@
           <w:sz w:val="24"/>
           <w:szCs w:val="24"/>
         </w:rPr>
-        <w:t xml:space="preserve"> de Lumosity: Juegos Mentales.</w:t>
+        <w:t xml:space="preserve"> de </w:t>
+      </w:r>
+      <w:proofErr w:type="spellStart"/>
+      <w:r>
+        <w:rPr>
+          <w:b/>
+          <w:bCs/>
+          <w:sz w:val="24"/>
+          <w:szCs w:val="24"/>
+        </w:rPr>
+        <w:t>Lumosity</w:t>
+      </w:r>
+      <w:proofErr w:type="spellEnd"/>
+      <w:r>
+        <w:rPr>
+          <w:b/>
+          <w:bCs/>
+          <w:sz w:val="24"/>
+          <w:szCs w:val="24"/>
+        </w:rPr>
+        <w:t>: Juegos Mentales.</w:t>
       </w:r>
       <w:r>
         <w:rPr>
@@ -2339,7 +2687,23 @@
           <w:sz w:val="24"/>
           <w:szCs w:val="24"/>
         </w:rPr>
-        <w:t>He decidido usar unity porque es el motor de videojuegos más usado, lo que asegura una mayor facilidad para encontrar soluciones</w:t>
+        <w:t xml:space="preserve">He decidido usar </w:t>
+      </w:r>
+      <w:proofErr w:type="spellStart"/>
+      <w:r>
+        <w:rPr>
+          <w:sz w:val="24"/>
+          <w:szCs w:val="24"/>
+        </w:rPr>
+        <w:t>unity</w:t>
+      </w:r>
+      <w:proofErr w:type="spellEnd"/>
+      <w:r>
+        <w:rPr>
+          <w:sz w:val="24"/>
+          <w:szCs w:val="24"/>
+        </w:rPr>
+        <w:t xml:space="preserve"> porque es el motor de videojuegos más usado, lo que asegura una mayor facilidad para encontrar soluciones</w:t>
       </w:r>
       <w:r>
         <w:rPr>
@@ -2576,6 +2940,7 @@
           <w:szCs w:val="24"/>
         </w:rPr>
       </w:pPr>
+      <w:proofErr w:type="spellStart"/>
       <w:r>
         <w:rPr>
           <w:b/>
@@ -2585,53 +2950,134 @@
         </w:rPr>
         <w:t>Blender</w:t>
       </w:r>
-    </w:p>
-    <w:p>
-      <w:pPr>
-        <w:pStyle w:val="Prrafodelista"/>
-        <w:rPr>
-          <w:sz w:val="24"/>
-          <w:szCs w:val="24"/>
-        </w:rPr>
-      </w:pPr>
-      <w:r>
-        <w:rPr>
-          <w:sz w:val="24"/>
-          <w:szCs w:val="24"/>
-        </w:rPr>
-        <w:t xml:space="preserve">Para los modelos y animaciones 3D he decidido usar Blender, ya que al igual que Unity este sofware está muy extendido lo que </w:t>
-      </w:r>
-      <w:r>
-        <w:rPr>
-          <w:sz w:val="24"/>
-          <w:szCs w:val="24"/>
-        </w:rPr>
-        <w:t>permite encontrar tutoriales y cursos online para aprender. Además, Blender es open source, por lo que, de nuevo, permite realizar y publicar proyectos sin coste alguno.</w:t>
-      </w:r>
-    </w:p>
-    <w:p>
-      <w:pPr>
-        <w:pStyle w:val="Prrafodelista"/>
-        <w:rPr>
-          <w:sz w:val="24"/>
-          <w:szCs w:val="24"/>
-        </w:rPr>
-      </w:pPr>
-    </w:p>
-    <w:p>
-      <w:pPr>
-        <w:pStyle w:val="Prrafodelista"/>
-        <w:rPr>
-          <w:sz w:val="24"/>
-          <w:szCs w:val="24"/>
-        </w:rPr>
-      </w:pPr>
-      <w:r>
-        <w:rPr>
-          <w:sz w:val="24"/>
-          <w:szCs w:val="24"/>
-        </w:rPr>
-        <w:t xml:space="preserve">Dado que mi nivel de blender es reducido y que me tomaría mucho tiempo realizar todos los </w:t>
+      <w:proofErr w:type="spellEnd"/>
+    </w:p>
+    <w:p>
+      <w:pPr>
+        <w:pStyle w:val="Prrafodelista"/>
+        <w:rPr>
+          <w:sz w:val="24"/>
+          <w:szCs w:val="24"/>
+        </w:rPr>
+      </w:pPr>
+      <w:r>
+        <w:rPr>
+          <w:sz w:val="24"/>
+          <w:szCs w:val="24"/>
+        </w:rPr>
+        <w:t xml:space="preserve">Para los modelos y animaciones 3D he decidido usar </w:t>
+      </w:r>
+      <w:proofErr w:type="spellStart"/>
+      <w:r>
+        <w:rPr>
+          <w:sz w:val="24"/>
+          <w:szCs w:val="24"/>
+        </w:rPr>
+        <w:t>Blender</w:t>
+      </w:r>
+      <w:proofErr w:type="spellEnd"/>
+      <w:r>
+        <w:rPr>
+          <w:sz w:val="24"/>
+          <w:szCs w:val="24"/>
+        </w:rPr>
+        <w:t xml:space="preserve">, ya que al igual que Unity este </w:t>
+      </w:r>
+      <w:proofErr w:type="spellStart"/>
+      <w:r>
+        <w:rPr>
+          <w:sz w:val="24"/>
+          <w:szCs w:val="24"/>
+        </w:rPr>
+        <w:t>sofware</w:t>
+      </w:r>
+      <w:proofErr w:type="spellEnd"/>
+      <w:r>
+        <w:rPr>
+          <w:sz w:val="24"/>
+          <w:szCs w:val="24"/>
+        </w:rPr>
+        <w:t xml:space="preserve"> está muy extendido lo que </w:t>
+      </w:r>
+      <w:r>
+        <w:rPr>
+          <w:sz w:val="24"/>
+          <w:szCs w:val="24"/>
+        </w:rPr>
+        <w:t xml:space="preserve">permite encontrar tutoriales y cursos online para aprender. Además, </w:t>
+      </w:r>
+      <w:proofErr w:type="spellStart"/>
+      <w:r>
+        <w:rPr>
+          <w:sz w:val="24"/>
+          <w:szCs w:val="24"/>
+        </w:rPr>
+        <w:t>Blender</w:t>
+      </w:r>
+      <w:proofErr w:type="spellEnd"/>
+      <w:r>
+        <w:rPr>
+          <w:sz w:val="24"/>
+          <w:szCs w:val="24"/>
+        </w:rPr>
+        <w:t xml:space="preserve"> es open </w:t>
+      </w:r>
+      <w:proofErr w:type="spellStart"/>
+      <w:r>
+        <w:rPr>
+          <w:sz w:val="24"/>
+          <w:szCs w:val="24"/>
+        </w:rPr>
+        <w:t>source</w:t>
+      </w:r>
+      <w:proofErr w:type="spellEnd"/>
+      <w:r>
+        <w:rPr>
+          <w:sz w:val="24"/>
+          <w:szCs w:val="24"/>
+        </w:rPr>
+        <w:t>, por lo que, de nuevo, permite realizar y publicar proyectos sin coste alguno.</w:t>
+      </w:r>
+    </w:p>
+    <w:p>
+      <w:pPr>
+        <w:pStyle w:val="Prrafodelista"/>
+        <w:rPr>
+          <w:sz w:val="24"/>
+          <w:szCs w:val="24"/>
+        </w:rPr>
+      </w:pPr>
+    </w:p>
+    <w:p>
+      <w:pPr>
+        <w:pStyle w:val="Prrafodelista"/>
+        <w:rPr>
+          <w:sz w:val="24"/>
+          <w:szCs w:val="24"/>
+        </w:rPr>
+      </w:pPr>
+      <w:r>
+        <w:rPr>
+          <w:sz w:val="24"/>
+          <w:szCs w:val="24"/>
+        </w:rPr>
+        <w:t xml:space="preserve">Dado que mi nivel de </w:t>
+      </w:r>
+      <w:proofErr w:type="spellStart"/>
+      <w:r>
+        <w:rPr>
+          <w:sz w:val="24"/>
+          <w:szCs w:val="24"/>
+        </w:rPr>
+        <w:t>blender</w:t>
+      </w:r>
+      <w:proofErr w:type="spellEnd"/>
+      <w:r>
+        <w:rPr>
+          <w:sz w:val="24"/>
+          <w:szCs w:val="24"/>
+        </w:rPr>
+        <w:t xml:space="preserve"> es reducido y que me tomaría mucho tiempo realizar todos los </w:t>
       </w:r>
       <w:r>
         <w:rPr>
@@ -2687,6 +3133,7 @@
           <w:szCs w:val="24"/>
         </w:rPr>
       </w:pPr>
+      <w:proofErr w:type="spellStart"/>
       <w:r>
         <w:rPr>
           <w:b/>
@@ -2696,22 +3143,64 @@
         </w:rPr>
         <w:t>NavMesh</w:t>
       </w:r>
-    </w:p>
-    <w:p>
-      <w:pPr>
-        <w:pStyle w:val="Prrafodelista"/>
-        <w:rPr>
-          <w:sz w:val="24"/>
-          <w:szCs w:val="24"/>
-        </w:rPr>
-      </w:pPr>
-      <w:r>
-        <w:rPr>
-          <w:sz w:val="24"/>
-          <w:szCs w:val="24"/>
-        </w:rPr>
-        <w:t>Dado que el proyecto se centra más en las pequeñas actividades y minijuegos, no tanto en el entorno 3d y, que crear un sistema de path finding 3D consumiría una gran cantidad de tiempo que podría ser usada en la creación de nuevos módulos, minijuegos o actividades, he decidido utilizar la herramienta NavMesh</w:t>
-      </w:r>
+      <w:proofErr w:type="spellEnd"/>
+    </w:p>
+    <w:p>
+      <w:pPr>
+        <w:pStyle w:val="Prrafodelista"/>
+        <w:rPr>
+          <w:sz w:val="24"/>
+          <w:szCs w:val="24"/>
+        </w:rPr>
+      </w:pPr>
+      <w:r>
+        <w:rPr>
+          <w:sz w:val="24"/>
+          <w:szCs w:val="24"/>
+        </w:rPr>
+        <w:t xml:space="preserve">Dado que el proyecto se centra más en las pequeñas actividades y minijuegos, no tanto en el entorno 3d y, que crear un sistema de </w:t>
+      </w:r>
+      <w:proofErr w:type="spellStart"/>
+      <w:r>
+        <w:rPr>
+          <w:sz w:val="24"/>
+          <w:szCs w:val="24"/>
+        </w:rPr>
+        <w:t>path</w:t>
+      </w:r>
+      <w:proofErr w:type="spellEnd"/>
+      <w:r>
+        <w:rPr>
+          <w:sz w:val="24"/>
+          <w:szCs w:val="24"/>
+        </w:rPr>
+        <w:t xml:space="preserve"> </w:t>
+      </w:r>
+      <w:proofErr w:type="spellStart"/>
+      <w:r>
+        <w:rPr>
+          <w:sz w:val="24"/>
+          <w:szCs w:val="24"/>
+        </w:rPr>
+        <w:t>finding</w:t>
+      </w:r>
+      <w:proofErr w:type="spellEnd"/>
+      <w:r>
+        <w:rPr>
+          <w:sz w:val="24"/>
+          <w:szCs w:val="24"/>
+        </w:rPr>
+        <w:t xml:space="preserve"> 3D consumiría una gran cantidad de tiempo que podría ser usada en la creación de nuevos módulos, minijuegos o actividades, he decidido utilizar la herramienta </w:t>
+      </w:r>
+      <w:proofErr w:type="spellStart"/>
+      <w:r>
+        <w:rPr>
+          <w:sz w:val="24"/>
+          <w:szCs w:val="24"/>
+        </w:rPr>
+        <w:t>NavMesh</w:t>
+      </w:r>
+      <w:proofErr w:type="spellEnd"/>
       <w:r>
         <w:rPr>
           <w:sz w:val="24"/>
@@ -2724,7 +3213,39 @@
           <w:sz w:val="24"/>
           <w:szCs w:val="24"/>
         </w:rPr>
-        <w:t>, que ayuda a configurar de forma automática los lugares accesibles por el jugador y el path finding.</w:t>
+        <w:t xml:space="preserve">, que ayuda a configurar de forma automática los lugares accesibles por el jugador y el </w:t>
+      </w:r>
+      <w:proofErr w:type="spellStart"/>
+      <w:r>
+        <w:rPr>
+          <w:sz w:val="24"/>
+          <w:szCs w:val="24"/>
+        </w:rPr>
+        <w:t>path</w:t>
+      </w:r>
+      <w:proofErr w:type="spellEnd"/>
+      <w:r>
+        <w:rPr>
+          <w:sz w:val="24"/>
+          <w:szCs w:val="24"/>
+        </w:rPr>
+        <w:t xml:space="preserve"> </w:t>
+      </w:r>
+      <w:proofErr w:type="spellStart"/>
+      <w:r>
+        <w:rPr>
+          <w:sz w:val="24"/>
+          <w:szCs w:val="24"/>
+        </w:rPr>
+        <w:t>finding</w:t>
+      </w:r>
+      <w:proofErr w:type="spellEnd"/>
+      <w:r>
+        <w:rPr>
+          <w:sz w:val="24"/>
+          <w:szCs w:val="24"/>
+        </w:rPr>
+        <w:t>.</w:t>
       </w:r>
     </w:p>
     <w:p>
@@ -2822,6 +3343,134 @@
           <w:szCs w:val="24"/>
           <w:u w:val="single"/>
         </w:rPr>
+        <w:t>Entorno 3D</w:t>
+      </w:r>
+    </w:p>
+    <w:p>
+      <w:pPr>
+        <w:pStyle w:val="Prrafodelista"/>
+        <w:rPr>
+          <w:sz w:val="24"/>
+          <w:szCs w:val="24"/>
+        </w:rPr>
+      </w:pPr>
+      <w:r>
+        <w:rPr>
+          <w:sz w:val="24"/>
+          <w:szCs w:val="24"/>
+        </w:rPr>
+        <w:t xml:space="preserve">Como se ha mencionado en la descripción del proyecto los diferentes minijuegos y actividades podrán ser accedidos a través de un entorno 3D que tomará la forma de un pequeño pueblo. </w:t>
+      </w:r>
+    </w:p>
+    <w:p>
+      <w:pPr>
+        <w:pStyle w:val="Prrafodelista"/>
+        <w:rPr>
+          <w:sz w:val="24"/>
+          <w:szCs w:val="24"/>
+        </w:rPr>
+      </w:pPr>
+    </w:p>
+    <w:p>
+      <w:pPr>
+        <w:pStyle w:val="Prrafodelista"/>
+        <w:rPr>
+          <w:sz w:val="24"/>
+          <w:szCs w:val="24"/>
+        </w:rPr>
+      </w:pPr>
+      <w:r>
+        <w:rPr>
+          <w:sz w:val="24"/>
+          <w:szCs w:val="24"/>
+        </w:rPr>
+        <w:t xml:space="preserve">En este entorno el jugador podrá moverse haciendo </w:t>
+      </w:r>
+      <w:proofErr w:type="spellStart"/>
+      <w:r>
+        <w:rPr>
+          <w:sz w:val="24"/>
+          <w:szCs w:val="24"/>
+        </w:rPr>
+        <w:t>click</w:t>
+      </w:r>
+      <w:proofErr w:type="spellEnd"/>
+      <w:r>
+        <w:rPr>
+          <w:sz w:val="24"/>
+          <w:szCs w:val="24"/>
+        </w:rPr>
+        <w:t xml:space="preserve"> en el lugar al que desea ir. De la misma forma para comunicarse con los distintos </w:t>
+      </w:r>
+      <w:proofErr w:type="spellStart"/>
+      <w:r>
+        <w:rPr>
+          <w:sz w:val="24"/>
+          <w:szCs w:val="24"/>
+        </w:rPr>
+        <w:t>NPCs</w:t>
+      </w:r>
+      <w:proofErr w:type="spellEnd"/>
+      <w:r>
+        <w:rPr>
+          <w:sz w:val="24"/>
+          <w:szCs w:val="24"/>
+        </w:rPr>
+        <w:t xml:space="preserve"> que dan acceso a los minijuegos o actividades batará con hacer </w:t>
+      </w:r>
+      <w:proofErr w:type="spellStart"/>
+      <w:r>
+        <w:rPr>
+          <w:sz w:val="24"/>
+          <w:szCs w:val="24"/>
+        </w:rPr>
+        <w:t>click</w:t>
+      </w:r>
+      <w:proofErr w:type="spellEnd"/>
+      <w:r>
+        <w:rPr>
+          <w:sz w:val="24"/>
+          <w:szCs w:val="24"/>
+        </w:rPr>
+        <w:t xml:space="preserve"> sobre ellos, iniciando así un pequeño diálogo que permitirá mediante la aparición de dos botones o bien aceptar la propuesta del NPC y acceder a su respectiva actividad o bien, rechazar al NPC y continuar navegando por el entorno tridimensional.</w:t>
+      </w:r>
+    </w:p>
+    <w:p>
+      <w:pPr>
+        <w:pStyle w:val="Prrafodelista"/>
+        <w:rPr>
+          <w:b/>
+          <w:bCs/>
+          <w:sz w:val="24"/>
+          <w:szCs w:val="24"/>
+          <w:u w:val="single"/>
+        </w:rPr>
+      </w:pPr>
+    </w:p>
+    <w:p>
+      <w:pPr>
+        <w:pStyle w:val="Prrafodelista"/>
+        <w:numPr>
+          <w:ilvl w:val="1"/>
+          <w:numId w:val="1"/>
+        </w:numPr>
+        <w:rPr>
+          <w:b/>
+          <w:bCs/>
+          <w:sz w:val="24"/>
+          <w:szCs w:val="24"/>
+          <w:u w:val="single"/>
+        </w:rPr>
+      </w:pPr>
+      <w:r>
+        <w:rPr>
+          <w:b/>
+          <w:bCs/>
+          <w:sz w:val="24"/>
+          <w:szCs w:val="24"/>
+          <w:u w:val="single"/>
+        </w:rPr>
+        <w:lastRenderedPageBreak/>
         <w:t>Otro apartado</w:t>
       </w:r>
     </w:p>
@@ -2868,8 +3517,8 @@
         <w:rPr>
           <w:b/>
           <w:bCs/>
-          <w:sz w:val="24"/>
-          <w:szCs w:val="24"/>
+          <w:sz w:val="32"/>
+          <w:szCs w:val="32"/>
           <w:u w:val="single"/>
         </w:rPr>
       </w:pPr>
@@ -2896,13 +3545,359 @@
         </w:rPr>
         <w:tab/>
       </w:r>
-      <w:r>
-        <w:rPr>
-          <w:sz w:val="24"/>
-          <w:szCs w:val="24"/>
-        </w:rPr>
-        <w:t>Nakao, M. Special series on “effects of board games on health education and promotion” board games as a promising tool for health promotion: a review of recent literature. </w:t>
-      </w:r>
+      <w:proofErr w:type="spellStart"/>
+      <w:r>
+        <w:rPr>
+          <w:sz w:val="24"/>
+          <w:szCs w:val="24"/>
+        </w:rPr>
+        <w:t>Nakao</w:t>
+      </w:r>
+      <w:proofErr w:type="spellEnd"/>
+      <w:r>
+        <w:rPr>
+          <w:sz w:val="24"/>
+          <w:szCs w:val="24"/>
+        </w:rPr>
+        <w:t xml:space="preserve">, M. </w:t>
+      </w:r>
+      <w:proofErr w:type="spellStart"/>
+      <w:r>
+        <w:rPr>
+          <w:sz w:val="24"/>
+          <w:szCs w:val="24"/>
+        </w:rPr>
+        <w:t>Special</w:t>
+      </w:r>
+      <w:proofErr w:type="spellEnd"/>
+      <w:r>
+        <w:rPr>
+          <w:sz w:val="24"/>
+          <w:szCs w:val="24"/>
+        </w:rPr>
+        <w:t xml:space="preserve"> series </w:t>
+      </w:r>
+      <w:proofErr w:type="spellStart"/>
+      <w:r>
+        <w:rPr>
+          <w:sz w:val="24"/>
+          <w:szCs w:val="24"/>
+        </w:rPr>
+        <w:t>on</w:t>
+      </w:r>
+      <w:proofErr w:type="spellEnd"/>
+      <w:r>
+        <w:rPr>
+          <w:sz w:val="24"/>
+          <w:szCs w:val="24"/>
+        </w:rPr>
+        <w:t xml:space="preserve"> “</w:t>
+      </w:r>
+      <w:proofErr w:type="spellStart"/>
+      <w:r>
+        <w:rPr>
+          <w:sz w:val="24"/>
+          <w:szCs w:val="24"/>
+        </w:rPr>
+        <w:t>effects</w:t>
+      </w:r>
+      <w:proofErr w:type="spellEnd"/>
+      <w:r>
+        <w:rPr>
+          <w:sz w:val="24"/>
+          <w:szCs w:val="24"/>
+        </w:rPr>
+        <w:t xml:space="preserve"> </w:t>
+      </w:r>
+      <w:proofErr w:type="spellStart"/>
+      <w:r>
+        <w:rPr>
+          <w:sz w:val="24"/>
+          <w:szCs w:val="24"/>
+        </w:rPr>
+        <w:t>of</w:t>
+      </w:r>
+      <w:proofErr w:type="spellEnd"/>
+      <w:r>
+        <w:rPr>
+          <w:sz w:val="24"/>
+          <w:szCs w:val="24"/>
+        </w:rPr>
+        <w:t xml:space="preserve"> </w:t>
+      </w:r>
+      <w:proofErr w:type="spellStart"/>
+      <w:r>
+        <w:rPr>
+          <w:sz w:val="24"/>
+          <w:szCs w:val="24"/>
+        </w:rPr>
+        <w:t>board</w:t>
+      </w:r>
+      <w:proofErr w:type="spellEnd"/>
+      <w:r>
+        <w:rPr>
+          <w:sz w:val="24"/>
+          <w:szCs w:val="24"/>
+        </w:rPr>
+        <w:t xml:space="preserve"> </w:t>
+      </w:r>
+      <w:proofErr w:type="spellStart"/>
+      <w:r>
+        <w:rPr>
+          <w:sz w:val="24"/>
+          <w:szCs w:val="24"/>
+        </w:rPr>
+        <w:t>games</w:t>
+      </w:r>
+      <w:proofErr w:type="spellEnd"/>
+      <w:r>
+        <w:rPr>
+          <w:sz w:val="24"/>
+          <w:szCs w:val="24"/>
+        </w:rPr>
+        <w:t xml:space="preserve"> </w:t>
+      </w:r>
+      <w:proofErr w:type="spellStart"/>
+      <w:r>
+        <w:rPr>
+          <w:sz w:val="24"/>
+          <w:szCs w:val="24"/>
+        </w:rPr>
+        <w:t>on</w:t>
+      </w:r>
+      <w:proofErr w:type="spellEnd"/>
+      <w:r>
+        <w:rPr>
+          <w:sz w:val="24"/>
+          <w:szCs w:val="24"/>
+        </w:rPr>
+        <w:t xml:space="preserve"> </w:t>
+      </w:r>
+      <w:proofErr w:type="spellStart"/>
+      <w:r>
+        <w:rPr>
+          <w:sz w:val="24"/>
+          <w:szCs w:val="24"/>
+        </w:rPr>
+        <w:t>health</w:t>
+      </w:r>
+      <w:proofErr w:type="spellEnd"/>
+      <w:r>
+        <w:rPr>
+          <w:sz w:val="24"/>
+          <w:szCs w:val="24"/>
+        </w:rPr>
+        <w:t xml:space="preserve"> </w:t>
+      </w:r>
+      <w:proofErr w:type="spellStart"/>
+      <w:r>
+        <w:rPr>
+          <w:sz w:val="24"/>
+          <w:szCs w:val="24"/>
+        </w:rPr>
+        <w:t>education</w:t>
+      </w:r>
+      <w:proofErr w:type="spellEnd"/>
+      <w:r>
+        <w:rPr>
+          <w:sz w:val="24"/>
+          <w:szCs w:val="24"/>
+        </w:rPr>
+        <w:t xml:space="preserve"> and </w:t>
+      </w:r>
+      <w:proofErr w:type="spellStart"/>
+      <w:r>
+        <w:rPr>
+          <w:sz w:val="24"/>
+          <w:szCs w:val="24"/>
+        </w:rPr>
+        <w:t>promotion</w:t>
+      </w:r>
+      <w:proofErr w:type="spellEnd"/>
+      <w:r>
+        <w:rPr>
+          <w:sz w:val="24"/>
+          <w:szCs w:val="24"/>
+        </w:rPr>
+        <w:t xml:space="preserve">” </w:t>
+      </w:r>
+      <w:proofErr w:type="spellStart"/>
+      <w:r>
+        <w:rPr>
+          <w:sz w:val="24"/>
+          <w:szCs w:val="24"/>
+        </w:rPr>
+        <w:t>board</w:t>
+      </w:r>
+      <w:proofErr w:type="spellEnd"/>
+      <w:r>
+        <w:rPr>
+          <w:sz w:val="24"/>
+          <w:szCs w:val="24"/>
+        </w:rPr>
+        <w:t xml:space="preserve"> </w:t>
+      </w:r>
+      <w:proofErr w:type="spellStart"/>
+      <w:r>
+        <w:rPr>
+          <w:sz w:val="24"/>
+          <w:szCs w:val="24"/>
+        </w:rPr>
+        <w:t>games</w:t>
+      </w:r>
+      <w:proofErr w:type="spellEnd"/>
+      <w:r>
+        <w:rPr>
+          <w:sz w:val="24"/>
+          <w:szCs w:val="24"/>
+        </w:rPr>
+        <w:t xml:space="preserve"> as a </w:t>
+      </w:r>
+      <w:proofErr w:type="spellStart"/>
+      <w:r>
+        <w:rPr>
+          <w:sz w:val="24"/>
+          <w:szCs w:val="24"/>
+        </w:rPr>
+        <w:t>promising</w:t>
+      </w:r>
+      <w:proofErr w:type="spellEnd"/>
+      <w:r>
+        <w:rPr>
+          <w:sz w:val="24"/>
+          <w:szCs w:val="24"/>
+        </w:rPr>
+        <w:t xml:space="preserve"> </w:t>
+      </w:r>
+      <w:proofErr w:type="spellStart"/>
+      <w:r>
+        <w:rPr>
+          <w:sz w:val="24"/>
+          <w:szCs w:val="24"/>
+        </w:rPr>
+        <w:t>tool</w:t>
+      </w:r>
+      <w:proofErr w:type="spellEnd"/>
+      <w:r>
+        <w:rPr>
+          <w:sz w:val="24"/>
+          <w:szCs w:val="24"/>
+        </w:rPr>
+        <w:t xml:space="preserve"> </w:t>
+      </w:r>
+      <w:proofErr w:type="spellStart"/>
+      <w:r>
+        <w:rPr>
+          <w:sz w:val="24"/>
+          <w:szCs w:val="24"/>
+        </w:rPr>
+        <w:t>for</w:t>
+      </w:r>
+      <w:proofErr w:type="spellEnd"/>
+      <w:r>
+        <w:rPr>
+          <w:sz w:val="24"/>
+          <w:szCs w:val="24"/>
+        </w:rPr>
+        <w:t xml:space="preserve"> </w:t>
+      </w:r>
+      <w:proofErr w:type="spellStart"/>
+      <w:r>
+        <w:rPr>
+          <w:sz w:val="24"/>
+          <w:szCs w:val="24"/>
+        </w:rPr>
+        <w:t>health</w:t>
+      </w:r>
+      <w:proofErr w:type="spellEnd"/>
+      <w:r>
+        <w:rPr>
+          <w:sz w:val="24"/>
+          <w:szCs w:val="24"/>
+        </w:rPr>
+        <w:t xml:space="preserve"> </w:t>
+      </w:r>
+      <w:proofErr w:type="spellStart"/>
+      <w:r>
+        <w:rPr>
+          <w:sz w:val="24"/>
+          <w:szCs w:val="24"/>
+        </w:rPr>
+        <w:t>promotion</w:t>
+      </w:r>
+      <w:proofErr w:type="spellEnd"/>
+      <w:r>
+        <w:rPr>
+          <w:sz w:val="24"/>
+          <w:szCs w:val="24"/>
+        </w:rPr>
+        <w:t xml:space="preserve">: a </w:t>
+      </w:r>
+      <w:proofErr w:type="spellStart"/>
+      <w:r>
+        <w:rPr>
+          <w:sz w:val="24"/>
+          <w:szCs w:val="24"/>
+        </w:rPr>
+        <w:t>review</w:t>
+      </w:r>
+      <w:proofErr w:type="spellEnd"/>
+      <w:r>
+        <w:rPr>
+          <w:sz w:val="24"/>
+          <w:szCs w:val="24"/>
+        </w:rPr>
+        <w:t xml:space="preserve"> </w:t>
+      </w:r>
+      <w:proofErr w:type="spellStart"/>
+      <w:r>
+        <w:rPr>
+          <w:sz w:val="24"/>
+          <w:szCs w:val="24"/>
+        </w:rPr>
+        <w:t>of</w:t>
+      </w:r>
+      <w:proofErr w:type="spellEnd"/>
+      <w:r>
+        <w:rPr>
+          <w:sz w:val="24"/>
+          <w:szCs w:val="24"/>
+        </w:rPr>
+        <w:t xml:space="preserve"> </w:t>
+      </w:r>
+      <w:proofErr w:type="spellStart"/>
+      <w:r>
+        <w:rPr>
+          <w:sz w:val="24"/>
+          <w:szCs w:val="24"/>
+        </w:rPr>
+        <w:t>recent</w:t>
+      </w:r>
+      <w:proofErr w:type="spellEnd"/>
+      <w:r>
+        <w:rPr>
+          <w:sz w:val="24"/>
+          <w:szCs w:val="24"/>
+        </w:rPr>
+        <w:t xml:space="preserve"> </w:t>
+      </w:r>
+      <w:proofErr w:type="spellStart"/>
+      <w:r>
+        <w:rPr>
+          <w:sz w:val="24"/>
+          <w:szCs w:val="24"/>
+        </w:rPr>
+        <w:t>literature</w:t>
+      </w:r>
+      <w:proofErr w:type="spellEnd"/>
+      <w:r>
+        <w:rPr>
+          <w:sz w:val="24"/>
+          <w:szCs w:val="24"/>
+        </w:rPr>
+        <w:t>. </w:t>
+      </w:r>
+      <w:proofErr w:type="spellStart"/>
       <w:r>
         <w:rPr>
           <w:i/>
@@ -2910,8 +3905,29 @@
           <w:sz w:val="24"/>
           <w:szCs w:val="24"/>
         </w:rPr>
-        <w:t>BioPsychoSocial Med</w:t>
-      </w:r>
+        <w:t>BioPsychoSocial</w:t>
+      </w:r>
+      <w:proofErr w:type="spellEnd"/>
+      <w:r>
+        <w:rPr>
+          <w:i/>
+          <w:iCs/>
+          <w:sz w:val="24"/>
+          <w:szCs w:val="24"/>
+        </w:rPr>
+        <w:t xml:space="preserve"> </w:t>
+      </w:r>
+      <w:proofErr w:type="spellStart"/>
+      <w:r>
+        <w:rPr>
+          <w:i/>
+          <w:iCs/>
+          <w:sz w:val="24"/>
+          <w:szCs w:val="24"/>
+        </w:rPr>
+        <w:t>Med</w:t>
+      </w:r>
+      <w:proofErr w:type="spellEnd"/>
       <w:r>
         <w:rPr>
           <w:sz w:val="24"/>
@@ -2966,7 +3982,6 @@
           <w:sz w:val="24"/>
           <w:szCs w:val="24"/>
         </w:rPr>
-        <w:lastRenderedPageBreak/>
         <w:t>[2]</w:t>
       </w:r>
       <w:r>
@@ -2976,12 +3991,277 @@
         </w:rPr>
         <w:tab/>
       </w:r>
-      <w:r>
-        <w:rPr>
-          <w:sz w:val="24"/>
-          <w:szCs w:val="24"/>
-        </w:rPr>
-        <w:t xml:space="preserve">Barfarazi, H., Pourghaznein, T., Mohajer, S., Mazlom, S. R., &amp; Asgharinekah, S. M. (2018). Evaluating the effect of painting therapy on happiness in the elderly. Evidence Based Care, 8(3), 17-26. </w:t>
+      <w:proofErr w:type="spellStart"/>
+      <w:r>
+        <w:rPr>
+          <w:sz w:val="24"/>
+          <w:szCs w:val="24"/>
+        </w:rPr>
+        <w:t>Barfarazi</w:t>
+      </w:r>
+      <w:proofErr w:type="spellEnd"/>
+      <w:r>
+        <w:rPr>
+          <w:sz w:val="24"/>
+          <w:szCs w:val="24"/>
+        </w:rPr>
+        <w:t xml:space="preserve">, H., </w:t>
+      </w:r>
+      <w:proofErr w:type="spellStart"/>
+      <w:r>
+        <w:rPr>
+          <w:sz w:val="24"/>
+          <w:szCs w:val="24"/>
+        </w:rPr>
+        <w:t>Pourghaznein</w:t>
+      </w:r>
+      <w:proofErr w:type="spellEnd"/>
+      <w:r>
+        <w:rPr>
+          <w:sz w:val="24"/>
+          <w:szCs w:val="24"/>
+        </w:rPr>
+        <w:t xml:space="preserve">, T., </w:t>
+      </w:r>
+      <w:proofErr w:type="spellStart"/>
+      <w:r>
+        <w:rPr>
+          <w:sz w:val="24"/>
+          <w:szCs w:val="24"/>
+        </w:rPr>
+        <w:t>Mohajer</w:t>
+      </w:r>
+      <w:proofErr w:type="spellEnd"/>
+      <w:r>
+        <w:rPr>
+          <w:sz w:val="24"/>
+          <w:szCs w:val="24"/>
+        </w:rPr>
+        <w:t xml:space="preserve">, S., </w:t>
+      </w:r>
+      <w:proofErr w:type="spellStart"/>
+      <w:r>
+        <w:rPr>
+          <w:sz w:val="24"/>
+          <w:szCs w:val="24"/>
+        </w:rPr>
+        <w:t>Mazlom</w:t>
+      </w:r>
+      <w:proofErr w:type="spellEnd"/>
+      <w:r>
+        <w:rPr>
+          <w:sz w:val="24"/>
+          <w:szCs w:val="24"/>
+        </w:rPr>
+        <w:t xml:space="preserve">, S. R., &amp; </w:t>
+      </w:r>
+      <w:proofErr w:type="spellStart"/>
+      <w:r>
+        <w:rPr>
+          <w:sz w:val="24"/>
+          <w:szCs w:val="24"/>
+        </w:rPr>
+        <w:t>Asgharinekah</w:t>
+      </w:r>
+      <w:proofErr w:type="spellEnd"/>
+      <w:r>
+        <w:rPr>
+          <w:sz w:val="24"/>
+          <w:szCs w:val="24"/>
+        </w:rPr>
+        <w:t xml:space="preserve">, S. M. (2018). </w:t>
+      </w:r>
+      <w:proofErr w:type="spellStart"/>
+      <w:r>
+        <w:rPr>
+          <w:sz w:val="24"/>
+          <w:szCs w:val="24"/>
+        </w:rPr>
+        <w:t>Evaluating</w:t>
+      </w:r>
+      <w:proofErr w:type="spellEnd"/>
+      <w:r>
+        <w:rPr>
+          <w:sz w:val="24"/>
+          <w:szCs w:val="24"/>
+        </w:rPr>
+        <w:t xml:space="preserve"> </w:t>
+      </w:r>
+      <w:proofErr w:type="spellStart"/>
+      <w:r>
+        <w:rPr>
+          <w:sz w:val="24"/>
+          <w:szCs w:val="24"/>
+        </w:rPr>
+        <w:t>the</w:t>
+      </w:r>
+      <w:proofErr w:type="spellEnd"/>
+      <w:r>
+        <w:rPr>
+          <w:sz w:val="24"/>
+          <w:szCs w:val="24"/>
+        </w:rPr>
+        <w:t xml:space="preserve"> </w:t>
+      </w:r>
+      <w:proofErr w:type="spellStart"/>
+      <w:r>
+        <w:rPr>
+          <w:sz w:val="24"/>
+          <w:szCs w:val="24"/>
+        </w:rPr>
+        <w:t>effect</w:t>
+      </w:r>
+      <w:proofErr w:type="spellEnd"/>
+      <w:r>
+        <w:rPr>
+          <w:sz w:val="24"/>
+          <w:szCs w:val="24"/>
+        </w:rPr>
+        <w:t xml:space="preserve"> </w:t>
+      </w:r>
+      <w:proofErr w:type="spellStart"/>
+      <w:r>
+        <w:rPr>
+          <w:sz w:val="24"/>
+          <w:szCs w:val="24"/>
+        </w:rPr>
+        <w:t>of</w:t>
+      </w:r>
+      <w:proofErr w:type="spellEnd"/>
+      <w:r>
+        <w:rPr>
+          <w:sz w:val="24"/>
+          <w:szCs w:val="24"/>
+        </w:rPr>
+        <w:t xml:space="preserve"> </w:t>
+      </w:r>
+      <w:proofErr w:type="spellStart"/>
+      <w:r>
+        <w:rPr>
+          <w:sz w:val="24"/>
+          <w:szCs w:val="24"/>
+        </w:rPr>
+        <w:t>painting</w:t>
+      </w:r>
+      <w:proofErr w:type="spellEnd"/>
+      <w:r>
+        <w:rPr>
+          <w:sz w:val="24"/>
+          <w:szCs w:val="24"/>
+        </w:rPr>
+        <w:t xml:space="preserve"> </w:t>
+      </w:r>
+      <w:proofErr w:type="spellStart"/>
+      <w:r>
+        <w:rPr>
+          <w:sz w:val="24"/>
+          <w:szCs w:val="24"/>
+        </w:rPr>
+        <w:t>therapy</w:t>
+      </w:r>
+      <w:proofErr w:type="spellEnd"/>
+      <w:r>
+        <w:rPr>
+          <w:sz w:val="24"/>
+          <w:szCs w:val="24"/>
+        </w:rPr>
+        <w:t xml:space="preserve"> </w:t>
+      </w:r>
+      <w:proofErr w:type="spellStart"/>
+      <w:r>
+        <w:rPr>
+          <w:sz w:val="24"/>
+          <w:szCs w:val="24"/>
+        </w:rPr>
+        <w:t>on</w:t>
+      </w:r>
+      <w:proofErr w:type="spellEnd"/>
+      <w:r>
+        <w:rPr>
+          <w:sz w:val="24"/>
+          <w:szCs w:val="24"/>
+        </w:rPr>
+        <w:t xml:space="preserve"> </w:t>
+      </w:r>
+      <w:proofErr w:type="spellStart"/>
+      <w:r>
+        <w:rPr>
+          <w:sz w:val="24"/>
+          <w:szCs w:val="24"/>
+        </w:rPr>
+        <w:t>happiness</w:t>
+      </w:r>
+      <w:proofErr w:type="spellEnd"/>
+      <w:r>
+        <w:rPr>
+          <w:sz w:val="24"/>
+          <w:szCs w:val="24"/>
+        </w:rPr>
+        <w:t xml:space="preserve"> in </w:t>
+      </w:r>
+      <w:proofErr w:type="spellStart"/>
+      <w:r>
+        <w:rPr>
+          <w:sz w:val="24"/>
+          <w:szCs w:val="24"/>
+        </w:rPr>
+        <w:t>the</w:t>
+      </w:r>
+      <w:proofErr w:type="spellEnd"/>
+      <w:r>
+        <w:rPr>
+          <w:sz w:val="24"/>
+          <w:szCs w:val="24"/>
+        </w:rPr>
+        <w:t xml:space="preserve"> </w:t>
+      </w:r>
+      <w:proofErr w:type="spellStart"/>
+      <w:r>
+        <w:rPr>
+          <w:sz w:val="24"/>
+          <w:szCs w:val="24"/>
+        </w:rPr>
+        <w:t>elderly</w:t>
+      </w:r>
+      <w:proofErr w:type="spellEnd"/>
+      <w:r>
+        <w:rPr>
+          <w:sz w:val="24"/>
+          <w:szCs w:val="24"/>
+        </w:rPr>
+        <w:t xml:space="preserve">. </w:t>
+      </w:r>
+      <w:proofErr w:type="spellStart"/>
+      <w:r>
+        <w:rPr>
+          <w:sz w:val="24"/>
+          <w:szCs w:val="24"/>
+        </w:rPr>
+        <w:t>Evidence</w:t>
+      </w:r>
+      <w:proofErr w:type="spellEnd"/>
+      <w:r>
+        <w:rPr>
+          <w:sz w:val="24"/>
+          <w:szCs w:val="24"/>
+        </w:rPr>
+        <w:t xml:space="preserve"> </w:t>
+      </w:r>
+      <w:proofErr w:type="spellStart"/>
+      <w:r>
+        <w:rPr>
+          <w:sz w:val="24"/>
+          <w:szCs w:val="24"/>
+        </w:rPr>
+        <w:t>Based</w:t>
+      </w:r>
+      <w:proofErr w:type="spellEnd"/>
+      <w:r>
+        <w:rPr>
+          <w:sz w:val="24"/>
+          <w:szCs w:val="24"/>
+        </w:rPr>
+        <w:t xml:space="preserve"> Care, 8(3), 17-26. </w:t>
       </w:r>
       <w:hyperlink r:id="rId22" w:history="1">
         <w:r>
@@ -3037,7 +4317,199 @@
           <w:sz w:val="24"/>
           <w:szCs w:val="24"/>
         </w:rPr>
-        <w:t xml:space="preserve">Goldstein, J., Cajko, L., Oosterbroek, M., Michielsen, M., Van Houten, O., &amp; Salverda, F. (1997). Video games and the elderly. Social Behavior and Personality: An International Journal, 25(4), 345-352. </w:t>
+        <w:t xml:space="preserve">Goldstein, J., </w:t>
+      </w:r>
+      <w:proofErr w:type="spellStart"/>
+      <w:r>
+        <w:rPr>
+          <w:sz w:val="24"/>
+          <w:szCs w:val="24"/>
+        </w:rPr>
+        <w:t>Cajko</w:t>
+      </w:r>
+      <w:proofErr w:type="spellEnd"/>
+      <w:r>
+        <w:rPr>
+          <w:sz w:val="24"/>
+          <w:szCs w:val="24"/>
+        </w:rPr>
+        <w:t xml:space="preserve">, L., </w:t>
+      </w:r>
+      <w:proofErr w:type="spellStart"/>
+      <w:r>
+        <w:rPr>
+          <w:sz w:val="24"/>
+          <w:szCs w:val="24"/>
+        </w:rPr>
+        <w:t>Oosterbroek</w:t>
+      </w:r>
+      <w:proofErr w:type="spellEnd"/>
+      <w:r>
+        <w:rPr>
+          <w:sz w:val="24"/>
+          <w:szCs w:val="24"/>
+        </w:rPr>
+        <w:t xml:space="preserve">, M., </w:t>
+      </w:r>
+      <w:proofErr w:type="spellStart"/>
+      <w:r>
+        <w:rPr>
+          <w:sz w:val="24"/>
+          <w:szCs w:val="24"/>
+        </w:rPr>
+        <w:t>Michielsen</w:t>
+      </w:r>
+      <w:proofErr w:type="spellEnd"/>
+      <w:r>
+        <w:rPr>
+          <w:sz w:val="24"/>
+          <w:szCs w:val="24"/>
+        </w:rPr>
+        <w:t xml:space="preserve">, M., Van </w:t>
+      </w:r>
+      <w:proofErr w:type="spellStart"/>
+      <w:r>
+        <w:rPr>
+          <w:sz w:val="24"/>
+          <w:szCs w:val="24"/>
+        </w:rPr>
+        <w:t>Houten</w:t>
+      </w:r>
+      <w:proofErr w:type="spellEnd"/>
+      <w:r>
+        <w:rPr>
+          <w:sz w:val="24"/>
+          <w:szCs w:val="24"/>
+        </w:rPr>
+        <w:t xml:space="preserve">, O., &amp; </w:t>
+      </w:r>
+      <w:proofErr w:type="spellStart"/>
+      <w:r>
+        <w:rPr>
+          <w:sz w:val="24"/>
+          <w:szCs w:val="24"/>
+        </w:rPr>
+        <w:t>Salverda</w:t>
+      </w:r>
+      <w:proofErr w:type="spellEnd"/>
+      <w:r>
+        <w:rPr>
+          <w:sz w:val="24"/>
+          <w:szCs w:val="24"/>
+        </w:rPr>
+        <w:t xml:space="preserve">, F. (1997). Video </w:t>
+      </w:r>
+      <w:proofErr w:type="spellStart"/>
+      <w:r>
+        <w:rPr>
+          <w:sz w:val="24"/>
+          <w:szCs w:val="24"/>
+        </w:rPr>
+        <w:t>games</w:t>
+      </w:r>
+      <w:proofErr w:type="spellEnd"/>
+      <w:r>
+        <w:rPr>
+          <w:sz w:val="24"/>
+          <w:szCs w:val="24"/>
+        </w:rPr>
+        <w:t xml:space="preserve"> and </w:t>
+      </w:r>
+      <w:proofErr w:type="spellStart"/>
+      <w:r>
+        <w:rPr>
+          <w:sz w:val="24"/>
+          <w:szCs w:val="24"/>
+        </w:rPr>
+        <w:t>the</w:t>
+      </w:r>
+      <w:proofErr w:type="spellEnd"/>
+      <w:r>
+        <w:rPr>
+          <w:sz w:val="24"/>
+          <w:szCs w:val="24"/>
+        </w:rPr>
+        <w:t xml:space="preserve"> </w:t>
+      </w:r>
+      <w:proofErr w:type="spellStart"/>
+      <w:r>
+        <w:rPr>
+          <w:sz w:val="24"/>
+          <w:szCs w:val="24"/>
+        </w:rPr>
+        <w:t>elderly</w:t>
+      </w:r>
+      <w:proofErr w:type="spellEnd"/>
+      <w:r>
+        <w:rPr>
+          <w:sz w:val="24"/>
+          <w:szCs w:val="24"/>
+        </w:rPr>
+        <w:t xml:space="preserve">. Social </w:t>
+      </w:r>
+      <w:proofErr w:type="spellStart"/>
+      <w:r>
+        <w:rPr>
+          <w:sz w:val="24"/>
+          <w:szCs w:val="24"/>
+        </w:rPr>
+        <w:t>Behavior</w:t>
+      </w:r>
+      <w:proofErr w:type="spellEnd"/>
+      <w:r>
+        <w:rPr>
+          <w:sz w:val="24"/>
+          <w:szCs w:val="24"/>
+        </w:rPr>
+        <w:t xml:space="preserve"> and </w:t>
+      </w:r>
+      <w:proofErr w:type="spellStart"/>
+      <w:r>
+        <w:rPr>
+          <w:sz w:val="24"/>
+          <w:szCs w:val="24"/>
+        </w:rPr>
+        <w:t>Personality</w:t>
+      </w:r>
+      <w:proofErr w:type="spellEnd"/>
+      <w:r>
+        <w:rPr>
+          <w:sz w:val="24"/>
+          <w:szCs w:val="24"/>
+        </w:rPr>
+        <w:t xml:space="preserve">: </w:t>
+      </w:r>
+      <w:proofErr w:type="spellStart"/>
+      <w:r>
+        <w:rPr>
+          <w:sz w:val="24"/>
+          <w:szCs w:val="24"/>
+        </w:rPr>
+        <w:t>An</w:t>
+      </w:r>
+      <w:proofErr w:type="spellEnd"/>
+      <w:r>
+        <w:rPr>
+          <w:sz w:val="24"/>
+          <w:szCs w:val="24"/>
+        </w:rPr>
+        <w:t xml:space="preserve"> International </w:t>
+      </w:r>
+      <w:proofErr w:type="spellStart"/>
+      <w:r>
+        <w:rPr>
+          <w:sz w:val="24"/>
+          <w:szCs w:val="24"/>
+        </w:rPr>
+        <w:t>Journal</w:t>
+      </w:r>
+      <w:proofErr w:type="spellEnd"/>
+      <w:r>
+        <w:rPr>
+          <w:sz w:val="24"/>
+          <w:szCs w:val="24"/>
+        </w:rPr>
+        <w:t xml:space="preserve">, 25(4), 345-352. </w:t>
       </w:r>
       <w:hyperlink r:id="rId23" w:history="1">
         <w:r>
@@ -3093,7 +4565,199 @@
           <w:sz w:val="24"/>
           <w:szCs w:val="24"/>
         </w:rPr>
-        <w:t xml:space="preserve">Smith, S. T., Talaei-Khoei, A., Ray, M., &amp; Ray, P. (2009). Electronic games for aged care and rehabilitation. En 2009 11th International Conference on e-Health Networking, Applications and Services (Healthcom) (pp. 42–47). </w:t>
+        <w:t xml:space="preserve">Smith, S. T., </w:t>
+      </w:r>
+      <w:proofErr w:type="spellStart"/>
+      <w:r>
+        <w:rPr>
+          <w:sz w:val="24"/>
+          <w:szCs w:val="24"/>
+        </w:rPr>
+        <w:t>Talaei-Khoei</w:t>
+      </w:r>
+      <w:proofErr w:type="spellEnd"/>
+      <w:r>
+        <w:rPr>
+          <w:sz w:val="24"/>
+          <w:szCs w:val="24"/>
+        </w:rPr>
+        <w:t xml:space="preserve">, A., Ray, M., &amp; Ray, P. (2009). Electronic </w:t>
+      </w:r>
+      <w:proofErr w:type="spellStart"/>
+      <w:r>
+        <w:rPr>
+          <w:sz w:val="24"/>
+          <w:szCs w:val="24"/>
+        </w:rPr>
+        <w:t>games</w:t>
+      </w:r>
+      <w:proofErr w:type="spellEnd"/>
+      <w:r>
+        <w:rPr>
+          <w:sz w:val="24"/>
+          <w:szCs w:val="24"/>
+        </w:rPr>
+        <w:t xml:space="preserve"> </w:t>
+      </w:r>
+      <w:proofErr w:type="spellStart"/>
+      <w:r>
+        <w:rPr>
+          <w:sz w:val="24"/>
+          <w:szCs w:val="24"/>
+        </w:rPr>
+        <w:t>for</w:t>
+      </w:r>
+      <w:proofErr w:type="spellEnd"/>
+      <w:r>
+        <w:rPr>
+          <w:sz w:val="24"/>
+          <w:szCs w:val="24"/>
+        </w:rPr>
+        <w:t xml:space="preserve"> </w:t>
+      </w:r>
+      <w:proofErr w:type="spellStart"/>
+      <w:r>
+        <w:rPr>
+          <w:sz w:val="24"/>
+          <w:szCs w:val="24"/>
+        </w:rPr>
+        <w:t>aged</w:t>
+      </w:r>
+      <w:proofErr w:type="spellEnd"/>
+      <w:r>
+        <w:rPr>
+          <w:sz w:val="24"/>
+          <w:szCs w:val="24"/>
+        </w:rPr>
+        <w:t xml:space="preserve"> care and </w:t>
+      </w:r>
+      <w:proofErr w:type="spellStart"/>
+      <w:r>
+        <w:rPr>
+          <w:sz w:val="24"/>
+          <w:szCs w:val="24"/>
+        </w:rPr>
+        <w:t>rehabilitation</w:t>
+      </w:r>
+      <w:proofErr w:type="spellEnd"/>
+      <w:r>
+        <w:rPr>
+          <w:sz w:val="24"/>
+          <w:szCs w:val="24"/>
+        </w:rPr>
+        <w:t xml:space="preserve">. En 2009 11th International </w:t>
+      </w:r>
+      <w:proofErr w:type="spellStart"/>
+      <w:r>
+        <w:rPr>
+          <w:sz w:val="24"/>
+          <w:szCs w:val="24"/>
+        </w:rPr>
+        <w:t>Conference</w:t>
+      </w:r>
+      <w:proofErr w:type="spellEnd"/>
+      <w:r>
+        <w:rPr>
+          <w:sz w:val="24"/>
+          <w:szCs w:val="24"/>
+        </w:rPr>
+        <w:t xml:space="preserve"> </w:t>
+      </w:r>
+      <w:proofErr w:type="spellStart"/>
+      <w:r>
+        <w:rPr>
+          <w:sz w:val="24"/>
+          <w:szCs w:val="24"/>
+        </w:rPr>
+        <w:t>on</w:t>
+      </w:r>
+      <w:proofErr w:type="spellEnd"/>
+      <w:r>
+        <w:rPr>
+          <w:sz w:val="24"/>
+          <w:szCs w:val="24"/>
+        </w:rPr>
+        <w:t xml:space="preserve"> e-</w:t>
+      </w:r>
+      <w:proofErr w:type="spellStart"/>
+      <w:r>
+        <w:rPr>
+          <w:sz w:val="24"/>
+          <w:szCs w:val="24"/>
+        </w:rPr>
+        <w:t>Health</w:t>
+      </w:r>
+      <w:proofErr w:type="spellEnd"/>
+      <w:r>
+        <w:rPr>
+          <w:sz w:val="24"/>
+          <w:szCs w:val="24"/>
+        </w:rPr>
+        <w:t xml:space="preserve"> </w:t>
+      </w:r>
+      <w:proofErr w:type="spellStart"/>
+      <w:r>
+        <w:rPr>
+          <w:sz w:val="24"/>
+          <w:szCs w:val="24"/>
+        </w:rPr>
+        <w:t>Networking</w:t>
+      </w:r>
+      <w:proofErr w:type="spellEnd"/>
+      <w:r>
+        <w:rPr>
+          <w:sz w:val="24"/>
+          <w:szCs w:val="24"/>
+        </w:rPr>
+        <w:t xml:space="preserve">, </w:t>
+      </w:r>
+      <w:proofErr w:type="spellStart"/>
+      <w:r>
+        <w:rPr>
+          <w:sz w:val="24"/>
+          <w:szCs w:val="24"/>
+        </w:rPr>
+        <w:t>Applications</w:t>
+      </w:r>
+      <w:proofErr w:type="spellEnd"/>
+      <w:r>
+        <w:rPr>
+          <w:sz w:val="24"/>
+          <w:szCs w:val="24"/>
+        </w:rPr>
+        <w:t xml:space="preserve"> and </w:t>
+      </w:r>
+      <w:proofErr w:type="spellStart"/>
+      <w:r>
+        <w:rPr>
+          <w:sz w:val="24"/>
+          <w:szCs w:val="24"/>
+        </w:rPr>
+        <w:t>Services</w:t>
+      </w:r>
+      <w:proofErr w:type="spellEnd"/>
+      <w:r>
+        <w:rPr>
+          <w:sz w:val="24"/>
+          <w:szCs w:val="24"/>
+        </w:rPr>
+        <w:t xml:space="preserve"> (</w:t>
+      </w:r>
+      <w:proofErr w:type="spellStart"/>
+      <w:r>
+        <w:rPr>
+          <w:sz w:val="24"/>
+          <w:szCs w:val="24"/>
+        </w:rPr>
+        <w:t>Healthcom</w:t>
+      </w:r>
+      <w:proofErr w:type="spellEnd"/>
+      <w:r>
+        <w:rPr>
+          <w:sz w:val="24"/>
+          <w:szCs w:val="24"/>
+        </w:rPr>
+        <w:t xml:space="preserve">) (pp. 42–47). </w:t>
       </w:r>
       <w:hyperlink r:id="rId24" w:history="1">
         <w:r>
@@ -3126,6 +4790,7 @@
       <w:pPr>
         <w:pStyle w:val="Prrafodelista"/>
         <w:rPr>
+          <w:rStyle w:val="Hipervnculo"/>
           <w:sz w:val="24"/>
           <w:szCs w:val="24"/>
         </w:rPr>
@@ -3144,12 +4809,277 @@
         </w:rPr>
         <w:tab/>
       </w:r>
-      <w:r>
-        <w:rPr>
-          <w:sz w:val="24"/>
-          <w:szCs w:val="24"/>
-        </w:rPr>
-        <w:t xml:space="preserve">Naudé, B., Rigaud, A.-S., &amp; Pino, M. (2022). Video calls for older adults: A narrative review of experiments involving older adults in elderly care institutions. Frontiers in Public Health, 9, 751150. </w:t>
+      <w:proofErr w:type="spellStart"/>
+      <w:r>
+        <w:rPr>
+          <w:sz w:val="24"/>
+          <w:szCs w:val="24"/>
+        </w:rPr>
+        <w:t>Naudé</w:t>
+      </w:r>
+      <w:proofErr w:type="spellEnd"/>
+      <w:r>
+        <w:rPr>
+          <w:sz w:val="24"/>
+          <w:szCs w:val="24"/>
+        </w:rPr>
+        <w:t xml:space="preserve">, B., </w:t>
+      </w:r>
+      <w:proofErr w:type="spellStart"/>
+      <w:r>
+        <w:rPr>
+          <w:sz w:val="24"/>
+          <w:szCs w:val="24"/>
+        </w:rPr>
+        <w:t>Rigaud</w:t>
+      </w:r>
+      <w:proofErr w:type="spellEnd"/>
+      <w:r>
+        <w:rPr>
+          <w:sz w:val="24"/>
+          <w:szCs w:val="24"/>
+        </w:rPr>
+        <w:t xml:space="preserve">, A.-S., &amp; Pino, M. (2022). Video </w:t>
+      </w:r>
+      <w:proofErr w:type="spellStart"/>
+      <w:r>
+        <w:rPr>
+          <w:sz w:val="24"/>
+          <w:szCs w:val="24"/>
+        </w:rPr>
+        <w:t>calls</w:t>
+      </w:r>
+      <w:proofErr w:type="spellEnd"/>
+      <w:r>
+        <w:rPr>
+          <w:sz w:val="24"/>
+          <w:szCs w:val="24"/>
+        </w:rPr>
+        <w:t xml:space="preserve"> </w:t>
+      </w:r>
+      <w:proofErr w:type="spellStart"/>
+      <w:r>
+        <w:rPr>
+          <w:sz w:val="24"/>
+          <w:szCs w:val="24"/>
+        </w:rPr>
+        <w:t>for</w:t>
+      </w:r>
+      <w:proofErr w:type="spellEnd"/>
+      <w:r>
+        <w:rPr>
+          <w:sz w:val="24"/>
+          <w:szCs w:val="24"/>
+        </w:rPr>
+        <w:t xml:space="preserve"> </w:t>
+      </w:r>
+      <w:proofErr w:type="spellStart"/>
+      <w:r>
+        <w:rPr>
+          <w:sz w:val="24"/>
+          <w:szCs w:val="24"/>
+        </w:rPr>
+        <w:t>older</w:t>
+      </w:r>
+      <w:proofErr w:type="spellEnd"/>
+      <w:r>
+        <w:rPr>
+          <w:sz w:val="24"/>
+          <w:szCs w:val="24"/>
+        </w:rPr>
+        <w:t xml:space="preserve"> </w:t>
+      </w:r>
+      <w:proofErr w:type="spellStart"/>
+      <w:r>
+        <w:rPr>
+          <w:sz w:val="24"/>
+          <w:szCs w:val="24"/>
+        </w:rPr>
+        <w:t>adults</w:t>
+      </w:r>
+      <w:proofErr w:type="spellEnd"/>
+      <w:r>
+        <w:rPr>
+          <w:sz w:val="24"/>
+          <w:szCs w:val="24"/>
+        </w:rPr>
+        <w:t xml:space="preserve">: A narrative </w:t>
+      </w:r>
+      <w:proofErr w:type="spellStart"/>
+      <w:r>
+        <w:rPr>
+          <w:sz w:val="24"/>
+          <w:szCs w:val="24"/>
+        </w:rPr>
+        <w:t>review</w:t>
+      </w:r>
+      <w:proofErr w:type="spellEnd"/>
+      <w:r>
+        <w:rPr>
+          <w:sz w:val="24"/>
+          <w:szCs w:val="24"/>
+        </w:rPr>
+        <w:t xml:space="preserve"> </w:t>
+      </w:r>
+      <w:proofErr w:type="spellStart"/>
+      <w:r>
+        <w:rPr>
+          <w:sz w:val="24"/>
+          <w:szCs w:val="24"/>
+        </w:rPr>
+        <w:t>of</w:t>
+      </w:r>
+      <w:proofErr w:type="spellEnd"/>
+      <w:r>
+        <w:rPr>
+          <w:sz w:val="24"/>
+          <w:szCs w:val="24"/>
+        </w:rPr>
+        <w:t xml:space="preserve"> </w:t>
+      </w:r>
+      <w:proofErr w:type="spellStart"/>
+      <w:r>
+        <w:rPr>
+          <w:sz w:val="24"/>
+          <w:szCs w:val="24"/>
+        </w:rPr>
+        <w:t>experiments</w:t>
+      </w:r>
+      <w:proofErr w:type="spellEnd"/>
+      <w:r>
+        <w:rPr>
+          <w:sz w:val="24"/>
+          <w:szCs w:val="24"/>
+        </w:rPr>
+        <w:t xml:space="preserve"> </w:t>
+      </w:r>
+      <w:proofErr w:type="spellStart"/>
+      <w:r>
+        <w:rPr>
+          <w:sz w:val="24"/>
+          <w:szCs w:val="24"/>
+        </w:rPr>
+        <w:t>involving</w:t>
+      </w:r>
+      <w:proofErr w:type="spellEnd"/>
+      <w:r>
+        <w:rPr>
+          <w:sz w:val="24"/>
+          <w:szCs w:val="24"/>
+        </w:rPr>
+        <w:t xml:space="preserve"> </w:t>
+      </w:r>
+      <w:proofErr w:type="spellStart"/>
+      <w:r>
+        <w:rPr>
+          <w:sz w:val="24"/>
+          <w:szCs w:val="24"/>
+        </w:rPr>
+        <w:t>older</w:t>
+      </w:r>
+      <w:proofErr w:type="spellEnd"/>
+      <w:r>
+        <w:rPr>
+          <w:sz w:val="24"/>
+          <w:szCs w:val="24"/>
+        </w:rPr>
+        <w:t xml:space="preserve"> </w:t>
+      </w:r>
+      <w:proofErr w:type="spellStart"/>
+      <w:r>
+        <w:rPr>
+          <w:sz w:val="24"/>
+          <w:szCs w:val="24"/>
+        </w:rPr>
+        <w:t>adults</w:t>
+      </w:r>
+      <w:proofErr w:type="spellEnd"/>
+      <w:r>
+        <w:rPr>
+          <w:sz w:val="24"/>
+          <w:szCs w:val="24"/>
+        </w:rPr>
+        <w:t xml:space="preserve"> in </w:t>
+      </w:r>
+      <w:proofErr w:type="spellStart"/>
+      <w:r>
+        <w:rPr>
+          <w:sz w:val="24"/>
+          <w:szCs w:val="24"/>
+        </w:rPr>
+        <w:t>elderly</w:t>
+      </w:r>
+      <w:proofErr w:type="spellEnd"/>
+      <w:r>
+        <w:rPr>
+          <w:sz w:val="24"/>
+          <w:szCs w:val="24"/>
+        </w:rPr>
+        <w:t xml:space="preserve"> care </w:t>
+      </w:r>
+      <w:proofErr w:type="spellStart"/>
+      <w:r>
+        <w:rPr>
+          <w:sz w:val="24"/>
+          <w:szCs w:val="24"/>
+        </w:rPr>
+        <w:t>institutions</w:t>
+      </w:r>
+      <w:proofErr w:type="spellEnd"/>
+      <w:r>
+        <w:rPr>
+          <w:sz w:val="24"/>
+          <w:szCs w:val="24"/>
+        </w:rPr>
+        <w:t xml:space="preserve">. </w:t>
+      </w:r>
+      <w:proofErr w:type="spellStart"/>
+      <w:r>
+        <w:rPr>
+          <w:sz w:val="24"/>
+          <w:szCs w:val="24"/>
+        </w:rPr>
+        <w:t>Frontiers</w:t>
+      </w:r>
+      <w:proofErr w:type="spellEnd"/>
+      <w:r>
+        <w:rPr>
+          <w:sz w:val="24"/>
+          <w:szCs w:val="24"/>
+        </w:rPr>
+        <w:t xml:space="preserve"> in </w:t>
+      </w:r>
+      <w:proofErr w:type="spellStart"/>
+      <w:r>
+        <w:rPr>
+          <w:sz w:val="24"/>
+          <w:szCs w:val="24"/>
+        </w:rPr>
+        <w:t>Public</w:t>
+      </w:r>
+      <w:proofErr w:type="spellEnd"/>
+      <w:r>
+        <w:rPr>
+          <w:sz w:val="24"/>
+          <w:szCs w:val="24"/>
+        </w:rPr>
+        <w:t xml:space="preserve"> </w:t>
+      </w:r>
+      <w:proofErr w:type="spellStart"/>
+      <w:r>
+        <w:rPr>
+          <w:sz w:val="24"/>
+          <w:szCs w:val="24"/>
+        </w:rPr>
+        <w:t>Health</w:t>
+      </w:r>
+      <w:proofErr w:type="spellEnd"/>
+      <w:r>
+        <w:rPr>
+          <w:sz w:val="24"/>
+          <w:szCs w:val="24"/>
+        </w:rPr>
+        <w:t xml:space="preserve">, 9, 751150. </w:t>
       </w:r>
       <w:hyperlink r:id="rId25" w:history="1">
         <w:r>
@@ -3161,6 +5091,133 @@
           <w:t>https://doi.org/10.3389/fpubh.2021.751150</w:t>
         </w:r>
       </w:hyperlink>
+    </w:p>
+    <w:p>
+      <w:pPr>
+        <w:pStyle w:val="Prrafodelista"/>
+        <w:rPr>
+          <w:rStyle w:val="Hipervnculo"/>
+          <w:sz w:val="24"/>
+          <w:szCs w:val="24"/>
+        </w:rPr>
+      </w:pPr>
+    </w:p>
+    <w:p>
+      <w:pPr>
+        <w:pStyle w:val="Prrafodelista"/>
+        <w:rPr>
+          <w:rStyle w:val="Hipervnculo"/>
+          <w:sz w:val="24"/>
+          <w:szCs w:val="24"/>
+        </w:rPr>
+      </w:pPr>
+    </w:p>
+    <w:p>
+      <w:pPr>
+        <w:pStyle w:val="Prrafodelista"/>
+        <w:rPr>
+          <w:b/>
+          <w:bCs/>
+          <w:sz w:val="32"/>
+          <w:szCs w:val="32"/>
+          <w:u w:val="single"/>
+        </w:rPr>
+      </w:pPr>
+    </w:p>
+    <w:p>
+      <w:pPr>
+        <w:pStyle w:val="Prrafodelista"/>
+        <w:numPr>
+          <w:ilvl w:val="0"/>
+          <w:numId w:val="1"/>
+        </w:numPr>
+        <w:rPr>
+          <w:b/>
+          <w:bCs/>
+          <w:sz w:val="32"/>
+          <w:szCs w:val="32"/>
+          <w:u w:val="single"/>
+        </w:rPr>
+      </w:pPr>
+      <w:r>
+        <w:rPr>
+          <w:b/>
+          <w:bCs/>
+          <w:sz w:val="32"/>
+          <w:szCs w:val="32"/>
+          <w:u w:val="single"/>
+        </w:rPr>
+        <w:t>GLOSARIO</w:t>
+      </w:r>
+    </w:p>
+    <w:p>
+      <w:pPr>
+        <w:pStyle w:val="Prrafodelista"/>
+        <w:rPr>
+          <w:b/>
+          <w:bCs/>
+          <w:sz w:val="32"/>
+          <w:szCs w:val="32"/>
+          <w:u w:val="single"/>
+        </w:rPr>
+      </w:pPr>
+    </w:p>
+    <w:p>
+      <w:pPr>
+        <w:pStyle w:val="Prrafodelista"/>
+        <w:rPr>
+          <w:sz w:val="24"/>
+          <w:szCs w:val="24"/>
+        </w:rPr>
+      </w:pPr>
+      <w:r>
+        <w:rPr>
+          <w:sz w:val="24"/>
+          <w:szCs w:val="24"/>
+        </w:rPr>
+        <w:t xml:space="preserve">-NPC: Personaje no jugable de un videojuego que, por lo general, tiene como función realizar diversas interacciones con el jugador. Siglas en inglés de “Non </w:t>
+      </w:r>
+      <w:proofErr w:type="spellStart"/>
+      <w:r>
+        <w:rPr>
+          <w:sz w:val="24"/>
+          <w:szCs w:val="24"/>
+        </w:rPr>
+        <w:t>playable</w:t>
+      </w:r>
+      <w:proofErr w:type="spellEnd"/>
+      <w:r>
+        <w:rPr>
+          <w:sz w:val="24"/>
+          <w:szCs w:val="24"/>
+        </w:rPr>
+        <w:t xml:space="preserve"> </w:t>
+      </w:r>
+      <w:proofErr w:type="spellStart"/>
+      <w:r>
+        <w:rPr>
+          <w:sz w:val="24"/>
+          <w:szCs w:val="24"/>
+        </w:rPr>
+        <w:t>character</w:t>
+      </w:r>
+      <w:proofErr w:type="spellEnd"/>
+      <w:r>
+        <w:rPr>
+          <w:sz w:val="24"/>
+          <w:szCs w:val="24"/>
+        </w:rPr>
+        <w:t>”.</w:t>
+      </w:r>
+    </w:p>
+    <w:p>
+      <w:pPr>
+        <w:pStyle w:val="Prrafodelista"/>
+        <w:rPr>
+          <w:sz w:val="24"/>
+          <w:szCs w:val="24"/>
+        </w:rPr>
+      </w:pPr>
       <w:r>
         <w:rPr>
           <w:sz w:val="24"/>

</xml_diff>

<commit_message>
Cambios en los apartados de glosario y entorno 3D.
</commit_message>
<xml_diff>
--- a/TFG David Perucho Conde.docx
+++ b/TFG David Perucho Conde.docx
@@ -2074,7 +2074,7 @@
           <w:u w:val="single"/>
         </w:rPr>
         <w:drawing>
-          <wp:inline distT="0" distB="0" distL="0" distR="0" wp14:anchorId="7D7501D3" wp14:editId="070E2A1C">
+          <wp:inline distT="0" distB="0" distL="0" distR="0" wp14:anchorId="7D7501D3" wp14:editId="76CE848B">
             <wp:extent cx="5400040" cy="2827020"/>
             <wp:effectExtent l="0" t="0" r="0" b="0"/>
             <wp:docPr id="866921935" name="Imagen 1"/>
@@ -2193,7 +2193,7 @@
           <w:szCs w:val="24"/>
         </w:rPr>
         <w:drawing>
-          <wp:inline distT="0" distB="0" distL="0" distR="0" wp14:anchorId="3A38807A" wp14:editId="4141740F">
+          <wp:inline distT="0" distB="0" distL="0" distR="0" wp14:anchorId="3A38807A" wp14:editId="367D0FA9">
             <wp:extent cx="5400040" cy="2753360"/>
             <wp:effectExtent l="0" t="0" r="0" b="8890"/>
             <wp:docPr id="1092539786" name="Imagen 2"/>
@@ -3384,7 +3384,14 @@
           <w:sz w:val="24"/>
           <w:szCs w:val="24"/>
         </w:rPr>
-        <w:t xml:space="preserve">En este entorno el jugador podrá moverse haciendo </w:t>
+        <w:t>En este entorno</w:t>
+      </w:r>
+      <w:r>
+        <w:rPr>
+          <w:sz w:val="24"/>
+          <w:szCs w:val="24"/>
+        </w:rPr>
+        <w:t xml:space="preserve"> se podrá desplazar al personaje del jugador haciendo </w:t>
       </w:r>
       <w:proofErr w:type="spellStart"/>
       <w:r>
@@ -3400,7 +3407,14 @@
           <w:sz w:val="24"/>
           <w:szCs w:val="24"/>
         </w:rPr>
-        <w:t xml:space="preserve"> en el lugar al que desea ir. De la misma forma para comunicarse con los distintos </w:t>
+        <w:t xml:space="preserve"> o pulsando la pantalla (en el caso de los smartphones) en el punto del terreno al que se desea que se mueva el personaje</w:t>
+      </w:r>
+      <w:r>
+        <w:rPr>
+          <w:sz w:val="24"/>
+          <w:szCs w:val="24"/>
+        </w:rPr>
+        <w:t xml:space="preserve">. De la misma forma para comunicarse con los distintos </w:t>
       </w:r>
       <w:proofErr w:type="spellStart"/>
       <w:r>
@@ -3416,7 +3430,21 @@
           <w:sz w:val="24"/>
           <w:szCs w:val="24"/>
         </w:rPr>
-        <w:t xml:space="preserve"> que dan acceso a los minijuegos o actividades batará con hacer </w:t>
+        <w:t xml:space="preserve"> que dan acceso a los minijuegos o actividades ba</w:t>
+      </w:r>
+      <w:r>
+        <w:rPr>
+          <w:sz w:val="24"/>
+          <w:szCs w:val="24"/>
+        </w:rPr>
+        <w:t>s</w:t>
+      </w:r>
+      <w:r>
+        <w:rPr>
+          <w:sz w:val="24"/>
+          <w:szCs w:val="24"/>
+        </w:rPr>
+        <w:t xml:space="preserve">tará con hacer </w:t>
       </w:r>
       <w:proofErr w:type="spellStart"/>
       <w:r>
@@ -3432,7 +3460,87 @@
           <w:sz w:val="24"/>
           <w:szCs w:val="24"/>
         </w:rPr>
-        <w:t xml:space="preserve"> sobre ellos, iniciando así un pequeño diálogo que permitirá mediante la aparición de dos botones o bien aceptar la propuesta del NPC y acceder a su respectiva actividad o bien, rechazar al NPC y continuar navegando por el entorno tridimensional.</w:t>
+        <w:t xml:space="preserve"> sobre ellos, </w:t>
+      </w:r>
+      <w:r>
+        <w:rPr>
+          <w:sz w:val="24"/>
+          <w:szCs w:val="24"/>
+        </w:rPr>
+        <w:t xml:space="preserve">haciendo así que el jugador se desplace hasta su costado e </w:t>
+      </w:r>
+      <w:r>
+        <w:rPr>
+          <w:sz w:val="24"/>
+          <w:szCs w:val="24"/>
+        </w:rPr>
+        <w:t>iniciando así un pequeño diálogo que permitirá</w:t>
+      </w:r>
+      <w:r>
+        <w:rPr>
+          <w:sz w:val="24"/>
+          <w:szCs w:val="24"/>
+        </w:rPr>
+        <w:t>,</w:t>
+      </w:r>
+      <w:r>
+        <w:rPr>
+          <w:sz w:val="24"/>
+          <w:szCs w:val="24"/>
+        </w:rPr>
+        <w:t xml:space="preserve"> mediante la aparición de dos botones</w:t>
+      </w:r>
+      <w:r>
+        <w:rPr>
+          <w:sz w:val="24"/>
+          <w:szCs w:val="24"/>
+        </w:rPr>
+        <w:t>,</w:t>
+      </w:r>
+      <w:r>
+        <w:rPr>
+          <w:sz w:val="24"/>
+          <w:szCs w:val="24"/>
+        </w:rPr>
+        <w:t xml:space="preserve"> o bien aceptar la propuesta del NPC y acceder a su </w:t>
+      </w:r>
+      <w:r>
+        <w:rPr>
+          <w:sz w:val="24"/>
+          <w:szCs w:val="24"/>
+        </w:rPr>
+        <w:lastRenderedPageBreak/>
+        <w:t xml:space="preserve">respectiva actividad o bien, rechazar </w:t>
+      </w:r>
+      <w:r>
+        <w:rPr>
+          <w:sz w:val="24"/>
+          <w:szCs w:val="24"/>
+        </w:rPr>
+        <w:t xml:space="preserve">la propuesta </w:t>
+      </w:r>
+      <w:r>
+        <w:rPr>
+          <w:sz w:val="24"/>
+          <w:szCs w:val="24"/>
+        </w:rPr>
+        <w:t>y continuar navegando por el entorno tridimensional.</w:t>
+      </w:r>
+    </w:p>
+    <w:p>
+      <w:pPr>
+        <w:pStyle w:val="Prrafodelista"/>
+        <w:rPr>
+          <w:sz w:val="24"/>
+          <w:szCs w:val="24"/>
+        </w:rPr>
+      </w:pPr>
+      <w:r>
+        <w:rPr>
+          <w:sz w:val="24"/>
+          <w:szCs w:val="24"/>
+        </w:rPr>
+        <w:t>(Pendientes fotos del entorno 3D)</w:t>
       </w:r>
     </w:p>
     <w:p>
@@ -3470,7 +3578,6 @@
           <w:szCs w:val="24"/>
           <w:u w:val="single"/>
         </w:rPr>
-        <w:lastRenderedPageBreak/>
         <w:t>Otro apartado</w:t>
       </w:r>
     </w:p>
@@ -5218,6 +5325,32 @@
           <w:szCs w:val="24"/>
         </w:rPr>
       </w:pPr>
+    </w:p>
+    <w:p>
+      <w:pPr>
+        <w:pStyle w:val="Prrafodelista"/>
+        <w:rPr>
+          <w:sz w:val="24"/>
+          <w:szCs w:val="24"/>
+        </w:rPr>
+      </w:pPr>
+      <w:r>
+        <w:rPr>
+          <w:sz w:val="24"/>
+          <w:szCs w:val="24"/>
+        </w:rPr>
+        <w:lastRenderedPageBreak/>
+        <w:t>-</w:t>
+      </w:r>
+      <w:proofErr w:type="spellStart"/>
+      <w:r>
+        <w:rPr>
+          <w:sz w:val="24"/>
+          <w:szCs w:val="24"/>
+        </w:rPr>
+        <w:t>Path</w:t>
+      </w:r>
+      <w:proofErr w:type="spellEnd"/>
       <w:r>
         <w:rPr>
           <w:sz w:val="24"/>
@@ -5225,24 +5358,22 @@
         </w:rPr>
         <w:t xml:space="preserve"> </w:t>
       </w:r>
-    </w:p>
-    <w:p>
-      <w:pPr>
-        <w:pStyle w:val="Prrafodelista"/>
-        <w:rPr>
-          <w:sz w:val="24"/>
-          <w:szCs w:val="24"/>
-        </w:rPr>
-      </w:pPr>
-    </w:p>
-    <w:p>
-      <w:pPr>
-        <w:pStyle w:val="Prrafodelista"/>
-        <w:rPr>
-          <w:sz w:val="24"/>
-          <w:szCs w:val="24"/>
-        </w:rPr>
-      </w:pPr>
+      <w:proofErr w:type="spellStart"/>
+      <w:r>
+        <w:rPr>
+          <w:sz w:val="24"/>
+          <w:szCs w:val="24"/>
+        </w:rPr>
+        <w:t>finding</w:t>
+      </w:r>
+      <w:proofErr w:type="spellEnd"/>
+      <w:r>
+        <w:rPr>
+          <w:sz w:val="24"/>
+          <w:szCs w:val="24"/>
+        </w:rPr>
+        <w:t>: Trazado más corto entre dos puntos calculado por un algoritmo basado, por lo general, en el algoritmo de Dijkstra. En el caso de los videojuegos el algoritmo debe evitar obstáculos además de encontrar el camino más corto.</w:t>
+      </w:r>
     </w:p>
     <w:sectPr>
       <w:pgSz w:w="11906" w:h="16838"/>
@@ -5257,6 +5388,118 @@
 <file path=word/numbering.xml><?xml version="1.0" encoding="utf-8"?>
 <w:numbering xmlns:wpc="http://schemas.microsoft.com/office/word/2010/wordprocessingCanvas" xmlns:cx="http://schemas.microsoft.com/office/drawing/2014/chartex" xmlns:cx1="http://schemas.microsoft.com/office/drawing/2015/9/8/chartex" xmlns:cx2="http://schemas.microsoft.com/office/drawing/2015/10/21/chartex" xmlns:cx3="http://schemas.microsoft.com/office/drawing/2016/5/9/chartex" xmlns:cx4="http://schemas.microsoft.com/office/drawing/2016/5/10/chartex" xmlns:cx5="http://schemas.microsoft.com/office/drawing/2016/5/11/chartex" xmlns:cx6="http://schemas.microsoft.com/office/drawing/2016/5/12/chartex" xmlns:cx7="http://schemas.microsoft.com/office/drawing/2016/5/13/chartex" xmlns:cx8="http://schemas.microsoft.com/office/drawing/2016/5/14/chartex" xmlns:mc="http://schemas.openxmlformats.org/markup-compatibility/2006" xmlns:aink="http://schemas.microsoft.com/office/drawing/2016/ink" xmlns:am3d="http://schemas.microsoft.com/office/drawing/2017/model3d" xmlns:o="urn:schemas-microsoft-com:office:office" xmlns:oel="http://schemas.microsoft.com/office/2019/extlst" xmlns:r="http://schemas.openxmlformats.org/officeDocument/2006/relationships" xmlns:m="http://schemas.openxmlformats.org/officeDocument/2006/math" xmlns:v="urn:schemas-microsoft-com:vml" xmlns:wp14="http://schemas.microsoft.com/office/word/2010/wordprocessingDrawing" xmlns:wp="http://schemas.openxmlformats.org/drawingml/2006/wordprocessingDrawing" xmlns:w10="urn:schemas-microsoft-com:office:word" xmlns:w="http://schemas.openxmlformats.org/wordprocessingml/2006/main" xmlns:w14="http://schemas.microsoft.com/office/word/2010/wordml" xmlns:w15="http://schemas.microsoft.com/office/word/2012/wordml" xmlns:w16cex="http://schemas.microsoft.com/office/word/2018/wordml/cex" xmlns:w16cid="http://schemas.microsoft.com/office/word/2016/wordml/cid" xmlns:w16="http://schemas.microsoft.com/office/word/2018/wordml" xmlns:w16du="http://schemas.microsoft.com/office/word/2023/wordml/word16du" xmlns:w16sdtdh="http://schemas.microsoft.com/office/word/2020/wordml/sdtdatahash" xmlns:w16se="http://schemas.microsoft.com/office/word/2015/wordml/symex" xmlns:wpg="http://schemas.microsoft.com/office/word/2010/wordprocessingGroup" xmlns:wpi="http://schemas.microsoft.com/office/word/2010/wordprocessingInk" xmlns:wne="http://schemas.microsoft.com/office/word/2006/wordml" xmlns:wps="http://schemas.microsoft.com/office/word/2010/wordprocessingShape" mc:Ignorable="w14 w15 w16se w16cid w16 w16cex w16sdtdh w16du wp14">
   <w:abstractNum w:abstractNumId="0" w15:restartNumberingAfterBreak="0">
+    <w:nsid w:val="59450349"/>
+    <w:multiLevelType w:val="hybridMultilevel"/>
+    <w:tmpl w:val="FC2A90EC"/>
+    <w:lvl w:ilvl="0" w:tplc="652815AE">
+      <w:numFmt w:val="bullet"/>
+      <w:lvlText w:val="-"/>
+      <w:lvlJc w:val="left"/>
+      <w:pPr>
+        <w:ind w:left="1080" w:hanging="360"/>
+      </w:pPr>
+      <w:rPr>
+        <w:rFonts w:ascii="Calibri" w:eastAsiaTheme="minorHAnsi" w:hAnsi="Calibri" w:cs="Calibri" w:hint="default"/>
+      </w:rPr>
+    </w:lvl>
+    <w:lvl w:ilvl="1" w:tplc="0C0A0003" w:tentative="1">
+      <w:start w:val="1"/>
+      <w:numFmt w:val="bullet"/>
+      <w:lvlText w:val="o"/>
+      <w:lvlJc w:val="left"/>
+      <w:pPr>
+        <w:ind w:left="1800" w:hanging="360"/>
+      </w:pPr>
+      <w:rPr>
+        <w:rFonts w:ascii="Courier New" w:hAnsi="Courier New" w:cs="Courier New" w:hint="default"/>
+      </w:rPr>
+    </w:lvl>
+    <w:lvl w:ilvl="2" w:tplc="0C0A0005" w:tentative="1">
+      <w:start w:val="1"/>
+      <w:numFmt w:val="bullet"/>
+      <w:lvlText w:val=""/>
+      <w:lvlJc w:val="left"/>
+      <w:pPr>
+        <w:ind w:left="2520" w:hanging="360"/>
+      </w:pPr>
+      <w:rPr>
+        <w:rFonts w:ascii="Wingdings" w:hAnsi="Wingdings" w:hint="default"/>
+      </w:rPr>
+    </w:lvl>
+    <w:lvl w:ilvl="3" w:tplc="0C0A0001" w:tentative="1">
+      <w:start w:val="1"/>
+      <w:numFmt w:val="bullet"/>
+      <w:lvlText w:val=""/>
+      <w:lvlJc w:val="left"/>
+      <w:pPr>
+        <w:ind w:left="3240" w:hanging="360"/>
+      </w:pPr>
+      <w:rPr>
+        <w:rFonts w:ascii="Symbol" w:hAnsi="Symbol" w:hint="default"/>
+      </w:rPr>
+    </w:lvl>
+    <w:lvl w:ilvl="4" w:tplc="0C0A0003" w:tentative="1">
+      <w:start w:val="1"/>
+      <w:numFmt w:val="bullet"/>
+      <w:lvlText w:val="o"/>
+      <w:lvlJc w:val="left"/>
+      <w:pPr>
+        <w:ind w:left="3960" w:hanging="360"/>
+      </w:pPr>
+      <w:rPr>
+        <w:rFonts w:ascii="Courier New" w:hAnsi="Courier New" w:cs="Courier New" w:hint="default"/>
+      </w:rPr>
+    </w:lvl>
+    <w:lvl w:ilvl="5" w:tplc="0C0A0005" w:tentative="1">
+      <w:start w:val="1"/>
+      <w:numFmt w:val="bullet"/>
+      <w:lvlText w:val=""/>
+      <w:lvlJc w:val="left"/>
+      <w:pPr>
+        <w:ind w:left="4680" w:hanging="360"/>
+      </w:pPr>
+      <w:rPr>
+        <w:rFonts w:ascii="Wingdings" w:hAnsi="Wingdings" w:hint="default"/>
+      </w:rPr>
+    </w:lvl>
+    <w:lvl w:ilvl="6" w:tplc="0C0A0001" w:tentative="1">
+      <w:start w:val="1"/>
+      <w:numFmt w:val="bullet"/>
+      <w:lvlText w:val=""/>
+      <w:lvlJc w:val="left"/>
+      <w:pPr>
+        <w:ind w:left="5400" w:hanging="360"/>
+      </w:pPr>
+      <w:rPr>
+        <w:rFonts w:ascii="Symbol" w:hAnsi="Symbol" w:hint="default"/>
+      </w:rPr>
+    </w:lvl>
+    <w:lvl w:ilvl="7" w:tplc="0C0A0003" w:tentative="1">
+      <w:start w:val="1"/>
+      <w:numFmt w:val="bullet"/>
+      <w:lvlText w:val="o"/>
+      <w:lvlJc w:val="left"/>
+      <w:pPr>
+        <w:ind w:left="6120" w:hanging="360"/>
+      </w:pPr>
+      <w:rPr>
+        <w:rFonts w:ascii="Courier New" w:hAnsi="Courier New" w:cs="Courier New" w:hint="default"/>
+      </w:rPr>
+    </w:lvl>
+    <w:lvl w:ilvl="8" w:tplc="0C0A0005" w:tentative="1">
+      <w:start w:val="1"/>
+      <w:numFmt w:val="bullet"/>
+      <w:lvlText w:val=""/>
+      <w:lvlJc w:val="left"/>
+      <w:pPr>
+        <w:ind w:left="6840" w:hanging="360"/>
+      </w:pPr>
+      <w:rPr>
+        <w:rFonts w:ascii="Wingdings" w:hAnsi="Wingdings" w:hint="default"/>
+      </w:rPr>
+    </w:lvl>
+  </w:abstractNum>
+  <w:abstractNum w:abstractNumId="1" w15:restartNumberingAfterBreak="0">
     <w:nsid w:val="73FF3CAD"/>
     <w:multiLevelType w:val="multilevel"/>
     <w:tmpl w:val="85A4798A"/>
@@ -5378,6 +5621,9 @@
     </w:lvl>
   </w:abstractNum>
   <w:num w:numId="1" w16cid:durableId="23946782">
+    <w:abstractNumId w:val="1"/>
+  </w:num>
+  <w:num w:numId="2" w16cid:durableId="1875465399">
     <w:abstractNumId w:val="0"/>
   </w:num>
 </w:numbering>

</xml_diff>

<commit_message>
Empezando apartados de miniactividad de pintar
</commit_message>
<xml_diff>
--- a/TFG David Perucho Conde.docx
+++ b/TFG David Perucho Conde.docx
@@ -2074,7 +2074,7 @@
           <w:u w:val="single"/>
         </w:rPr>
         <w:drawing>
-          <wp:inline distT="0" distB="0" distL="0" distR="0" wp14:anchorId="7D7501D3" wp14:editId="76CE848B">
+          <wp:inline distT="0" distB="0" distL="0" distR="0" wp14:anchorId="7D7501D3" wp14:editId="6EF8A843">
             <wp:extent cx="5400040" cy="2827020"/>
             <wp:effectExtent l="0" t="0" r="0" b="0"/>
             <wp:docPr id="866921935" name="Imagen 1"/>
@@ -2193,7 +2193,7 @@
           <w:szCs w:val="24"/>
         </w:rPr>
         <w:drawing>
-          <wp:inline distT="0" distB="0" distL="0" distR="0" wp14:anchorId="3A38807A" wp14:editId="367D0FA9">
+          <wp:inline distT="0" distB="0" distL="0" distR="0" wp14:anchorId="3A38807A" wp14:editId="3BBD79DB">
             <wp:extent cx="5400040" cy="2753360"/>
             <wp:effectExtent l="0" t="0" r="0" b="8890"/>
             <wp:docPr id="1092539786" name="Imagen 2"/>
@@ -3252,6 +3252,66 @@
       <w:pPr>
         <w:pStyle w:val="Prrafodelista"/>
         <w:rPr>
+          <w:sz w:val="24"/>
+          <w:szCs w:val="24"/>
+        </w:rPr>
+      </w:pPr>
+    </w:p>
+    <w:p>
+      <w:pPr>
+        <w:pStyle w:val="Prrafodelista"/>
+        <w:numPr>
+          <w:ilvl w:val="2"/>
+          <w:numId w:val="1"/>
+        </w:numPr>
+        <w:rPr>
+          <w:b/>
+          <w:bCs/>
+          <w:sz w:val="24"/>
+          <w:szCs w:val="24"/>
+        </w:rPr>
+      </w:pPr>
+      <w:r>
+        <w:rPr>
+          <w:b/>
+          <w:bCs/>
+          <w:sz w:val="24"/>
+          <w:szCs w:val="24"/>
+        </w:rPr>
+        <w:t>Gemini AI</w:t>
+      </w:r>
+    </w:p>
+    <w:p>
+      <w:pPr>
+        <w:pStyle w:val="Prrafodelista"/>
+        <w:rPr>
+          <w:sz w:val="24"/>
+          <w:szCs w:val="24"/>
+        </w:rPr>
+      </w:pPr>
+      <w:r>
+        <w:rPr>
+          <w:sz w:val="24"/>
+          <w:szCs w:val="24"/>
+        </w:rPr>
+        <w:t>Para la generación de imágenes para mini actividades de colorear he decidido utilizar una inteligencia artificial. En concreto he decidido utilizar la inteligencia artificial de Google, ya que esta presenta una API gratuita y relativamente fácil de implementar.</w:t>
+      </w:r>
+    </w:p>
+    <w:p>
+      <w:pPr>
+        <w:pStyle w:val="Prrafodelista"/>
+        <w:rPr>
+          <w:b/>
+          <w:bCs/>
+          <w:sz w:val="24"/>
+          <w:szCs w:val="24"/>
+        </w:rPr>
+      </w:pPr>
+    </w:p>
+    <w:p>
+      <w:pPr>
+        <w:pStyle w:val="Prrafodelista"/>
+        <w:rPr>
           <w:b/>
           <w:bCs/>
           <w:sz w:val="24"/>
@@ -3384,6 +3444,7 @@
           <w:sz w:val="24"/>
           <w:szCs w:val="24"/>
         </w:rPr>
+        <w:lastRenderedPageBreak/>
         <w:t>En este entorno</w:t>
       </w:r>
       <w:r>
@@ -3502,15 +3563,7 @@
           <w:sz w:val="24"/>
           <w:szCs w:val="24"/>
         </w:rPr>
-        <w:t xml:space="preserve"> o bien aceptar la propuesta del NPC y acceder a su </w:t>
-      </w:r>
-      <w:r>
-        <w:rPr>
-          <w:sz w:val="24"/>
-          <w:szCs w:val="24"/>
-        </w:rPr>
-        <w:lastRenderedPageBreak/>
-        <w:t xml:space="preserve">respectiva actividad o bien, rechazar </w:t>
+        <w:t xml:space="preserve"> o bien aceptar la propuesta del NPC y acceder a su respectiva actividad o bien, rechazar </w:t>
       </w:r>
       <w:r>
         <w:rPr>
@@ -3541,6 +3594,124 @@
           <w:szCs w:val="24"/>
         </w:rPr>
         <w:t>(Pendientes fotos del entorno 3D)</w:t>
+      </w:r>
+    </w:p>
+    <w:p>
+      <w:pPr>
+        <w:pStyle w:val="Prrafodelista"/>
+        <w:rPr>
+          <w:b/>
+          <w:bCs/>
+          <w:sz w:val="24"/>
+          <w:szCs w:val="24"/>
+          <w:u w:val="single"/>
+        </w:rPr>
+      </w:pPr>
+    </w:p>
+    <w:p>
+      <w:pPr>
+        <w:pStyle w:val="Prrafodelista"/>
+        <w:numPr>
+          <w:ilvl w:val="1"/>
+          <w:numId w:val="1"/>
+        </w:numPr>
+        <w:rPr>
+          <w:b/>
+          <w:bCs/>
+          <w:sz w:val="24"/>
+          <w:szCs w:val="24"/>
+          <w:u w:val="single"/>
+        </w:rPr>
+      </w:pPr>
+      <w:r>
+        <w:rPr>
+          <w:b/>
+          <w:bCs/>
+          <w:sz w:val="24"/>
+          <w:szCs w:val="24"/>
+          <w:u w:val="single"/>
+        </w:rPr>
+        <w:t>Mini actividades de colorear</w:t>
+      </w:r>
+    </w:p>
+    <w:p>
+      <w:pPr>
+        <w:pStyle w:val="Prrafodelista"/>
+        <w:rPr>
+          <w:sz w:val="24"/>
+          <w:szCs w:val="24"/>
+        </w:rPr>
+      </w:pPr>
+      <w:r>
+        <w:rPr>
+          <w:sz w:val="24"/>
+          <w:szCs w:val="24"/>
+        </w:rPr>
+        <w:t>Muchas personas de la tercera edad rellenan sus ratos libres con actividades artísticas como la pintura, por ello he decidido implementar una actividad que permita colorear distintos tipos de imágenes.</w:t>
+      </w:r>
+    </w:p>
+    <w:p>
+      <w:pPr>
+        <w:pStyle w:val="Prrafodelista"/>
+        <w:rPr>
+          <w:sz w:val="24"/>
+          <w:szCs w:val="24"/>
+        </w:rPr>
+      </w:pPr>
+    </w:p>
+    <w:p>
+      <w:pPr>
+        <w:pStyle w:val="Prrafodelista"/>
+        <w:rPr>
+          <w:sz w:val="24"/>
+          <w:szCs w:val="24"/>
+        </w:rPr>
+      </w:pPr>
+      <w:r>
+        <w:rPr>
+          <w:sz w:val="24"/>
+          <w:szCs w:val="24"/>
+        </w:rPr>
+        <w:t xml:space="preserve">Para permitir la creación de un número indefinido de imágenes he decidido utilizar una IA generativa, en concreto Gemini AI. </w:t>
+      </w:r>
+      <w:r>
+        <w:rPr>
+          <w:sz w:val="24"/>
+          <w:szCs w:val="24"/>
+        </w:rPr>
+        <w:t xml:space="preserve">Por desgracia su api no puede ser implementada directamente en </w:t>
+      </w:r>
+      <w:proofErr w:type="spellStart"/>
+      <w:r>
+        <w:rPr>
+          <w:sz w:val="24"/>
+          <w:szCs w:val="24"/>
+        </w:rPr>
+        <w:t>c#</w:t>
+      </w:r>
+      <w:proofErr w:type="spellEnd"/>
+      <w:r>
+        <w:rPr>
+          <w:sz w:val="24"/>
+          <w:szCs w:val="24"/>
+        </w:rPr>
+        <w:t xml:space="preserve"> el lenguaje de programación que utiliza </w:t>
+      </w:r>
+      <w:proofErr w:type="spellStart"/>
+      <w:r>
+        <w:rPr>
+          <w:sz w:val="24"/>
+          <w:szCs w:val="24"/>
+        </w:rPr>
+        <w:t>unity</w:t>
+      </w:r>
+      <w:proofErr w:type="spellEnd"/>
+      <w:r>
+        <w:rPr>
+          <w:sz w:val="24"/>
+          <w:szCs w:val="24"/>
+        </w:rPr>
+        <w:t>.</w:t>
       </w:r>
     </w:p>
     <w:p>
@@ -4792,6 +4963,7 @@
           <w:sz w:val="24"/>
           <w:szCs w:val="24"/>
         </w:rPr>
+        <w:lastRenderedPageBreak/>
         <w:t>Health</w:t>
       </w:r>
       <w:proofErr w:type="spellEnd"/>
@@ -5339,7 +5511,6 @@
           <w:sz w:val="24"/>
           <w:szCs w:val="24"/>
         </w:rPr>
-        <w:lastRenderedPageBreak/>
         <w:t>-</w:t>
       </w:r>
       <w:proofErr w:type="spellStart"/>

</xml_diff>

<commit_message>
Añadido NPC para la actividad de pintar mandalas.
</commit_message>
<xml_diff>
--- a/TFG David Perucho Conde.docx
+++ b/TFG David Perucho Conde.docx
@@ -1,6 +1,6 @@
 
 <file path=word/document.xml><?xml version="1.0" encoding="utf-8"?>
-<w:document xmlns:wpc="http://schemas.microsoft.com/office/word/2010/wordprocessingCanvas" xmlns:cx="http://schemas.microsoft.com/office/drawing/2014/chartex" xmlns:cx1="http://schemas.microsoft.com/office/drawing/2015/9/8/chartex" xmlns:cx2="http://schemas.microsoft.com/office/drawing/2015/10/21/chartex" xmlns:cx3="http://schemas.microsoft.com/office/drawing/2016/5/9/chartex" xmlns:cx4="http://schemas.microsoft.com/office/drawing/2016/5/10/chartex" xmlns:cx5="http://schemas.microsoft.com/office/drawing/2016/5/11/chartex" xmlns:cx6="http://schemas.microsoft.com/office/drawing/2016/5/12/chartex" xmlns:cx7="http://schemas.microsoft.com/office/drawing/2016/5/13/chartex" xmlns:cx8="http://schemas.microsoft.com/office/drawing/2016/5/14/chartex" xmlns:mc="http://schemas.openxmlformats.org/markup-compatibility/2006" xmlns:aink="http://schemas.microsoft.com/office/drawing/2016/ink" xmlns:am3d="http://schemas.microsoft.com/office/drawing/2017/model3d" xmlns:o="urn:schemas-microsoft-com:office:office" xmlns:oel="http://schemas.microsoft.com/office/2019/extlst" xmlns:r="http://schemas.openxmlformats.org/officeDocument/2006/relationships" xmlns:m="http://schemas.openxmlformats.org/officeDocument/2006/math" xmlns:v="urn:schemas-microsoft-com:vml" xmlns:wp14="http://schemas.microsoft.com/office/word/2010/wordprocessingDrawing" xmlns:wp="http://schemas.openxmlformats.org/drawingml/2006/wordprocessingDrawing" xmlns:w10="urn:schemas-microsoft-com:office:word" xmlns:w="http://schemas.openxmlformats.org/wordprocessingml/2006/main" xmlns:w14="http://schemas.microsoft.com/office/word/2010/wordml" xmlns:w15="http://schemas.microsoft.com/office/word/2012/wordml" xmlns:w16cex="http://schemas.microsoft.com/office/word/2018/wordml/cex" xmlns:w16cid="http://schemas.microsoft.com/office/word/2016/wordml/cid" xmlns:w16="http://schemas.microsoft.com/office/word/2018/wordml" xmlns:w16du="http://schemas.microsoft.com/office/word/2023/wordml/word16du" xmlns:w16sdtdh="http://schemas.microsoft.com/office/word/2020/wordml/sdtdatahash" xmlns:w16se="http://schemas.microsoft.com/office/word/2015/wordml/symex" xmlns:wpg="http://schemas.microsoft.com/office/word/2010/wordprocessingGroup" xmlns:wpi="http://schemas.microsoft.com/office/word/2010/wordprocessingInk" xmlns:wne="http://schemas.microsoft.com/office/word/2006/wordml" xmlns:wps="http://schemas.microsoft.com/office/word/2010/wordprocessingShape" mc:Ignorable="w14 w15 w16se w16cid w16 w16cex w16sdtdh w16du wp14">
+<w:document xmlns:wpc="http://schemas.microsoft.com/office/word/2010/wordprocessingCanvas" xmlns:cx="http://schemas.microsoft.com/office/drawing/2014/chartex" xmlns:cx1="http://schemas.microsoft.com/office/drawing/2015/9/8/chartex" xmlns:cx2="http://schemas.microsoft.com/office/drawing/2015/10/21/chartex" xmlns:cx3="http://schemas.microsoft.com/office/drawing/2016/5/9/chartex" xmlns:cx4="http://schemas.microsoft.com/office/drawing/2016/5/10/chartex" xmlns:cx5="http://schemas.microsoft.com/office/drawing/2016/5/11/chartex" xmlns:cx6="http://schemas.microsoft.com/office/drawing/2016/5/12/chartex" xmlns:cx7="http://schemas.microsoft.com/office/drawing/2016/5/13/chartex" xmlns:cx8="http://schemas.microsoft.com/office/drawing/2016/5/14/chartex" xmlns:mc="http://schemas.openxmlformats.org/markup-compatibility/2006" xmlns:aink="http://schemas.microsoft.com/office/drawing/2016/ink" xmlns:am3d="http://schemas.microsoft.com/office/drawing/2017/model3d" xmlns:o="urn:schemas-microsoft-com:office:office" xmlns:oel="http://schemas.microsoft.com/office/2019/extlst" xmlns:r="http://schemas.openxmlformats.org/officeDocument/2006/relationships" xmlns:m="http://schemas.openxmlformats.org/officeDocument/2006/math" xmlns:v="urn:schemas-microsoft-com:vml" xmlns:wp14="http://schemas.microsoft.com/office/word/2010/wordprocessingDrawing" xmlns:wp="http://schemas.openxmlformats.org/drawingml/2006/wordprocessingDrawing" xmlns:w10="urn:schemas-microsoft-com:office:word" xmlns:w="http://schemas.openxmlformats.org/wordprocessingml/2006/main" xmlns:w14="http://schemas.microsoft.com/office/word/2010/wordml" xmlns:w15="http://schemas.microsoft.com/office/word/2012/wordml" xmlns:w16cex="http://schemas.microsoft.com/office/word/2018/wordml/cex" xmlns:w16cid="http://schemas.microsoft.com/office/word/2016/wordml/cid" xmlns:w16="http://schemas.microsoft.com/office/word/2018/wordml" xmlns:w16du="http://schemas.microsoft.com/office/word/2023/wordml/word16du" xmlns:w16sdtdh="http://schemas.microsoft.com/office/word/2020/wordml/sdtdatahash" xmlns:w16sdtfl="http://schemas.microsoft.com/office/word/2024/wordml/sdtformatlock" xmlns:w16se="http://schemas.microsoft.com/office/word/2015/wordml/symex" xmlns:wpg="http://schemas.microsoft.com/office/word/2010/wordprocessingGroup" xmlns:wpi="http://schemas.microsoft.com/office/word/2010/wordprocessingInk" xmlns:wne="http://schemas.microsoft.com/office/word/2006/wordml" xmlns:wps="http://schemas.microsoft.com/office/word/2010/wordprocessingShape" mc:Ignorable="w14 w15 w16se w16cid w16 w16cex w16sdtdh w16sdtfl w16du wp14">
   <w:body>
     <w:p>
       <w:pPr>
@@ -158,23 +158,7 @@
           <w:sz w:val="24"/>
           <w:szCs w:val="24"/>
         </w:rPr>
-        <w:t xml:space="preserve">En el entorno 3D se encontrarán distintos </w:t>
-      </w:r>
-      <w:proofErr w:type="spellStart"/>
-      <w:r>
-        <w:rPr>
-          <w:sz w:val="24"/>
-          <w:szCs w:val="24"/>
-        </w:rPr>
-        <w:t>npcs</w:t>
-      </w:r>
-      <w:proofErr w:type="spellEnd"/>
-      <w:r>
-        <w:rPr>
-          <w:sz w:val="24"/>
-          <w:szCs w:val="24"/>
-        </w:rPr>
-        <w:t xml:space="preserve"> que serán los que nos darán acceso a los minijuegos</w:t>
+        <w:t>En el entorno 3D se encontrarán distintos npcs que serán los que nos darán acceso a los minijuegos</w:t>
       </w:r>
       <w:r>
         <w:rPr>
@@ -243,23 +227,7 @@
           <w:sz w:val="24"/>
           <w:szCs w:val="24"/>
         </w:rPr>
-        <w:t xml:space="preserve">y </w:t>
-      </w:r>
-      <w:proofErr w:type="spellStart"/>
-      <w:r>
-        <w:rPr>
-          <w:sz w:val="24"/>
-          <w:szCs w:val="24"/>
-        </w:rPr>
-        <w:t>npcs</w:t>
-      </w:r>
-      <w:proofErr w:type="spellEnd"/>
-      <w:r>
-        <w:rPr>
-          <w:sz w:val="24"/>
-          <w:szCs w:val="24"/>
-        </w:rPr>
-        <w:t xml:space="preserve"> resulte sencillo. Además, se añadirá una dificultad dinámica a los minijuegos de forma que estos se vuelvan más difíciles según lo bien que se le esté dando al jugador.</w:t>
+        <w:t>y npcs resulte sencillo. Además, se añadirá una dificultad dinámica a los minijuegos de forma que estos se vuelvan más difíciles según lo bien que se le esté dando al jugador.</w:t>
       </w:r>
     </w:p>
     <w:p>
@@ -859,21 +827,12 @@
         </w:rPr>
         <w:t xml:space="preserve"> o, las aplicaciones como “</w:t>
       </w:r>
-      <w:proofErr w:type="spellStart"/>
-      <w:r>
-        <w:rPr>
-          <w:sz w:val="24"/>
-          <w:szCs w:val="24"/>
-        </w:rPr>
-        <w:t>MyTherapy</w:t>
-      </w:r>
-      <w:proofErr w:type="spellEnd"/>
-      <w:r>
-        <w:rPr>
-          <w:sz w:val="24"/>
-          <w:szCs w:val="24"/>
-        </w:rPr>
-        <w:t xml:space="preserve"> Alerta Medicamentos</w:t>
+      <w:r>
+        <w:rPr>
+          <w:sz w:val="24"/>
+          <w:szCs w:val="24"/>
+        </w:rPr>
+        <w:t>MyTherapy Alerta Medicamentos</w:t>
       </w:r>
       <w:r>
         <w:rPr>
@@ -955,23 +914,7 @@
           <w:sz w:val="24"/>
           <w:szCs w:val="24"/>
         </w:rPr>
-        <w:t xml:space="preserve">“Oscar </w:t>
-      </w:r>
-      <w:proofErr w:type="spellStart"/>
-      <w:r>
-        <w:rPr>
-          <w:sz w:val="24"/>
-          <w:szCs w:val="24"/>
-        </w:rPr>
-        <w:t>Family</w:t>
-      </w:r>
-      <w:proofErr w:type="spellEnd"/>
-      <w:r>
-        <w:rPr>
-          <w:sz w:val="24"/>
-          <w:szCs w:val="24"/>
-        </w:rPr>
-        <w:t>”</w:t>
+        <w:t>“Oscar Family”</w:t>
       </w:r>
       <w:r>
         <w:rPr>
@@ -980,31 +923,13 @@
         </w:rPr>
         <w:t xml:space="preserve"> o que facilitan el uso del smartphone como “</w:t>
       </w:r>
-      <w:proofErr w:type="spellStart"/>
-      <w:r>
-        <w:rPr>
-          <w:sz w:val="24"/>
-          <w:szCs w:val="24"/>
-        </w:rPr>
-        <w:t>Help</w:t>
-      </w:r>
-      <w:proofErr w:type="spellEnd"/>
-      <w:r>
-        <w:rPr>
-          <w:sz w:val="24"/>
-          <w:szCs w:val="24"/>
-        </w:rPr>
-        <w:t xml:space="preserve"> </w:t>
-      </w:r>
-      <w:proofErr w:type="spellStart"/>
-      <w:r>
-        <w:rPr>
-          <w:sz w:val="24"/>
-          <w:szCs w:val="24"/>
-        </w:rPr>
-        <w:t>Launcher</w:t>
-      </w:r>
-      <w:proofErr w:type="spellEnd"/>
+      <w:r>
+        <w:rPr>
+          <w:sz w:val="24"/>
+          <w:szCs w:val="24"/>
+        </w:rPr>
+        <w:t>Help Launcher</w:t>
+      </w:r>
       <w:r>
         <w:rPr>
           <w:sz w:val="24"/>
@@ -1106,47 +1031,7 @@
           <w:sz w:val="24"/>
           <w:szCs w:val="24"/>
         </w:rPr>
-        <w:t xml:space="preserve">Menú principal </w:t>
-      </w:r>
-      <w:proofErr w:type="spellStart"/>
-      <w:r>
-        <w:rPr>
-          <w:b/>
-          <w:bCs/>
-          <w:sz w:val="24"/>
-          <w:szCs w:val="24"/>
-        </w:rPr>
-        <w:t>Help</w:t>
-      </w:r>
-      <w:proofErr w:type="spellEnd"/>
-      <w:r>
-        <w:rPr>
-          <w:b/>
-          <w:bCs/>
-          <w:sz w:val="24"/>
-          <w:szCs w:val="24"/>
-        </w:rPr>
-        <w:t xml:space="preserve"> </w:t>
-      </w:r>
-      <w:proofErr w:type="spellStart"/>
-      <w:r>
-        <w:rPr>
-          <w:b/>
-          <w:bCs/>
-          <w:sz w:val="24"/>
-          <w:szCs w:val="24"/>
-        </w:rPr>
-        <w:t>Launcher</w:t>
-      </w:r>
-      <w:proofErr w:type="spellEnd"/>
-      <w:r>
-        <w:rPr>
-          <w:b/>
-          <w:bCs/>
-          <w:sz w:val="24"/>
-          <w:szCs w:val="24"/>
-        </w:rPr>
-        <w:t>.</w:t>
+        <w:t>Menú principal Help Launcher.</w:t>
       </w:r>
       <w:r>
         <w:rPr>
@@ -1251,135 +1136,7 @@
           <w:sz w:val="24"/>
           <w:szCs w:val="24"/>
         </w:rPr>
-        <w:t>son adaptaciones de juegos tradicionales como pueden ser “</w:t>
-      </w:r>
-      <w:proofErr w:type="spellStart"/>
-      <w:r>
-        <w:rPr>
-          <w:sz w:val="24"/>
-          <w:szCs w:val="24"/>
-        </w:rPr>
-        <w:t>Words</w:t>
-      </w:r>
-      <w:proofErr w:type="spellEnd"/>
-      <w:r>
-        <w:rPr>
-          <w:sz w:val="24"/>
-          <w:szCs w:val="24"/>
-        </w:rPr>
-        <w:t xml:space="preserve"> </w:t>
-      </w:r>
-      <w:proofErr w:type="spellStart"/>
-      <w:r>
-        <w:rPr>
-          <w:sz w:val="24"/>
-          <w:szCs w:val="24"/>
-        </w:rPr>
-        <w:t>of</w:t>
-      </w:r>
-      <w:proofErr w:type="spellEnd"/>
-      <w:r>
-        <w:rPr>
-          <w:sz w:val="24"/>
-          <w:szCs w:val="24"/>
-        </w:rPr>
-        <w:t xml:space="preserve"> </w:t>
-      </w:r>
-      <w:proofErr w:type="spellStart"/>
-      <w:r>
-        <w:rPr>
-          <w:sz w:val="24"/>
-          <w:szCs w:val="24"/>
-        </w:rPr>
-        <w:t>Wonders</w:t>
-      </w:r>
-      <w:proofErr w:type="spellEnd"/>
-      <w:r>
-        <w:rPr>
-          <w:sz w:val="24"/>
-          <w:szCs w:val="24"/>
-        </w:rPr>
-        <w:t>”, que crea una nueva versión del crucigrama, o “</w:t>
-      </w:r>
-      <w:proofErr w:type="spellStart"/>
-      <w:r>
-        <w:rPr>
-          <w:sz w:val="24"/>
-          <w:szCs w:val="24"/>
-        </w:rPr>
-        <w:t>Mandala</w:t>
-      </w:r>
-      <w:proofErr w:type="spellEnd"/>
-      <w:r>
-        <w:rPr>
-          <w:sz w:val="24"/>
-          <w:szCs w:val="24"/>
-        </w:rPr>
-        <w:t xml:space="preserve"> Color </w:t>
-      </w:r>
-      <w:proofErr w:type="spellStart"/>
-      <w:r>
-        <w:rPr>
-          <w:sz w:val="24"/>
-          <w:szCs w:val="24"/>
-        </w:rPr>
-        <w:t>by</w:t>
-      </w:r>
-      <w:proofErr w:type="spellEnd"/>
-      <w:r>
-        <w:rPr>
-          <w:sz w:val="24"/>
-          <w:szCs w:val="24"/>
-        </w:rPr>
-        <w:t xml:space="preserve"> </w:t>
-      </w:r>
-      <w:proofErr w:type="spellStart"/>
-      <w:r>
-        <w:rPr>
-          <w:sz w:val="24"/>
-          <w:szCs w:val="24"/>
-        </w:rPr>
-        <w:t>Number</w:t>
-      </w:r>
-      <w:proofErr w:type="spellEnd"/>
-      <w:r>
-        <w:rPr>
-          <w:sz w:val="24"/>
-          <w:szCs w:val="24"/>
-        </w:rPr>
-        <w:t xml:space="preserve"> Book”, que </w:t>
-      </w:r>
-      <w:proofErr w:type="spellStart"/>
-      <w:r>
-        <w:rPr>
-          <w:sz w:val="24"/>
-          <w:szCs w:val="24"/>
-        </w:rPr>
-        <w:t>translada</w:t>
-      </w:r>
-      <w:proofErr w:type="spellEnd"/>
-      <w:r>
-        <w:rPr>
-          <w:sz w:val="24"/>
-          <w:szCs w:val="24"/>
-        </w:rPr>
-        <w:t xml:space="preserve"> el pintar </w:t>
-      </w:r>
-      <w:proofErr w:type="spellStart"/>
-      <w:r>
-        <w:rPr>
-          <w:sz w:val="24"/>
-          <w:szCs w:val="24"/>
-        </w:rPr>
-        <w:t>mandalas</w:t>
-      </w:r>
-      <w:proofErr w:type="spellEnd"/>
-      <w:r>
-        <w:rPr>
-          <w:sz w:val="24"/>
-          <w:szCs w:val="24"/>
-        </w:rPr>
-        <w:t xml:space="preserve"> a una aplicación móvil.</w:t>
+        <w:t>son adaptaciones de juegos tradicionales como pueden ser “Words of Wonders”, que crea una nueva versión del crucigrama, o “Mandala Color by Number Book”, que translada el pintar mandalas a una aplicación móvil.</w:t>
       </w:r>
     </w:p>
     <w:p>
@@ -1474,67 +1231,7 @@
           <w:sz w:val="24"/>
           <w:szCs w:val="24"/>
         </w:rPr>
-        <w:t xml:space="preserve">Imagen partida de </w:t>
-      </w:r>
-      <w:proofErr w:type="spellStart"/>
-      <w:r>
-        <w:rPr>
-          <w:b/>
-          <w:bCs/>
-          <w:sz w:val="24"/>
-          <w:szCs w:val="24"/>
-        </w:rPr>
-        <w:t>Words</w:t>
-      </w:r>
-      <w:proofErr w:type="spellEnd"/>
-      <w:r>
-        <w:rPr>
-          <w:b/>
-          <w:bCs/>
-          <w:sz w:val="24"/>
-          <w:szCs w:val="24"/>
-        </w:rPr>
-        <w:t xml:space="preserve"> </w:t>
-      </w:r>
-      <w:proofErr w:type="spellStart"/>
-      <w:r>
-        <w:rPr>
-          <w:b/>
-          <w:bCs/>
-          <w:sz w:val="24"/>
-          <w:szCs w:val="24"/>
-        </w:rPr>
-        <w:t>Of</w:t>
-      </w:r>
-      <w:proofErr w:type="spellEnd"/>
-      <w:r>
-        <w:rPr>
-          <w:b/>
-          <w:bCs/>
-          <w:sz w:val="24"/>
-          <w:szCs w:val="24"/>
-        </w:rPr>
-        <w:t xml:space="preserve"> </w:t>
-      </w:r>
-      <w:proofErr w:type="spellStart"/>
-      <w:r>
-        <w:rPr>
-          <w:b/>
-          <w:bCs/>
-          <w:sz w:val="24"/>
-          <w:szCs w:val="24"/>
-        </w:rPr>
-        <w:t>Wonders</w:t>
-      </w:r>
-      <w:proofErr w:type="spellEnd"/>
-      <w:r>
-        <w:rPr>
-          <w:b/>
-          <w:bCs/>
-          <w:sz w:val="24"/>
-          <w:szCs w:val="24"/>
-        </w:rPr>
-        <w:t xml:space="preserve">. </w:t>
+        <w:t xml:space="preserve">Imagen partida de Words Of Wonders. </w:t>
       </w:r>
       <w:r>
         <w:rPr>
@@ -1577,23 +1274,7 @@
           <w:sz w:val="24"/>
           <w:szCs w:val="24"/>
         </w:rPr>
-        <w:t>También hay una parte de los juegos que pueden ser disfrutados por mayores que son completamente originales como puede ser el “Buscaminas” para ordenador o el “</w:t>
-      </w:r>
-      <w:proofErr w:type="spellStart"/>
-      <w:r>
-        <w:rPr>
-          <w:sz w:val="24"/>
-          <w:szCs w:val="24"/>
-        </w:rPr>
-        <w:t>Fruit</w:t>
-      </w:r>
-      <w:proofErr w:type="spellEnd"/>
-      <w:r>
-        <w:rPr>
-          <w:sz w:val="24"/>
-          <w:szCs w:val="24"/>
-        </w:rPr>
-        <w:t xml:space="preserve"> Ninja”, pero sin duda los que más abundan son los juegos enfocados en el desarrollo cognitivo que se basan en puzles de memoria y lógica </w:t>
+        <w:t xml:space="preserve">También hay una parte de los juegos que pueden ser disfrutados por mayores que son completamente originales como puede ser el “Buscaminas” para ordenador o el “Fruit Ninja”, pero sin duda los que más abundan son los juegos enfocados en el desarrollo cognitivo que se basan en puzles de memoria y lógica </w:t>
       </w:r>
       <w:r>
         <w:rPr>
@@ -1603,21 +1284,12 @@
         <w:lastRenderedPageBreak/>
         <w:t>como, por ejemplo, “</w:t>
       </w:r>
-      <w:proofErr w:type="spellStart"/>
-      <w:r>
-        <w:rPr>
-          <w:sz w:val="24"/>
-          <w:szCs w:val="24"/>
-        </w:rPr>
-        <w:t>Lumosity</w:t>
-      </w:r>
-      <w:proofErr w:type="spellEnd"/>
-      <w:r>
-        <w:rPr>
-          <w:sz w:val="24"/>
-          <w:szCs w:val="24"/>
-        </w:rPr>
-        <w:t>: Juegos Mentales</w:t>
+      <w:r>
+        <w:rPr>
+          <w:sz w:val="24"/>
+          <w:szCs w:val="24"/>
+        </w:rPr>
+        <w:t>Lumosity: Juegos Mentales</w:t>
       </w:r>
       <w:r>
         <w:rPr>
@@ -1719,27 +1391,7 @@
           <w:sz w:val="24"/>
           <w:szCs w:val="24"/>
         </w:rPr>
-        <w:t xml:space="preserve"> de </w:t>
-      </w:r>
-      <w:proofErr w:type="spellStart"/>
-      <w:r>
-        <w:rPr>
-          <w:b/>
-          <w:bCs/>
-          <w:sz w:val="24"/>
-          <w:szCs w:val="24"/>
-        </w:rPr>
-        <w:t>Lumosity</w:t>
-      </w:r>
-      <w:proofErr w:type="spellEnd"/>
-      <w:r>
-        <w:rPr>
-          <w:b/>
-          <w:bCs/>
-          <w:sz w:val="24"/>
-          <w:szCs w:val="24"/>
-        </w:rPr>
-        <w:t>: Juegos Mentales.</w:t>
+        <w:t xml:space="preserve"> de Lumosity: Juegos Mentales.</w:t>
       </w:r>
       <w:r>
         <w:rPr>
@@ -2074,7 +1726,7 @@
           <w:u w:val="single"/>
         </w:rPr>
         <w:drawing>
-          <wp:inline distT="0" distB="0" distL="0" distR="0" wp14:anchorId="7D7501D3" wp14:editId="6EF8A843">
+          <wp:inline distT="0" distB="0" distL="0" distR="0" wp14:anchorId="7D7501D3" wp14:editId="585ACAAB">
             <wp:extent cx="5400040" cy="2827020"/>
             <wp:effectExtent l="0" t="0" r="0" b="0"/>
             <wp:docPr id="866921935" name="Imagen 1"/>
@@ -2193,7 +1845,7 @@
           <w:szCs w:val="24"/>
         </w:rPr>
         <w:drawing>
-          <wp:inline distT="0" distB="0" distL="0" distR="0" wp14:anchorId="3A38807A" wp14:editId="3BBD79DB">
+          <wp:inline distT="0" distB="0" distL="0" distR="0" wp14:anchorId="3A38807A" wp14:editId="171D4132">
             <wp:extent cx="5400040" cy="2753360"/>
             <wp:effectExtent l="0" t="0" r="0" b="8890"/>
             <wp:docPr id="1092539786" name="Imagen 2"/>
@@ -2687,23 +2339,7 @@
           <w:sz w:val="24"/>
           <w:szCs w:val="24"/>
         </w:rPr>
-        <w:t xml:space="preserve">He decidido usar </w:t>
-      </w:r>
-      <w:proofErr w:type="spellStart"/>
-      <w:r>
-        <w:rPr>
-          <w:sz w:val="24"/>
-          <w:szCs w:val="24"/>
-        </w:rPr>
-        <w:t>unity</w:t>
-      </w:r>
-      <w:proofErr w:type="spellEnd"/>
-      <w:r>
-        <w:rPr>
-          <w:sz w:val="24"/>
-          <w:szCs w:val="24"/>
-        </w:rPr>
-        <w:t xml:space="preserve"> porque es el motor de videojuegos más usado, lo que asegura una mayor facilidad para encontrar soluciones</w:t>
+        <w:t>He decidido usar unity porque es el motor de videojuegos más usado, lo que asegura una mayor facilidad para encontrar soluciones</w:t>
       </w:r>
       <w:r>
         <w:rPr>
@@ -2940,7 +2576,6 @@
           <w:szCs w:val="24"/>
         </w:rPr>
       </w:pPr>
-      <w:proofErr w:type="spellStart"/>
       <w:r>
         <w:rPr>
           <w:b/>
@@ -2950,134 +2585,53 @@
         </w:rPr>
         <w:t>Blender</w:t>
       </w:r>
-      <w:proofErr w:type="spellEnd"/>
-    </w:p>
-    <w:p>
-      <w:pPr>
-        <w:pStyle w:val="Prrafodelista"/>
-        <w:rPr>
-          <w:sz w:val="24"/>
-          <w:szCs w:val="24"/>
-        </w:rPr>
-      </w:pPr>
-      <w:r>
-        <w:rPr>
-          <w:sz w:val="24"/>
-          <w:szCs w:val="24"/>
-        </w:rPr>
-        <w:t xml:space="preserve">Para los modelos y animaciones 3D he decidido usar </w:t>
-      </w:r>
-      <w:proofErr w:type="spellStart"/>
-      <w:r>
-        <w:rPr>
-          <w:sz w:val="24"/>
-          <w:szCs w:val="24"/>
-        </w:rPr>
-        <w:t>Blender</w:t>
-      </w:r>
-      <w:proofErr w:type="spellEnd"/>
-      <w:r>
-        <w:rPr>
-          <w:sz w:val="24"/>
-          <w:szCs w:val="24"/>
-        </w:rPr>
-        <w:t xml:space="preserve">, ya que al igual que Unity este </w:t>
-      </w:r>
-      <w:proofErr w:type="spellStart"/>
-      <w:r>
-        <w:rPr>
-          <w:sz w:val="24"/>
-          <w:szCs w:val="24"/>
-        </w:rPr>
-        <w:t>sofware</w:t>
-      </w:r>
-      <w:proofErr w:type="spellEnd"/>
-      <w:r>
-        <w:rPr>
-          <w:sz w:val="24"/>
-          <w:szCs w:val="24"/>
-        </w:rPr>
-        <w:t xml:space="preserve"> está muy extendido lo que </w:t>
-      </w:r>
-      <w:r>
-        <w:rPr>
-          <w:sz w:val="24"/>
-          <w:szCs w:val="24"/>
-        </w:rPr>
-        <w:t xml:space="preserve">permite encontrar tutoriales y cursos online para aprender. Además, </w:t>
-      </w:r>
-      <w:proofErr w:type="spellStart"/>
-      <w:r>
-        <w:rPr>
-          <w:sz w:val="24"/>
-          <w:szCs w:val="24"/>
-        </w:rPr>
-        <w:t>Blender</w:t>
-      </w:r>
-      <w:proofErr w:type="spellEnd"/>
-      <w:r>
-        <w:rPr>
-          <w:sz w:val="24"/>
-          <w:szCs w:val="24"/>
-        </w:rPr>
-        <w:t xml:space="preserve"> es open </w:t>
-      </w:r>
-      <w:proofErr w:type="spellStart"/>
-      <w:r>
-        <w:rPr>
-          <w:sz w:val="24"/>
-          <w:szCs w:val="24"/>
-        </w:rPr>
-        <w:t>source</w:t>
-      </w:r>
-      <w:proofErr w:type="spellEnd"/>
-      <w:r>
-        <w:rPr>
-          <w:sz w:val="24"/>
-          <w:szCs w:val="24"/>
-        </w:rPr>
-        <w:t>, por lo que, de nuevo, permite realizar y publicar proyectos sin coste alguno.</w:t>
-      </w:r>
-    </w:p>
-    <w:p>
-      <w:pPr>
-        <w:pStyle w:val="Prrafodelista"/>
-        <w:rPr>
-          <w:sz w:val="24"/>
-          <w:szCs w:val="24"/>
-        </w:rPr>
-      </w:pPr>
-    </w:p>
-    <w:p>
-      <w:pPr>
-        <w:pStyle w:val="Prrafodelista"/>
-        <w:rPr>
-          <w:sz w:val="24"/>
-          <w:szCs w:val="24"/>
-        </w:rPr>
-      </w:pPr>
-      <w:r>
-        <w:rPr>
-          <w:sz w:val="24"/>
-          <w:szCs w:val="24"/>
-        </w:rPr>
-        <w:t xml:space="preserve">Dado que mi nivel de </w:t>
-      </w:r>
-      <w:proofErr w:type="spellStart"/>
-      <w:r>
-        <w:rPr>
-          <w:sz w:val="24"/>
-          <w:szCs w:val="24"/>
-        </w:rPr>
-        <w:t>blender</w:t>
-      </w:r>
-      <w:proofErr w:type="spellEnd"/>
-      <w:r>
-        <w:rPr>
-          <w:sz w:val="24"/>
-          <w:szCs w:val="24"/>
-        </w:rPr>
-        <w:t xml:space="preserve"> es reducido y que me tomaría mucho tiempo realizar todos los </w:t>
+    </w:p>
+    <w:p>
+      <w:pPr>
+        <w:pStyle w:val="Prrafodelista"/>
+        <w:rPr>
+          <w:sz w:val="24"/>
+          <w:szCs w:val="24"/>
+        </w:rPr>
+      </w:pPr>
+      <w:r>
+        <w:rPr>
+          <w:sz w:val="24"/>
+          <w:szCs w:val="24"/>
+        </w:rPr>
+        <w:t xml:space="preserve">Para los modelos y animaciones 3D he decidido usar Blender, ya que al igual que Unity este sofware está muy extendido lo que </w:t>
+      </w:r>
+      <w:r>
+        <w:rPr>
+          <w:sz w:val="24"/>
+          <w:szCs w:val="24"/>
+        </w:rPr>
+        <w:t>permite encontrar tutoriales y cursos online para aprender. Además, Blender es open source, por lo que, de nuevo, permite realizar y publicar proyectos sin coste alguno.</w:t>
+      </w:r>
+    </w:p>
+    <w:p>
+      <w:pPr>
+        <w:pStyle w:val="Prrafodelista"/>
+        <w:rPr>
+          <w:sz w:val="24"/>
+          <w:szCs w:val="24"/>
+        </w:rPr>
+      </w:pPr>
+    </w:p>
+    <w:p>
+      <w:pPr>
+        <w:pStyle w:val="Prrafodelista"/>
+        <w:rPr>
+          <w:sz w:val="24"/>
+          <w:szCs w:val="24"/>
+        </w:rPr>
+      </w:pPr>
+      <w:r>
+        <w:rPr>
+          <w:sz w:val="24"/>
+          <w:szCs w:val="24"/>
+        </w:rPr>
+        <w:t xml:space="preserve">Dado que mi nivel de blender es reducido y que me tomaría mucho tiempo realizar todos los </w:t>
       </w:r>
       <w:r>
         <w:rPr>
@@ -3133,7 +2687,6 @@
           <w:szCs w:val="24"/>
         </w:rPr>
       </w:pPr>
-      <w:proofErr w:type="spellStart"/>
       <w:r>
         <w:rPr>
           <w:b/>
@@ -3143,64 +2696,22 @@
         </w:rPr>
         <w:t>NavMesh</w:t>
       </w:r>
-      <w:proofErr w:type="spellEnd"/>
-    </w:p>
-    <w:p>
-      <w:pPr>
-        <w:pStyle w:val="Prrafodelista"/>
-        <w:rPr>
-          <w:sz w:val="24"/>
-          <w:szCs w:val="24"/>
-        </w:rPr>
-      </w:pPr>
-      <w:r>
-        <w:rPr>
-          <w:sz w:val="24"/>
-          <w:szCs w:val="24"/>
-        </w:rPr>
-        <w:t xml:space="preserve">Dado que el proyecto se centra más en las pequeñas actividades y minijuegos, no tanto en el entorno 3d y, que crear un sistema de </w:t>
-      </w:r>
-      <w:proofErr w:type="spellStart"/>
-      <w:r>
-        <w:rPr>
-          <w:sz w:val="24"/>
-          <w:szCs w:val="24"/>
-        </w:rPr>
-        <w:t>path</w:t>
-      </w:r>
-      <w:proofErr w:type="spellEnd"/>
-      <w:r>
-        <w:rPr>
-          <w:sz w:val="24"/>
-          <w:szCs w:val="24"/>
-        </w:rPr>
-        <w:t xml:space="preserve"> </w:t>
-      </w:r>
-      <w:proofErr w:type="spellStart"/>
-      <w:r>
-        <w:rPr>
-          <w:sz w:val="24"/>
-          <w:szCs w:val="24"/>
-        </w:rPr>
-        <w:t>finding</w:t>
-      </w:r>
-      <w:proofErr w:type="spellEnd"/>
-      <w:r>
-        <w:rPr>
-          <w:sz w:val="24"/>
-          <w:szCs w:val="24"/>
-        </w:rPr>
-        <w:t xml:space="preserve"> 3D consumiría una gran cantidad de tiempo que podría ser usada en la creación de nuevos módulos, minijuegos o actividades, he decidido utilizar la herramienta </w:t>
-      </w:r>
-      <w:proofErr w:type="spellStart"/>
-      <w:r>
-        <w:rPr>
-          <w:sz w:val="24"/>
-          <w:szCs w:val="24"/>
-        </w:rPr>
-        <w:t>NavMesh</w:t>
-      </w:r>
-      <w:proofErr w:type="spellEnd"/>
+    </w:p>
+    <w:p>
+      <w:pPr>
+        <w:pStyle w:val="Prrafodelista"/>
+        <w:rPr>
+          <w:sz w:val="24"/>
+          <w:szCs w:val="24"/>
+        </w:rPr>
+      </w:pPr>
+      <w:r>
+        <w:rPr>
+          <w:sz w:val="24"/>
+          <w:szCs w:val="24"/>
+        </w:rPr>
+        <w:t>Dado que el proyecto se centra más en las pequeñas actividades y minijuegos, no tanto en el entorno 3d y, que crear un sistema de path finding 3D consumiría una gran cantidad de tiempo que podría ser usada en la creación de nuevos módulos, minijuegos o actividades, he decidido utilizar la herramienta NavMesh</w:t>
+      </w:r>
       <w:r>
         <w:rPr>
           <w:sz w:val="24"/>
@@ -3213,39 +2724,7 @@
           <w:sz w:val="24"/>
           <w:szCs w:val="24"/>
         </w:rPr>
-        <w:t xml:space="preserve">, que ayuda a configurar de forma automática los lugares accesibles por el jugador y el </w:t>
-      </w:r>
-      <w:proofErr w:type="spellStart"/>
-      <w:r>
-        <w:rPr>
-          <w:sz w:val="24"/>
-          <w:szCs w:val="24"/>
-        </w:rPr>
-        <w:t>path</w:t>
-      </w:r>
-      <w:proofErr w:type="spellEnd"/>
-      <w:r>
-        <w:rPr>
-          <w:sz w:val="24"/>
-          <w:szCs w:val="24"/>
-        </w:rPr>
-        <w:t xml:space="preserve"> </w:t>
-      </w:r>
-      <w:proofErr w:type="spellStart"/>
-      <w:r>
-        <w:rPr>
-          <w:sz w:val="24"/>
-          <w:szCs w:val="24"/>
-        </w:rPr>
-        <w:t>finding</w:t>
-      </w:r>
-      <w:proofErr w:type="spellEnd"/>
-      <w:r>
-        <w:rPr>
-          <w:sz w:val="24"/>
-          <w:szCs w:val="24"/>
-        </w:rPr>
-        <w:t>.</w:t>
+        <w:t>, que ayuda a configurar de forma automática los lugares accesibles por el jugador y el path finding.</w:t>
       </w:r>
     </w:p>
     <w:p>
@@ -3265,48 +2744,125 @@
           <w:numId w:val="1"/>
         </w:numPr>
         <w:rPr>
-          <w:b/>
-          <w:bCs/>
-          <w:sz w:val="24"/>
-          <w:szCs w:val="24"/>
-        </w:rPr>
-      </w:pPr>
-      <w:r>
-        <w:rPr>
-          <w:b/>
-          <w:bCs/>
-          <w:sz w:val="24"/>
-          <w:szCs w:val="24"/>
-        </w:rPr>
-        <w:t>Gemini AI</w:t>
-      </w:r>
-    </w:p>
-    <w:p>
-      <w:pPr>
-        <w:pStyle w:val="Prrafodelista"/>
-        <w:rPr>
-          <w:sz w:val="24"/>
-          <w:szCs w:val="24"/>
-        </w:rPr>
-      </w:pPr>
-      <w:r>
-        <w:rPr>
-          <w:sz w:val="24"/>
-          <w:szCs w:val="24"/>
-        </w:rPr>
-        <w:t>Para la generación de imágenes para mini actividades de colorear he decidido utilizar una inteligencia artificial. En concreto he decidido utilizar la inteligencia artificial de Google, ya que esta presenta una API gratuita y relativamente fácil de implementar.</w:t>
-      </w:r>
-    </w:p>
-    <w:p>
-      <w:pPr>
-        <w:pStyle w:val="Prrafodelista"/>
-        <w:rPr>
-          <w:b/>
-          <w:bCs/>
-          <w:sz w:val="24"/>
-          <w:szCs w:val="24"/>
-        </w:rPr>
-      </w:pPr>
+          <w:sz w:val="24"/>
+          <w:szCs w:val="24"/>
+        </w:rPr>
+      </w:pPr>
+      <w:r>
+        <w:rPr>
+          <w:b/>
+          <w:bCs/>
+          <w:sz w:val="24"/>
+          <w:szCs w:val="24"/>
+        </w:rPr>
+        <w:t>P</w:t>
+      </w:r>
+      <w:r>
+        <w:rPr>
+          <w:b/>
+          <w:bCs/>
+          <w:sz w:val="24"/>
+          <w:szCs w:val="24"/>
+        </w:rPr>
+        <w:t>ollinations</w:t>
+      </w:r>
+      <w:r>
+        <w:rPr>
+          <w:b/>
+          <w:bCs/>
+          <w:sz w:val="24"/>
+          <w:szCs w:val="24"/>
+        </w:rPr>
+        <w:t xml:space="preserve"> AI</w:t>
+      </w:r>
+    </w:p>
+    <w:p>
+      <w:pPr>
+        <w:pStyle w:val="Prrafodelista"/>
+        <w:rPr>
+          <w:b/>
+          <w:bCs/>
+          <w:sz w:val="24"/>
+          <w:szCs w:val="24"/>
+        </w:rPr>
+      </w:pPr>
+      <w:r>
+        <w:rPr>
+          <w:sz w:val="24"/>
+          <w:szCs w:val="24"/>
+        </w:rPr>
+        <w:t xml:space="preserve">Para la generación de imágenes para mini actividades de colorear he decidido utilizar una inteligencia artificial. En concreto he decidido utilizar </w:t>
+      </w:r>
+      <w:r>
+        <w:rPr>
+          <w:sz w:val="24"/>
+          <w:szCs w:val="24"/>
+        </w:rPr>
+        <w:t xml:space="preserve">una </w:t>
+      </w:r>
+      <w:r>
+        <w:rPr>
+          <w:sz w:val="24"/>
+          <w:szCs w:val="24"/>
+        </w:rPr>
+        <w:t xml:space="preserve">inteligencia artificial </w:t>
+      </w:r>
+      <w:r>
+        <w:rPr>
+          <w:sz w:val="24"/>
+          <w:szCs w:val="24"/>
+        </w:rPr>
+        <w:t>llamada Pollinations</w:t>
+      </w:r>
+      <w:r>
+        <w:rPr>
+          <w:sz w:val="24"/>
+          <w:szCs w:val="24"/>
+        </w:rPr>
+        <w:t xml:space="preserve">, ya que esta presenta una API </w:t>
+      </w:r>
+      <w:r>
+        <w:rPr>
+          <w:sz w:val="24"/>
+          <w:szCs w:val="24"/>
+        </w:rPr>
+        <w:t xml:space="preserve">completamente </w:t>
+      </w:r>
+      <w:r>
+        <w:rPr>
+          <w:sz w:val="24"/>
+          <w:szCs w:val="24"/>
+        </w:rPr>
+        <w:t>gratuita</w:t>
+      </w:r>
+      <w:r>
+        <w:rPr>
+          <w:sz w:val="24"/>
+          <w:szCs w:val="24"/>
+        </w:rPr>
+        <w:t>,</w:t>
+      </w:r>
+      <w:r>
+        <w:rPr>
+          <w:sz w:val="24"/>
+          <w:szCs w:val="24"/>
+        </w:rPr>
+        <w:t xml:space="preserve"> fácil de implementar</w:t>
+      </w:r>
+      <w:r>
+        <w:rPr>
+          <w:sz w:val="24"/>
+          <w:szCs w:val="24"/>
+        </w:rPr>
+        <w:t xml:space="preserve"> y es capaz de generar imágenes lo suficientemente precisas</w:t>
+      </w:r>
+      <w:r>
+        <w:rPr>
+          <w:sz w:val="24"/>
+          <w:szCs w:val="24"/>
+        </w:rPr>
+        <w:t>.</w:t>
+      </w:r>
     </w:p>
     <w:p>
       <w:pPr>
@@ -3452,46 +3008,14 @@
           <w:sz w:val="24"/>
           <w:szCs w:val="24"/>
         </w:rPr>
-        <w:t xml:space="preserve"> se podrá desplazar al personaje del jugador haciendo </w:t>
-      </w:r>
-      <w:proofErr w:type="spellStart"/>
-      <w:r>
-        <w:rPr>
-          <w:sz w:val="24"/>
-          <w:szCs w:val="24"/>
-        </w:rPr>
-        <w:t>click</w:t>
-      </w:r>
-      <w:proofErr w:type="spellEnd"/>
-      <w:r>
-        <w:rPr>
-          <w:sz w:val="24"/>
-          <w:szCs w:val="24"/>
-        </w:rPr>
-        <w:t xml:space="preserve"> o pulsando la pantalla (en el caso de los smartphones) en el punto del terreno al que se desea que se mueva el personaje</w:t>
-      </w:r>
-      <w:r>
-        <w:rPr>
-          <w:sz w:val="24"/>
-          <w:szCs w:val="24"/>
-        </w:rPr>
-        <w:t xml:space="preserve">. De la misma forma para comunicarse con los distintos </w:t>
-      </w:r>
-      <w:proofErr w:type="spellStart"/>
-      <w:r>
-        <w:rPr>
-          <w:sz w:val="24"/>
-          <w:szCs w:val="24"/>
-        </w:rPr>
-        <w:t>NPCs</w:t>
-      </w:r>
-      <w:proofErr w:type="spellEnd"/>
-      <w:r>
-        <w:rPr>
-          <w:sz w:val="24"/>
-          <w:szCs w:val="24"/>
-        </w:rPr>
-        <w:t xml:space="preserve"> que dan acceso a los minijuegos o actividades ba</w:t>
+        <w:t xml:space="preserve"> se podrá desplazar al personaje del jugador haciendo click o pulsando la pantalla (en el caso de los smartphones) en el punto del terreno al que se desea que se mueva el personaje</w:t>
+      </w:r>
+      <w:r>
+        <w:rPr>
+          <w:sz w:val="24"/>
+          <w:szCs w:val="24"/>
+        </w:rPr>
+        <w:t>. De la misma forma para comunicarse con los distintos NPCs que dan acceso a los minijuegos o actividades ba</w:t>
       </w:r>
       <w:r>
         <w:rPr>
@@ -3505,23 +3029,7 @@
           <w:sz w:val="24"/>
           <w:szCs w:val="24"/>
         </w:rPr>
-        <w:t xml:space="preserve">tará con hacer </w:t>
-      </w:r>
-      <w:proofErr w:type="spellStart"/>
-      <w:r>
-        <w:rPr>
-          <w:sz w:val="24"/>
-          <w:szCs w:val="24"/>
-        </w:rPr>
-        <w:t>click</w:t>
-      </w:r>
-      <w:proofErr w:type="spellEnd"/>
-      <w:r>
-        <w:rPr>
-          <w:sz w:val="24"/>
-          <w:szCs w:val="24"/>
-        </w:rPr>
-        <w:t xml:space="preserve"> sobre ellos, </w:t>
+        <w:t xml:space="preserve">tará con hacer click sobre ellos, </w:t>
       </w:r>
       <w:r>
         <w:rPr>
@@ -3672,46 +3180,21 @@
           <w:sz w:val="24"/>
           <w:szCs w:val="24"/>
         </w:rPr>
-        <w:t xml:space="preserve">Para permitir la creación de un número indefinido de imágenes he decidido utilizar una IA generativa, en concreto Gemini AI. </w:t>
-      </w:r>
-      <w:r>
-        <w:rPr>
-          <w:sz w:val="24"/>
-          <w:szCs w:val="24"/>
-        </w:rPr>
-        <w:t xml:space="preserve">Por desgracia su api no puede ser implementada directamente en </w:t>
-      </w:r>
-      <w:proofErr w:type="spellStart"/>
-      <w:r>
-        <w:rPr>
-          <w:sz w:val="24"/>
-          <w:szCs w:val="24"/>
-        </w:rPr>
-        <w:t>c#</w:t>
-      </w:r>
-      <w:proofErr w:type="spellEnd"/>
-      <w:r>
-        <w:rPr>
-          <w:sz w:val="24"/>
-          <w:szCs w:val="24"/>
-        </w:rPr>
-        <w:t xml:space="preserve"> el lenguaje de programación que utiliza </w:t>
-      </w:r>
-      <w:proofErr w:type="spellStart"/>
-      <w:r>
-        <w:rPr>
-          <w:sz w:val="24"/>
-          <w:szCs w:val="24"/>
-        </w:rPr>
-        <w:t>unity</w:t>
-      </w:r>
-      <w:proofErr w:type="spellEnd"/>
-      <w:r>
-        <w:rPr>
-          <w:sz w:val="24"/>
-          <w:szCs w:val="24"/>
-        </w:rPr>
-        <w:t>.</w:t>
+        <w:t xml:space="preserve">Para permitir la creación de un número indefinido de imágenes he decidido utilizar una IA generativa, en concreto </w:t>
+      </w:r>
+      <w:r>
+        <w:rPr>
+          <w:sz w:val="24"/>
+          <w:szCs w:val="24"/>
+        </w:rPr>
+        <w:t>Pollinations</w:t>
+      </w:r>
+      <w:r>
+        <w:rPr>
+          <w:sz w:val="24"/>
+          <w:szCs w:val="24"/>
+        </w:rPr>
+        <w:t xml:space="preserve"> AI.</w:t>
       </w:r>
     </w:p>
     <w:p>
@@ -3823,359 +3306,13 @@
         </w:rPr>
         <w:tab/>
       </w:r>
-      <w:proofErr w:type="spellStart"/>
-      <w:r>
-        <w:rPr>
-          <w:sz w:val="24"/>
-          <w:szCs w:val="24"/>
-        </w:rPr>
-        <w:t>Nakao</w:t>
-      </w:r>
-      <w:proofErr w:type="spellEnd"/>
-      <w:r>
-        <w:rPr>
-          <w:sz w:val="24"/>
-          <w:szCs w:val="24"/>
-        </w:rPr>
-        <w:t xml:space="preserve">, M. </w:t>
-      </w:r>
-      <w:proofErr w:type="spellStart"/>
-      <w:r>
-        <w:rPr>
-          <w:sz w:val="24"/>
-          <w:szCs w:val="24"/>
-        </w:rPr>
-        <w:t>Special</w:t>
-      </w:r>
-      <w:proofErr w:type="spellEnd"/>
-      <w:r>
-        <w:rPr>
-          <w:sz w:val="24"/>
-          <w:szCs w:val="24"/>
-        </w:rPr>
-        <w:t xml:space="preserve"> series </w:t>
-      </w:r>
-      <w:proofErr w:type="spellStart"/>
-      <w:r>
-        <w:rPr>
-          <w:sz w:val="24"/>
-          <w:szCs w:val="24"/>
-        </w:rPr>
-        <w:t>on</w:t>
-      </w:r>
-      <w:proofErr w:type="spellEnd"/>
-      <w:r>
-        <w:rPr>
-          <w:sz w:val="24"/>
-          <w:szCs w:val="24"/>
-        </w:rPr>
-        <w:t xml:space="preserve"> “</w:t>
-      </w:r>
-      <w:proofErr w:type="spellStart"/>
-      <w:r>
-        <w:rPr>
-          <w:sz w:val="24"/>
-          <w:szCs w:val="24"/>
-        </w:rPr>
-        <w:t>effects</w:t>
-      </w:r>
-      <w:proofErr w:type="spellEnd"/>
-      <w:r>
-        <w:rPr>
-          <w:sz w:val="24"/>
-          <w:szCs w:val="24"/>
-        </w:rPr>
-        <w:t xml:space="preserve"> </w:t>
-      </w:r>
-      <w:proofErr w:type="spellStart"/>
-      <w:r>
-        <w:rPr>
-          <w:sz w:val="24"/>
-          <w:szCs w:val="24"/>
-        </w:rPr>
-        <w:t>of</w:t>
-      </w:r>
-      <w:proofErr w:type="spellEnd"/>
-      <w:r>
-        <w:rPr>
-          <w:sz w:val="24"/>
-          <w:szCs w:val="24"/>
-        </w:rPr>
-        <w:t xml:space="preserve"> </w:t>
-      </w:r>
-      <w:proofErr w:type="spellStart"/>
-      <w:r>
-        <w:rPr>
-          <w:sz w:val="24"/>
-          <w:szCs w:val="24"/>
-        </w:rPr>
-        <w:t>board</w:t>
-      </w:r>
-      <w:proofErr w:type="spellEnd"/>
-      <w:r>
-        <w:rPr>
-          <w:sz w:val="24"/>
-          <w:szCs w:val="24"/>
-        </w:rPr>
-        <w:t xml:space="preserve"> </w:t>
-      </w:r>
-      <w:proofErr w:type="spellStart"/>
-      <w:r>
-        <w:rPr>
-          <w:sz w:val="24"/>
-          <w:szCs w:val="24"/>
-        </w:rPr>
-        <w:t>games</w:t>
-      </w:r>
-      <w:proofErr w:type="spellEnd"/>
-      <w:r>
-        <w:rPr>
-          <w:sz w:val="24"/>
-          <w:szCs w:val="24"/>
-        </w:rPr>
-        <w:t xml:space="preserve"> </w:t>
-      </w:r>
-      <w:proofErr w:type="spellStart"/>
-      <w:r>
-        <w:rPr>
-          <w:sz w:val="24"/>
-          <w:szCs w:val="24"/>
-        </w:rPr>
-        <w:t>on</w:t>
-      </w:r>
-      <w:proofErr w:type="spellEnd"/>
-      <w:r>
-        <w:rPr>
-          <w:sz w:val="24"/>
-          <w:szCs w:val="24"/>
-        </w:rPr>
-        <w:t xml:space="preserve"> </w:t>
-      </w:r>
-      <w:proofErr w:type="spellStart"/>
-      <w:r>
-        <w:rPr>
-          <w:sz w:val="24"/>
-          <w:szCs w:val="24"/>
-        </w:rPr>
-        <w:t>health</w:t>
-      </w:r>
-      <w:proofErr w:type="spellEnd"/>
-      <w:r>
-        <w:rPr>
-          <w:sz w:val="24"/>
-          <w:szCs w:val="24"/>
-        </w:rPr>
-        <w:t xml:space="preserve"> </w:t>
-      </w:r>
-      <w:proofErr w:type="spellStart"/>
-      <w:r>
-        <w:rPr>
-          <w:sz w:val="24"/>
-          <w:szCs w:val="24"/>
-        </w:rPr>
-        <w:t>education</w:t>
-      </w:r>
-      <w:proofErr w:type="spellEnd"/>
-      <w:r>
-        <w:rPr>
-          <w:sz w:val="24"/>
-          <w:szCs w:val="24"/>
-        </w:rPr>
-        <w:t xml:space="preserve"> and </w:t>
-      </w:r>
-      <w:proofErr w:type="spellStart"/>
-      <w:r>
-        <w:rPr>
-          <w:sz w:val="24"/>
-          <w:szCs w:val="24"/>
-        </w:rPr>
-        <w:t>promotion</w:t>
-      </w:r>
-      <w:proofErr w:type="spellEnd"/>
-      <w:r>
-        <w:rPr>
-          <w:sz w:val="24"/>
-          <w:szCs w:val="24"/>
-        </w:rPr>
-        <w:t xml:space="preserve">” </w:t>
-      </w:r>
-      <w:proofErr w:type="spellStart"/>
-      <w:r>
-        <w:rPr>
-          <w:sz w:val="24"/>
-          <w:szCs w:val="24"/>
-        </w:rPr>
-        <w:t>board</w:t>
-      </w:r>
-      <w:proofErr w:type="spellEnd"/>
-      <w:r>
-        <w:rPr>
-          <w:sz w:val="24"/>
-          <w:szCs w:val="24"/>
-        </w:rPr>
-        <w:t xml:space="preserve"> </w:t>
-      </w:r>
-      <w:proofErr w:type="spellStart"/>
-      <w:r>
-        <w:rPr>
-          <w:sz w:val="24"/>
-          <w:szCs w:val="24"/>
-        </w:rPr>
-        <w:t>games</w:t>
-      </w:r>
-      <w:proofErr w:type="spellEnd"/>
-      <w:r>
-        <w:rPr>
-          <w:sz w:val="24"/>
-          <w:szCs w:val="24"/>
-        </w:rPr>
-        <w:t xml:space="preserve"> as a </w:t>
-      </w:r>
-      <w:proofErr w:type="spellStart"/>
-      <w:r>
-        <w:rPr>
-          <w:sz w:val="24"/>
-          <w:szCs w:val="24"/>
-        </w:rPr>
-        <w:t>promising</w:t>
-      </w:r>
-      <w:proofErr w:type="spellEnd"/>
-      <w:r>
-        <w:rPr>
-          <w:sz w:val="24"/>
-          <w:szCs w:val="24"/>
-        </w:rPr>
-        <w:t xml:space="preserve"> </w:t>
-      </w:r>
-      <w:proofErr w:type="spellStart"/>
-      <w:r>
-        <w:rPr>
-          <w:sz w:val="24"/>
-          <w:szCs w:val="24"/>
-        </w:rPr>
-        <w:t>tool</w:t>
-      </w:r>
-      <w:proofErr w:type="spellEnd"/>
-      <w:r>
-        <w:rPr>
-          <w:sz w:val="24"/>
-          <w:szCs w:val="24"/>
-        </w:rPr>
-        <w:t xml:space="preserve"> </w:t>
-      </w:r>
-      <w:proofErr w:type="spellStart"/>
-      <w:r>
-        <w:rPr>
-          <w:sz w:val="24"/>
-          <w:szCs w:val="24"/>
-        </w:rPr>
-        <w:t>for</w:t>
-      </w:r>
-      <w:proofErr w:type="spellEnd"/>
-      <w:r>
-        <w:rPr>
-          <w:sz w:val="24"/>
-          <w:szCs w:val="24"/>
-        </w:rPr>
-        <w:t xml:space="preserve"> </w:t>
-      </w:r>
-      <w:proofErr w:type="spellStart"/>
-      <w:r>
-        <w:rPr>
-          <w:sz w:val="24"/>
-          <w:szCs w:val="24"/>
-        </w:rPr>
-        <w:t>health</w:t>
-      </w:r>
-      <w:proofErr w:type="spellEnd"/>
-      <w:r>
-        <w:rPr>
-          <w:sz w:val="24"/>
-          <w:szCs w:val="24"/>
-        </w:rPr>
-        <w:t xml:space="preserve"> </w:t>
-      </w:r>
-      <w:proofErr w:type="spellStart"/>
-      <w:r>
-        <w:rPr>
-          <w:sz w:val="24"/>
-          <w:szCs w:val="24"/>
-        </w:rPr>
-        <w:t>promotion</w:t>
-      </w:r>
-      <w:proofErr w:type="spellEnd"/>
-      <w:r>
-        <w:rPr>
-          <w:sz w:val="24"/>
-          <w:szCs w:val="24"/>
-        </w:rPr>
-        <w:t xml:space="preserve">: a </w:t>
-      </w:r>
-      <w:proofErr w:type="spellStart"/>
-      <w:r>
-        <w:rPr>
-          <w:sz w:val="24"/>
-          <w:szCs w:val="24"/>
-        </w:rPr>
-        <w:t>review</w:t>
-      </w:r>
-      <w:proofErr w:type="spellEnd"/>
-      <w:r>
-        <w:rPr>
-          <w:sz w:val="24"/>
-          <w:szCs w:val="24"/>
-        </w:rPr>
-        <w:t xml:space="preserve"> </w:t>
-      </w:r>
-      <w:proofErr w:type="spellStart"/>
-      <w:r>
-        <w:rPr>
-          <w:sz w:val="24"/>
-          <w:szCs w:val="24"/>
-        </w:rPr>
-        <w:t>of</w:t>
-      </w:r>
-      <w:proofErr w:type="spellEnd"/>
-      <w:r>
-        <w:rPr>
-          <w:sz w:val="24"/>
-          <w:szCs w:val="24"/>
-        </w:rPr>
-        <w:t xml:space="preserve"> </w:t>
-      </w:r>
-      <w:proofErr w:type="spellStart"/>
-      <w:r>
-        <w:rPr>
-          <w:sz w:val="24"/>
-          <w:szCs w:val="24"/>
-        </w:rPr>
-        <w:t>recent</w:t>
-      </w:r>
-      <w:proofErr w:type="spellEnd"/>
-      <w:r>
-        <w:rPr>
-          <w:sz w:val="24"/>
-          <w:szCs w:val="24"/>
-        </w:rPr>
-        <w:t xml:space="preserve"> </w:t>
-      </w:r>
-      <w:proofErr w:type="spellStart"/>
-      <w:r>
-        <w:rPr>
-          <w:sz w:val="24"/>
-          <w:szCs w:val="24"/>
-        </w:rPr>
-        <w:t>literature</w:t>
-      </w:r>
-      <w:proofErr w:type="spellEnd"/>
-      <w:r>
-        <w:rPr>
-          <w:sz w:val="24"/>
-          <w:szCs w:val="24"/>
-        </w:rPr>
-        <w:t>. </w:t>
-      </w:r>
-      <w:proofErr w:type="spellStart"/>
+      <w:r>
+        <w:rPr>
+          <w:sz w:val="24"/>
+          <w:szCs w:val="24"/>
+        </w:rPr>
+        <w:t>Nakao, M. Special series on “effects of board games on health education and promotion” board games as a promising tool for health promotion: a review of recent literature. </w:t>
+      </w:r>
       <w:r>
         <w:rPr>
           <w:i/>
@@ -4183,29 +3320,8 @@
           <w:sz w:val="24"/>
           <w:szCs w:val="24"/>
         </w:rPr>
-        <w:t>BioPsychoSocial</w:t>
-      </w:r>
-      <w:proofErr w:type="spellEnd"/>
-      <w:r>
-        <w:rPr>
-          <w:i/>
-          <w:iCs/>
-          <w:sz w:val="24"/>
-          <w:szCs w:val="24"/>
-        </w:rPr>
-        <w:t xml:space="preserve"> </w:t>
-      </w:r>
-      <w:proofErr w:type="spellStart"/>
-      <w:r>
-        <w:rPr>
-          <w:i/>
-          <w:iCs/>
-          <w:sz w:val="24"/>
-          <w:szCs w:val="24"/>
-        </w:rPr>
-        <w:t>Med</w:t>
-      </w:r>
-      <w:proofErr w:type="spellEnd"/>
+        <w:t>BioPsychoSocial Med</w:t>
+      </w:r>
       <w:r>
         <w:rPr>
           <w:sz w:val="24"/>
@@ -4269,277 +3385,12 @@
         </w:rPr>
         <w:tab/>
       </w:r>
-      <w:proofErr w:type="spellStart"/>
-      <w:r>
-        <w:rPr>
-          <w:sz w:val="24"/>
-          <w:szCs w:val="24"/>
-        </w:rPr>
-        <w:t>Barfarazi</w:t>
-      </w:r>
-      <w:proofErr w:type="spellEnd"/>
-      <w:r>
-        <w:rPr>
-          <w:sz w:val="24"/>
-          <w:szCs w:val="24"/>
-        </w:rPr>
-        <w:t xml:space="preserve">, H., </w:t>
-      </w:r>
-      <w:proofErr w:type="spellStart"/>
-      <w:r>
-        <w:rPr>
-          <w:sz w:val="24"/>
-          <w:szCs w:val="24"/>
-        </w:rPr>
-        <w:t>Pourghaznein</w:t>
-      </w:r>
-      <w:proofErr w:type="spellEnd"/>
-      <w:r>
-        <w:rPr>
-          <w:sz w:val="24"/>
-          <w:szCs w:val="24"/>
-        </w:rPr>
-        <w:t xml:space="preserve">, T., </w:t>
-      </w:r>
-      <w:proofErr w:type="spellStart"/>
-      <w:r>
-        <w:rPr>
-          <w:sz w:val="24"/>
-          <w:szCs w:val="24"/>
-        </w:rPr>
-        <w:t>Mohajer</w:t>
-      </w:r>
-      <w:proofErr w:type="spellEnd"/>
-      <w:r>
-        <w:rPr>
-          <w:sz w:val="24"/>
-          <w:szCs w:val="24"/>
-        </w:rPr>
-        <w:t xml:space="preserve">, S., </w:t>
-      </w:r>
-      <w:proofErr w:type="spellStart"/>
-      <w:r>
-        <w:rPr>
-          <w:sz w:val="24"/>
-          <w:szCs w:val="24"/>
-        </w:rPr>
-        <w:t>Mazlom</w:t>
-      </w:r>
-      <w:proofErr w:type="spellEnd"/>
-      <w:r>
-        <w:rPr>
-          <w:sz w:val="24"/>
-          <w:szCs w:val="24"/>
-        </w:rPr>
-        <w:t xml:space="preserve">, S. R., &amp; </w:t>
-      </w:r>
-      <w:proofErr w:type="spellStart"/>
-      <w:r>
-        <w:rPr>
-          <w:sz w:val="24"/>
-          <w:szCs w:val="24"/>
-        </w:rPr>
-        <w:t>Asgharinekah</w:t>
-      </w:r>
-      <w:proofErr w:type="spellEnd"/>
-      <w:r>
-        <w:rPr>
-          <w:sz w:val="24"/>
-          <w:szCs w:val="24"/>
-        </w:rPr>
-        <w:t xml:space="preserve">, S. M. (2018). </w:t>
-      </w:r>
-      <w:proofErr w:type="spellStart"/>
-      <w:r>
-        <w:rPr>
-          <w:sz w:val="24"/>
-          <w:szCs w:val="24"/>
-        </w:rPr>
-        <w:t>Evaluating</w:t>
-      </w:r>
-      <w:proofErr w:type="spellEnd"/>
-      <w:r>
-        <w:rPr>
-          <w:sz w:val="24"/>
-          <w:szCs w:val="24"/>
-        </w:rPr>
-        <w:t xml:space="preserve"> </w:t>
-      </w:r>
-      <w:proofErr w:type="spellStart"/>
-      <w:r>
-        <w:rPr>
-          <w:sz w:val="24"/>
-          <w:szCs w:val="24"/>
-        </w:rPr>
-        <w:t>the</w:t>
-      </w:r>
-      <w:proofErr w:type="spellEnd"/>
-      <w:r>
-        <w:rPr>
-          <w:sz w:val="24"/>
-          <w:szCs w:val="24"/>
-        </w:rPr>
-        <w:t xml:space="preserve"> </w:t>
-      </w:r>
-      <w:proofErr w:type="spellStart"/>
-      <w:r>
-        <w:rPr>
-          <w:sz w:val="24"/>
-          <w:szCs w:val="24"/>
-        </w:rPr>
-        <w:t>effect</w:t>
-      </w:r>
-      <w:proofErr w:type="spellEnd"/>
-      <w:r>
-        <w:rPr>
-          <w:sz w:val="24"/>
-          <w:szCs w:val="24"/>
-        </w:rPr>
-        <w:t xml:space="preserve"> </w:t>
-      </w:r>
-      <w:proofErr w:type="spellStart"/>
-      <w:r>
-        <w:rPr>
-          <w:sz w:val="24"/>
-          <w:szCs w:val="24"/>
-        </w:rPr>
-        <w:t>of</w:t>
-      </w:r>
-      <w:proofErr w:type="spellEnd"/>
-      <w:r>
-        <w:rPr>
-          <w:sz w:val="24"/>
-          <w:szCs w:val="24"/>
-        </w:rPr>
-        <w:t xml:space="preserve"> </w:t>
-      </w:r>
-      <w:proofErr w:type="spellStart"/>
-      <w:r>
-        <w:rPr>
-          <w:sz w:val="24"/>
-          <w:szCs w:val="24"/>
-        </w:rPr>
-        <w:t>painting</w:t>
-      </w:r>
-      <w:proofErr w:type="spellEnd"/>
-      <w:r>
-        <w:rPr>
-          <w:sz w:val="24"/>
-          <w:szCs w:val="24"/>
-        </w:rPr>
-        <w:t xml:space="preserve"> </w:t>
-      </w:r>
-      <w:proofErr w:type="spellStart"/>
-      <w:r>
-        <w:rPr>
-          <w:sz w:val="24"/>
-          <w:szCs w:val="24"/>
-        </w:rPr>
-        <w:t>therapy</w:t>
-      </w:r>
-      <w:proofErr w:type="spellEnd"/>
-      <w:r>
-        <w:rPr>
-          <w:sz w:val="24"/>
-          <w:szCs w:val="24"/>
-        </w:rPr>
-        <w:t xml:space="preserve"> </w:t>
-      </w:r>
-      <w:proofErr w:type="spellStart"/>
-      <w:r>
-        <w:rPr>
-          <w:sz w:val="24"/>
-          <w:szCs w:val="24"/>
-        </w:rPr>
-        <w:t>on</w:t>
-      </w:r>
-      <w:proofErr w:type="spellEnd"/>
-      <w:r>
-        <w:rPr>
-          <w:sz w:val="24"/>
-          <w:szCs w:val="24"/>
-        </w:rPr>
-        <w:t xml:space="preserve"> </w:t>
-      </w:r>
-      <w:proofErr w:type="spellStart"/>
-      <w:r>
-        <w:rPr>
-          <w:sz w:val="24"/>
-          <w:szCs w:val="24"/>
-        </w:rPr>
-        <w:t>happiness</w:t>
-      </w:r>
-      <w:proofErr w:type="spellEnd"/>
-      <w:r>
-        <w:rPr>
-          <w:sz w:val="24"/>
-          <w:szCs w:val="24"/>
-        </w:rPr>
-        <w:t xml:space="preserve"> in </w:t>
-      </w:r>
-      <w:proofErr w:type="spellStart"/>
-      <w:r>
-        <w:rPr>
-          <w:sz w:val="24"/>
-          <w:szCs w:val="24"/>
-        </w:rPr>
-        <w:t>the</w:t>
-      </w:r>
-      <w:proofErr w:type="spellEnd"/>
-      <w:r>
-        <w:rPr>
-          <w:sz w:val="24"/>
-          <w:szCs w:val="24"/>
-        </w:rPr>
-        <w:t xml:space="preserve"> </w:t>
-      </w:r>
-      <w:proofErr w:type="spellStart"/>
-      <w:r>
-        <w:rPr>
-          <w:sz w:val="24"/>
-          <w:szCs w:val="24"/>
-        </w:rPr>
-        <w:t>elderly</w:t>
-      </w:r>
-      <w:proofErr w:type="spellEnd"/>
-      <w:r>
-        <w:rPr>
-          <w:sz w:val="24"/>
-          <w:szCs w:val="24"/>
-        </w:rPr>
-        <w:t xml:space="preserve">. </w:t>
-      </w:r>
-      <w:proofErr w:type="spellStart"/>
-      <w:r>
-        <w:rPr>
-          <w:sz w:val="24"/>
-          <w:szCs w:val="24"/>
-        </w:rPr>
-        <w:t>Evidence</w:t>
-      </w:r>
-      <w:proofErr w:type="spellEnd"/>
-      <w:r>
-        <w:rPr>
-          <w:sz w:val="24"/>
-          <w:szCs w:val="24"/>
-        </w:rPr>
-        <w:t xml:space="preserve"> </w:t>
-      </w:r>
-      <w:proofErr w:type="spellStart"/>
-      <w:r>
-        <w:rPr>
-          <w:sz w:val="24"/>
-          <w:szCs w:val="24"/>
-        </w:rPr>
-        <w:t>Based</w:t>
-      </w:r>
-      <w:proofErr w:type="spellEnd"/>
-      <w:r>
-        <w:rPr>
-          <w:sz w:val="24"/>
-          <w:szCs w:val="24"/>
-        </w:rPr>
-        <w:t xml:space="preserve"> Care, 8(3), 17-26. </w:t>
+      <w:r>
+        <w:rPr>
+          <w:sz w:val="24"/>
+          <w:szCs w:val="24"/>
+        </w:rPr>
+        <w:t xml:space="preserve">Barfarazi, H., Pourghaznein, T., Mohajer, S., Mazlom, S. R., &amp; Asgharinekah, S. M. (2018). Evaluating the effect of painting therapy on happiness in the elderly. Evidence Based Care, 8(3), 17-26. </w:t>
       </w:r>
       <w:hyperlink r:id="rId22" w:history="1">
         <w:r>
@@ -4595,199 +3446,7 @@
           <w:sz w:val="24"/>
           <w:szCs w:val="24"/>
         </w:rPr>
-        <w:t xml:space="preserve">Goldstein, J., </w:t>
-      </w:r>
-      <w:proofErr w:type="spellStart"/>
-      <w:r>
-        <w:rPr>
-          <w:sz w:val="24"/>
-          <w:szCs w:val="24"/>
-        </w:rPr>
-        <w:t>Cajko</w:t>
-      </w:r>
-      <w:proofErr w:type="spellEnd"/>
-      <w:r>
-        <w:rPr>
-          <w:sz w:val="24"/>
-          <w:szCs w:val="24"/>
-        </w:rPr>
-        <w:t xml:space="preserve">, L., </w:t>
-      </w:r>
-      <w:proofErr w:type="spellStart"/>
-      <w:r>
-        <w:rPr>
-          <w:sz w:val="24"/>
-          <w:szCs w:val="24"/>
-        </w:rPr>
-        <w:t>Oosterbroek</w:t>
-      </w:r>
-      <w:proofErr w:type="spellEnd"/>
-      <w:r>
-        <w:rPr>
-          <w:sz w:val="24"/>
-          <w:szCs w:val="24"/>
-        </w:rPr>
-        <w:t xml:space="preserve">, M., </w:t>
-      </w:r>
-      <w:proofErr w:type="spellStart"/>
-      <w:r>
-        <w:rPr>
-          <w:sz w:val="24"/>
-          <w:szCs w:val="24"/>
-        </w:rPr>
-        <w:t>Michielsen</w:t>
-      </w:r>
-      <w:proofErr w:type="spellEnd"/>
-      <w:r>
-        <w:rPr>
-          <w:sz w:val="24"/>
-          <w:szCs w:val="24"/>
-        </w:rPr>
-        <w:t xml:space="preserve">, M., Van </w:t>
-      </w:r>
-      <w:proofErr w:type="spellStart"/>
-      <w:r>
-        <w:rPr>
-          <w:sz w:val="24"/>
-          <w:szCs w:val="24"/>
-        </w:rPr>
-        <w:t>Houten</w:t>
-      </w:r>
-      <w:proofErr w:type="spellEnd"/>
-      <w:r>
-        <w:rPr>
-          <w:sz w:val="24"/>
-          <w:szCs w:val="24"/>
-        </w:rPr>
-        <w:t xml:space="preserve">, O., &amp; </w:t>
-      </w:r>
-      <w:proofErr w:type="spellStart"/>
-      <w:r>
-        <w:rPr>
-          <w:sz w:val="24"/>
-          <w:szCs w:val="24"/>
-        </w:rPr>
-        <w:t>Salverda</w:t>
-      </w:r>
-      <w:proofErr w:type="spellEnd"/>
-      <w:r>
-        <w:rPr>
-          <w:sz w:val="24"/>
-          <w:szCs w:val="24"/>
-        </w:rPr>
-        <w:t xml:space="preserve">, F. (1997). Video </w:t>
-      </w:r>
-      <w:proofErr w:type="spellStart"/>
-      <w:r>
-        <w:rPr>
-          <w:sz w:val="24"/>
-          <w:szCs w:val="24"/>
-        </w:rPr>
-        <w:t>games</w:t>
-      </w:r>
-      <w:proofErr w:type="spellEnd"/>
-      <w:r>
-        <w:rPr>
-          <w:sz w:val="24"/>
-          <w:szCs w:val="24"/>
-        </w:rPr>
-        <w:t xml:space="preserve"> and </w:t>
-      </w:r>
-      <w:proofErr w:type="spellStart"/>
-      <w:r>
-        <w:rPr>
-          <w:sz w:val="24"/>
-          <w:szCs w:val="24"/>
-        </w:rPr>
-        <w:t>the</w:t>
-      </w:r>
-      <w:proofErr w:type="spellEnd"/>
-      <w:r>
-        <w:rPr>
-          <w:sz w:val="24"/>
-          <w:szCs w:val="24"/>
-        </w:rPr>
-        <w:t xml:space="preserve"> </w:t>
-      </w:r>
-      <w:proofErr w:type="spellStart"/>
-      <w:r>
-        <w:rPr>
-          <w:sz w:val="24"/>
-          <w:szCs w:val="24"/>
-        </w:rPr>
-        <w:t>elderly</w:t>
-      </w:r>
-      <w:proofErr w:type="spellEnd"/>
-      <w:r>
-        <w:rPr>
-          <w:sz w:val="24"/>
-          <w:szCs w:val="24"/>
-        </w:rPr>
-        <w:t xml:space="preserve">. Social </w:t>
-      </w:r>
-      <w:proofErr w:type="spellStart"/>
-      <w:r>
-        <w:rPr>
-          <w:sz w:val="24"/>
-          <w:szCs w:val="24"/>
-        </w:rPr>
-        <w:t>Behavior</w:t>
-      </w:r>
-      <w:proofErr w:type="spellEnd"/>
-      <w:r>
-        <w:rPr>
-          <w:sz w:val="24"/>
-          <w:szCs w:val="24"/>
-        </w:rPr>
-        <w:t xml:space="preserve"> and </w:t>
-      </w:r>
-      <w:proofErr w:type="spellStart"/>
-      <w:r>
-        <w:rPr>
-          <w:sz w:val="24"/>
-          <w:szCs w:val="24"/>
-        </w:rPr>
-        <w:t>Personality</w:t>
-      </w:r>
-      <w:proofErr w:type="spellEnd"/>
-      <w:r>
-        <w:rPr>
-          <w:sz w:val="24"/>
-          <w:szCs w:val="24"/>
-        </w:rPr>
-        <w:t xml:space="preserve">: </w:t>
-      </w:r>
-      <w:proofErr w:type="spellStart"/>
-      <w:r>
-        <w:rPr>
-          <w:sz w:val="24"/>
-          <w:szCs w:val="24"/>
-        </w:rPr>
-        <w:t>An</w:t>
-      </w:r>
-      <w:proofErr w:type="spellEnd"/>
-      <w:r>
-        <w:rPr>
-          <w:sz w:val="24"/>
-          <w:szCs w:val="24"/>
-        </w:rPr>
-        <w:t xml:space="preserve"> International </w:t>
-      </w:r>
-      <w:proofErr w:type="spellStart"/>
-      <w:r>
-        <w:rPr>
-          <w:sz w:val="24"/>
-          <w:szCs w:val="24"/>
-        </w:rPr>
-        <w:t>Journal</w:t>
-      </w:r>
-      <w:proofErr w:type="spellEnd"/>
-      <w:r>
-        <w:rPr>
-          <w:sz w:val="24"/>
-          <w:szCs w:val="24"/>
-        </w:rPr>
-        <w:t xml:space="preserve">, 25(4), 345-352. </w:t>
+        <w:t xml:space="preserve">Goldstein, J., Cajko, L., Oosterbroek, M., Michielsen, M., Van Houten, O., &amp; Salverda, F. (1997). Video games and the elderly. Social Behavior and Personality: An International Journal, 25(4), 345-352. </w:t>
       </w:r>
       <w:hyperlink r:id="rId23" w:history="1">
         <w:r>
@@ -4843,200 +3502,7 @@
           <w:sz w:val="24"/>
           <w:szCs w:val="24"/>
         </w:rPr>
-        <w:t xml:space="preserve">Smith, S. T., </w:t>
-      </w:r>
-      <w:proofErr w:type="spellStart"/>
-      <w:r>
-        <w:rPr>
-          <w:sz w:val="24"/>
-          <w:szCs w:val="24"/>
-        </w:rPr>
-        <w:t>Talaei-Khoei</w:t>
-      </w:r>
-      <w:proofErr w:type="spellEnd"/>
-      <w:r>
-        <w:rPr>
-          <w:sz w:val="24"/>
-          <w:szCs w:val="24"/>
-        </w:rPr>
-        <w:t xml:space="preserve">, A., Ray, M., &amp; Ray, P. (2009). Electronic </w:t>
-      </w:r>
-      <w:proofErr w:type="spellStart"/>
-      <w:r>
-        <w:rPr>
-          <w:sz w:val="24"/>
-          <w:szCs w:val="24"/>
-        </w:rPr>
-        <w:t>games</w:t>
-      </w:r>
-      <w:proofErr w:type="spellEnd"/>
-      <w:r>
-        <w:rPr>
-          <w:sz w:val="24"/>
-          <w:szCs w:val="24"/>
-        </w:rPr>
-        <w:t xml:space="preserve"> </w:t>
-      </w:r>
-      <w:proofErr w:type="spellStart"/>
-      <w:r>
-        <w:rPr>
-          <w:sz w:val="24"/>
-          <w:szCs w:val="24"/>
-        </w:rPr>
-        <w:t>for</w:t>
-      </w:r>
-      <w:proofErr w:type="spellEnd"/>
-      <w:r>
-        <w:rPr>
-          <w:sz w:val="24"/>
-          <w:szCs w:val="24"/>
-        </w:rPr>
-        <w:t xml:space="preserve"> </w:t>
-      </w:r>
-      <w:proofErr w:type="spellStart"/>
-      <w:r>
-        <w:rPr>
-          <w:sz w:val="24"/>
-          <w:szCs w:val="24"/>
-        </w:rPr>
-        <w:t>aged</w:t>
-      </w:r>
-      <w:proofErr w:type="spellEnd"/>
-      <w:r>
-        <w:rPr>
-          <w:sz w:val="24"/>
-          <w:szCs w:val="24"/>
-        </w:rPr>
-        <w:t xml:space="preserve"> care and </w:t>
-      </w:r>
-      <w:proofErr w:type="spellStart"/>
-      <w:r>
-        <w:rPr>
-          <w:sz w:val="24"/>
-          <w:szCs w:val="24"/>
-        </w:rPr>
-        <w:t>rehabilitation</w:t>
-      </w:r>
-      <w:proofErr w:type="spellEnd"/>
-      <w:r>
-        <w:rPr>
-          <w:sz w:val="24"/>
-          <w:szCs w:val="24"/>
-        </w:rPr>
-        <w:t xml:space="preserve">. En 2009 11th International </w:t>
-      </w:r>
-      <w:proofErr w:type="spellStart"/>
-      <w:r>
-        <w:rPr>
-          <w:sz w:val="24"/>
-          <w:szCs w:val="24"/>
-        </w:rPr>
-        <w:t>Conference</w:t>
-      </w:r>
-      <w:proofErr w:type="spellEnd"/>
-      <w:r>
-        <w:rPr>
-          <w:sz w:val="24"/>
-          <w:szCs w:val="24"/>
-        </w:rPr>
-        <w:t xml:space="preserve"> </w:t>
-      </w:r>
-      <w:proofErr w:type="spellStart"/>
-      <w:r>
-        <w:rPr>
-          <w:sz w:val="24"/>
-          <w:szCs w:val="24"/>
-        </w:rPr>
-        <w:t>on</w:t>
-      </w:r>
-      <w:proofErr w:type="spellEnd"/>
-      <w:r>
-        <w:rPr>
-          <w:sz w:val="24"/>
-          <w:szCs w:val="24"/>
-        </w:rPr>
-        <w:t xml:space="preserve"> e-</w:t>
-      </w:r>
-      <w:proofErr w:type="spellStart"/>
-      <w:r>
-        <w:rPr>
-          <w:sz w:val="24"/>
-          <w:szCs w:val="24"/>
-        </w:rPr>
-        <w:lastRenderedPageBreak/>
-        <w:t>Health</w:t>
-      </w:r>
-      <w:proofErr w:type="spellEnd"/>
-      <w:r>
-        <w:rPr>
-          <w:sz w:val="24"/>
-          <w:szCs w:val="24"/>
-        </w:rPr>
-        <w:t xml:space="preserve"> </w:t>
-      </w:r>
-      <w:proofErr w:type="spellStart"/>
-      <w:r>
-        <w:rPr>
-          <w:sz w:val="24"/>
-          <w:szCs w:val="24"/>
-        </w:rPr>
-        <w:t>Networking</w:t>
-      </w:r>
-      <w:proofErr w:type="spellEnd"/>
-      <w:r>
-        <w:rPr>
-          <w:sz w:val="24"/>
-          <w:szCs w:val="24"/>
-        </w:rPr>
-        <w:t xml:space="preserve">, </w:t>
-      </w:r>
-      <w:proofErr w:type="spellStart"/>
-      <w:r>
-        <w:rPr>
-          <w:sz w:val="24"/>
-          <w:szCs w:val="24"/>
-        </w:rPr>
-        <w:t>Applications</w:t>
-      </w:r>
-      <w:proofErr w:type="spellEnd"/>
-      <w:r>
-        <w:rPr>
-          <w:sz w:val="24"/>
-          <w:szCs w:val="24"/>
-        </w:rPr>
-        <w:t xml:space="preserve"> and </w:t>
-      </w:r>
-      <w:proofErr w:type="spellStart"/>
-      <w:r>
-        <w:rPr>
-          <w:sz w:val="24"/>
-          <w:szCs w:val="24"/>
-        </w:rPr>
-        <w:t>Services</w:t>
-      </w:r>
-      <w:proofErr w:type="spellEnd"/>
-      <w:r>
-        <w:rPr>
-          <w:sz w:val="24"/>
-          <w:szCs w:val="24"/>
-        </w:rPr>
-        <w:t xml:space="preserve"> (</w:t>
-      </w:r>
-      <w:proofErr w:type="spellStart"/>
-      <w:r>
-        <w:rPr>
-          <w:sz w:val="24"/>
-          <w:szCs w:val="24"/>
-        </w:rPr>
-        <w:t>Healthcom</w:t>
-      </w:r>
-      <w:proofErr w:type="spellEnd"/>
-      <w:r>
-        <w:rPr>
-          <w:sz w:val="24"/>
-          <w:szCs w:val="24"/>
-        </w:rPr>
-        <w:t xml:space="preserve">) (pp. 42–47). </w:t>
+        <w:t xml:space="preserve">Smith, S. T., Talaei-Khoei, A., Ray, M., &amp; Ray, P. (2009). Electronic games for aged care and rehabilitation. En 2009 11th International Conference on e-Health Networking, Applications and Services (Healthcom) (pp. 42–47). </w:t>
       </w:r>
       <w:hyperlink r:id="rId24" w:history="1">
         <w:r>
@@ -5088,277 +3554,12 @@
         </w:rPr>
         <w:tab/>
       </w:r>
-      <w:proofErr w:type="spellStart"/>
-      <w:r>
-        <w:rPr>
-          <w:sz w:val="24"/>
-          <w:szCs w:val="24"/>
-        </w:rPr>
-        <w:t>Naudé</w:t>
-      </w:r>
-      <w:proofErr w:type="spellEnd"/>
-      <w:r>
-        <w:rPr>
-          <w:sz w:val="24"/>
-          <w:szCs w:val="24"/>
-        </w:rPr>
-        <w:t xml:space="preserve">, B., </w:t>
-      </w:r>
-      <w:proofErr w:type="spellStart"/>
-      <w:r>
-        <w:rPr>
-          <w:sz w:val="24"/>
-          <w:szCs w:val="24"/>
-        </w:rPr>
-        <w:t>Rigaud</w:t>
-      </w:r>
-      <w:proofErr w:type="spellEnd"/>
-      <w:r>
-        <w:rPr>
-          <w:sz w:val="24"/>
-          <w:szCs w:val="24"/>
-        </w:rPr>
-        <w:t xml:space="preserve">, A.-S., &amp; Pino, M. (2022). Video </w:t>
-      </w:r>
-      <w:proofErr w:type="spellStart"/>
-      <w:r>
-        <w:rPr>
-          <w:sz w:val="24"/>
-          <w:szCs w:val="24"/>
-        </w:rPr>
-        <w:t>calls</w:t>
-      </w:r>
-      <w:proofErr w:type="spellEnd"/>
-      <w:r>
-        <w:rPr>
-          <w:sz w:val="24"/>
-          <w:szCs w:val="24"/>
-        </w:rPr>
-        <w:t xml:space="preserve"> </w:t>
-      </w:r>
-      <w:proofErr w:type="spellStart"/>
-      <w:r>
-        <w:rPr>
-          <w:sz w:val="24"/>
-          <w:szCs w:val="24"/>
-        </w:rPr>
-        <w:t>for</w:t>
-      </w:r>
-      <w:proofErr w:type="spellEnd"/>
-      <w:r>
-        <w:rPr>
-          <w:sz w:val="24"/>
-          <w:szCs w:val="24"/>
-        </w:rPr>
-        <w:t xml:space="preserve"> </w:t>
-      </w:r>
-      <w:proofErr w:type="spellStart"/>
-      <w:r>
-        <w:rPr>
-          <w:sz w:val="24"/>
-          <w:szCs w:val="24"/>
-        </w:rPr>
-        <w:t>older</w:t>
-      </w:r>
-      <w:proofErr w:type="spellEnd"/>
-      <w:r>
-        <w:rPr>
-          <w:sz w:val="24"/>
-          <w:szCs w:val="24"/>
-        </w:rPr>
-        <w:t xml:space="preserve"> </w:t>
-      </w:r>
-      <w:proofErr w:type="spellStart"/>
-      <w:r>
-        <w:rPr>
-          <w:sz w:val="24"/>
-          <w:szCs w:val="24"/>
-        </w:rPr>
-        <w:t>adults</w:t>
-      </w:r>
-      <w:proofErr w:type="spellEnd"/>
-      <w:r>
-        <w:rPr>
-          <w:sz w:val="24"/>
-          <w:szCs w:val="24"/>
-        </w:rPr>
-        <w:t xml:space="preserve">: A narrative </w:t>
-      </w:r>
-      <w:proofErr w:type="spellStart"/>
-      <w:r>
-        <w:rPr>
-          <w:sz w:val="24"/>
-          <w:szCs w:val="24"/>
-        </w:rPr>
-        <w:t>review</w:t>
-      </w:r>
-      <w:proofErr w:type="spellEnd"/>
-      <w:r>
-        <w:rPr>
-          <w:sz w:val="24"/>
-          <w:szCs w:val="24"/>
-        </w:rPr>
-        <w:t xml:space="preserve"> </w:t>
-      </w:r>
-      <w:proofErr w:type="spellStart"/>
-      <w:r>
-        <w:rPr>
-          <w:sz w:val="24"/>
-          <w:szCs w:val="24"/>
-        </w:rPr>
-        <w:t>of</w:t>
-      </w:r>
-      <w:proofErr w:type="spellEnd"/>
-      <w:r>
-        <w:rPr>
-          <w:sz w:val="24"/>
-          <w:szCs w:val="24"/>
-        </w:rPr>
-        <w:t xml:space="preserve"> </w:t>
-      </w:r>
-      <w:proofErr w:type="spellStart"/>
-      <w:r>
-        <w:rPr>
-          <w:sz w:val="24"/>
-          <w:szCs w:val="24"/>
-        </w:rPr>
-        <w:t>experiments</w:t>
-      </w:r>
-      <w:proofErr w:type="spellEnd"/>
-      <w:r>
-        <w:rPr>
-          <w:sz w:val="24"/>
-          <w:szCs w:val="24"/>
-        </w:rPr>
-        <w:t xml:space="preserve"> </w:t>
-      </w:r>
-      <w:proofErr w:type="spellStart"/>
-      <w:r>
-        <w:rPr>
-          <w:sz w:val="24"/>
-          <w:szCs w:val="24"/>
-        </w:rPr>
-        <w:t>involving</w:t>
-      </w:r>
-      <w:proofErr w:type="spellEnd"/>
-      <w:r>
-        <w:rPr>
-          <w:sz w:val="24"/>
-          <w:szCs w:val="24"/>
-        </w:rPr>
-        <w:t xml:space="preserve"> </w:t>
-      </w:r>
-      <w:proofErr w:type="spellStart"/>
-      <w:r>
-        <w:rPr>
-          <w:sz w:val="24"/>
-          <w:szCs w:val="24"/>
-        </w:rPr>
-        <w:t>older</w:t>
-      </w:r>
-      <w:proofErr w:type="spellEnd"/>
-      <w:r>
-        <w:rPr>
-          <w:sz w:val="24"/>
-          <w:szCs w:val="24"/>
-        </w:rPr>
-        <w:t xml:space="preserve"> </w:t>
-      </w:r>
-      <w:proofErr w:type="spellStart"/>
-      <w:r>
-        <w:rPr>
-          <w:sz w:val="24"/>
-          <w:szCs w:val="24"/>
-        </w:rPr>
-        <w:t>adults</w:t>
-      </w:r>
-      <w:proofErr w:type="spellEnd"/>
-      <w:r>
-        <w:rPr>
-          <w:sz w:val="24"/>
-          <w:szCs w:val="24"/>
-        </w:rPr>
-        <w:t xml:space="preserve"> in </w:t>
-      </w:r>
-      <w:proofErr w:type="spellStart"/>
-      <w:r>
-        <w:rPr>
-          <w:sz w:val="24"/>
-          <w:szCs w:val="24"/>
-        </w:rPr>
-        <w:t>elderly</w:t>
-      </w:r>
-      <w:proofErr w:type="spellEnd"/>
-      <w:r>
-        <w:rPr>
-          <w:sz w:val="24"/>
-          <w:szCs w:val="24"/>
-        </w:rPr>
-        <w:t xml:space="preserve"> care </w:t>
-      </w:r>
-      <w:proofErr w:type="spellStart"/>
-      <w:r>
-        <w:rPr>
-          <w:sz w:val="24"/>
-          <w:szCs w:val="24"/>
-        </w:rPr>
-        <w:t>institutions</w:t>
-      </w:r>
-      <w:proofErr w:type="spellEnd"/>
-      <w:r>
-        <w:rPr>
-          <w:sz w:val="24"/>
-          <w:szCs w:val="24"/>
-        </w:rPr>
-        <w:t xml:space="preserve">. </w:t>
-      </w:r>
-      <w:proofErr w:type="spellStart"/>
-      <w:r>
-        <w:rPr>
-          <w:sz w:val="24"/>
-          <w:szCs w:val="24"/>
-        </w:rPr>
-        <w:t>Frontiers</w:t>
-      </w:r>
-      <w:proofErr w:type="spellEnd"/>
-      <w:r>
-        <w:rPr>
-          <w:sz w:val="24"/>
-          <w:szCs w:val="24"/>
-        </w:rPr>
-        <w:t xml:space="preserve"> in </w:t>
-      </w:r>
-      <w:proofErr w:type="spellStart"/>
-      <w:r>
-        <w:rPr>
-          <w:sz w:val="24"/>
-          <w:szCs w:val="24"/>
-        </w:rPr>
-        <w:t>Public</w:t>
-      </w:r>
-      <w:proofErr w:type="spellEnd"/>
-      <w:r>
-        <w:rPr>
-          <w:sz w:val="24"/>
-          <w:szCs w:val="24"/>
-        </w:rPr>
-        <w:t xml:space="preserve"> </w:t>
-      </w:r>
-      <w:proofErr w:type="spellStart"/>
-      <w:r>
-        <w:rPr>
-          <w:sz w:val="24"/>
-          <w:szCs w:val="24"/>
-        </w:rPr>
-        <w:t>Health</w:t>
-      </w:r>
-      <w:proofErr w:type="spellEnd"/>
-      <w:r>
-        <w:rPr>
-          <w:sz w:val="24"/>
-          <w:szCs w:val="24"/>
-        </w:rPr>
-        <w:t xml:space="preserve">, 9, 751150. </w:t>
+      <w:r>
+        <w:rPr>
+          <w:sz w:val="24"/>
+          <w:szCs w:val="24"/>
+        </w:rPr>
+        <w:t xml:space="preserve">Naudé, B., Rigaud, A.-S., &amp; Pino, M. (2022). Video calls for older adults: A narrative review of experiments involving older adults in elderly care institutions. Frontiers in Public Health, 9, 751150. </w:t>
       </w:r>
       <w:hyperlink r:id="rId25" w:history="1">
         <w:r>
@@ -5454,96 +3655,32 @@
           <w:sz w:val="24"/>
           <w:szCs w:val="24"/>
         </w:rPr>
-        <w:t xml:space="preserve">-NPC: Personaje no jugable de un videojuego que, por lo general, tiene como función realizar diversas interacciones con el jugador. Siglas en inglés de “Non </w:t>
-      </w:r>
-      <w:proofErr w:type="spellStart"/>
-      <w:r>
-        <w:rPr>
-          <w:sz w:val="24"/>
-          <w:szCs w:val="24"/>
-        </w:rPr>
-        <w:t>playable</w:t>
-      </w:r>
-      <w:proofErr w:type="spellEnd"/>
-      <w:r>
-        <w:rPr>
-          <w:sz w:val="24"/>
-          <w:szCs w:val="24"/>
-        </w:rPr>
-        <w:t xml:space="preserve"> </w:t>
-      </w:r>
-      <w:proofErr w:type="spellStart"/>
-      <w:r>
-        <w:rPr>
-          <w:sz w:val="24"/>
-          <w:szCs w:val="24"/>
-        </w:rPr>
-        <w:t>character</w:t>
-      </w:r>
-      <w:proofErr w:type="spellEnd"/>
-      <w:r>
-        <w:rPr>
-          <w:sz w:val="24"/>
-          <w:szCs w:val="24"/>
-        </w:rPr>
-        <w:t>”.</w:t>
-      </w:r>
-    </w:p>
-    <w:p>
-      <w:pPr>
-        <w:pStyle w:val="Prrafodelista"/>
-        <w:rPr>
-          <w:sz w:val="24"/>
-          <w:szCs w:val="24"/>
-        </w:rPr>
-      </w:pPr>
-    </w:p>
-    <w:p>
-      <w:pPr>
-        <w:pStyle w:val="Prrafodelista"/>
-        <w:rPr>
-          <w:sz w:val="24"/>
-          <w:szCs w:val="24"/>
-        </w:rPr>
-      </w:pPr>
-      <w:r>
-        <w:rPr>
-          <w:sz w:val="24"/>
-          <w:szCs w:val="24"/>
-        </w:rPr>
-        <w:t>-</w:t>
-      </w:r>
-      <w:proofErr w:type="spellStart"/>
-      <w:r>
-        <w:rPr>
-          <w:sz w:val="24"/>
-          <w:szCs w:val="24"/>
-        </w:rPr>
-        <w:t>Path</w:t>
-      </w:r>
-      <w:proofErr w:type="spellEnd"/>
-      <w:r>
-        <w:rPr>
-          <w:sz w:val="24"/>
-          <w:szCs w:val="24"/>
-        </w:rPr>
-        <w:t xml:space="preserve"> </w:t>
-      </w:r>
-      <w:proofErr w:type="spellStart"/>
-      <w:r>
-        <w:rPr>
-          <w:sz w:val="24"/>
-          <w:szCs w:val="24"/>
-        </w:rPr>
-        <w:t>finding</w:t>
-      </w:r>
-      <w:proofErr w:type="spellEnd"/>
-      <w:r>
-        <w:rPr>
-          <w:sz w:val="24"/>
-          <w:szCs w:val="24"/>
-        </w:rPr>
-        <w:t>: Trazado más corto entre dos puntos calculado por un algoritmo basado, por lo general, en el algoritmo de Dijkstra. En el caso de los videojuegos el algoritmo debe evitar obstáculos además de encontrar el camino más corto.</w:t>
+        <w:t>-NPC: Personaje no jugable de un videojuego que, por lo general, tiene como función realizar diversas interacciones con el jugador. Siglas en inglés de “Non playable character”.</w:t>
+      </w:r>
+    </w:p>
+    <w:p>
+      <w:pPr>
+        <w:pStyle w:val="Prrafodelista"/>
+        <w:rPr>
+          <w:sz w:val="24"/>
+          <w:szCs w:val="24"/>
+        </w:rPr>
+      </w:pPr>
+    </w:p>
+    <w:p>
+      <w:pPr>
+        <w:pStyle w:val="Prrafodelista"/>
+        <w:rPr>
+          <w:sz w:val="24"/>
+          <w:szCs w:val="24"/>
+        </w:rPr>
+      </w:pPr>
+      <w:r>
+        <w:rPr>
+          <w:sz w:val="24"/>
+          <w:szCs w:val="24"/>
+        </w:rPr>
+        <w:t>-Path finding: Trazado más corto entre dos puntos calculado por un algoritmo basado, por lo general, en el algoritmo de Dijkstra. En el caso de los videojuegos el algoritmo debe evitar obstáculos además de encontrar el camino más corto.</w:t>
       </w:r>
     </w:p>
     <w:sectPr>
@@ -5557,7 +3694,7 @@
 </file>
 
 <file path=word/numbering.xml><?xml version="1.0" encoding="utf-8"?>
-<w:numbering xmlns:wpc="http://schemas.microsoft.com/office/word/2010/wordprocessingCanvas" xmlns:cx="http://schemas.microsoft.com/office/drawing/2014/chartex" xmlns:cx1="http://schemas.microsoft.com/office/drawing/2015/9/8/chartex" xmlns:cx2="http://schemas.microsoft.com/office/drawing/2015/10/21/chartex" xmlns:cx3="http://schemas.microsoft.com/office/drawing/2016/5/9/chartex" xmlns:cx4="http://schemas.microsoft.com/office/drawing/2016/5/10/chartex" xmlns:cx5="http://schemas.microsoft.com/office/drawing/2016/5/11/chartex" xmlns:cx6="http://schemas.microsoft.com/office/drawing/2016/5/12/chartex" xmlns:cx7="http://schemas.microsoft.com/office/drawing/2016/5/13/chartex" xmlns:cx8="http://schemas.microsoft.com/office/drawing/2016/5/14/chartex" xmlns:mc="http://schemas.openxmlformats.org/markup-compatibility/2006" xmlns:aink="http://schemas.microsoft.com/office/drawing/2016/ink" xmlns:am3d="http://schemas.microsoft.com/office/drawing/2017/model3d" xmlns:o="urn:schemas-microsoft-com:office:office" xmlns:oel="http://schemas.microsoft.com/office/2019/extlst" xmlns:r="http://schemas.openxmlformats.org/officeDocument/2006/relationships" xmlns:m="http://schemas.openxmlformats.org/officeDocument/2006/math" xmlns:v="urn:schemas-microsoft-com:vml" xmlns:wp14="http://schemas.microsoft.com/office/word/2010/wordprocessingDrawing" xmlns:wp="http://schemas.openxmlformats.org/drawingml/2006/wordprocessingDrawing" xmlns:w10="urn:schemas-microsoft-com:office:word" xmlns:w="http://schemas.openxmlformats.org/wordprocessingml/2006/main" xmlns:w14="http://schemas.microsoft.com/office/word/2010/wordml" xmlns:w15="http://schemas.microsoft.com/office/word/2012/wordml" xmlns:w16cex="http://schemas.microsoft.com/office/word/2018/wordml/cex" xmlns:w16cid="http://schemas.microsoft.com/office/word/2016/wordml/cid" xmlns:w16="http://schemas.microsoft.com/office/word/2018/wordml" xmlns:w16du="http://schemas.microsoft.com/office/word/2023/wordml/word16du" xmlns:w16sdtdh="http://schemas.microsoft.com/office/word/2020/wordml/sdtdatahash" xmlns:w16se="http://schemas.microsoft.com/office/word/2015/wordml/symex" xmlns:wpg="http://schemas.microsoft.com/office/word/2010/wordprocessingGroup" xmlns:wpi="http://schemas.microsoft.com/office/word/2010/wordprocessingInk" xmlns:wne="http://schemas.microsoft.com/office/word/2006/wordml" xmlns:wps="http://schemas.microsoft.com/office/word/2010/wordprocessingShape" mc:Ignorable="w14 w15 w16se w16cid w16 w16cex w16sdtdh w16du wp14">
+<w:numbering xmlns:wpc="http://schemas.microsoft.com/office/word/2010/wordprocessingCanvas" xmlns:cx="http://schemas.microsoft.com/office/drawing/2014/chartex" xmlns:cx1="http://schemas.microsoft.com/office/drawing/2015/9/8/chartex" xmlns:cx2="http://schemas.microsoft.com/office/drawing/2015/10/21/chartex" xmlns:cx3="http://schemas.microsoft.com/office/drawing/2016/5/9/chartex" xmlns:cx4="http://schemas.microsoft.com/office/drawing/2016/5/10/chartex" xmlns:cx5="http://schemas.microsoft.com/office/drawing/2016/5/11/chartex" xmlns:cx6="http://schemas.microsoft.com/office/drawing/2016/5/12/chartex" xmlns:cx7="http://schemas.microsoft.com/office/drawing/2016/5/13/chartex" xmlns:cx8="http://schemas.microsoft.com/office/drawing/2016/5/14/chartex" xmlns:mc="http://schemas.openxmlformats.org/markup-compatibility/2006" xmlns:aink="http://schemas.microsoft.com/office/drawing/2016/ink" xmlns:am3d="http://schemas.microsoft.com/office/drawing/2017/model3d" xmlns:o="urn:schemas-microsoft-com:office:office" xmlns:oel="http://schemas.microsoft.com/office/2019/extlst" xmlns:r="http://schemas.openxmlformats.org/officeDocument/2006/relationships" xmlns:m="http://schemas.openxmlformats.org/officeDocument/2006/math" xmlns:v="urn:schemas-microsoft-com:vml" xmlns:wp14="http://schemas.microsoft.com/office/word/2010/wordprocessingDrawing" xmlns:wp="http://schemas.openxmlformats.org/drawingml/2006/wordprocessingDrawing" xmlns:w10="urn:schemas-microsoft-com:office:word" xmlns:w="http://schemas.openxmlformats.org/wordprocessingml/2006/main" xmlns:w14="http://schemas.microsoft.com/office/word/2010/wordml" xmlns:w15="http://schemas.microsoft.com/office/word/2012/wordml" xmlns:w16cex="http://schemas.microsoft.com/office/word/2018/wordml/cex" xmlns:w16cid="http://schemas.microsoft.com/office/word/2016/wordml/cid" xmlns:w16="http://schemas.microsoft.com/office/word/2018/wordml" xmlns:w16du="http://schemas.microsoft.com/office/word/2023/wordml/word16du" xmlns:w16sdtdh="http://schemas.microsoft.com/office/word/2020/wordml/sdtdatahash" xmlns:w16sdtfl="http://schemas.microsoft.com/office/word/2024/wordml/sdtformatlock" xmlns:w16se="http://schemas.microsoft.com/office/word/2015/wordml/symex" xmlns:wpg="http://schemas.microsoft.com/office/word/2010/wordprocessingGroup" xmlns:wpi="http://schemas.microsoft.com/office/word/2010/wordprocessingInk" xmlns:wne="http://schemas.microsoft.com/office/word/2006/wordml" xmlns:wps="http://schemas.microsoft.com/office/word/2010/wordprocessingShape" mc:Ignorable="w14 w15 w16se w16cid w16 w16cex w16sdtdh w16sdtfl w16du wp14">
   <w:abstractNum w:abstractNumId="0" w15:restartNumberingAfterBreak="0">
     <w:nsid w:val="59450349"/>
     <w:multiLevelType w:val="hybridMultilevel"/>
@@ -5673,7 +3810,7 @@
   <w:abstractNum w:abstractNumId="1" w15:restartNumberingAfterBreak="0">
     <w:nsid w:val="73FF3CAD"/>
     <w:multiLevelType w:val="multilevel"/>
-    <w:tmpl w:val="85A4798A"/>
+    <w:tmpl w:val="F698E81C"/>
     <w:lvl w:ilvl="0">
       <w:start w:val="1"/>
       <w:numFmt w:val="decimal"/>
@@ -5710,6 +3847,8 @@
       </w:pPr>
       <w:rPr>
         <w:rFonts w:hint="default"/>
+        <w:b/>
+        <w:bCs/>
       </w:rPr>
     </w:lvl>
     <w:lvl w:ilvl="3">
@@ -5801,7 +3940,7 @@
 </file>
 
 <file path=word/styles.xml><?xml version="1.0" encoding="utf-8"?>
-<w:styles xmlns:mc="http://schemas.openxmlformats.org/markup-compatibility/2006" xmlns:r="http://schemas.openxmlformats.org/officeDocument/2006/relationships" xmlns:w="http://schemas.openxmlformats.org/wordprocessingml/2006/main" xmlns:w14="http://schemas.microsoft.com/office/word/2010/wordml" xmlns:w15="http://schemas.microsoft.com/office/word/2012/wordml" xmlns:w16cex="http://schemas.microsoft.com/office/word/2018/wordml/cex" xmlns:w16cid="http://schemas.microsoft.com/office/word/2016/wordml/cid" xmlns:w16="http://schemas.microsoft.com/office/word/2018/wordml" xmlns:w16du="http://schemas.microsoft.com/office/word/2023/wordml/word16du" xmlns:w16sdtdh="http://schemas.microsoft.com/office/word/2020/wordml/sdtdatahash" xmlns:w16se="http://schemas.microsoft.com/office/word/2015/wordml/symex" mc:Ignorable="w14 w15 w16se w16cid w16 w16cex w16sdtdh w16du">
+<w:styles xmlns:mc="http://schemas.openxmlformats.org/markup-compatibility/2006" xmlns:r="http://schemas.openxmlformats.org/officeDocument/2006/relationships" xmlns:w="http://schemas.openxmlformats.org/wordprocessingml/2006/main" xmlns:w14="http://schemas.microsoft.com/office/word/2010/wordml" xmlns:w15="http://schemas.microsoft.com/office/word/2012/wordml" xmlns:w16cex="http://schemas.microsoft.com/office/word/2018/wordml/cex" xmlns:w16cid="http://schemas.microsoft.com/office/word/2016/wordml/cid" xmlns:w16="http://schemas.microsoft.com/office/word/2018/wordml" xmlns:w16du="http://schemas.microsoft.com/office/word/2023/wordml/word16du" xmlns:w16sdtdh="http://schemas.microsoft.com/office/word/2020/wordml/sdtdatahash" xmlns:w16sdtfl="http://schemas.microsoft.com/office/word/2024/wordml/sdtformatlock" xmlns:w16se="http://schemas.microsoft.com/office/word/2015/wordml/symex" mc:Ignorable="w14 w15 w16se w16cid w16 w16cex w16sdtdh w16sdtfl w16du">
   <w:docDefaults>
     <w:rPrDefault>
       <w:rPr>

</xml_diff>

<commit_message>
Avances en el apartado de diseño e implementación del documento del TFG.
</commit_message>
<xml_diff>
--- a/TFG David Perucho Conde.docx
+++ b/TFG David Perucho Conde.docx
@@ -1726,7 +1726,7 @@
           <w:u w:val="single"/>
         </w:rPr>
         <w:drawing>
-          <wp:inline distT="0" distB="0" distL="0" distR="0" wp14:anchorId="7D7501D3" wp14:editId="31DA894E">
+          <wp:inline distT="0" distB="0" distL="0" distR="0" wp14:anchorId="7D7501D3" wp14:editId="326B6DC5">
             <wp:extent cx="5400040" cy="2827020"/>
             <wp:effectExtent l="0" t="0" r="0" b="0"/>
             <wp:docPr id="866921935" name="Imagen 1"/>
@@ -1845,7 +1845,7 @@
           <w:szCs w:val="24"/>
         </w:rPr>
         <w:drawing>
-          <wp:inline distT="0" distB="0" distL="0" distR="0" wp14:anchorId="3A38807A" wp14:editId="0B64B759">
+          <wp:inline distT="0" distB="0" distL="0" distR="0" wp14:anchorId="3A38807A" wp14:editId="3433630B">
             <wp:extent cx="5400040" cy="2753360"/>
             <wp:effectExtent l="0" t="0" r="0" b="8890"/>
             <wp:docPr id="1092539786" name="Imagen 2"/>
@@ -3078,13 +3078,320 @@
           <w:szCs w:val="24"/>
         </w:rPr>
       </w:pPr>
-      <w:r>
-        <w:rPr>
-          <w:sz w:val="24"/>
-          <w:szCs w:val="24"/>
-        </w:rPr>
-        <w:t>(Pendientes fotos del entorno 3D)</w:t>
-      </w:r>
+    </w:p>
+    <w:p>
+      <w:pPr>
+        <w:pStyle w:val="Prrafodelista"/>
+        <w:rPr>
+          <w:sz w:val="24"/>
+          <w:szCs w:val="24"/>
+        </w:rPr>
+      </w:pPr>
+      <w:r>
+        <w:rPr>
+          <w:sz w:val="24"/>
+          <w:szCs w:val="24"/>
+        </w:rPr>
+        <w:t>Además de esto he decidido utilizar un TTS para obtener audios con las frases de los personajes utilizando distintas voces. Para ello he utilizado el siguiente código en JavaScript que genera archivos de audio seleccionando una voz aleatoriamente en función del sexo del personaje:</w:t>
+      </w:r>
+    </w:p>
+    <w:p>
+      <w:pPr>
+        <w:pStyle w:val="Prrafodelista"/>
+        <w:rPr>
+          <w:sz w:val="24"/>
+          <w:szCs w:val="24"/>
+        </w:rPr>
+      </w:pPr>
+      <w:r>
+        <w:rPr>
+          <w:noProof/>
+          <w:sz w:val="24"/>
+          <w:szCs w:val="24"/>
+        </w:rPr>
+        <w:drawing>
+          <wp:inline distT="0" distB="0" distL="0" distR="0" wp14:anchorId="74BF295E" wp14:editId="71C335C4">
+            <wp:extent cx="5400040" cy="4531995"/>
+            <wp:effectExtent l="0" t="0" r="0" b="1905"/>
+            <wp:docPr id="624965205" name="Imagen 1"/>
+            <wp:cNvGraphicFramePr>
+              <a:graphicFrameLocks xmlns:a="http://schemas.openxmlformats.org/drawingml/2006/main" noChangeAspect="1"/>
+            </wp:cNvGraphicFramePr>
+            <a:graphic xmlns:a="http://schemas.openxmlformats.org/drawingml/2006/main">
+              <a:graphicData uri="http://schemas.openxmlformats.org/drawingml/2006/picture">
+                <pic:pic xmlns:pic="http://schemas.openxmlformats.org/drawingml/2006/picture">
+                  <pic:nvPicPr>
+                    <pic:cNvPr id="624965205" name="Imagen 624965205"/>
+                    <pic:cNvPicPr/>
+                  </pic:nvPicPr>
+                  <pic:blipFill>
+                    <a:blip r:embed="rId21">
+                      <a:extLst>
+                        <a:ext uri="{28A0092B-C50C-407E-A947-70E740481C1C}">
+                          <a14:useLocalDpi xmlns:a14="http://schemas.microsoft.com/office/drawing/2010/main" val="0"/>
+                        </a:ext>
+                      </a:extLst>
+                    </a:blip>
+                    <a:stretch>
+                      <a:fillRect/>
+                    </a:stretch>
+                  </pic:blipFill>
+                  <pic:spPr>
+                    <a:xfrm>
+                      <a:off x="0" y="0"/>
+                      <a:ext cx="5400040" cy="4531995"/>
+                    </a:xfrm>
+                    <a:prstGeom prst="rect">
+                      <a:avLst/>
+                    </a:prstGeom>
+                  </pic:spPr>
+                </pic:pic>
+              </a:graphicData>
+            </a:graphic>
+          </wp:inline>
+        </w:drawing>
+      </w:r>
+    </w:p>
+    <w:p>
+      <w:pPr>
+        <w:pStyle w:val="Prrafodelista"/>
+        <w:jc w:val="center"/>
+        <w:rPr>
+          <w:sz w:val="24"/>
+          <w:szCs w:val="24"/>
+        </w:rPr>
+      </w:pPr>
+      <w:r>
+        <w:rPr>
+          <w:b/>
+          <w:bCs/>
+          <w:sz w:val="24"/>
+          <w:szCs w:val="24"/>
+        </w:rPr>
+        <w:t>Figura 3.</w:t>
+      </w:r>
+      <w:r>
+        <w:rPr>
+          <w:b/>
+          <w:bCs/>
+          <w:sz w:val="24"/>
+          <w:szCs w:val="24"/>
+        </w:rPr>
+        <w:t>6</w:t>
+      </w:r>
+      <w:r>
+        <w:rPr>
+          <w:b/>
+          <w:bCs/>
+          <w:sz w:val="24"/>
+          <w:szCs w:val="24"/>
+        </w:rPr>
+        <w:t xml:space="preserve">: </w:t>
+      </w:r>
+      <w:r>
+        <w:rPr>
+          <w:b/>
+          <w:bCs/>
+          <w:sz w:val="24"/>
+          <w:szCs w:val="24"/>
+        </w:rPr>
+        <w:t>Código TTS</w:t>
+      </w:r>
+      <w:r>
+        <w:rPr>
+          <w:b/>
+          <w:bCs/>
+          <w:sz w:val="24"/>
+          <w:szCs w:val="24"/>
+        </w:rPr>
+        <w:t>.</w:t>
+      </w:r>
+    </w:p>
+    <w:p>
+      <w:pPr>
+        <w:pStyle w:val="Prrafodelista"/>
+        <w:rPr>
+          <w:sz w:val="24"/>
+          <w:szCs w:val="24"/>
+        </w:rPr>
+      </w:pPr>
+    </w:p>
+    <w:p>
+      <w:pPr>
+        <w:pStyle w:val="Prrafodelista"/>
+        <w:rPr>
+          <w:sz w:val="24"/>
+          <w:szCs w:val="24"/>
+        </w:rPr>
+      </w:pPr>
+      <w:r>
+        <w:rPr>
+          <w:sz w:val="24"/>
+          <w:szCs w:val="24"/>
+        </w:rPr>
+        <w:t>Este código se ejecuta mediante un proceso en unity que se lanza tras recopilar la información de los NPCs (texto de la frase, texto y nombre):</w:t>
+      </w:r>
+    </w:p>
+    <w:p>
+      <w:pPr>
+        <w:pStyle w:val="Prrafodelista"/>
+        <w:rPr>
+          <w:sz w:val="24"/>
+          <w:szCs w:val="24"/>
+        </w:rPr>
+      </w:pPr>
+      <w:r>
+        <w:rPr>
+          <w:noProof/>
+          <w:sz w:val="24"/>
+          <w:szCs w:val="24"/>
+        </w:rPr>
+        <w:lastRenderedPageBreak/>
+        <w:drawing>
+          <wp:inline distT="0" distB="0" distL="0" distR="0" wp14:anchorId="63FDBD11" wp14:editId="230FE791">
+            <wp:extent cx="5400040" cy="3159760"/>
+            <wp:effectExtent l="0" t="0" r="0" b="2540"/>
+            <wp:docPr id="1429302476" name="Imagen 2"/>
+            <wp:cNvGraphicFramePr>
+              <a:graphicFrameLocks xmlns:a="http://schemas.openxmlformats.org/drawingml/2006/main" noChangeAspect="1"/>
+            </wp:cNvGraphicFramePr>
+            <a:graphic xmlns:a="http://schemas.openxmlformats.org/drawingml/2006/main">
+              <a:graphicData uri="http://schemas.openxmlformats.org/drawingml/2006/picture">
+                <pic:pic xmlns:pic="http://schemas.openxmlformats.org/drawingml/2006/picture">
+                  <pic:nvPicPr>
+                    <pic:cNvPr id="1429302476" name="Imagen 1429302476"/>
+                    <pic:cNvPicPr/>
+                  </pic:nvPicPr>
+                  <pic:blipFill>
+                    <a:blip r:embed="rId22">
+                      <a:extLst>
+                        <a:ext uri="{28A0092B-C50C-407E-A947-70E740481C1C}">
+                          <a14:useLocalDpi xmlns:a14="http://schemas.microsoft.com/office/drawing/2010/main" val="0"/>
+                        </a:ext>
+                      </a:extLst>
+                    </a:blip>
+                    <a:stretch>
+                      <a:fillRect/>
+                    </a:stretch>
+                  </pic:blipFill>
+                  <pic:spPr>
+                    <a:xfrm>
+                      <a:off x="0" y="0"/>
+                      <a:ext cx="5400040" cy="3159760"/>
+                    </a:xfrm>
+                    <a:prstGeom prst="rect">
+                      <a:avLst/>
+                    </a:prstGeom>
+                  </pic:spPr>
+                </pic:pic>
+              </a:graphicData>
+            </a:graphic>
+          </wp:inline>
+        </w:drawing>
+      </w:r>
+    </w:p>
+    <w:p>
+      <w:pPr>
+        <w:pStyle w:val="Prrafodelista"/>
+        <w:jc w:val="center"/>
+        <w:rPr>
+          <w:sz w:val="24"/>
+          <w:szCs w:val="24"/>
+        </w:rPr>
+      </w:pPr>
+      <w:r>
+        <w:rPr>
+          <w:b/>
+          <w:bCs/>
+          <w:sz w:val="24"/>
+          <w:szCs w:val="24"/>
+        </w:rPr>
+        <w:t>Figura 3.</w:t>
+      </w:r>
+      <w:r>
+        <w:rPr>
+          <w:b/>
+          <w:bCs/>
+          <w:sz w:val="24"/>
+          <w:szCs w:val="24"/>
+        </w:rPr>
+        <w:t>7</w:t>
+      </w:r>
+      <w:r>
+        <w:rPr>
+          <w:b/>
+          <w:bCs/>
+          <w:sz w:val="24"/>
+          <w:szCs w:val="24"/>
+        </w:rPr>
+        <w:t xml:space="preserve">: </w:t>
+      </w:r>
+      <w:r>
+        <w:rPr>
+          <w:b/>
+          <w:bCs/>
+          <w:sz w:val="24"/>
+          <w:szCs w:val="24"/>
+        </w:rPr>
+        <w:t>Proceso de llamada al TTS</w:t>
+      </w:r>
+      <w:r>
+        <w:rPr>
+          <w:b/>
+          <w:bCs/>
+          <w:sz w:val="24"/>
+          <w:szCs w:val="24"/>
+        </w:rPr>
+        <w:t>.</w:t>
+      </w:r>
+    </w:p>
+    <w:p>
+      <w:pPr>
+        <w:pStyle w:val="Prrafodelista"/>
+        <w:rPr>
+          <w:sz w:val="24"/>
+          <w:szCs w:val="24"/>
+        </w:rPr>
+      </w:pPr>
+    </w:p>
+    <w:p>
+      <w:pPr>
+        <w:pStyle w:val="Prrafodelista"/>
+        <w:rPr>
+          <w:sz w:val="24"/>
+          <w:szCs w:val="24"/>
+        </w:rPr>
+      </w:pPr>
+      <w:r>
+        <w:rPr>
+          <w:sz w:val="24"/>
+          <w:szCs w:val="24"/>
+        </w:rPr>
+        <w:t xml:space="preserve">Tras la ejecución de los procesos basta con que </w:t>
+      </w:r>
+      <w:r>
+        <w:rPr>
+          <w:sz w:val="24"/>
+          <w:szCs w:val="24"/>
+        </w:rPr>
+        <w:t>el script de los NPCs compruebe</w:t>
+      </w:r>
+      <w:r>
+        <w:rPr>
+          <w:sz w:val="24"/>
+          <w:szCs w:val="24"/>
+        </w:rPr>
+        <w:t xml:space="preserve"> si existe un archivo de audio con su nombre y en caso de que exista cargarlo y reproducirlo cuando empiece su conversación con el jugador.</w:t>
+      </w:r>
+    </w:p>
+    <w:p>
+      <w:pPr>
+        <w:pStyle w:val="Prrafodelista"/>
+        <w:rPr>
+          <w:sz w:val="24"/>
+          <w:szCs w:val="24"/>
+        </w:rPr>
+      </w:pPr>
     </w:p>
     <w:p>
       <w:pPr>
@@ -3297,6 +3604,7 @@
           <w:sz w:val="24"/>
           <w:szCs w:val="24"/>
         </w:rPr>
+        <w:lastRenderedPageBreak/>
         <w:drawing>
           <wp:inline distT="0" distB="0" distL="0" distR="0" wp14:anchorId="59517AA4" wp14:editId="1D888A45">
             <wp:extent cx="4617720" cy="2591766"/>
@@ -3313,7 +3621,7 @@
                     <pic:cNvPicPr/>
                   </pic:nvPicPr>
                   <pic:blipFill>
-                    <a:blip r:embed="rId21" cstate="print">
+                    <a:blip r:embed="rId23" cstate="print">
                       <a:extLst>
                         <a:ext uri="{28A0092B-C50C-407E-A947-70E740481C1C}">
                           <a14:useLocalDpi xmlns:a14="http://schemas.microsoft.com/office/drawing/2010/main" val="0"/>
@@ -3365,7 +3673,7 @@
           <w:sz w:val="24"/>
           <w:szCs w:val="24"/>
         </w:rPr>
-        <w:t>6</w:t>
+        <w:t>8</w:t>
       </w:r>
       <w:r>
         <w:rPr>
@@ -3400,7 +3708,6 @@
           <w:sz w:val="24"/>
           <w:szCs w:val="24"/>
         </w:rPr>
-        <w:lastRenderedPageBreak/>
         <w:drawing>
           <wp:inline distT="0" distB="0" distL="0" distR="0" wp14:anchorId="7125D156" wp14:editId="3F904A8B">
             <wp:extent cx="4861560" cy="2718335"/>
@@ -3417,7 +3724,7 @@
                     <pic:cNvPicPr/>
                   </pic:nvPicPr>
                   <pic:blipFill>
-                    <a:blip r:embed="rId22" cstate="print">
+                    <a:blip r:embed="rId24" cstate="print">
                       <a:extLst>
                         <a:ext uri="{28A0092B-C50C-407E-A947-70E740481C1C}">
                           <a14:useLocalDpi xmlns:a14="http://schemas.microsoft.com/office/drawing/2010/main" val="0"/>
@@ -3469,7 +3776,7 @@
           <w:sz w:val="24"/>
           <w:szCs w:val="24"/>
         </w:rPr>
-        <w:t>7</w:t>
+        <w:t>9</w:t>
       </w:r>
       <w:r>
         <w:rPr>
@@ -3559,6 +3866,7 @@
           <w:sz w:val="24"/>
           <w:szCs w:val="24"/>
         </w:rPr>
+        <w:lastRenderedPageBreak/>
         <w:drawing>
           <wp:inline distT="0" distB="0" distL="0" distR="0" wp14:anchorId="33FF102C" wp14:editId="06FBD1B3">
             <wp:extent cx="5400040" cy="4026535"/>
@@ -3575,7 +3883,7 @@
                     <pic:cNvPicPr/>
                   </pic:nvPicPr>
                   <pic:blipFill>
-                    <a:blip r:embed="rId23">
+                    <a:blip r:embed="rId25">
                       <a:extLst>
                         <a:ext uri="{28A0092B-C50C-407E-A947-70E740481C1C}">
                           <a14:useLocalDpi xmlns:a14="http://schemas.microsoft.com/office/drawing/2010/main" val="0"/>
@@ -3618,7 +3926,6 @@
           <w:sz w:val="24"/>
           <w:szCs w:val="24"/>
         </w:rPr>
-        <w:lastRenderedPageBreak/>
         <w:t>Figura 3.</w:t>
       </w:r>
       <w:r>
@@ -3628,7 +3935,7 @@
           <w:sz w:val="24"/>
           <w:szCs w:val="24"/>
         </w:rPr>
-        <w:t>8</w:t>
+        <w:t>10</w:t>
       </w:r>
       <w:r>
         <w:rPr>
@@ -3813,7 +4120,7 @@
         </w:rPr>
         <w:t xml:space="preserve">, 5 (2019). </w:t>
       </w:r>
-      <w:hyperlink r:id="rId24" w:history="1">
+      <w:hyperlink r:id="rId26" w:history="1">
         <w:r>
           <w:rPr>
             <w:rStyle w:val="Hipervnculo"/>
@@ -3862,7 +4169,7 @@
         </w:rPr>
         <w:t xml:space="preserve">Barfarazi, H., Pourghaznein, T., Mohajer, S., Mazlom, S. R., &amp; Asgharinekah, S. M. (2018). Evaluating the effect of painting therapy on happiness in the elderly. Evidence Based Care, 8(3), 17-26. </w:t>
       </w:r>
-      <w:hyperlink r:id="rId25" w:history="1">
+      <w:hyperlink r:id="rId27" w:history="1">
         <w:r>
           <w:rPr>
             <w:rStyle w:val="Hipervnculo"/>
@@ -3918,7 +4225,7 @@
         </w:rPr>
         <w:t xml:space="preserve">Goldstein, J., Cajko, L., Oosterbroek, M., Michielsen, M., Van Houten, O., &amp; Salverda, F. (1997). Video games and the elderly. Social Behavior and Personality: An International Journal, 25(4), 345-352. </w:t>
       </w:r>
-      <w:hyperlink r:id="rId26" w:history="1">
+      <w:hyperlink r:id="rId28" w:history="1">
         <w:r>
           <w:rPr>
             <w:rStyle w:val="Hipervnculo"/>
@@ -3974,7 +4281,7 @@
         </w:rPr>
         <w:t xml:space="preserve">Smith, S. T., Talaei-Khoei, A., Ray, M., &amp; Ray, P. (2009). Electronic games for aged care and rehabilitation. En 2009 11th International Conference on e-Health Networking, Applications and Services (Healthcom) (pp. 42–47). </w:t>
       </w:r>
-      <w:hyperlink r:id="rId27" w:history="1">
+      <w:hyperlink r:id="rId29" w:history="1">
         <w:r>
           <w:rPr>
             <w:rStyle w:val="Hipervnculo"/>
@@ -4031,7 +4338,7 @@
         </w:rPr>
         <w:t xml:space="preserve">Naudé, B., Rigaud, A.-S., &amp; Pino, M. (2022). Video calls for older adults: A narrative review of experiments involving older adults in elderly care institutions. Frontiers in Public Health, 9, 751150. </w:t>
       </w:r>
-      <w:hyperlink r:id="rId28" w:history="1">
+      <w:hyperlink r:id="rId30" w:history="1">
         <w:r>
           <w:rPr>
             <w:rStyle w:val="Hipervnculo"/>
@@ -4150,8 +4457,32 @@
           <w:sz w:val="24"/>
           <w:szCs w:val="24"/>
         </w:rPr>
-        <w:lastRenderedPageBreak/>
         <w:t>-Path finding: Trazado más corto entre dos puntos calculado por un algoritmo basado, por lo general, en el algoritmo de Dijkstra. En el caso de los videojuegos el algoritmo debe evitar obstáculos además de encontrar el camino más corto.</w:t>
+      </w:r>
+    </w:p>
+    <w:p>
+      <w:pPr>
+        <w:pStyle w:val="Prrafodelista"/>
+        <w:rPr>
+          <w:sz w:val="24"/>
+          <w:szCs w:val="24"/>
+        </w:rPr>
+      </w:pPr>
+    </w:p>
+    <w:p>
+      <w:pPr>
+        <w:pStyle w:val="Prrafodelista"/>
+        <w:rPr>
+          <w:sz w:val="24"/>
+          <w:szCs w:val="24"/>
+        </w:rPr>
+      </w:pPr>
+      <w:r>
+        <w:rPr>
+          <w:sz w:val="24"/>
+          <w:szCs w:val="24"/>
+        </w:rPr>
+        <w:t>-TTS: Los sistemas text-to-speech (TTS), convierten el lenguaje de texto normal en habla.</w:t>
       </w:r>
     </w:p>
     <w:sectPr>

</xml_diff>

<commit_message>
Añadido apartado de modularización en el documento, así como nuevo código para la creación de minijuegos/actividades.
</commit_message>
<xml_diff>
--- a/TFG David Perucho Conde.docx
+++ b/TFG David Perucho Conde.docx
@@ -1726,7 +1726,7 @@
           <w:u w:val="single"/>
         </w:rPr>
         <w:drawing>
-          <wp:inline distT="0" distB="0" distL="0" distR="0" wp14:anchorId="7D7501D3" wp14:editId="326B6DC5">
+          <wp:inline distT="0" distB="0" distL="0" distR="0" wp14:anchorId="7D7501D3" wp14:editId="119A73F3">
             <wp:extent cx="5400040" cy="2827020"/>
             <wp:effectExtent l="0" t="0" r="0" b="0"/>
             <wp:docPr id="866921935" name="Imagen 1"/>
@@ -1845,7 +1845,7 @@
           <w:szCs w:val="24"/>
         </w:rPr>
         <w:drawing>
-          <wp:inline distT="0" distB="0" distL="0" distR="0" wp14:anchorId="3A38807A" wp14:editId="3433630B">
+          <wp:inline distT="0" distB="0" distL="0" distR="0" wp14:anchorId="3A38807A" wp14:editId="475E8ED6">
             <wp:extent cx="5400040" cy="2753360"/>
             <wp:effectExtent l="0" t="0" r="0" b="8890"/>
             <wp:docPr id="1092539786" name="Imagen 2"/>
@@ -3092,7 +3092,81 @@
           <w:sz w:val="24"/>
           <w:szCs w:val="24"/>
         </w:rPr>
-        <w:t>Además de esto he decidido utilizar un TTS para obtener audios con las frases de los personajes utilizando distintas voces. Para ello he utilizado el siguiente código en JavaScript que genera archivos de audio seleccionando una voz aleatoriamente en función del sexo del personaje:</w:t>
+        <w:t>Tras probar las primeras versiones del juego con los usuarios finales (personas de la tercera edad), me di cuenta de que se esperaban el oír la voz de los personajes a la hora de conversar con ellos, no solo un texto</w:t>
+      </w:r>
+      <w:r>
+        <w:rPr>
+          <w:sz w:val="24"/>
+          <w:szCs w:val="24"/>
+        </w:rPr>
+        <w:t xml:space="preserve"> con una frase</w:t>
+      </w:r>
+      <w:r>
+        <w:rPr>
+          <w:sz w:val="24"/>
+          <w:szCs w:val="24"/>
+        </w:rPr>
+        <w:t xml:space="preserve"> que leer</w:t>
+      </w:r>
+      <w:r>
+        <w:rPr>
+          <w:sz w:val="24"/>
+          <w:szCs w:val="24"/>
+        </w:rPr>
+        <w:t xml:space="preserve"> P</w:t>
+      </w:r>
+      <w:r>
+        <w:rPr>
+          <w:sz w:val="24"/>
+          <w:szCs w:val="24"/>
+        </w:rPr>
+        <w:t>or</w:t>
+      </w:r>
+      <w:r>
+        <w:rPr>
+          <w:sz w:val="24"/>
+          <w:szCs w:val="24"/>
+        </w:rPr>
+        <w:t xml:space="preserve"> </w:t>
+      </w:r>
+      <w:r>
+        <w:rPr>
+          <w:sz w:val="24"/>
+          <w:szCs w:val="24"/>
+        </w:rPr>
+        <w:t>ello</w:t>
+      </w:r>
+      <w:r>
+        <w:rPr>
+          <w:sz w:val="24"/>
+          <w:szCs w:val="24"/>
+        </w:rPr>
+        <w:t xml:space="preserve"> he decidido utilizar un TTS para obtener audios con las frases de los personajes utilizando distintas voces.</w:t>
+      </w:r>
+    </w:p>
+    <w:p>
+      <w:pPr>
+        <w:pStyle w:val="Prrafodelista"/>
+        <w:rPr>
+          <w:sz w:val="24"/>
+          <w:szCs w:val="24"/>
+        </w:rPr>
+      </w:pPr>
+    </w:p>
+    <w:p>
+      <w:pPr>
+        <w:pStyle w:val="Prrafodelista"/>
+        <w:rPr>
+          <w:sz w:val="24"/>
+          <w:szCs w:val="24"/>
+        </w:rPr>
+      </w:pPr>
+      <w:r>
+        <w:rPr>
+          <w:sz w:val="24"/>
+          <w:szCs w:val="24"/>
+        </w:rPr>
+        <w:t>Para ello he utilizado el siguiente código en JavaScript que genera archivos de audio seleccionando una voz aleatoriamente en función del sexo del personaje:</w:t>
       </w:r>
     </w:p>
     <w:p>
@@ -3195,40 +3269,32 @@
           <w:sz w:val="24"/>
           <w:szCs w:val="24"/>
         </w:rPr>
-        <w:t>Código TTS</w:t>
-      </w:r>
-      <w:r>
-        <w:rPr>
-          <w:b/>
-          <w:bCs/>
-          <w:sz w:val="24"/>
-          <w:szCs w:val="24"/>
-        </w:rPr>
-        <w:t>.</w:t>
-      </w:r>
-    </w:p>
-    <w:p>
-      <w:pPr>
-        <w:pStyle w:val="Prrafodelista"/>
-        <w:rPr>
-          <w:sz w:val="24"/>
-          <w:szCs w:val="24"/>
-        </w:rPr>
-      </w:pPr>
-    </w:p>
-    <w:p>
-      <w:pPr>
-        <w:pStyle w:val="Prrafodelista"/>
-        <w:rPr>
-          <w:sz w:val="24"/>
-          <w:szCs w:val="24"/>
-        </w:rPr>
-      </w:pPr>
-      <w:r>
-        <w:rPr>
-          <w:sz w:val="24"/>
-          <w:szCs w:val="24"/>
-        </w:rPr>
+        <w:t>Código TTS.</w:t>
+      </w:r>
+    </w:p>
+    <w:p>
+      <w:pPr>
+        <w:pStyle w:val="Prrafodelista"/>
+        <w:rPr>
+          <w:sz w:val="24"/>
+          <w:szCs w:val="24"/>
+        </w:rPr>
+      </w:pPr>
+    </w:p>
+    <w:p>
+      <w:pPr>
+        <w:pStyle w:val="Prrafodelista"/>
+        <w:rPr>
+          <w:sz w:val="24"/>
+          <w:szCs w:val="24"/>
+        </w:rPr>
+      </w:pPr>
+      <w:r>
+        <w:rPr>
+          <w:sz w:val="24"/>
+          <w:szCs w:val="24"/>
+        </w:rPr>
+        <w:lastRenderedPageBreak/>
         <w:t>Este código se ejecuta mediante un proceso en unity que se lanza tras recopilar la información de los NPCs (texto de la frase, texto y nombre):</w:t>
       </w:r>
     </w:p>
@@ -3246,7 +3312,6 @@
           <w:sz w:val="24"/>
           <w:szCs w:val="24"/>
         </w:rPr>
-        <w:lastRenderedPageBreak/>
         <w:drawing>
           <wp:inline distT="0" distB="0" distL="0" distR="0" wp14:anchorId="63FDBD11" wp14:editId="230FE791">
             <wp:extent cx="5400040" cy="3159760"/>
@@ -3333,16 +3398,7 @@
           <w:sz w:val="24"/>
           <w:szCs w:val="24"/>
         </w:rPr>
-        <w:t>Proceso de llamada al TTS</w:t>
-      </w:r>
-      <w:r>
-        <w:rPr>
-          <w:b/>
-          <w:bCs/>
-          <w:sz w:val="24"/>
-          <w:szCs w:val="24"/>
-        </w:rPr>
-        <w:t>.</w:t>
+        <w:t>Proceso de llamada al TTS.</w:t>
       </w:r>
     </w:p>
     <w:p>
@@ -4009,7 +4065,94 @@
           <w:szCs w:val="24"/>
           <w:u w:val="single"/>
         </w:rPr>
-        <w:t>Otro apartado</w:t>
+        <w:t>Modularidad</w:t>
+      </w:r>
+    </w:p>
+    <w:p>
+      <w:pPr>
+        <w:pStyle w:val="Prrafodelista"/>
+        <w:rPr>
+          <w:sz w:val="24"/>
+          <w:szCs w:val="24"/>
+        </w:rPr>
+      </w:pPr>
+      <w:r>
+        <w:rPr>
+          <w:sz w:val="24"/>
+          <w:szCs w:val="24"/>
+        </w:rPr>
+        <w:t>Uno de los objetivos iniciales del proyecto es que fuese modular, es decir que se le pudiesen añadir más minijuegos y actividades al proyecto una vez terminado el desarrollo. Para ello he decidido implementar una herramienta de creación de minijuegos/actividades dentro del propio juego.</w:t>
+      </w:r>
+    </w:p>
+    <w:p>
+      <w:pPr>
+        <w:pStyle w:val="Prrafodelista"/>
+        <w:rPr>
+          <w:sz w:val="24"/>
+          <w:szCs w:val="24"/>
+        </w:rPr>
+      </w:pPr>
+    </w:p>
+    <w:p>
+      <w:pPr>
+        <w:pStyle w:val="Prrafodelista"/>
+        <w:rPr>
+          <w:sz w:val="24"/>
+          <w:szCs w:val="24"/>
+        </w:rPr>
+      </w:pPr>
+      <w:r>
+        <w:rPr>
+          <w:sz w:val="24"/>
+          <w:szCs w:val="24"/>
+        </w:rPr>
+        <w:t>Aunque el objetivo de la herramienta sea simplificar mucho la implementación de nuevos minijuegos, seguramente resulte demasiado compleja para personas de la tercera edad. Por ello</w:t>
+      </w:r>
+      <w:r>
+        <w:rPr>
+          <w:sz w:val="24"/>
+          <w:szCs w:val="24"/>
+        </w:rPr>
+        <w:t>,</w:t>
+      </w:r>
+      <w:r>
+        <w:rPr>
+          <w:sz w:val="24"/>
+          <w:szCs w:val="24"/>
+        </w:rPr>
+        <w:t xml:space="preserve"> aunque el resto de las partes del proyecto están pensadas para poder ser usadas po</w:t>
+      </w:r>
+      <w:r>
+        <w:rPr>
+          <w:sz w:val="24"/>
+          <w:szCs w:val="24"/>
+        </w:rPr>
+        <w:t>r adultos mayores, está herramienta de creación está pensada para poder ser usada por miembros más jóvenes o con mayor experiencia con la tecnología dentro de la familia o de la comunidad.</w:t>
+      </w:r>
+    </w:p>
+    <w:p>
+      <w:pPr>
+        <w:pStyle w:val="Prrafodelista"/>
+        <w:rPr>
+          <w:sz w:val="24"/>
+          <w:szCs w:val="24"/>
+        </w:rPr>
+      </w:pPr>
+    </w:p>
+    <w:p>
+      <w:pPr>
+        <w:pStyle w:val="Prrafodelista"/>
+        <w:rPr>
+          <w:sz w:val="24"/>
+          <w:szCs w:val="24"/>
+        </w:rPr>
+      </w:pPr>
+      <w:r>
+        <w:rPr>
+          <w:sz w:val="24"/>
+          <w:szCs w:val="24"/>
+        </w:rPr>
+        <w:t>El primer problema que me he encontrado es que Unity (el motor de videojuegos que estoy usando) no permite la creación y carga de nuevas escenas (ver significado en el glosario) en tiempo de ejecución. Por lo que me he decidido por almacenar los datos de las nuevas escenas creadas en ficheros JSON que serán cargados posteriormente de forma dinámica en una escena vacía.</w:t>
       </w:r>
     </w:p>
     <w:p>
@@ -4482,7 +4625,61 @@
           <w:sz w:val="24"/>
           <w:szCs w:val="24"/>
         </w:rPr>
-        <w:t>-TTS: Los sistemas text-to-speech (TTS), convierten el lenguaje de texto normal en habla.</w:t>
+        <w:lastRenderedPageBreak/>
+        <w:t>-TTS: Los sistemas text-to-speech (TTS), convierten el lenguaje de texto normal en habla</w:t>
+      </w:r>
+      <w:r>
+        <w:rPr>
+          <w:sz w:val="24"/>
+          <w:szCs w:val="24"/>
+        </w:rPr>
+        <w:t xml:space="preserve"> apoyándose en modelos de inteligencia artificial entrenados</w:t>
+      </w:r>
+      <w:r>
+        <w:rPr>
+          <w:sz w:val="24"/>
+          <w:szCs w:val="24"/>
+        </w:rPr>
+        <w:t>.</w:t>
+      </w:r>
+    </w:p>
+    <w:p>
+      <w:pPr>
+        <w:pStyle w:val="Prrafodelista"/>
+        <w:rPr>
+          <w:sz w:val="24"/>
+          <w:szCs w:val="24"/>
+        </w:rPr>
+      </w:pPr>
+    </w:p>
+    <w:p>
+      <w:pPr>
+        <w:pStyle w:val="Prrafodelista"/>
+        <w:rPr>
+          <w:sz w:val="24"/>
+          <w:szCs w:val="24"/>
+        </w:rPr>
+      </w:pPr>
+      <w:r>
+        <w:rPr>
+          <w:sz w:val="24"/>
+          <w:szCs w:val="24"/>
+        </w:rPr>
+        <w:t xml:space="preserve">-Escena/Escenas: En el contexto de Unity, las escenas son las diferentes pantallas que componen un juego. En el caso de este proyecto, </w:t>
+      </w:r>
+      <w:r>
+        <w:rPr>
+          <w:sz w:val="24"/>
+          <w:szCs w:val="24"/>
+        </w:rPr>
+        <w:t>cada minijuego está contenido en su propia escena</w:t>
+      </w:r>
+      <w:r>
+        <w:rPr>
+          <w:sz w:val="24"/>
+          <w:szCs w:val="24"/>
+        </w:rPr>
+        <w:t>.</w:t>
       </w:r>
     </w:p>
     <w:sectPr>

</xml_diff>

<commit_message>
Carga de escenas de pintar.
</commit_message>
<xml_diff>
--- a/TFG David Perucho Conde.docx
+++ b/TFG David Perucho Conde.docx
@@ -158,7 +158,23 @@
           <w:sz w:val="24"/>
           <w:szCs w:val="24"/>
         </w:rPr>
-        <w:t>En el entorno 3D se encontrarán distintos npcs que serán los que nos darán acceso a los minijuegos</w:t>
+        <w:t xml:space="preserve">En el entorno 3D se encontrarán distintos </w:t>
+      </w:r>
+      <w:proofErr w:type="spellStart"/>
+      <w:r>
+        <w:rPr>
+          <w:sz w:val="24"/>
+          <w:szCs w:val="24"/>
+        </w:rPr>
+        <w:t>npcs</w:t>
+      </w:r>
+      <w:proofErr w:type="spellEnd"/>
+      <w:r>
+        <w:rPr>
+          <w:sz w:val="24"/>
+          <w:szCs w:val="24"/>
+        </w:rPr>
+        <w:t xml:space="preserve"> que serán los que nos darán acceso a los minijuegos</w:t>
       </w:r>
       <w:r>
         <w:rPr>
@@ -227,7 +243,23 @@
           <w:sz w:val="24"/>
           <w:szCs w:val="24"/>
         </w:rPr>
-        <w:t>y npcs resulte sencillo. Además, se añadirá una dificultad dinámica a los minijuegos de forma que estos se vuelvan más difíciles según lo bien que se le esté dando al jugador.</w:t>
+        <w:t xml:space="preserve">y </w:t>
+      </w:r>
+      <w:proofErr w:type="spellStart"/>
+      <w:r>
+        <w:rPr>
+          <w:sz w:val="24"/>
+          <w:szCs w:val="24"/>
+        </w:rPr>
+        <w:t>npcs</w:t>
+      </w:r>
+      <w:proofErr w:type="spellEnd"/>
+      <w:r>
+        <w:rPr>
+          <w:sz w:val="24"/>
+          <w:szCs w:val="24"/>
+        </w:rPr>
+        <w:t xml:space="preserve"> resulte sencillo. Además, se añadirá una dificultad dinámica a los minijuegos de forma que estos se vuelvan más difíciles según lo bien que se le esté dando al jugador.</w:t>
       </w:r>
     </w:p>
     <w:p>
@@ -827,12 +859,21 @@
         </w:rPr>
         <w:t xml:space="preserve"> o, las aplicaciones como “</w:t>
       </w:r>
-      <w:r>
-        <w:rPr>
-          <w:sz w:val="24"/>
-          <w:szCs w:val="24"/>
-        </w:rPr>
-        <w:t>MyTherapy Alerta Medicamentos</w:t>
+      <w:proofErr w:type="spellStart"/>
+      <w:r>
+        <w:rPr>
+          <w:sz w:val="24"/>
+          <w:szCs w:val="24"/>
+        </w:rPr>
+        <w:t>MyTherapy</w:t>
+      </w:r>
+      <w:proofErr w:type="spellEnd"/>
+      <w:r>
+        <w:rPr>
+          <w:sz w:val="24"/>
+          <w:szCs w:val="24"/>
+        </w:rPr>
+        <w:t xml:space="preserve"> Alerta Medicamentos</w:t>
       </w:r>
       <w:r>
         <w:rPr>
@@ -914,7 +955,23 @@
           <w:sz w:val="24"/>
           <w:szCs w:val="24"/>
         </w:rPr>
-        <w:t>“Oscar Family”</w:t>
+        <w:t xml:space="preserve">“Oscar </w:t>
+      </w:r>
+      <w:proofErr w:type="spellStart"/>
+      <w:r>
+        <w:rPr>
+          <w:sz w:val="24"/>
+          <w:szCs w:val="24"/>
+        </w:rPr>
+        <w:t>Family</w:t>
+      </w:r>
+      <w:proofErr w:type="spellEnd"/>
+      <w:r>
+        <w:rPr>
+          <w:sz w:val="24"/>
+          <w:szCs w:val="24"/>
+        </w:rPr>
+        <w:t>”</w:t>
       </w:r>
       <w:r>
         <w:rPr>
@@ -923,13 +980,31 @@
         </w:rPr>
         <w:t xml:space="preserve"> o que facilitan el uso del smartphone como “</w:t>
       </w:r>
-      <w:r>
-        <w:rPr>
-          <w:sz w:val="24"/>
-          <w:szCs w:val="24"/>
-        </w:rPr>
-        <w:t>Help Launcher</w:t>
-      </w:r>
+      <w:proofErr w:type="spellStart"/>
+      <w:r>
+        <w:rPr>
+          <w:sz w:val="24"/>
+          <w:szCs w:val="24"/>
+        </w:rPr>
+        <w:t>Help</w:t>
+      </w:r>
+      <w:proofErr w:type="spellEnd"/>
+      <w:r>
+        <w:rPr>
+          <w:sz w:val="24"/>
+          <w:szCs w:val="24"/>
+        </w:rPr>
+        <w:t xml:space="preserve"> </w:t>
+      </w:r>
+      <w:proofErr w:type="spellStart"/>
+      <w:r>
+        <w:rPr>
+          <w:sz w:val="24"/>
+          <w:szCs w:val="24"/>
+        </w:rPr>
+        <w:t>Launcher</w:t>
+      </w:r>
+      <w:proofErr w:type="spellEnd"/>
       <w:r>
         <w:rPr>
           <w:sz w:val="24"/>
@@ -1031,7 +1106,47 @@
           <w:sz w:val="24"/>
           <w:szCs w:val="24"/>
         </w:rPr>
-        <w:t>Menú principal Help Launcher.</w:t>
+        <w:t xml:space="preserve">Menú principal </w:t>
+      </w:r>
+      <w:proofErr w:type="spellStart"/>
+      <w:r>
+        <w:rPr>
+          <w:b/>
+          <w:bCs/>
+          <w:sz w:val="24"/>
+          <w:szCs w:val="24"/>
+        </w:rPr>
+        <w:t>Help</w:t>
+      </w:r>
+      <w:proofErr w:type="spellEnd"/>
+      <w:r>
+        <w:rPr>
+          <w:b/>
+          <w:bCs/>
+          <w:sz w:val="24"/>
+          <w:szCs w:val="24"/>
+        </w:rPr>
+        <w:t xml:space="preserve"> </w:t>
+      </w:r>
+      <w:proofErr w:type="spellStart"/>
+      <w:r>
+        <w:rPr>
+          <w:b/>
+          <w:bCs/>
+          <w:sz w:val="24"/>
+          <w:szCs w:val="24"/>
+        </w:rPr>
+        <w:t>Launcher</w:t>
+      </w:r>
+      <w:proofErr w:type="spellEnd"/>
+      <w:r>
+        <w:rPr>
+          <w:b/>
+          <w:bCs/>
+          <w:sz w:val="24"/>
+          <w:szCs w:val="24"/>
+        </w:rPr>
+        <w:t>.</w:t>
       </w:r>
       <w:r>
         <w:rPr>
@@ -1136,7 +1251,135 @@
           <w:sz w:val="24"/>
           <w:szCs w:val="24"/>
         </w:rPr>
-        <w:t>son adaptaciones de juegos tradicionales como pueden ser “Words of Wonders”, que crea una nueva versión del crucigrama, o “Mandala Color by Number Book”, que translada el pintar mandalas a una aplicación móvil.</w:t>
+        <w:t>son adaptaciones de juegos tradicionales como pueden ser “</w:t>
+      </w:r>
+      <w:proofErr w:type="spellStart"/>
+      <w:r>
+        <w:rPr>
+          <w:sz w:val="24"/>
+          <w:szCs w:val="24"/>
+        </w:rPr>
+        <w:t>Words</w:t>
+      </w:r>
+      <w:proofErr w:type="spellEnd"/>
+      <w:r>
+        <w:rPr>
+          <w:sz w:val="24"/>
+          <w:szCs w:val="24"/>
+        </w:rPr>
+        <w:t xml:space="preserve"> </w:t>
+      </w:r>
+      <w:proofErr w:type="spellStart"/>
+      <w:r>
+        <w:rPr>
+          <w:sz w:val="24"/>
+          <w:szCs w:val="24"/>
+        </w:rPr>
+        <w:t>of</w:t>
+      </w:r>
+      <w:proofErr w:type="spellEnd"/>
+      <w:r>
+        <w:rPr>
+          <w:sz w:val="24"/>
+          <w:szCs w:val="24"/>
+        </w:rPr>
+        <w:t xml:space="preserve"> </w:t>
+      </w:r>
+      <w:proofErr w:type="spellStart"/>
+      <w:r>
+        <w:rPr>
+          <w:sz w:val="24"/>
+          <w:szCs w:val="24"/>
+        </w:rPr>
+        <w:t>Wonders</w:t>
+      </w:r>
+      <w:proofErr w:type="spellEnd"/>
+      <w:r>
+        <w:rPr>
+          <w:sz w:val="24"/>
+          <w:szCs w:val="24"/>
+        </w:rPr>
+        <w:t>”, que crea una nueva versión del crucigrama, o “</w:t>
+      </w:r>
+      <w:proofErr w:type="spellStart"/>
+      <w:r>
+        <w:rPr>
+          <w:sz w:val="24"/>
+          <w:szCs w:val="24"/>
+        </w:rPr>
+        <w:t>Mandala</w:t>
+      </w:r>
+      <w:proofErr w:type="spellEnd"/>
+      <w:r>
+        <w:rPr>
+          <w:sz w:val="24"/>
+          <w:szCs w:val="24"/>
+        </w:rPr>
+        <w:t xml:space="preserve"> Color </w:t>
+      </w:r>
+      <w:proofErr w:type="spellStart"/>
+      <w:r>
+        <w:rPr>
+          <w:sz w:val="24"/>
+          <w:szCs w:val="24"/>
+        </w:rPr>
+        <w:t>by</w:t>
+      </w:r>
+      <w:proofErr w:type="spellEnd"/>
+      <w:r>
+        <w:rPr>
+          <w:sz w:val="24"/>
+          <w:szCs w:val="24"/>
+        </w:rPr>
+        <w:t xml:space="preserve"> </w:t>
+      </w:r>
+      <w:proofErr w:type="spellStart"/>
+      <w:r>
+        <w:rPr>
+          <w:sz w:val="24"/>
+          <w:szCs w:val="24"/>
+        </w:rPr>
+        <w:t>Number</w:t>
+      </w:r>
+      <w:proofErr w:type="spellEnd"/>
+      <w:r>
+        <w:rPr>
+          <w:sz w:val="24"/>
+          <w:szCs w:val="24"/>
+        </w:rPr>
+        <w:t xml:space="preserve"> Book”, que </w:t>
+      </w:r>
+      <w:proofErr w:type="spellStart"/>
+      <w:r>
+        <w:rPr>
+          <w:sz w:val="24"/>
+          <w:szCs w:val="24"/>
+        </w:rPr>
+        <w:t>translada</w:t>
+      </w:r>
+      <w:proofErr w:type="spellEnd"/>
+      <w:r>
+        <w:rPr>
+          <w:sz w:val="24"/>
+          <w:szCs w:val="24"/>
+        </w:rPr>
+        <w:t xml:space="preserve"> el pintar </w:t>
+      </w:r>
+      <w:proofErr w:type="spellStart"/>
+      <w:r>
+        <w:rPr>
+          <w:sz w:val="24"/>
+          <w:szCs w:val="24"/>
+        </w:rPr>
+        <w:t>mandalas</w:t>
+      </w:r>
+      <w:proofErr w:type="spellEnd"/>
+      <w:r>
+        <w:rPr>
+          <w:sz w:val="24"/>
+          <w:szCs w:val="24"/>
+        </w:rPr>
+        <w:t xml:space="preserve"> a una aplicación móvil.</w:t>
       </w:r>
     </w:p>
     <w:p>
@@ -1231,7 +1474,67 @@
           <w:sz w:val="24"/>
           <w:szCs w:val="24"/>
         </w:rPr>
-        <w:t xml:space="preserve">Imagen partida de Words Of Wonders. </w:t>
+        <w:t xml:space="preserve">Imagen partida de </w:t>
+      </w:r>
+      <w:proofErr w:type="spellStart"/>
+      <w:r>
+        <w:rPr>
+          <w:b/>
+          <w:bCs/>
+          <w:sz w:val="24"/>
+          <w:szCs w:val="24"/>
+        </w:rPr>
+        <w:t>Words</w:t>
+      </w:r>
+      <w:proofErr w:type="spellEnd"/>
+      <w:r>
+        <w:rPr>
+          <w:b/>
+          <w:bCs/>
+          <w:sz w:val="24"/>
+          <w:szCs w:val="24"/>
+        </w:rPr>
+        <w:t xml:space="preserve"> </w:t>
+      </w:r>
+      <w:proofErr w:type="spellStart"/>
+      <w:r>
+        <w:rPr>
+          <w:b/>
+          <w:bCs/>
+          <w:sz w:val="24"/>
+          <w:szCs w:val="24"/>
+        </w:rPr>
+        <w:t>Of</w:t>
+      </w:r>
+      <w:proofErr w:type="spellEnd"/>
+      <w:r>
+        <w:rPr>
+          <w:b/>
+          <w:bCs/>
+          <w:sz w:val="24"/>
+          <w:szCs w:val="24"/>
+        </w:rPr>
+        <w:t xml:space="preserve"> </w:t>
+      </w:r>
+      <w:proofErr w:type="spellStart"/>
+      <w:r>
+        <w:rPr>
+          <w:b/>
+          <w:bCs/>
+          <w:sz w:val="24"/>
+          <w:szCs w:val="24"/>
+        </w:rPr>
+        <w:t>Wonders</w:t>
+      </w:r>
+      <w:proofErr w:type="spellEnd"/>
+      <w:r>
+        <w:rPr>
+          <w:b/>
+          <w:bCs/>
+          <w:sz w:val="24"/>
+          <w:szCs w:val="24"/>
+        </w:rPr>
+        <w:t xml:space="preserve">. </w:t>
       </w:r>
       <w:r>
         <w:rPr>
@@ -1274,7 +1577,23 @@
           <w:sz w:val="24"/>
           <w:szCs w:val="24"/>
         </w:rPr>
-        <w:t xml:space="preserve">También hay una parte de los juegos que pueden ser disfrutados por mayores que son completamente originales como puede ser el “Buscaminas” para ordenador o el “Fruit Ninja”, pero sin duda los que más abundan son los juegos enfocados en el desarrollo cognitivo que se basan en puzles de memoria y lógica </w:t>
+        <w:t>También hay una parte de los juegos que pueden ser disfrutados por mayores que son completamente originales como puede ser el “Buscaminas” para ordenador o el “</w:t>
+      </w:r>
+      <w:proofErr w:type="spellStart"/>
+      <w:r>
+        <w:rPr>
+          <w:sz w:val="24"/>
+          <w:szCs w:val="24"/>
+        </w:rPr>
+        <w:t>Fruit</w:t>
+      </w:r>
+      <w:proofErr w:type="spellEnd"/>
+      <w:r>
+        <w:rPr>
+          <w:sz w:val="24"/>
+          <w:szCs w:val="24"/>
+        </w:rPr>
+        <w:t xml:space="preserve"> Ninja”, pero sin duda los que más abundan son los juegos enfocados en el desarrollo cognitivo que se basan en puzles de memoria y lógica </w:t>
       </w:r>
       <w:r>
         <w:rPr>
@@ -1284,12 +1603,21 @@
         <w:lastRenderedPageBreak/>
         <w:t>como, por ejemplo, “</w:t>
       </w:r>
-      <w:r>
-        <w:rPr>
-          <w:sz w:val="24"/>
-          <w:szCs w:val="24"/>
-        </w:rPr>
-        <w:t>Lumosity: Juegos Mentales</w:t>
+      <w:proofErr w:type="spellStart"/>
+      <w:r>
+        <w:rPr>
+          <w:sz w:val="24"/>
+          <w:szCs w:val="24"/>
+        </w:rPr>
+        <w:t>Lumosity</w:t>
+      </w:r>
+      <w:proofErr w:type="spellEnd"/>
+      <w:r>
+        <w:rPr>
+          <w:sz w:val="24"/>
+          <w:szCs w:val="24"/>
+        </w:rPr>
+        <w:t>: Juegos Mentales</w:t>
       </w:r>
       <w:r>
         <w:rPr>
@@ -1391,7 +1719,27 @@
           <w:sz w:val="24"/>
           <w:szCs w:val="24"/>
         </w:rPr>
-        <w:t xml:space="preserve"> de Lumosity: Juegos Mentales.</w:t>
+        <w:t xml:space="preserve"> de </w:t>
+      </w:r>
+      <w:proofErr w:type="spellStart"/>
+      <w:r>
+        <w:rPr>
+          <w:b/>
+          <w:bCs/>
+          <w:sz w:val="24"/>
+          <w:szCs w:val="24"/>
+        </w:rPr>
+        <w:t>Lumosity</w:t>
+      </w:r>
+      <w:proofErr w:type="spellEnd"/>
+      <w:r>
+        <w:rPr>
+          <w:b/>
+          <w:bCs/>
+          <w:sz w:val="24"/>
+          <w:szCs w:val="24"/>
+        </w:rPr>
+        <w:t>: Juegos Mentales.</w:t>
       </w:r>
       <w:r>
         <w:rPr>
@@ -1726,7 +2074,7 @@
           <w:u w:val="single"/>
         </w:rPr>
         <w:drawing>
-          <wp:inline distT="0" distB="0" distL="0" distR="0" wp14:anchorId="7D7501D3" wp14:editId="119A73F3">
+          <wp:inline distT="0" distB="0" distL="0" distR="0" wp14:anchorId="7D7501D3" wp14:editId="5BDF2F07">
             <wp:extent cx="5400040" cy="2827020"/>
             <wp:effectExtent l="0" t="0" r="0" b="0"/>
             <wp:docPr id="866921935" name="Imagen 1"/>
@@ -1845,7 +2193,7 @@
           <w:szCs w:val="24"/>
         </w:rPr>
         <w:drawing>
-          <wp:inline distT="0" distB="0" distL="0" distR="0" wp14:anchorId="3A38807A" wp14:editId="475E8ED6">
+          <wp:inline distT="0" distB="0" distL="0" distR="0" wp14:anchorId="3A38807A" wp14:editId="19AB4E15">
             <wp:extent cx="5400040" cy="2753360"/>
             <wp:effectExtent l="0" t="0" r="0" b="8890"/>
             <wp:docPr id="1092539786" name="Imagen 2"/>
@@ -2339,7 +2687,23 @@
           <w:sz w:val="24"/>
           <w:szCs w:val="24"/>
         </w:rPr>
-        <w:t>He decidido usar unity porque es el motor de videojuegos más usado, lo que asegura una mayor facilidad para encontrar soluciones</w:t>
+        <w:t xml:space="preserve">He decidido usar </w:t>
+      </w:r>
+      <w:proofErr w:type="spellStart"/>
+      <w:r>
+        <w:rPr>
+          <w:sz w:val="24"/>
+          <w:szCs w:val="24"/>
+        </w:rPr>
+        <w:t>unity</w:t>
+      </w:r>
+      <w:proofErr w:type="spellEnd"/>
+      <w:r>
+        <w:rPr>
+          <w:sz w:val="24"/>
+          <w:szCs w:val="24"/>
+        </w:rPr>
+        <w:t xml:space="preserve"> porque es el motor de videojuegos más usado, lo que asegura una mayor facilidad para encontrar soluciones</w:t>
       </w:r>
       <w:r>
         <w:rPr>
@@ -2576,6 +2940,7 @@
           <w:szCs w:val="24"/>
         </w:rPr>
       </w:pPr>
+      <w:proofErr w:type="spellStart"/>
       <w:r>
         <w:rPr>
           <w:b/>
@@ -2585,53 +2950,134 @@
         </w:rPr>
         <w:t>Blender</w:t>
       </w:r>
-    </w:p>
-    <w:p>
-      <w:pPr>
-        <w:pStyle w:val="Prrafodelista"/>
-        <w:rPr>
-          <w:sz w:val="24"/>
-          <w:szCs w:val="24"/>
-        </w:rPr>
-      </w:pPr>
-      <w:r>
-        <w:rPr>
-          <w:sz w:val="24"/>
-          <w:szCs w:val="24"/>
-        </w:rPr>
-        <w:t xml:space="preserve">Para los modelos y animaciones 3D he decidido usar Blender, ya que al igual que Unity este sofware está muy extendido lo que </w:t>
-      </w:r>
-      <w:r>
-        <w:rPr>
-          <w:sz w:val="24"/>
-          <w:szCs w:val="24"/>
-        </w:rPr>
-        <w:t>permite encontrar tutoriales y cursos online para aprender. Además, Blender es open source, por lo que, de nuevo, permite realizar y publicar proyectos sin coste alguno.</w:t>
-      </w:r>
-    </w:p>
-    <w:p>
-      <w:pPr>
-        <w:pStyle w:val="Prrafodelista"/>
-        <w:rPr>
-          <w:sz w:val="24"/>
-          <w:szCs w:val="24"/>
-        </w:rPr>
-      </w:pPr>
-    </w:p>
-    <w:p>
-      <w:pPr>
-        <w:pStyle w:val="Prrafodelista"/>
-        <w:rPr>
-          <w:sz w:val="24"/>
-          <w:szCs w:val="24"/>
-        </w:rPr>
-      </w:pPr>
-      <w:r>
-        <w:rPr>
-          <w:sz w:val="24"/>
-          <w:szCs w:val="24"/>
-        </w:rPr>
-        <w:t xml:space="preserve">Dado que mi nivel de blender es reducido y que me tomaría mucho tiempo realizar todos los </w:t>
+      <w:proofErr w:type="spellEnd"/>
+    </w:p>
+    <w:p>
+      <w:pPr>
+        <w:pStyle w:val="Prrafodelista"/>
+        <w:rPr>
+          <w:sz w:val="24"/>
+          <w:szCs w:val="24"/>
+        </w:rPr>
+      </w:pPr>
+      <w:r>
+        <w:rPr>
+          <w:sz w:val="24"/>
+          <w:szCs w:val="24"/>
+        </w:rPr>
+        <w:t xml:space="preserve">Para los modelos y animaciones 3D he decidido usar </w:t>
+      </w:r>
+      <w:proofErr w:type="spellStart"/>
+      <w:r>
+        <w:rPr>
+          <w:sz w:val="24"/>
+          <w:szCs w:val="24"/>
+        </w:rPr>
+        <w:t>Blender</w:t>
+      </w:r>
+      <w:proofErr w:type="spellEnd"/>
+      <w:r>
+        <w:rPr>
+          <w:sz w:val="24"/>
+          <w:szCs w:val="24"/>
+        </w:rPr>
+        <w:t xml:space="preserve">, ya que al igual que Unity este </w:t>
+      </w:r>
+      <w:proofErr w:type="spellStart"/>
+      <w:r>
+        <w:rPr>
+          <w:sz w:val="24"/>
+          <w:szCs w:val="24"/>
+        </w:rPr>
+        <w:t>sofware</w:t>
+      </w:r>
+      <w:proofErr w:type="spellEnd"/>
+      <w:r>
+        <w:rPr>
+          <w:sz w:val="24"/>
+          <w:szCs w:val="24"/>
+        </w:rPr>
+        <w:t xml:space="preserve"> está muy extendido lo que </w:t>
+      </w:r>
+      <w:r>
+        <w:rPr>
+          <w:sz w:val="24"/>
+          <w:szCs w:val="24"/>
+        </w:rPr>
+        <w:t xml:space="preserve">permite encontrar tutoriales y cursos online para aprender. Además, </w:t>
+      </w:r>
+      <w:proofErr w:type="spellStart"/>
+      <w:r>
+        <w:rPr>
+          <w:sz w:val="24"/>
+          <w:szCs w:val="24"/>
+        </w:rPr>
+        <w:t>Blender</w:t>
+      </w:r>
+      <w:proofErr w:type="spellEnd"/>
+      <w:r>
+        <w:rPr>
+          <w:sz w:val="24"/>
+          <w:szCs w:val="24"/>
+        </w:rPr>
+        <w:t xml:space="preserve"> es open </w:t>
+      </w:r>
+      <w:proofErr w:type="spellStart"/>
+      <w:r>
+        <w:rPr>
+          <w:sz w:val="24"/>
+          <w:szCs w:val="24"/>
+        </w:rPr>
+        <w:t>source</w:t>
+      </w:r>
+      <w:proofErr w:type="spellEnd"/>
+      <w:r>
+        <w:rPr>
+          <w:sz w:val="24"/>
+          <w:szCs w:val="24"/>
+        </w:rPr>
+        <w:t>, por lo que, de nuevo, permite realizar y publicar proyectos sin coste alguno.</w:t>
+      </w:r>
+    </w:p>
+    <w:p>
+      <w:pPr>
+        <w:pStyle w:val="Prrafodelista"/>
+        <w:rPr>
+          <w:sz w:val="24"/>
+          <w:szCs w:val="24"/>
+        </w:rPr>
+      </w:pPr>
+    </w:p>
+    <w:p>
+      <w:pPr>
+        <w:pStyle w:val="Prrafodelista"/>
+        <w:rPr>
+          <w:sz w:val="24"/>
+          <w:szCs w:val="24"/>
+        </w:rPr>
+      </w:pPr>
+      <w:r>
+        <w:rPr>
+          <w:sz w:val="24"/>
+          <w:szCs w:val="24"/>
+        </w:rPr>
+        <w:t xml:space="preserve">Dado que mi nivel de </w:t>
+      </w:r>
+      <w:proofErr w:type="spellStart"/>
+      <w:r>
+        <w:rPr>
+          <w:sz w:val="24"/>
+          <w:szCs w:val="24"/>
+        </w:rPr>
+        <w:t>blender</w:t>
+      </w:r>
+      <w:proofErr w:type="spellEnd"/>
+      <w:r>
+        <w:rPr>
+          <w:sz w:val="24"/>
+          <w:szCs w:val="24"/>
+        </w:rPr>
+        <w:t xml:space="preserve"> es reducido y que me tomaría mucho tiempo realizar todos los </w:t>
       </w:r>
       <w:r>
         <w:rPr>
@@ -2687,6 +3133,7 @@
           <w:szCs w:val="24"/>
         </w:rPr>
       </w:pPr>
+      <w:proofErr w:type="spellStart"/>
       <w:r>
         <w:rPr>
           <w:b/>
@@ -2696,22 +3143,64 @@
         </w:rPr>
         <w:t>NavMesh</w:t>
       </w:r>
-    </w:p>
-    <w:p>
-      <w:pPr>
-        <w:pStyle w:val="Prrafodelista"/>
-        <w:rPr>
-          <w:sz w:val="24"/>
-          <w:szCs w:val="24"/>
-        </w:rPr>
-      </w:pPr>
-      <w:r>
-        <w:rPr>
-          <w:sz w:val="24"/>
-          <w:szCs w:val="24"/>
-        </w:rPr>
-        <w:t>Dado que el proyecto se centra más en las pequeñas actividades y minijuegos, no tanto en el entorno 3d y, que crear un sistema de path finding 3D consumiría una gran cantidad de tiempo que podría ser usada en la creación de nuevos módulos, minijuegos o actividades, he decidido utilizar la herramienta NavMesh</w:t>
-      </w:r>
+      <w:proofErr w:type="spellEnd"/>
+    </w:p>
+    <w:p>
+      <w:pPr>
+        <w:pStyle w:val="Prrafodelista"/>
+        <w:rPr>
+          <w:sz w:val="24"/>
+          <w:szCs w:val="24"/>
+        </w:rPr>
+      </w:pPr>
+      <w:r>
+        <w:rPr>
+          <w:sz w:val="24"/>
+          <w:szCs w:val="24"/>
+        </w:rPr>
+        <w:t xml:space="preserve">Dado que el proyecto se centra más en las pequeñas actividades y minijuegos, no tanto en el entorno 3d y, que crear un sistema de </w:t>
+      </w:r>
+      <w:proofErr w:type="spellStart"/>
+      <w:r>
+        <w:rPr>
+          <w:sz w:val="24"/>
+          <w:szCs w:val="24"/>
+        </w:rPr>
+        <w:t>path</w:t>
+      </w:r>
+      <w:proofErr w:type="spellEnd"/>
+      <w:r>
+        <w:rPr>
+          <w:sz w:val="24"/>
+          <w:szCs w:val="24"/>
+        </w:rPr>
+        <w:t xml:space="preserve"> </w:t>
+      </w:r>
+      <w:proofErr w:type="spellStart"/>
+      <w:r>
+        <w:rPr>
+          <w:sz w:val="24"/>
+          <w:szCs w:val="24"/>
+        </w:rPr>
+        <w:t>finding</w:t>
+      </w:r>
+      <w:proofErr w:type="spellEnd"/>
+      <w:r>
+        <w:rPr>
+          <w:sz w:val="24"/>
+          <w:szCs w:val="24"/>
+        </w:rPr>
+        <w:t xml:space="preserve"> 3D consumiría una gran cantidad de tiempo que podría ser usada en la creación de nuevos módulos, minijuegos o actividades, he decidido utilizar la herramienta </w:t>
+      </w:r>
+      <w:proofErr w:type="spellStart"/>
+      <w:r>
+        <w:rPr>
+          <w:sz w:val="24"/>
+          <w:szCs w:val="24"/>
+        </w:rPr>
+        <w:t>NavMesh</w:t>
+      </w:r>
+      <w:proofErr w:type="spellEnd"/>
       <w:r>
         <w:rPr>
           <w:sz w:val="24"/>
@@ -2724,7 +3213,39 @@
           <w:sz w:val="24"/>
           <w:szCs w:val="24"/>
         </w:rPr>
-        <w:t>, que ayuda a configurar de forma automática los lugares accesibles por el jugador y el path finding.</w:t>
+        <w:t xml:space="preserve">, que ayuda a configurar de forma automática los lugares accesibles por el jugador y el </w:t>
+      </w:r>
+      <w:proofErr w:type="spellStart"/>
+      <w:r>
+        <w:rPr>
+          <w:sz w:val="24"/>
+          <w:szCs w:val="24"/>
+        </w:rPr>
+        <w:t>path</w:t>
+      </w:r>
+      <w:proofErr w:type="spellEnd"/>
+      <w:r>
+        <w:rPr>
+          <w:sz w:val="24"/>
+          <w:szCs w:val="24"/>
+        </w:rPr>
+        <w:t xml:space="preserve"> </w:t>
+      </w:r>
+      <w:proofErr w:type="spellStart"/>
+      <w:r>
+        <w:rPr>
+          <w:sz w:val="24"/>
+          <w:szCs w:val="24"/>
+        </w:rPr>
+        <w:t>finding</w:t>
+      </w:r>
+      <w:proofErr w:type="spellEnd"/>
+      <w:r>
+        <w:rPr>
+          <w:sz w:val="24"/>
+          <w:szCs w:val="24"/>
+        </w:rPr>
+        <w:t>.</w:t>
       </w:r>
     </w:p>
     <w:p>
@@ -2748,14 +3269,25 @@
           <w:szCs w:val="24"/>
         </w:rPr>
       </w:pPr>
-      <w:r>
-        <w:rPr>
-          <w:b/>
-          <w:bCs/>
-          <w:sz w:val="24"/>
-          <w:szCs w:val="24"/>
-        </w:rPr>
-        <w:t>Pollinations AI</w:t>
+      <w:proofErr w:type="spellStart"/>
+      <w:r>
+        <w:rPr>
+          <w:b/>
+          <w:bCs/>
+          <w:sz w:val="24"/>
+          <w:szCs w:val="24"/>
+        </w:rPr>
+        <w:t>Pollinations</w:t>
+      </w:r>
+      <w:proofErr w:type="spellEnd"/>
+      <w:r>
+        <w:rPr>
+          <w:b/>
+          <w:bCs/>
+          <w:sz w:val="24"/>
+          <w:szCs w:val="24"/>
+        </w:rPr>
+        <w:t xml:space="preserve"> AI</w:t>
       </w:r>
     </w:p>
     <w:p>
@@ -2794,8 +3326,17 @@
           <w:sz w:val="24"/>
           <w:szCs w:val="24"/>
         </w:rPr>
-        <w:t>llamada Pollinations</w:t>
-      </w:r>
+        <w:t xml:space="preserve">llamada </w:t>
+      </w:r>
+      <w:proofErr w:type="spellStart"/>
+      <w:r>
+        <w:rPr>
+          <w:sz w:val="24"/>
+          <w:szCs w:val="24"/>
+        </w:rPr>
+        <w:t>Pollinations</w:t>
+      </w:r>
+      <w:proofErr w:type="spellEnd"/>
       <w:r>
         <w:rPr>
           <w:sz w:val="24"/>
@@ -2990,14 +3531,46 @@
           <w:sz w:val="24"/>
           <w:szCs w:val="24"/>
         </w:rPr>
-        <w:t xml:space="preserve"> se podrá desplazar al personaje del jugador haciendo click o pulsando la pantalla (en el caso de los smartphones) en el punto del terreno al que se desea que se mueva el personaje</w:t>
-      </w:r>
-      <w:r>
-        <w:rPr>
-          <w:sz w:val="24"/>
-          <w:szCs w:val="24"/>
-        </w:rPr>
-        <w:t>. De la misma forma para comunicarse con los distintos NPCs que dan acceso a los minijuegos o actividades ba</w:t>
+        <w:t xml:space="preserve"> se podrá desplazar al personaje del jugador haciendo </w:t>
+      </w:r>
+      <w:proofErr w:type="spellStart"/>
+      <w:r>
+        <w:rPr>
+          <w:sz w:val="24"/>
+          <w:szCs w:val="24"/>
+        </w:rPr>
+        <w:t>click</w:t>
+      </w:r>
+      <w:proofErr w:type="spellEnd"/>
+      <w:r>
+        <w:rPr>
+          <w:sz w:val="24"/>
+          <w:szCs w:val="24"/>
+        </w:rPr>
+        <w:t xml:space="preserve"> o pulsando la pantalla (en el caso de los smartphones) en el punto del terreno al que se desea que se mueva el personaje</w:t>
+      </w:r>
+      <w:r>
+        <w:rPr>
+          <w:sz w:val="24"/>
+          <w:szCs w:val="24"/>
+        </w:rPr>
+        <w:t xml:space="preserve">. De la misma forma para comunicarse con los distintos </w:t>
+      </w:r>
+      <w:proofErr w:type="spellStart"/>
+      <w:r>
+        <w:rPr>
+          <w:sz w:val="24"/>
+          <w:szCs w:val="24"/>
+        </w:rPr>
+        <w:t>NPCs</w:t>
+      </w:r>
+      <w:proofErr w:type="spellEnd"/>
+      <w:r>
+        <w:rPr>
+          <w:sz w:val="24"/>
+          <w:szCs w:val="24"/>
+        </w:rPr>
+        <w:t xml:space="preserve"> que dan acceso a los minijuegos o actividades ba</w:t>
       </w:r>
       <w:r>
         <w:rPr>
@@ -3011,7 +3584,23 @@
           <w:sz w:val="24"/>
           <w:szCs w:val="24"/>
         </w:rPr>
-        <w:t xml:space="preserve">tará con hacer click sobre ellos, </w:t>
+        <w:t xml:space="preserve">tará con hacer </w:t>
+      </w:r>
+      <w:proofErr w:type="spellStart"/>
+      <w:r>
+        <w:rPr>
+          <w:sz w:val="24"/>
+          <w:szCs w:val="24"/>
+        </w:rPr>
+        <w:t>click</w:t>
+      </w:r>
+      <w:proofErr w:type="spellEnd"/>
+      <w:r>
+        <w:rPr>
+          <w:sz w:val="24"/>
+          <w:szCs w:val="24"/>
+        </w:rPr>
+        <w:t xml:space="preserve"> sobre ellos, </w:t>
       </w:r>
       <w:r>
         <w:rPr>
@@ -3295,7 +3884,39 @@
           <w:szCs w:val="24"/>
         </w:rPr>
         <w:lastRenderedPageBreak/>
-        <w:t>Este código se ejecuta mediante un proceso en unity que se lanza tras recopilar la información de los NPCs (texto de la frase, texto y nombre):</w:t>
+        <w:t xml:space="preserve">Este código se ejecuta mediante un proceso en </w:t>
+      </w:r>
+      <w:proofErr w:type="spellStart"/>
+      <w:r>
+        <w:rPr>
+          <w:sz w:val="24"/>
+          <w:szCs w:val="24"/>
+        </w:rPr>
+        <w:t>unity</w:t>
+      </w:r>
+      <w:proofErr w:type="spellEnd"/>
+      <w:r>
+        <w:rPr>
+          <w:sz w:val="24"/>
+          <w:szCs w:val="24"/>
+        </w:rPr>
+        <w:t xml:space="preserve"> que se lanza tras recopilar la información de los </w:t>
+      </w:r>
+      <w:proofErr w:type="spellStart"/>
+      <w:r>
+        <w:rPr>
+          <w:sz w:val="24"/>
+          <w:szCs w:val="24"/>
+        </w:rPr>
+        <w:t>NPCs</w:t>
+      </w:r>
+      <w:proofErr w:type="spellEnd"/>
+      <w:r>
+        <w:rPr>
+          <w:sz w:val="24"/>
+          <w:szCs w:val="24"/>
+        </w:rPr>
+        <w:t xml:space="preserve"> (texto de la frase, texto y nombre):</w:t>
       </w:r>
     </w:p>
     <w:p>
@@ -3430,7 +4051,23 @@
           <w:sz w:val="24"/>
           <w:szCs w:val="24"/>
         </w:rPr>
-        <w:t>el script de los NPCs compruebe</w:t>
+        <w:t xml:space="preserve">el script de los </w:t>
+      </w:r>
+      <w:proofErr w:type="spellStart"/>
+      <w:r>
+        <w:rPr>
+          <w:sz w:val="24"/>
+          <w:szCs w:val="24"/>
+        </w:rPr>
+        <w:t>NPCs</w:t>
+      </w:r>
+      <w:proofErr w:type="spellEnd"/>
+      <w:r>
+        <w:rPr>
+          <w:sz w:val="24"/>
+          <w:szCs w:val="24"/>
+        </w:rPr>
+        <w:t xml:space="preserve"> compruebe</w:t>
       </w:r>
       <w:r>
         <w:rPr>
@@ -3541,6 +4178,7 @@
         </w:rPr>
         <w:t xml:space="preserve">una IA generativa, en concreto </w:t>
       </w:r>
+      <w:proofErr w:type="spellStart"/>
       <w:r>
         <w:rPr>
           <w:sz w:val="24"/>
@@ -3548,6 +4186,7 @@
         </w:rPr>
         <w:t>Pollinations</w:t>
       </w:r>
+      <w:proofErr w:type="spellEnd"/>
       <w:r>
         <w:rPr>
           <w:sz w:val="24"/>
@@ -3567,7 +4206,23 @@
           <w:sz w:val="24"/>
           <w:szCs w:val="24"/>
         </w:rPr>
-        <w:t xml:space="preserve">o el mandala </w:t>
+        <w:t xml:space="preserve">o el </w:t>
+      </w:r>
+      <w:proofErr w:type="spellStart"/>
+      <w:r>
+        <w:rPr>
+          <w:sz w:val="24"/>
+          <w:szCs w:val="24"/>
+        </w:rPr>
+        <w:t>mandala</w:t>
+      </w:r>
+      <w:proofErr w:type="spellEnd"/>
+      <w:r>
+        <w:rPr>
+          <w:sz w:val="24"/>
+          <w:szCs w:val="24"/>
+        </w:rPr>
+        <w:t xml:space="preserve"> </w:t>
       </w:r>
       <w:r>
         <w:rPr>
@@ -3590,6 +4245,7 @@
         </w:rPr>
         <w:t xml:space="preserve"> se añade a una lista de </w:t>
       </w:r>
+      <w:proofErr w:type="spellStart"/>
       <w:r>
         <w:rPr>
           <w:sz w:val="24"/>
@@ -3597,6 +4253,7 @@
         </w:rPr>
         <w:t>mandalas</w:t>
       </w:r>
+      <w:proofErr w:type="spellEnd"/>
       <w:r>
         <w:rPr>
           <w:sz w:val="24"/>
@@ -3634,7 +4291,55 @@
           <w:sz w:val="24"/>
           <w:szCs w:val="24"/>
         </w:rPr>
-        <w:t>Una vez seleccionado el mandala el usuario puede proceder a pintarlo seleccionando un color y haciendo click en la parte del mandala que quiere pintar:</w:t>
+        <w:t xml:space="preserve">Una vez seleccionado el </w:t>
+      </w:r>
+      <w:proofErr w:type="spellStart"/>
+      <w:r>
+        <w:rPr>
+          <w:sz w:val="24"/>
+          <w:szCs w:val="24"/>
+        </w:rPr>
+        <w:t>mandala</w:t>
+      </w:r>
+      <w:proofErr w:type="spellEnd"/>
+      <w:r>
+        <w:rPr>
+          <w:sz w:val="24"/>
+          <w:szCs w:val="24"/>
+        </w:rPr>
+        <w:t xml:space="preserve"> el usuario puede proceder a pintarlo seleccionando un color y haciendo </w:t>
+      </w:r>
+      <w:proofErr w:type="spellStart"/>
+      <w:r>
+        <w:rPr>
+          <w:sz w:val="24"/>
+          <w:szCs w:val="24"/>
+        </w:rPr>
+        <w:t>click</w:t>
+      </w:r>
+      <w:proofErr w:type="spellEnd"/>
+      <w:r>
+        <w:rPr>
+          <w:sz w:val="24"/>
+          <w:szCs w:val="24"/>
+        </w:rPr>
+        <w:t xml:space="preserve"> en la parte del </w:t>
+      </w:r>
+      <w:proofErr w:type="spellStart"/>
+      <w:r>
+        <w:rPr>
+          <w:sz w:val="24"/>
+          <w:szCs w:val="24"/>
+        </w:rPr>
+        <w:t>mandala</w:t>
+      </w:r>
+      <w:proofErr w:type="spellEnd"/>
+      <w:r>
+        <w:rPr>
+          <w:sz w:val="24"/>
+          <w:szCs w:val="24"/>
+        </w:rPr>
+        <w:t xml:space="preserve"> que quiere pintar:</w:t>
       </w:r>
     </w:p>
     <w:p>
@@ -3740,14 +4445,25 @@
         </w:rPr>
         <w:t xml:space="preserve">: </w:t>
       </w:r>
-      <w:r>
-        <w:rPr>
-          <w:b/>
-          <w:bCs/>
-          <w:sz w:val="24"/>
-          <w:szCs w:val="24"/>
-        </w:rPr>
-        <w:t>Mandala sin colorear.</w:t>
+      <w:proofErr w:type="spellStart"/>
+      <w:r>
+        <w:rPr>
+          <w:b/>
+          <w:bCs/>
+          <w:sz w:val="24"/>
+          <w:szCs w:val="24"/>
+        </w:rPr>
+        <w:t>Mandala</w:t>
+      </w:r>
+      <w:proofErr w:type="spellEnd"/>
+      <w:r>
+        <w:rPr>
+          <w:b/>
+          <w:bCs/>
+          <w:sz w:val="24"/>
+          <w:szCs w:val="24"/>
+        </w:rPr>
+        <w:t xml:space="preserve"> sin colorear.</w:t>
       </w:r>
     </w:p>
     <w:p>
@@ -3843,39 +4559,66 @@
         </w:rPr>
         <w:t xml:space="preserve">: </w:t>
       </w:r>
-      <w:r>
-        <w:rPr>
-          <w:b/>
-          <w:bCs/>
-          <w:sz w:val="24"/>
-          <w:szCs w:val="24"/>
-        </w:rPr>
-        <w:t>Mandala con centro coloreado.</w:t>
-      </w:r>
-    </w:p>
-    <w:p>
-      <w:pPr>
-        <w:pStyle w:val="Prrafodelista"/>
-        <w:rPr>
-          <w:sz w:val="24"/>
-          <w:szCs w:val="24"/>
-        </w:rPr>
-      </w:pPr>
-    </w:p>
-    <w:p>
-      <w:pPr>
-        <w:pStyle w:val="Prrafodelista"/>
-        <w:rPr>
-          <w:sz w:val="24"/>
-          <w:szCs w:val="24"/>
-        </w:rPr>
-      </w:pPr>
-      <w:r>
-        <w:rPr>
-          <w:sz w:val="24"/>
-          <w:szCs w:val="24"/>
-        </w:rPr>
-        <w:t xml:space="preserve">Para pintar los mandalas </w:t>
+      <w:proofErr w:type="spellStart"/>
+      <w:r>
+        <w:rPr>
+          <w:b/>
+          <w:bCs/>
+          <w:sz w:val="24"/>
+          <w:szCs w:val="24"/>
+        </w:rPr>
+        <w:t>Mandala</w:t>
+      </w:r>
+      <w:proofErr w:type="spellEnd"/>
+      <w:r>
+        <w:rPr>
+          <w:b/>
+          <w:bCs/>
+          <w:sz w:val="24"/>
+          <w:szCs w:val="24"/>
+        </w:rPr>
+        <w:t xml:space="preserve"> con centro coloreado.</w:t>
+      </w:r>
+    </w:p>
+    <w:p>
+      <w:pPr>
+        <w:pStyle w:val="Prrafodelista"/>
+        <w:rPr>
+          <w:sz w:val="24"/>
+          <w:szCs w:val="24"/>
+        </w:rPr>
+      </w:pPr>
+    </w:p>
+    <w:p>
+      <w:pPr>
+        <w:pStyle w:val="Prrafodelista"/>
+        <w:rPr>
+          <w:sz w:val="24"/>
+          <w:szCs w:val="24"/>
+        </w:rPr>
+      </w:pPr>
+      <w:r>
+        <w:rPr>
+          <w:sz w:val="24"/>
+          <w:szCs w:val="24"/>
+        </w:rPr>
+        <w:t xml:space="preserve">Para pintar los </w:t>
+      </w:r>
+      <w:proofErr w:type="spellStart"/>
+      <w:r>
+        <w:rPr>
+          <w:sz w:val="24"/>
+          <w:szCs w:val="24"/>
+        </w:rPr>
+        <w:t>mandalas</w:t>
+      </w:r>
+      <w:proofErr w:type="spellEnd"/>
+      <w:r>
+        <w:rPr>
+          <w:sz w:val="24"/>
+          <w:szCs w:val="24"/>
+        </w:rPr>
+        <w:t xml:space="preserve"> </w:t>
       </w:r>
       <w:r>
         <w:rPr>
@@ -3889,14 +4632,46 @@
           <w:sz w:val="24"/>
           <w:szCs w:val="24"/>
         </w:rPr>
-        <w:t xml:space="preserve">e utilizado un algoritmo de flooding que recorre los pixeles colindantes a los pixeles del punto seleccionado coloreándolos y parando cuando encuentra pixeles cuyo brillo es inferior a un límite determinado. Al inicio probe a implementar el algoritmo utilizando recursividad, pero daba problemas de rendimiento, por lo que decidí </w:t>
-      </w:r>
-      <w:r>
-        <w:rPr>
-          <w:sz w:val="24"/>
-          <w:szCs w:val="24"/>
-        </w:rPr>
-        <w:t>modificar la función eliminando la recursividad y utilizando un stack para almacenar las coordenadas de los píxeles a colorear:</w:t>
+        <w:t xml:space="preserve">e utilizado un algoritmo de </w:t>
+      </w:r>
+      <w:proofErr w:type="spellStart"/>
+      <w:r>
+        <w:rPr>
+          <w:sz w:val="24"/>
+          <w:szCs w:val="24"/>
+        </w:rPr>
+        <w:t>flooding</w:t>
+      </w:r>
+      <w:proofErr w:type="spellEnd"/>
+      <w:r>
+        <w:rPr>
+          <w:sz w:val="24"/>
+          <w:szCs w:val="24"/>
+        </w:rPr>
+        <w:t xml:space="preserve"> que recorre los pixeles colindantes a los pixeles del punto seleccionado coloreándolos y parando cuando encuentra pixeles cuyo brillo es inferior a un límite determinado. Al inicio probe a implementar el algoritmo utilizando recursividad, pero daba problemas de rendimiento, por lo que decidí </w:t>
+      </w:r>
+      <w:r>
+        <w:rPr>
+          <w:sz w:val="24"/>
+          <w:szCs w:val="24"/>
+        </w:rPr>
+        <w:t xml:space="preserve">modificar la función eliminando la recursividad y utilizando un </w:t>
+      </w:r>
+      <w:proofErr w:type="spellStart"/>
+      <w:r>
+        <w:rPr>
+          <w:sz w:val="24"/>
+          <w:szCs w:val="24"/>
+        </w:rPr>
+        <w:t>stack</w:t>
+      </w:r>
+      <w:proofErr w:type="spellEnd"/>
+      <w:r>
+        <w:rPr>
+          <w:sz w:val="24"/>
+          <w:szCs w:val="24"/>
+        </w:rPr>
+        <w:t xml:space="preserve"> para almacenar las coordenadas de los píxeles a colorear:</w:t>
       </w:r>
     </w:p>
     <w:p>
@@ -4157,6 +4932,62 @@
     </w:p>
     <w:p>
       <w:pPr>
+        <w:pStyle w:val="Prrafodelista"/>
+        <w:rPr>
+          <w:sz w:val="24"/>
+          <w:szCs w:val="24"/>
+        </w:rPr>
+      </w:pPr>
+    </w:p>
+    <w:p>
+      <w:pPr>
+        <w:pStyle w:val="Prrafodelista"/>
+        <w:rPr>
+          <w:sz w:val="24"/>
+          <w:szCs w:val="24"/>
+        </w:rPr>
+      </w:pPr>
+      <w:r>
+        <w:rPr>
+          <w:sz w:val="24"/>
+          <w:szCs w:val="24"/>
+        </w:rPr>
+        <w:lastRenderedPageBreak/>
+        <w:t xml:space="preserve">Api de </w:t>
+      </w:r>
+      <w:r>
+        <w:rPr>
+          <w:sz w:val="24"/>
+          <w:szCs w:val="24"/>
+        </w:rPr>
+        <w:t xml:space="preserve">Google </w:t>
+      </w:r>
+      <w:proofErr w:type="spellStart"/>
+      <w:r>
+        <w:rPr>
+          <w:sz w:val="24"/>
+          <w:szCs w:val="24"/>
+        </w:rPr>
+        <w:t>translate</w:t>
+      </w:r>
+      <w:proofErr w:type="spellEnd"/>
+      <w:r>
+        <w:rPr>
+          <w:sz w:val="24"/>
+          <w:szCs w:val="24"/>
+        </w:rPr>
+        <w:t xml:space="preserve"> </w:t>
+      </w:r>
+      <w:r>
+        <w:rPr>
+          <w:sz w:val="24"/>
+          <w:szCs w:val="24"/>
+        </w:rPr>
+        <w:t>para la creación de temas personalizados en las actividades de pintar.</w:t>
+      </w:r>
+    </w:p>
+    <w:p>
+      <w:pPr>
         <w:rPr>
           <w:b/>
           <w:bCs/>
@@ -4226,13 +5057,359 @@
         </w:rPr>
         <w:tab/>
       </w:r>
-      <w:r>
-        <w:rPr>
-          <w:sz w:val="24"/>
-          <w:szCs w:val="24"/>
-        </w:rPr>
-        <w:t>Nakao, M. Special series on “effects of board games on health education and promotion” board games as a promising tool for health promotion: a review of recent literature. </w:t>
-      </w:r>
+      <w:proofErr w:type="spellStart"/>
+      <w:r>
+        <w:rPr>
+          <w:sz w:val="24"/>
+          <w:szCs w:val="24"/>
+        </w:rPr>
+        <w:t>Nakao</w:t>
+      </w:r>
+      <w:proofErr w:type="spellEnd"/>
+      <w:r>
+        <w:rPr>
+          <w:sz w:val="24"/>
+          <w:szCs w:val="24"/>
+        </w:rPr>
+        <w:t xml:space="preserve">, M. </w:t>
+      </w:r>
+      <w:proofErr w:type="spellStart"/>
+      <w:r>
+        <w:rPr>
+          <w:sz w:val="24"/>
+          <w:szCs w:val="24"/>
+        </w:rPr>
+        <w:t>Special</w:t>
+      </w:r>
+      <w:proofErr w:type="spellEnd"/>
+      <w:r>
+        <w:rPr>
+          <w:sz w:val="24"/>
+          <w:szCs w:val="24"/>
+        </w:rPr>
+        <w:t xml:space="preserve"> series </w:t>
+      </w:r>
+      <w:proofErr w:type="spellStart"/>
+      <w:r>
+        <w:rPr>
+          <w:sz w:val="24"/>
+          <w:szCs w:val="24"/>
+        </w:rPr>
+        <w:t>on</w:t>
+      </w:r>
+      <w:proofErr w:type="spellEnd"/>
+      <w:r>
+        <w:rPr>
+          <w:sz w:val="24"/>
+          <w:szCs w:val="24"/>
+        </w:rPr>
+        <w:t xml:space="preserve"> “</w:t>
+      </w:r>
+      <w:proofErr w:type="spellStart"/>
+      <w:r>
+        <w:rPr>
+          <w:sz w:val="24"/>
+          <w:szCs w:val="24"/>
+        </w:rPr>
+        <w:t>effects</w:t>
+      </w:r>
+      <w:proofErr w:type="spellEnd"/>
+      <w:r>
+        <w:rPr>
+          <w:sz w:val="24"/>
+          <w:szCs w:val="24"/>
+        </w:rPr>
+        <w:t xml:space="preserve"> </w:t>
+      </w:r>
+      <w:proofErr w:type="spellStart"/>
+      <w:r>
+        <w:rPr>
+          <w:sz w:val="24"/>
+          <w:szCs w:val="24"/>
+        </w:rPr>
+        <w:t>of</w:t>
+      </w:r>
+      <w:proofErr w:type="spellEnd"/>
+      <w:r>
+        <w:rPr>
+          <w:sz w:val="24"/>
+          <w:szCs w:val="24"/>
+        </w:rPr>
+        <w:t xml:space="preserve"> </w:t>
+      </w:r>
+      <w:proofErr w:type="spellStart"/>
+      <w:r>
+        <w:rPr>
+          <w:sz w:val="24"/>
+          <w:szCs w:val="24"/>
+        </w:rPr>
+        <w:t>board</w:t>
+      </w:r>
+      <w:proofErr w:type="spellEnd"/>
+      <w:r>
+        <w:rPr>
+          <w:sz w:val="24"/>
+          <w:szCs w:val="24"/>
+        </w:rPr>
+        <w:t xml:space="preserve"> </w:t>
+      </w:r>
+      <w:proofErr w:type="spellStart"/>
+      <w:r>
+        <w:rPr>
+          <w:sz w:val="24"/>
+          <w:szCs w:val="24"/>
+        </w:rPr>
+        <w:t>games</w:t>
+      </w:r>
+      <w:proofErr w:type="spellEnd"/>
+      <w:r>
+        <w:rPr>
+          <w:sz w:val="24"/>
+          <w:szCs w:val="24"/>
+        </w:rPr>
+        <w:t xml:space="preserve"> </w:t>
+      </w:r>
+      <w:proofErr w:type="spellStart"/>
+      <w:r>
+        <w:rPr>
+          <w:sz w:val="24"/>
+          <w:szCs w:val="24"/>
+        </w:rPr>
+        <w:t>on</w:t>
+      </w:r>
+      <w:proofErr w:type="spellEnd"/>
+      <w:r>
+        <w:rPr>
+          <w:sz w:val="24"/>
+          <w:szCs w:val="24"/>
+        </w:rPr>
+        <w:t xml:space="preserve"> </w:t>
+      </w:r>
+      <w:proofErr w:type="spellStart"/>
+      <w:r>
+        <w:rPr>
+          <w:sz w:val="24"/>
+          <w:szCs w:val="24"/>
+        </w:rPr>
+        <w:t>health</w:t>
+      </w:r>
+      <w:proofErr w:type="spellEnd"/>
+      <w:r>
+        <w:rPr>
+          <w:sz w:val="24"/>
+          <w:szCs w:val="24"/>
+        </w:rPr>
+        <w:t xml:space="preserve"> </w:t>
+      </w:r>
+      <w:proofErr w:type="spellStart"/>
+      <w:r>
+        <w:rPr>
+          <w:sz w:val="24"/>
+          <w:szCs w:val="24"/>
+        </w:rPr>
+        <w:t>education</w:t>
+      </w:r>
+      <w:proofErr w:type="spellEnd"/>
+      <w:r>
+        <w:rPr>
+          <w:sz w:val="24"/>
+          <w:szCs w:val="24"/>
+        </w:rPr>
+        <w:t xml:space="preserve"> and </w:t>
+      </w:r>
+      <w:proofErr w:type="spellStart"/>
+      <w:r>
+        <w:rPr>
+          <w:sz w:val="24"/>
+          <w:szCs w:val="24"/>
+        </w:rPr>
+        <w:t>promotion</w:t>
+      </w:r>
+      <w:proofErr w:type="spellEnd"/>
+      <w:r>
+        <w:rPr>
+          <w:sz w:val="24"/>
+          <w:szCs w:val="24"/>
+        </w:rPr>
+        <w:t xml:space="preserve">” </w:t>
+      </w:r>
+      <w:proofErr w:type="spellStart"/>
+      <w:r>
+        <w:rPr>
+          <w:sz w:val="24"/>
+          <w:szCs w:val="24"/>
+        </w:rPr>
+        <w:t>board</w:t>
+      </w:r>
+      <w:proofErr w:type="spellEnd"/>
+      <w:r>
+        <w:rPr>
+          <w:sz w:val="24"/>
+          <w:szCs w:val="24"/>
+        </w:rPr>
+        <w:t xml:space="preserve"> </w:t>
+      </w:r>
+      <w:proofErr w:type="spellStart"/>
+      <w:r>
+        <w:rPr>
+          <w:sz w:val="24"/>
+          <w:szCs w:val="24"/>
+        </w:rPr>
+        <w:t>games</w:t>
+      </w:r>
+      <w:proofErr w:type="spellEnd"/>
+      <w:r>
+        <w:rPr>
+          <w:sz w:val="24"/>
+          <w:szCs w:val="24"/>
+        </w:rPr>
+        <w:t xml:space="preserve"> as a </w:t>
+      </w:r>
+      <w:proofErr w:type="spellStart"/>
+      <w:r>
+        <w:rPr>
+          <w:sz w:val="24"/>
+          <w:szCs w:val="24"/>
+        </w:rPr>
+        <w:t>promising</w:t>
+      </w:r>
+      <w:proofErr w:type="spellEnd"/>
+      <w:r>
+        <w:rPr>
+          <w:sz w:val="24"/>
+          <w:szCs w:val="24"/>
+        </w:rPr>
+        <w:t xml:space="preserve"> </w:t>
+      </w:r>
+      <w:proofErr w:type="spellStart"/>
+      <w:r>
+        <w:rPr>
+          <w:sz w:val="24"/>
+          <w:szCs w:val="24"/>
+        </w:rPr>
+        <w:t>tool</w:t>
+      </w:r>
+      <w:proofErr w:type="spellEnd"/>
+      <w:r>
+        <w:rPr>
+          <w:sz w:val="24"/>
+          <w:szCs w:val="24"/>
+        </w:rPr>
+        <w:t xml:space="preserve"> </w:t>
+      </w:r>
+      <w:proofErr w:type="spellStart"/>
+      <w:r>
+        <w:rPr>
+          <w:sz w:val="24"/>
+          <w:szCs w:val="24"/>
+        </w:rPr>
+        <w:t>for</w:t>
+      </w:r>
+      <w:proofErr w:type="spellEnd"/>
+      <w:r>
+        <w:rPr>
+          <w:sz w:val="24"/>
+          <w:szCs w:val="24"/>
+        </w:rPr>
+        <w:t xml:space="preserve"> </w:t>
+      </w:r>
+      <w:proofErr w:type="spellStart"/>
+      <w:r>
+        <w:rPr>
+          <w:sz w:val="24"/>
+          <w:szCs w:val="24"/>
+        </w:rPr>
+        <w:t>health</w:t>
+      </w:r>
+      <w:proofErr w:type="spellEnd"/>
+      <w:r>
+        <w:rPr>
+          <w:sz w:val="24"/>
+          <w:szCs w:val="24"/>
+        </w:rPr>
+        <w:t xml:space="preserve"> </w:t>
+      </w:r>
+      <w:proofErr w:type="spellStart"/>
+      <w:r>
+        <w:rPr>
+          <w:sz w:val="24"/>
+          <w:szCs w:val="24"/>
+        </w:rPr>
+        <w:t>promotion</w:t>
+      </w:r>
+      <w:proofErr w:type="spellEnd"/>
+      <w:r>
+        <w:rPr>
+          <w:sz w:val="24"/>
+          <w:szCs w:val="24"/>
+        </w:rPr>
+        <w:t xml:space="preserve">: a </w:t>
+      </w:r>
+      <w:proofErr w:type="spellStart"/>
+      <w:r>
+        <w:rPr>
+          <w:sz w:val="24"/>
+          <w:szCs w:val="24"/>
+        </w:rPr>
+        <w:t>review</w:t>
+      </w:r>
+      <w:proofErr w:type="spellEnd"/>
+      <w:r>
+        <w:rPr>
+          <w:sz w:val="24"/>
+          <w:szCs w:val="24"/>
+        </w:rPr>
+        <w:t xml:space="preserve"> </w:t>
+      </w:r>
+      <w:proofErr w:type="spellStart"/>
+      <w:r>
+        <w:rPr>
+          <w:sz w:val="24"/>
+          <w:szCs w:val="24"/>
+        </w:rPr>
+        <w:t>of</w:t>
+      </w:r>
+      <w:proofErr w:type="spellEnd"/>
+      <w:r>
+        <w:rPr>
+          <w:sz w:val="24"/>
+          <w:szCs w:val="24"/>
+        </w:rPr>
+        <w:t xml:space="preserve"> </w:t>
+      </w:r>
+      <w:proofErr w:type="spellStart"/>
+      <w:r>
+        <w:rPr>
+          <w:sz w:val="24"/>
+          <w:szCs w:val="24"/>
+        </w:rPr>
+        <w:t>recent</w:t>
+      </w:r>
+      <w:proofErr w:type="spellEnd"/>
+      <w:r>
+        <w:rPr>
+          <w:sz w:val="24"/>
+          <w:szCs w:val="24"/>
+        </w:rPr>
+        <w:t xml:space="preserve"> </w:t>
+      </w:r>
+      <w:proofErr w:type="spellStart"/>
+      <w:r>
+        <w:rPr>
+          <w:sz w:val="24"/>
+          <w:szCs w:val="24"/>
+        </w:rPr>
+        <w:t>literature</w:t>
+      </w:r>
+      <w:proofErr w:type="spellEnd"/>
+      <w:r>
+        <w:rPr>
+          <w:sz w:val="24"/>
+          <w:szCs w:val="24"/>
+        </w:rPr>
+        <w:t>. </w:t>
+      </w:r>
+      <w:proofErr w:type="spellStart"/>
       <w:r>
         <w:rPr>
           <w:i/>
@@ -4240,8 +5417,29 @@
           <w:sz w:val="24"/>
           <w:szCs w:val="24"/>
         </w:rPr>
-        <w:t>BioPsychoSocial Med</w:t>
-      </w:r>
+        <w:t>BioPsychoSocial</w:t>
+      </w:r>
+      <w:proofErr w:type="spellEnd"/>
+      <w:r>
+        <w:rPr>
+          <w:i/>
+          <w:iCs/>
+          <w:sz w:val="24"/>
+          <w:szCs w:val="24"/>
+        </w:rPr>
+        <w:t xml:space="preserve"> </w:t>
+      </w:r>
+      <w:proofErr w:type="spellStart"/>
+      <w:r>
+        <w:rPr>
+          <w:i/>
+          <w:iCs/>
+          <w:sz w:val="24"/>
+          <w:szCs w:val="24"/>
+        </w:rPr>
+        <w:t>Med</w:t>
+      </w:r>
+      <w:proofErr w:type="spellEnd"/>
       <w:r>
         <w:rPr>
           <w:sz w:val="24"/>
@@ -4305,12 +5503,277 @@
         </w:rPr>
         <w:tab/>
       </w:r>
-      <w:r>
-        <w:rPr>
-          <w:sz w:val="24"/>
-          <w:szCs w:val="24"/>
-        </w:rPr>
-        <w:t xml:space="preserve">Barfarazi, H., Pourghaznein, T., Mohajer, S., Mazlom, S. R., &amp; Asgharinekah, S. M. (2018). Evaluating the effect of painting therapy on happiness in the elderly. Evidence Based Care, 8(3), 17-26. </w:t>
+      <w:proofErr w:type="spellStart"/>
+      <w:r>
+        <w:rPr>
+          <w:sz w:val="24"/>
+          <w:szCs w:val="24"/>
+        </w:rPr>
+        <w:t>Barfarazi</w:t>
+      </w:r>
+      <w:proofErr w:type="spellEnd"/>
+      <w:r>
+        <w:rPr>
+          <w:sz w:val="24"/>
+          <w:szCs w:val="24"/>
+        </w:rPr>
+        <w:t xml:space="preserve">, H., </w:t>
+      </w:r>
+      <w:proofErr w:type="spellStart"/>
+      <w:r>
+        <w:rPr>
+          <w:sz w:val="24"/>
+          <w:szCs w:val="24"/>
+        </w:rPr>
+        <w:t>Pourghaznein</w:t>
+      </w:r>
+      <w:proofErr w:type="spellEnd"/>
+      <w:r>
+        <w:rPr>
+          <w:sz w:val="24"/>
+          <w:szCs w:val="24"/>
+        </w:rPr>
+        <w:t xml:space="preserve">, T., </w:t>
+      </w:r>
+      <w:proofErr w:type="spellStart"/>
+      <w:r>
+        <w:rPr>
+          <w:sz w:val="24"/>
+          <w:szCs w:val="24"/>
+        </w:rPr>
+        <w:t>Mohajer</w:t>
+      </w:r>
+      <w:proofErr w:type="spellEnd"/>
+      <w:r>
+        <w:rPr>
+          <w:sz w:val="24"/>
+          <w:szCs w:val="24"/>
+        </w:rPr>
+        <w:t xml:space="preserve">, S., </w:t>
+      </w:r>
+      <w:proofErr w:type="spellStart"/>
+      <w:r>
+        <w:rPr>
+          <w:sz w:val="24"/>
+          <w:szCs w:val="24"/>
+        </w:rPr>
+        <w:t>Mazlom</w:t>
+      </w:r>
+      <w:proofErr w:type="spellEnd"/>
+      <w:r>
+        <w:rPr>
+          <w:sz w:val="24"/>
+          <w:szCs w:val="24"/>
+        </w:rPr>
+        <w:t xml:space="preserve">, S. R., &amp; </w:t>
+      </w:r>
+      <w:proofErr w:type="spellStart"/>
+      <w:r>
+        <w:rPr>
+          <w:sz w:val="24"/>
+          <w:szCs w:val="24"/>
+        </w:rPr>
+        <w:t>Asgharinekah</w:t>
+      </w:r>
+      <w:proofErr w:type="spellEnd"/>
+      <w:r>
+        <w:rPr>
+          <w:sz w:val="24"/>
+          <w:szCs w:val="24"/>
+        </w:rPr>
+        <w:t xml:space="preserve">, S. M. (2018). </w:t>
+      </w:r>
+      <w:proofErr w:type="spellStart"/>
+      <w:r>
+        <w:rPr>
+          <w:sz w:val="24"/>
+          <w:szCs w:val="24"/>
+        </w:rPr>
+        <w:t>Evaluating</w:t>
+      </w:r>
+      <w:proofErr w:type="spellEnd"/>
+      <w:r>
+        <w:rPr>
+          <w:sz w:val="24"/>
+          <w:szCs w:val="24"/>
+        </w:rPr>
+        <w:t xml:space="preserve"> </w:t>
+      </w:r>
+      <w:proofErr w:type="spellStart"/>
+      <w:r>
+        <w:rPr>
+          <w:sz w:val="24"/>
+          <w:szCs w:val="24"/>
+        </w:rPr>
+        <w:t>the</w:t>
+      </w:r>
+      <w:proofErr w:type="spellEnd"/>
+      <w:r>
+        <w:rPr>
+          <w:sz w:val="24"/>
+          <w:szCs w:val="24"/>
+        </w:rPr>
+        <w:t xml:space="preserve"> </w:t>
+      </w:r>
+      <w:proofErr w:type="spellStart"/>
+      <w:r>
+        <w:rPr>
+          <w:sz w:val="24"/>
+          <w:szCs w:val="24"/>
+        </w:rPr>
+        <w:t>effect</w:t>
+      </w:r>
+      <w:proofErr w:type="spellEnd"/>
+      <w:r>
+        <w:rPr>
+          <w:sz w:val="24"/>
+          <w:szCs w:val="24"/>
+        </w:rPr>
+        <w:t xml:space="preserve"> </w:t>
+      </w:r>
+      <w:proofErr w:type="spellStart"/>
+      <w:r>
+        <w:rPr>
+          <w:sz w:val="24"/>
+          <w:szCs w:val="24"/>
+        </w:rPr>
+        <w:t>of</w:t>
+      </w:r>
+      <w:proofErr w:type="spellEnd"/>
+      <w:r>
+        <w:rPr>
+          <w:sz w:val="24"/>
+          <w:szCs w:val="24"/>
+        </w:rPr>
+        <w:t xml:space="preserve"> </w:t>
+      </w:r>
+      <w:proofErr w:type="spellStart"/>
+      <w:r>
+        <w:rPr>
+          <w:sz w:val="24"/>
+          <w:szCs w:val="24"/>
+        </w:rPr>
+        <w:t>painting</w:t>
+      </w:r>
+      <w:proofErr w:type="spellEnd"/>
+      <w:r>
+        <w:rPr>
+          <w:sz w:val="24"/>
+          <w:szCs w:val="24"/>
+        </w:rPr>
+        <w:t xml:space="preserve"> </w:t>
+      </w:r>
+      <w:proofErr w:type="spellStart"/>
+      <w:r>
+        <w:rPr>
+          <w:sz w:val="24"/>
+          <w:szCs w:val="24"/>
+        </w:rPr>
+        <w:t>therapy</w:t>
+      </w:r>
+      <w:proofErr w:type="spellEnd"/>
+      <w:r>
+        <w:rPr>
+          <w:sz w:val="24"/>
+          <w:szCs w:val="24"/>
+        </w:rPr>
+        <w:t xml:space="preserve"> </w:t>
+      </w:r>
+      <w:proofErr w:type="spellStart"/>
+      <w:r>
+        <w:rPr>
+          <w:sz w:val="24"/>
+          <w:szCs w:val="24"/>
+        </w:rPr>
+        <w:t>on</w:t>
+      </w:r>
+      <w:proofErr w:type="spellEnd"/>
+      <w:r>
+        <w:rPr>
+          <w:sz w:val="24"/>
+          <w:szCs w:val="24"/>
+        </w:rPr>
+        <w:t xml:space="preserve"> </w:t>
+      </w:r>
+      <w:proofErr w:type="spellStart"/>
+      <w:r>
+        <w:rPr>
+          <w:sz w:val="24"/>
+          <w:szCs w:val="24"/>
+        </w:rPr>
+        <w:t>happiness</w:t>
+      </w:r>
+      <w:proofErr w:type="spellEnd"/>
+      <w:r>
+        <w:rPr>
+          <w:sz w:val="24"/>
+          <w:szCs w:val="24"/>
+        </w:rPr>
+        <w:t xml:space="preserve"> in </w:t>
+      </w:r>
+      <w:proofErr w:type="spellStart"/>
+      <w:r>
+        <w:rPr>
+          <w:sz w:val="24"/>
+          <w:szCs w:val="24"/>
+        </w:rPr>
+        <w:t>the</w:t>
+      </w:r>
+      <w:proofErr w:type="spellEnd"/>
+      <w:r>
+        <w:rPr>
+          <w:sz w:val="24"/>
+          <w:szCs w:val="24"/>
+        </w:rPr>
+        <w:t xml:space="preserve"> </w:t>
+      </w:r>
+      <w:proofErr w:type="spellStart"/>
+      <w:r>
+        <w:rPr>
+          <w:sz w:val="24"/>
+          <w:szCs w:val="24"/>
+        </w:rPr>
+        <w:t>elderly</w:t>
+      </w:r>
+      <w:proofErr w:type="spellEnd"/>
+      <w:r>
+        <w:rPr>
+          <w:sz w:val="24"/>
+          <w:szCs w:val="24"/>
+        </w:rPr>
+        <w:t xml:space="preserve">. </w:t>
+      </w:r>
+      <w:proofErr w:type="spellStart"/>
+      <w:r>
+        <w:rPr>
+          <w:sz w:val="24"/>
+          <w:szCs w:val="24"/>
+        </w:rPr>
+        <w:t>Evidence</w:t>
+      </w:r>
+      <w:proofErr w:type="spellEnd"/>
+      <w:r>
+        <w:rPr>
+          <w:sz w:val="24"/>
+          <w:szCs w:val="24"/>
+        </w:rPr>
+        <w:t xml:space="preserve"> </w:t>
+      </w:r>
+      <w:proofErr w:type="spellStart"/>
+      <w:r>
+        <w:rPr>
+          <w:sz w:val="24"/>
+          <w:szCs w:val="24"/>
+        </w:rPr>
+        <w:t>Based</w:t>
+      </w:r>
+      <w:proofErr w:type="spellEnd"/>
+      <w:r>
+        <w:rPr>
+          <w:sz w:val="24"/>
+          <w:szCs w:val="24"/>
+        </w:rPr>
+        <w:t xml:space="preserve"> Care, 8(3), 17-26. </w:t>
       </w:r>
       <w:hyperlink r:id="rId27" w:history="1">
         <w:r>
@@ -4366,7 +5829,199 @@
           <w:sz w:val="24"/>
           <w:szCs w:val="24"/>
         </w:rPr>
-        <w:t xml:space="preserve">Goldstein, J., Cajko, L., Oosterbroek, M., Michielsen, M., Van Houten, O., &amp; Salverda, F. (1997). Video games and the elderly. Social Behavior and Personality: An International Journal, 25(4), 345-352. </w:t>
+        <w:t xml:space="preserve">Goldstein, J., </w:t>
+      </w:r>
+      <w:proofErr w:type="spellStart"/>
+      <w:r>
+        <w:rPr>
+          <w:sz w:val="24"/>
+          <w:szCs w:val="24"/>
+        </w:rPr>
+        <w:t>Cajko</w:t>
+      </w:r>
+      <w:proofErr w:type="spellEnd"/>
+      <w:r>
+        <w:rPr>
+          <w:sz w:val="24"/>
+          <w:szCs w:val="24"/>
+        </w:rPr>
+        <w:t xml:space="preserve">, L., </w:t>
+      </w:r>
+      <w:proofErr w:type="spellStart"/>
+      <w:r>
+        <w:rPr>
+          <w:sz w:val="24"/>
+          <w:szCs w:val="24"/>
+        </w:rPr>
+        <w:t>Oosterbroek</w:t>
+      </w:r>
+      <w:proofErr w:type="spellEnd"/>
+      <w:r>
+        <w:rPr>
+          <w:sz w:val="24"/>
+          <w:szCs w:val="24"/>
+        </w:rPr>
+        <w:t xml:space="preserve">, M., </w:t>
+      </w:r>
+      <w:proofErr w:type="spellStart"/>
+      <w:r>
+        <w:rPr>
+          <w:sz w:val="24"/>
+          <w:szCs w:val="24"/>
+        </w:rPr>
+        <w:t>Michielsen</w:t>
+      </w:r>
+      <w:proofErr w:type="spellEnd"/>
+      <w:r>
+        <w:rPr>
+          <w:sz w:val="24"/>
+          <w:szCs w:val="24"/>
+        </w:rPr>
+        <w:t xml:space="preserve">, M., Van </w:t>
+      </w:r>
+      <w:proofErr w:type="spellStart"/>
+      <w:r>
+        <w:rPr>
+          <w:sz w:val="24"/>
+          <w:szCs w:val="24"/>
+        </w:rPr>
+        <w:t>Houten</w:t>
+      </w:r>
+      <w:proofErr w:type="spellEnd"/>
+      <w:r>
+        <w:rPr>
+          <w:sz w:val="24"/>
+          <w:szCs w:val="24"/>
+        </w:rPr>
+        <w:t xml:space="preserve">, O., &amp; </w:t>
+      </w:r>
+      <w:proofErr w:type="spellStart"/>
+      <w:r>
+        <w:rPr>
+          <w:sz w:val="24"/>
+          <w:szCs w:val="24"/>
+        </w:rPr>
+        <w:t>Salverda</w:t>
+      </w:r>
+      <w:proofErr w:type="spellEnd"/>
+      <w:r>
+        <w:rPr>
+          <w:sz w:val="24"/>
+          <w:szCs w:val="24"/>
+        </w:rPr>
+        <w:t xml:space="preserve">, F. (1997). Video </w:t>
+      </w:r>
+      <w:proofErr w:type="spellStart"/>
+      <w:r>
+        <w:rPr>
+          <w:sz w:val="24"/>
+          <w:szCs w:val="24"/>
+        </w:rPr>
+        <w:t>games</w:t>
+      </w:r>
+      <w:proofErr w:type="spellEnd"/>
+      <w:r>
+        <w:rPr>
+          <w:sz w:val="24"/>
+          <w:szCs w:val="24"/>
+        </w:rPr>
+        <w:t xml:space="preserve"> and </w:t>
+      </w:r>
+      <w:proofErr w:type="spellStart"/>
+      <w:r>
+        <w:rPr>
+          <w:sz w:val="24"/>
+          <w:szCs w:val="24"/>
+        </w:rPr>
+        <w:t>the</w:t>
+      </w:r>
+      <w:proofErr w:type="spellEnd"/>
+      <w:r>
+        <w:rPr>
+          <w:sz w:val="24"/>
+          <w:szCs w:val="24"/>
+        </w:rPr>
+        <w:t xml:space="preserve"> </w:t>
+      </w:r>
+      <w:proofErr w:type="spellStart"/>
+      <w:r>
+        <w:rPr>
+          <w:sz w:val="24"/>
+          <w:szCs w:val="24"/>
+        </w:rPr>
+        <w:t>elderly</w:t>
+      </w:r>
+      <w:proofErr w:type="spellEnd"/>
+      <w:r>
+        <w:rPr>
+          <w:sz w:val="24"/>
+          <w:szCs w:val="24"/>
+        </w:rPr>
+        <w:t xml:space="preserve">. Social </w:t>
+      </w:r>
+      <w:proofErr w:type="spellStart"/>
+      <w:r>
+        <w:rPr>
+          <w:sz w:val="24"/>
+          <w:szCs w:val="24"/>
+        </w:rPr>
+        <w:t>Behavior</w:t>
+      </w:r>
+      <w:proofErr w:type="spellEnd"/>
+      <w:r>
+        <w:rPr>
+          <w:sz w:val="24"/>
+          <w:szCs w:val="24"/>
+        </w:rPr>
+        <w:t xml:space="preserve"> and </w:t>
+      </w:r>
+      <w:proofErr w:type="spellStart"/>
+      <w:r>
+        <w:rPr>
+          <w:sz w:val="24"/>
+          <w:szCs w:val="24"/>
+        </w:rPr>
+        <w:t>Personality</w:t>
+      </w:r>
+      <w:proofErr w:type="spellEnd"/>
+      <w:r>
+        <w:rPr>
+          <w:sz w:val="24"/>
+          <w:szCs w:val="24"/>
+        </w:rPr>
+        <w:t xml:space="preserve">: </w:t>
+      </w:r>
+      <w:proofErr w:type="spellStart"/>
+      <w:r>
+        <w:rPr>
+          <w:sz w:val="24"/>
+          <w:szCs w:val="24"/>
+        </w:rPr>
+        <w:t>An</w:t>
+      </w:r>
+      <w:proofErr w:type="spellEnd"/>
+      <w:r>
+        <w:rPr>
+          <w:sz w:val="24"/>
+          <w:szCs w:val="24"/>
+        </w:rPr>
+        <w:t xml:space="preserve"> International </w:t>
+      </w:r>
+      <w:proofErr w:type="spellStart"/>
+      <w:r>
+        <w:rPr>
+          <w:sz w:val="24"/>
+          <w:szCs w:val="24"/>
+        </w:rPr>
+        <w:t>Journal</w:t>
+      </w:r>
+      <w:proofErr w:type="spellEnd"/>
+      <w:r>
+        <w:rPr>
+          <w:sz w:val="24"/>
+          <w:szCs w:val="24"/>
+        </w:rPr>
+        <w:t xml:space="preserve">, 25(4), 345-352. </w:t>
       </w:r>
       <w:hyperlink r:id="rId28" w:history="1">
         <w:r>
@@ -4422,7 +6077,199 @@
           <w:sz w:val="24"/>
           <w:szCs w:val="24"/>
         </w:rPr>
-        <w:t xml:space="preserve">Smith, S. T., Talaei-Khoei, A., Ray, M., &amp; Ray, P. (2009). Electronic games for aged care and rehabilitation. En 2009 11th International Conference on e-Health Networking, Applications and Services (Healthcom) (pp. 42–47). </w:t>
+        <w:t xml:space="preserve">Smith, S. T., </w:t>
+      </w:r>
+      <w:proofErr w:type="spellStart"/>
+      <w:r>
+        <w:rPr>
+          <w:sz w:val="24"/>
+          <w:szCs w:val="24"/>
+        </w:rPr>
+        <w:t>Talaei-Khoei</w:t>
+      </w:r>
+      <w:proofErr w:type="spellEnd"/>
+      <w:r>
+        <w:rPr>
+          <w:sz w:val="24"/>
+          <w:szCs w:val="24"/>
+        </w:rPr>
+        <w:t xml:space="preserve">, A., Ray, M., &amp; Ray, P. (2009). Electronic </w:t>
+      </w:r>
+      <w:proofErr w:type="spellStart"/>
+      <w:r>
+        <w:rPr>
+          <w:sz w:val="24"/>
+          <w:szCs w:val="24"/>
+        </w:rPr>
+        <w:t>games</w:t>
+      </w:r>
+      <w:proofErr w:type="spellEnd"/>
+      <w:r>
+        <w:rPr>
+          <w:sz w:val="24"/>
+          <w:szCs w:val="24"/>
+        </w:rPr>
+        <w:t xml:space="preserve"> </w:t>
+      </w:r>
+      <w:proofErr w:type="spellStart"/>
+      <w:r>
+        <w:rPr>
+          <w:sz w:val="24"/>
+          <w:szCs w:val="24"/>
+        </w:rPr>
+        <w:t>for</w:t>
+      </w:r>
+      <w:proofErr w:type="spellEnd"/>
+      <w:r>
+        <w:rPr>
+          <w:sz w:val="24"/>
+          <w:szCs w:val="24"/>
+        </w:rPr>
+        <w:t xml:space="preserve"> </w:t>
+      </w:r>
+      <w:proofErr w:type="spellStart"/>
+      <w:r>
+        <w:rPr>
+          <w:sz w:val="24"/>
+          <w:szCs w:val="24"/>
+        </w:rPr>
+        <w:t>aged</w:t>
+      </w:r>
+      <w:proofErr w:type="spellEnd"/>
+      <w:r>
+        <w:rPr>
+          <w:sz w:val="24"/>
+          <w:szCs w:val="24"/>
+        </w:rPr>
+        <w:t xml:space="preserve"> care and </w:t>
+      </w:r>
+      <w:proofErr w:type="spellStart"/>
+      <w:r>
+        <w:rPr>
+          <w:sz w:val="24"/>
+          <w:szCs w:val="24"/>
+        </w:rPr>
+        <w:t>rehabilitation</w:t>
+      </w:r>
+      <w:proofErr w:type="spellEnd"/>
+      <w:r>
+        <w:rPr>
+          <w:sz w:val="24"/>
+          <w:szCs w:val="24"/>
+        </w:rPr>
+        <w:t xml:space="preserve">. En 2009 11th International </w:t>
+      </w:r>
+      <w:proofErr w:type="spellStart"/>
+      <w:r>
+        <w:rPr>
+          <w:sz w:val="24"/>
+          <w:szCs w:val="24"/>
+        </w:rPr>
+        <w:t>Conference</w:t>
+      </w:r>
+      <w:proofErr w:type="spellEnd"/>
+      <w:r>
+        <w:rPr>
+          <w:sz w:val="24"/>
+          <w:szCs w:val="24"/>
+        </w:rPr>
+        <w:t xml:space="preserve"> </w:t>
+      </w:r>
+      <w:proofErr w:type="spellStart"/>
+      <w:r>
+        <w:rPr>
+          <w:sz w:val="24"/>
+          <w:szCs w:val="24"/>
+        </w:rPr>
+        <w:t>on</w:t>
+      </w:r>
+      <w:proofErr w:type="spellEnd"/>
+      <w:r>
+        <w:rPr>
+          <w:sz w:val="24"/>
+          <w:szCs w:val="24"/>
+        </w:rPr>
+        <w:t xml:space="preserve"> e-</w:t>
+      </w:r>
+      <w:proofErr w:type="spellStart"/>
+      <w:r>
+        <w:rPr>
+          <w:sz w:val="24"/>
+          <w:szCs w:val="24"/>
+        </w:rPr>
+        <w:t>Health</w:t>
+      </w:r>
+      <w:proofErr w:type="spellEnd"/>
+      <w:r>
+        <w:rPr>
+          <w:sz w:val="24"/>
+          <w:szCs w:val="24"/>
+        </w:rPr>
+        <w:t xml:space="preserve"> </w:t>
+      </w:r>
+      <w:proofErr w:type="spellStart"/>
+      <w:r>
+        <w:rPr>
+          <w:sz w:val="24"/>
+          <w:szCs w:val="24"/>
+        </w:rPr>
+        <w:t>Networking</w:t>
+      </w:r>
+      <w:proofErr w:type="spellEnd"/>
+      <w:r>
+        <w:rPr>
+          <w:sz w:val="24"/>
+          <w:szCs w:val="24"/>
+        </w:rPr>
+        <w:t xml:space="preserve">, </w:t>
+      </w:r>
+      <w:proofErr w:type="spellStart"/>
+      <w:r>
+        <w:rPr>
+          <w:sz w:val="24"/>
+          <w:szCs w:val="24"/>
+        </w:rPr>
+        <w:t>Applications</w:t>
+      </w:r>
+      <w:proofErr w:type="spellEnd"/>
+      <w:r>
+        <w:rPr>
+          <w:sz w:val="24"/>
+          <w:szCs w:val="24"/>
+        </w:rPr>
+        <w:t xml:space="preserve"> and </w:t>
+      </w:r>
+      <w:proofErr w:type="spellStart"/>
+      <w:r>
+        <w:rPr>
+          <w:sz w:val="24"/>
+          <w:szCs w:val="24"/>
+        </w:rPr>
+        <w:t>Services</w:t>
+      </w:r>
+      <w:proofErr w:type="spellEnd"/>
+      <w:r>
+        <w:rPr>
+          <w:sz w:val="24"/>
+          <w:szCs w:val="24"/>
+        </w:rPr>
+        <w:t xml:space="preserve"> (</w:t>
+      </w:r>
+      <w:proofErr w:type="spellStart"/>
+      <w:r>
+        <w:rPr>
+          <w:sz w:val="24"/>
+          <w:szCs w:val="24"/>
+        </w:rPr>
+        <w:t>Healthcom</w:t>
+      </w:r>
+      <w:proofErr w:type="spellEnd"/>
+      <w:r>
+        <w:rPr>
+          <w:sz w:val="24"/>
+          <w:szCs w:val="24"/>
+        </w:rPr>
+        <w:t xml:space="preserve">) (pp. 42–47). </w:t>
       </w:r>
       <w:hyperlink r:id="rId29" w:history="1">
         <w:r>
@@ -4474,12 +6321,277 @@
         </w:rPr>
         <w:tab/>
       </w:r>
-      <w:r>
-        <w:rPr>
-          <w:sz w:val="24"/>
-          <w:szCs w:val="24"/>
-        </w:rPr>
-        <w:t xml:space="preserve">Naudé, B., Rigaud, A.-S., &amp; Pino, M. (2022). Video calls for older adults: A narrative review of experiments involving older adults in elderly care institutions. Frontiers in Public Health, 9, 751150. </w:t>
+      <w:proofErr w:type="spellStart"/>
+      <w:r>
+        <w:rPr>
+          <w:sz w:val="24"/>
+          <w:szCs w:val="24"/>
+        </w:rPr>
+        <w:t>Naudé</w:t>
+      </w:r>
+      <w:proofErr w:type="spellEnd"/>
+      <w:r>
+        <w:rPr>
+          <w:sz w:val="24"/>
+          <w:szCs w:val="24"/>
+        </w:rPr>
+        <w:t xml:space="preserve">, B., </w:t>
+      </w:r>
+      <w:proofErr w:type="spellStart"/>
+      <w:r>
+        <w:rPr>
+          <w:sz w:val="24"/>
+          <w:szCs w:val="24"/>
+        </w:rPr>
+        <w:t>Rigaud</w:t>
+      </w:r>
+      <w:proofErr w:type="spellEnd"/>
+      <w:r>
+        <w:rPr>
+          <w:sz w:val="24"/>
+          <w:szCs w:val="24"/>
+        </w:rPr>
+        <w:t xml:space="preserve">, A.-S., &amp; Pino, M. (2022). Video </w:t>
+      </w:r>
+      <w:proofErr w:type="spellStart"/>
+      <w:r>
+        <w:rPr>
+          <w:sz w:val="24"/>
+          <w:szCs w:val="24"/>
+        </w:rPr>
+        <w:t>calls</w:t>
+      </w:r>
+      <w:proofErr w:type="spellEnd"/>
+      <w:r>
+        <w:rPr>
+          <w:sz w:val="24"/>
+          <w:szCs w:val="24"/>
+        </w:rPr>
+        <w:t xml:space="preserve"> </w:t>
+      </w:r>
+      <w:proofErr w:type="spellStart"/>
+      <w:r>
+        <w:rPr>
+          <w:sz w:val="24"/>
+          <w:szCs w:val="24"/>
+        </w:rPr>
+        <w:t>for</w:t>
+      </w:r>
+      <w:proofErr w:type="spellEnd"/>
+      <w:r>
+        <w:rPr>
+          <w:sz w:val="24"/>
+          <w:szCs w:val="24"/>
+        </w:rPr>
+        <w:t xml:space="preserve"> </w:t>
+      </w:r>
+      <w:proofErr w:type="spellStart"/>
+      <w:r>
+        <w:rPr>
+          <w:sz w:val="24"/>
+          <w:szCs w:val="24"/>
+        </w:rPr>
+        <w:t>older</w:t>
+      </w:r>
+      <w:proofErr w:type="spellEnd"/>
+      <w:r>
+        <w:rPr>
+          <w:sz w:val="24"/>
+          <w:szCs w:val="24"/>
+        </w:rPr>
+        <w:t xml:space="preserve"> </w:t>
+      </w:r>
+      <w:proofErr w:type="spellStart"/>
+      <w:r>
+        <w:rPr>
+          <w:sz w:val="24"/>
+          <w:szCs w:val="24"/>
+        </w:rPr>
+        <w:t>adults</w:t>
+      </w:r>
+      <w:proofErr w:type="spellEnd"/>
+      <w:r>
+        <w:rPr>
+          <w:sz w:val="24"/>
+          <w:szCs w:val="24"/>
+        </w:rPr>
+        <w:t xml:space="preserve">: A narrative </w:t>
+      </w:r>
+      <w:proofErr w:type="spellStart"/>
+      <w:r>
+        <w:rPr>
+          <w:sz w:val="24"/>
+          <w:szCs w:val="24"/>
+        </w:rPr>
+        <w:t>review</w:t>
+      </w:r>
+      <w:proofErr w:type="spellEnd"/>
+      <w:r>
+        <w:rPr>
+          <w:sz w:val="24"/>
+          <w:szCs w:val="24"/>
+        </w:rPr>
+        <w:t xml:space="preserve"> </w:t>
+      </w:r>
+      <w:proofErr w:type="spellStart"/>
+      <w:r>
+        <w:rPr>
+          <w:sz w:val="24"/>
+          <w:szCs w:val="24"/>
+        </w:rPr>
+        <w:t>of</w:t>
+      </w:r>
+      <w:proofErr w:type="spellEnd"/>
+      <w:r>
+        <w:rPr>
+          <w:sz w:val="24"/>
+          <w:szCs w:val="24"/>
+        </w:rPr>
+        <w:t xml:space="preserve"> </w:t>
+      </w:r>
+      <w:proofErr w:type="spellStart"/>
+      <w:r>
+        <w:rPr>
+          <w:sz w:val="24"/>
+          <w:szCs w:val="24"/>
+        </w:rPr>
+        <w:t>experiments</w:t>
+      </w:r>
+      <w:proofErr w:type="spellEnd"/>
+      <w:r>
+        <w:rPr>
+          <w:sz w:val="24"/>
+          <w:szCs w:val="24"/>
+        </w:rPr>
+        <w:t xml:space="preserve"> </w:t>
+      </w:r>
+      <w:proofErr w:type="spellStart"/>
+      <w:r>
+        <w:rPr>
+          <w:sz w:val="24"/>
+          <w:szCs w:val="24"/>
+        </w:rPr>
+        <w:t>involving</w:t>
+      </w:r>
+      <w:proofErr w:type="spellEnd"/>
+      <w:r>
+        <w:rPr>
+          <w:sz w:val="24"/>
+          <w:szCs w:val="24"/>
+        </w:rPr>
+        <w:t xml:space="preserve"> </w:t>
+      </w:r>
+      <w:proofErr w:type="spellStart"/>
+      <w:r>
+        <w:rPr>
+          <w:sz w:val="24"/>
+          <w:szCs w:val="24"/>
+        </w:rPr>
+        <w:t>older</w:t>
+      </w:r>
+      <w:proofErr w:type="spellEnd"/>
+      <w:r>
+        <w:rPr>
+          <w:sz w:val="24"/>
+          <w:szCs w:val="24"/>
+        </w:rPr>
+        <w:t xml:space="preserve"> </w:t>
+      </w:r>
+      <w:proofErr w:type="spellStart"/>
+      <w:r>
+        <w:rPr>
+          <w:sz w:val="24"/>
+          <w:szCs w:val="24"/>
+        </w:rPr>
+        <w:t>adults</w:t>
+      </w:r>
+      <w:proofErr w:type="spellEnd"/>
+      <w:r>
+        <w:rPr>
+          <w:sz w:val="24"/>
+          <w:szCs w:val="24"/>
+        </w:rPr>
+        <w:t xml:space="preserve"> in </w:t>
+      </w:r>
+      <w:proofErr w:type="spellStart"/>
+      <w:r>
+        <w:rPr>
+          <w:sz w:val="24"/>
+          <w:szCs w:val="24"/>
+        </w:rPr>
+        <w:t>elderly</w:t>
+      </w:r>
+      <w:proofErr w:type="spellEnd"/>
+      <w:r>
+        <w:rPr>
+          <w:sz w:val="24"/>
+          <w:szCs w:val="24"/>
+        </w:rPr>
+        <w:t xml:space="preserve"> care </w:t>
+      </w:r>
+      <w:proofErr w:type="spellStart"/>
+      <w:r>
+        <w:rPr>
+          <w:sz w:val="24"/>
+          <w:szCs w:val="24"/>
+        </w:rPr>
+        <w:t>institutions</w:t>
+      </w:r>
+      <w:proofErr w:type="spellEnd"/>
+      <w:r>
+        <w:rPr>
+          <w:sz w:val="24"/>
+          <w:szCs w:val="24"/>
+        </w:rPr>
+        <w:t xml:space="preserve">. </w:t>
+      </w:r>
+      <w:proofErr w:type="spellStart"/>
+      <w:r>
+        <w:rPr>
+          <w:sz w:val="24"/>
+          <w:szCs w:val="24"/>
+        </w:rPr>
+        <w:t>Frontiers</w:t>
+      </w:r>
+      <w:proofErr w:type="spellEnd"/>
+      <w:r>
+        <w:rPr>
+          <w:sz w:val="24"/>
+          <w:szCs w:val="24"/>
+        </w:rPr>
+        <w:t xml:space="preserve"> in </w:t>
+      </w:r>
+      <w:proofErr w:type="spellStart"/>
+      <w:r>
+        <w:rPr>
+          <w:sz w:val="24"/>
+          <w:szCs w:val="24"/>
+        </w:rPr>
+        <w:t>Public</w:t>
+      </w:r>
+      <w:proofErr w:type="spellEnd"/>
+      <w:r>
+        <w:rPr>
+          <w:sz w:val="24"/>
+          <w:szCs w:val="24"/>
+        </w:rPr>
+        <w:t xml:space="preserve"> </w:t>
+      </w:r>
+      <w:proofErr w:type="spellStart"/>
+      <w:r>
+        <w:rPr>
+          <w:sz w:val="24"/>
+          <w:szCs w:val="24"/>
+        </w:rPr>
+        <w:t>Health</w:t>
+      </w:r>
+      <w:proofErr w:type="spellEnd"/>
+      <w:r>
+        <w:rPr>
+          <w:sz w:val="24"/>
+          <w:szCs w:val="24"/>
+        </w:rPr>
+        <w:t xml:space="preserve">, 9, 751150. </w:t>
       </w:r>
       <w:hyperlink r:id="rId30" w:history="1">
         <w:r>
@@ -4575,58 +6687,137 @@
           <w:sz w:val="24"/>
           <w:szCs w:val="24"/>
         </w:rPr>
-        <w:t>-NPC: Personaje no jugable de un videojuego que, por lo general, tiene como función realizar diversas interacciones con el jugador. Siglas en inglés de “Non playable character”.</w:t>
-      </w:r>
-    </w:p>
-    <w:p>
-      <w:pPr>
-        <w:pStyle w:val="Prrafodelista"/>
-        <w:rPr>
-          <w:sz w:val="24"/>
-          <w:szCs w:val="24"/>
-        </w:rPr>
-      </w:pPr>
-    </w:p>
-    <w:p>
-      <w:pPr>
-        <w:pStyle w:val="Prrafodelista"/>
-        <w:rPr>
-          <w:sz w:val="24"/>
-          <w:szCs w:val="24"/>
-        </w:rPr>
-      </w:pPr>
-      <w:r>
-        <w:rPr>
-          <w:sz w:val="24"/>
-          <w:szCs w:val="24"/>
-        </w:rPr>
-        <w:t>-Path finding: Trazado más corto entre dos puntos calculado por un algoritmo basado, por lo general, en el algoritmo de Dijkstra. En el caso de los videojuegos el algoritmo debe evitar obstáculos además de encontrar el camino más corto.</w:t>
-      </w:r>
-    </w:p>
-    <w:p>
-      <w:pPr>
-        <w:pStyle w:val="Prrafodelista"/>
-        <w:rPr>
-          <w:sz w:val="24"/>
-          <w:szCs w:val="24"/>
-        </w:rPr>
-      </w:pPr>
-    </w:p>
-    <w:p>
-      <w:pPr>
-        <w:pStyle w:val="Prrafodelista"/>
-        <w:rPr>
-          <w:sz w:val="24"/>
-          <w:szCs w:val="24"/>
-        </w:rPr>
-      </w:pPr>
-      <w:r>
-        <w:rPr>
-          <w:sz w:val="24"/>
-          <w:szCs w:val="24"/>
-        </w:rPr>
-        <w:lastRenderedPageBreak/>
-        <w:t>-TTS: Los sistemas text-to-speech (TTS), convierten el lenguaje de texto normal en habla</w:t>
+        <w:t xml:space="preserve">-NPC: Personaje no jugable de un videojuego que, por lo general, tiene como función realizar diversas interacciones con el jugador. Siglas en inglés de “Non </w:t>
+      </w:r>
+      <w:proofErr w:type="spellStart"/>
+      <w:r>
+        <w:rPr>
+          <w:sz w:val="24"/>
+          <w:szCs w:val="24"/>
+        </w:rPr>
+        <w:t>playable</w:t>
+      </w:r>
+      <w:proofErr w:type="spellEnd"/>
+      <w:r>
+        <w:rPr>
+          <w:sz w:val="24"/>
+          <w:szCs w:val="24"/>
+        </w:rPr>
+        <w:t xml:space="preserve"> </w:t>
+      </w:r>
+      <w:proofErr w:type="spellStart"/>
+      <w:r>
+        <w:rPr>
+          <w:sz w:val="24"/>
+          <w:szCs w:val="24"/>
+        </w:rPr>
+        <w:t>character</w:t>
+      </w:r>
+      <w:proofErr w:type="spellEnd"/>
+      <w:r>
+        <w:rPr>
+          <w:sz w:val="24"/>
+          <w:szCs w:val="24"/>
+        </w:rPr>
+        <w:t>”.</w:t>
+      </w:r>
+    </w:p>
+    <w:p>
+      <w:pPr>
+        <w:pStyle w:val="Prrafodelista"/>
+        <w:rPr>
+          <w:sz w:val="24"/>
+          <w:szCs w:val="24"/>
+        </w:rPr>
+      </w:pPr>
+    </w:p>
+    <w:p>
+      <w:pPr>
+        <w:pStyle w:val="Prrafodelista"/>
+        <w:rPr>
+          <w:sz w:val="24"/>
+          <w:szCs w:val="24"/>
+        </w:rPr>
+      </w:pPr>
+      <w:r>
+        <w:rPr>
+          <w:sz w:val="24"/>
+          <w:szCs w:val="24"/>
+        </w:rPr>
+        <w:t>-</w:t>
+      </w:r>
+      <w:proofErr w:type="spellStart"/>
+      <w:r>
+        <w:rPr>
+          <w:sz w:val="24"/>
+          <w:szCs w:val="24"/>
+        </w:rPr>
+        <w:t>Path</w:t>
+      </w:r>
+      <w:proofErr w:type="spellEnd"/>
+      <w:r>
+        <w:rPr>
+          <w:sz w:val="24"/>
+          <w:szCs w:val="24"/>
+        </w:rPr>
+        <w:t xml:space="preserve"> </w:t>
+      </w:r>
+      <w:proofErr w:type="spellStart"/>
+      <w:r>
+        <w:rPr>
+          <w:sz w:val="24"/>
+          <w:szCs w:val="24"/>
+        </w:rPr>
+        <w:t>finding</w:t>
+      </w:r>
+      <w:proofErr w:type="spellEnd"/>
+      <w:r>
+        <w:rPr>
+          <w:sz w:val="24"/>
+          <w:szCs w:val="24"/>
+        </w:rPr>
+        <w:t>: Trazado más corto entre dos puntos calculado por un algoritmo basado, por lo general, en el algoritmo de Dijkstra. En el caso de los videojuegos el algoritmo debe evitar obstáculos además de encontrar el camino más corto.</w:t>
+      </w:r>
+    </w:p>
+    <w:p>
+      <w:pPr>
+        <w:pStyle w:val="Prrafodelista"/>
+        <w:rPr>
+          <w:sz w:val="24"/>
+          <w:szCs w:val="24"/>
+        </w:rPr>
+      </w:pPr>
+    </w:p>
+    <w:p>
+      <w:pPr>
+        <w:pStyle w:val="Prrafodelista"/>
+        <w:rPr>
+          <w:sz w:val="24"/>
+          <w:szCs w:val="24"/>
+        </w:rPr>
+      </w:pPr>
+      <w:r>
+        <w:rPr>
+          <w:sz w:val="24"/>
+          <w:szCs w:val="24"/>
+        </w:rPr>
+        <w:t xml:space="preserve">-TTS: Los sistemas </w:t>
+      </w:r>
+      <w:proofErr w:type="spellStart"/>
+      <w:r>
+        <w:rPr>
+          <w:sz w:val="24"/>
+          <w:szCs w:val="24"/>
+        </w:rPr>
+        <w:t>text-to-speech</w:t>
+      </w:r>
+      <w:proofErr w:type="spellEnd"/>
+      <w:r>
+        <w:rPr>
+          <w:sz w:val="24"/>
+          <w:szCs w:val="24"/>
+        </w:rPr>
+        <w:t xml:space="preserve"> (TTS), convierten el lenguaje de texto normal en habla</w:t>
       </w:r>
       <w:r>
         <w:rPr>

</xml_diff>

<commit_message>
Terminada creación de las casillas, empezada creación de links.
</commit_message>
<xml_diff>
--- a/TFG David Perucho Conde.docx
+++ b/TFG David Perucho Conde.docx
@@ -158,23 +158,7 @@
           <w:sz w:val="24"/>
           <w:szCs w:val="24"/>
         </w:rPr>
-        <w:t xml:space="preserve">En el entorno 3D se encontrarán distintos </w:t>
-      </w:r>
-      <w:proofErr w:type="spellStart"/>
-      <w:r>
-        <w:rPr>
-          <w:sz w:val="24"/>
-          <w:szCs w:val="24"/>
-        </w:rPr>
-        <w:t>npcs</w:t>
-      </w:r>
-      <w:proofErr w:type="spellEnd"/>
-      <w:r>
-        <w:rPr>
-          <w:sz w:val="24"/>
-          <w:szCs w:val="24"/>
-        </w:rPr>
-        <w:t xml:space="preserve"> que serán los que nos darán acceso a los minijuegos</w:t>
+        <w:t>En el entorno 3D se encontrarán distintos npcs que serán los que nos darán acceso a los minijuegos</w:t>
       </w:r>
       <w:r>
         <w:rPr>
@@ -243,23 +227,7 @@
           <w:sz w:val="24"/>
           <w:szCs w:val="24"/>
         </w:rPr>
-        <w:t xml:space="preserve">y </w:t>
-      </w:r>
-      <w:proofErr w:type="spellStart"/>
-      <w:r>
-        <w:rPr>
-          <w:sz w:val="24"/>
-          <w:szCs w:val="24"/>
-        </w:rPr>
-        <w:t>npcs</w:t>
-      </w:r>
-      <w:proofErr w:type="spellEnd"/>
-      <w:r>
-        <w:rPr>
-          <w:sz w:val="24"/>
-          <w:szCs w:val="24"/>
-        </w:rPr>
-        <w:t xml:space="preserve"> resulte sencillo. Además, se añadirá una dificultad dinámica a los minijuegos de forma que estos se vuelvan más difíciles según lo bien que se le esté dando al jugador.</w:t>
+        <w:t>y npcs resulte sencillo. Además, se añadirá una dificultad dinámica a los minijuegos de forma que estos se vuelvan más difíciles según lo bien que se le esté dando al jugador.</w:t>
       </w:r>
     </w:p>
     <w:p>
@@ -859,21 +827,12 @@
         </w:rPr>
         <w:t xml:space="preserve"> o, las aplicaciones como “</w:t>
       </w:r>
-      <w:proofErr w:type="spellStart"/>
-      <w:r>
-        <w:rPr>
-          <w:sz w:val="24"/>
-          <w:szCs w:val="24"/>
-        </w:rPr>
-        <w:t>MyTherapy</w:t>
-      </w:r>
-      <w:proofErr w:type="spellEnd"/>
-      <w:r>
-        <w:rPr>
-          <w:sz w:val="24"/>
-          <w:szCs w:val="24"/>
-        </w:rPr>
-        <w:t xml:space="preserve"> Alerta Medicamentos</w:t>
+      <w:r>
+        <w:rPr>
+          <w:sz w:val="24"/>
+          <w:szCs w:val="24"/>
+        </w:rPr>
+        <w:t>MyTherapy Alerta Medicamentos</w:t>
       </w:r>
       <w:r>
         <w:rPr>
@@ -955,23 +914,7 @@
           <w:sz w:val="24"/>
           <w:szCs w:val="24"/>
         </w:rPr>
-        <w:t xml:space="preserve">“Oscar </w:t>
-      </w:r>
-      <w:proofErr w:type="spellStart"/>
-      <w:r>
-        <w:rPr>
-          <w:sz w:val="24"/>
-          <w:szCs w:val="24"/>
-        </w:rPr>
-        <w:t>Family</w:t>
-      </w:r>
-      <w:proofErr w:type="spellEnd"/>
-      <w:r>
-        <w:rPr>
-          <w:sz w:val="24"/>
-          <w:szCs w:val="24"/>
-        </w:rPr>
-        <w:t>”</w:t>
+        <w:t>“Oscar Family”</w:t>
       </w:r>
       <w:r>
         <w:rPr>
@@ -980,31 +923,13 @@
         </w:rPr>
         <w:t xml:space="preserve"> o que facilitan el uso del smartphone como “</w:t>
       </w:r>
-      <w:proofErr w:type="spellStart"/>
-      <w:r>
-        <w:rPr>
-          <w:sz w:val="24"/>
-          <w:szCs w:val="24"/>
-        </w:rPr>
-        <w:t>Help</w:t>
-      </w:r>
-      <w:proofErr w:type="spellEnd"/>
-      <w:r>
-        <w:rPr>
-          <w:sz w:val="24"/>
-          <w:szCs w:val="24"/>
-        </w:rPr>
-        <w:t xml:space="preserve"> </w:t>
-      </w:r>
-      <w:proofErr w:type="spellStart"/>
-      <w:r>
-        <w:rPr>
-          <w:sz w:val="24"/>
-          <w:szCs w:val="24"/>
-        </w:rPr>
-        <w:t>Launcher</w:t>
-      </w:r>
-      <w:proofErr w:type="spellEnd"/>
+      <w:r>
+        <w:rPr>
+          <w:sz w:val="24"/>
+          <w:szCs w:val="24"/>
+        </w:rPr>
+        <w:t>Help Launcher</w:t>
+      </w:r>
       <w:r>
         <w:rPr>
           <w:sz w:val="24"/>
@@ -1106,47 +1031,7 @@
           <w:sz w:val="24"/>
           <w:szCs w:val="24"/>
         </w:rPr>
-        <w:t xml:space="preserve">Menú principal </w:t>
-      </w:r>
-      <w:proofErr w:type="spellStart"/>
-      <w:r>
-        <w:rPr>
-          <w:b/>
-          <w:bCs/>
-          <w:sz w:val="24"/>
-          <w:szCs w:val="24"/>
-        </w:rPr>
-        <w:t>Help</w:t>
-      </w:r>
-      <w:proofErr w:type="spellEnd"/>
-      <w:r>
-        <w:rPr>
-          <w:b/>
-          <w:bCs/>
-          <w:sz w:val="24"/>
-          <w:szCs w:val="24"/>
-        </w:rPr>
-        <w:t xml:space="preserve"> </w:t>
-      </w:r>
-      <w:proofErr w:type="spellStart"/>
-      <w:r>
-        <w:rPr>
-          <w:b/>
-          <w:bCs/>
-          <w:sz w:val="24"/>
-          <w:szCs w:val="24"/>
-        </w:rPr>
-        <w:t>Launcher</w:t>
-      </w:r>
-      <w:proofErr w:type="spellEnd"/>
-      <w:r>
-        <w:rPr>
-          <w:b/>
-          <w:bCs/>
-          <w:sz w:val="24"/>
-          <w:szCs w:val="24"/>
-        </w:rPr>
-        <w:t>.</w:t>
+        <w:t>Menú principal Help Launcher.</w:t>
       </w:r>
       <w:r>
         <w:rPr>
@@ -1251,135 +1136,7 @@
           <w:sz w:val="24"/>
           <w:szCs w:val="24"/>
         </w:rPr>
-        <w:t>son adaptaciones de juegos tradicionales como pueden ser “</w:t>
-      </w:r>
-      <w:proofErr w:type="spellStart"/>
-      <w:r>
-        <w:rPr>
-          <w:sz w:val="24"/>
-          <w:szCs w:val="24"/>
-        </w:rPr>
-        <w:t>Words</w:t>
-      </w:r>
-      <w:proofErr w:type="spellEnd"/>
-      <w:r>
-        <w:rPr>
-          <w:sz w:val="24"/>
-          <w:szCs w:val="24"/>
-        </w:rPr>
-        <w:t xml:space="preserve"> </w:t>
-      </w:r>
-      <w:proofErr w:type="spellStart"/>
-      <w:r>
-        <w:rPr>
-          <w:sz w:val="24"/>
-          <w:szCs w:val="24"/>
-        </w:rPr>
-        <w:t>of</w:t>
-      </w:r>
-      <w:proofErr w:type="spellEnd"/>
-      <w:r>
-        <w:rPr>
-          <w:sz w:val="24"/>
-          <w:szCs w:val="24"/>
-        </w:rPr>
-        <w:t xml:space="preserve"> </w:t>
-      </w:r>
-      <w:proofErr w:type="spellStart"/>
-      <w:r>
-        <w:rPr>
-          <w:sz w:val="24"/>
-          <w:szCs w:val="24"/>
-        </w:rPr>
-        <w:t>Wonders</w:t>
-      </w:r>
-      <w:proofErr w:type="spellEnd"/>
-      <w:r>
-        <w:rPr>
-          <w:sz w:val="24"/>
-          <w:szCs w:val="24"/>
-        </w:rPr>
-        <w:t>”, que crea una nueva versión del crucigrama, o “</w:t>
-      </w:r>
-      <w:proofErr w:type="spellStart"/>
-      <w:r>
-        <w:rPr>
-          <w:sz w:val="24"/>
-          <w:szCs w:val="24"/>
-        </w:rPr>
-        <w:t>Mandala</w:t>
-      </w:r>
-      <w:proofErr w:type="spellEnd"/>
-      <w:r>
-        <w:rPr>
-          <w:sz w:val="24"/>
-          <w:szCs w:val="24"/>
-        </w:rPr>
-        <w:t xml:space="preserve"> Color </w:t>
-      </w:r>
-      <w:proofErr w:type="spellStart"/>
-      <w:r>
-        <w:rPr>
-          <w:sz w:val="24"/>
-          <w:szCs w:val="24"/>
-        </w:rPr>
-        <w:t>by</w:t>
-      </w:r>
-      <w:proofErr w:type="spellEnd"/>
-      <w:r>
-        <w:rPr>
-          <w:sz w:val="24"/>
-          <w:szCs w:val="24"/>
-        </w:rPr>
-        <w:t xml:space="preserve"> </w:t>
-      </w:r>
-      <w:proofErr w:type="spellStart"/>
-      <w:r>
-        <w:rPr>
-          <w:sz w:val="24"/>
-          <w:szCs w:val="24"/>
-        </w:rPr>
-        <w:t>Number</w:t>
-      </w:r>
-      <w:proofErr w:type="spellEnd"/>
-      <w:r>
-        <w:rPr>
-          <w:sz w:val="24"/>
-          <w:szCs w:val="24"/>
-        </w:rPr>
-        <w:t xml:space="preserve"> Book”, que </w:t>
-      </w:r>
-      <w:proofErr w:type="spellStart"/>
-      <w:r>
-        <w:rPr>
-          <w:sz w:val="24"/>
-          <w:szCs w:val="24"/>
-        </w:rPr>
-        <w:t>translada</w:t>
-      </w:r>
-      <w:proofErr w:type="spellEnd"/>
-      <w:r>
-        <w:rPr>
-          <w:sz w:val="24"/>
-          <w:szCs w:val="24"/>
-        </w:rPr>
-        <w:t xml:space="preserve"> el pintar </w:t>
-      </w:r>
-      <w:proofErr w:type="spellStart"/>
-      <w:r>
-        <w:rPr>
-          <w:sz w:val="24"/>
-          <w:szCs w:val="24"/>
-        </w:rPr>
-        <w:t>mandalas</w:t>
-      </w:r>
-      <w:proofErr w:type="spellEnd"/>
-      <w:r>
-        <w:rPr>
-          <w:sz w:val="24"/>
-          <w:szCs w:val="24"/>
-        </w:rPr>
-        <w:t xml:space="preserve"> a una aplicación móvil.</w:t>
+        <w:t>son adaptaciones de juegos tradicionales como pueden ser “Words of Wonders”, que crea una nueva versión del crucigrama, o “Mandala Color by Number Book”, que translada el pintar mandalas a una aplicación móvil.</w:t>
       </w:r>
     </w:p>
     <w:p>
@@ -1474,67 +1231,7 @@
           <w:sz w:val="24"/>
           <w:szCs w:val="24"/>
         </w:rPr>
-        <w:t xml:space="preserve">Imagen partida de </w:t>
-      </w:r>
-      <w:proofErr w:type="spellStart"/>
-      <w:r>
-        <w:rPr>
-          <w:b/>
-          <w:bCs/>
-          <w:sz w:val="24"/>
-          <w:szCs w:val="24"/>
-        </w:rPr>
-        <w:t>Words</w:t>
-      </w:r>
-      <w:proofErr w:type="spellEnd"/>
-      <w:r>
-        <w:rPr>
-          <w:b/>
-          <w:bCs/>
-          <w:sz w:val="24"/>
-          <w:szCs w:val="24"/>
-        </w:rPr>
-        <w:t xml:space="preserve"> </w:t>
-      </w:r>
-      <w:proofErr w:type="spellStart"/>
-      <w:r>
-        <w:rPr>
-          <w:b/>
-          <w:bCs/>
-          <w:sz w:val="24"/>
-          <w:szCs w:val="24"/>
-        </w:rPr>
-        <w:t>Of</w:t>
-      </w:r>
-      <w:proofErr w:type="spellEnd"/>
-      <w:r>
-        <w:rPr>
-          <w:b/>
-          <w:bCs/>
-          <w:sz w:val="24"/>
-          <w:szCs w:val="24"/>
-        </w:rPr>
-        <w:t xml:space="preserve"> </w:t>
-      </w:r>
-      <w:proofErr w:type="spellStart"/>
-      <w:r>
-        <w:rPr>
-          <w:b/>
-          <w:bCs/>
-          <w:sz w:val="24"/>
-          <w:szCs w:val="24"/>
-        </w:rPr>
-        <w:t>Wonders</w:t>
-      </w:r>
-      <w:proofErr w:type="spellEnd"/>
-      <w:r>
-        <w:rPr>
-          <w:b/>
-          <w:bCs/>
-          <w:sz w:val="24"/>
-          <w:szCs w:val="24"/>
-        </w:rPr>
-        <w:t xml:space="preserve">. </w:t>
+        <w:t xml:space="preserve">Imagen partida de Words Of Wonders. </w:t>
       </w:r>
       <w:r>
         <w:rPr>
@@ -1577,23 +1274,7 @@
           <w:sz w:val="24"/>
           <w:szCs w:val="24"/>
         </w:rPr>
-        <w:t>También hay una parte de los juegos que pueden ser disfrutados por mayores que son completamente originales como puede ser el “Buscaminas” para ordenador o el “</w:t>
-      </w:r>
-      <w:proofErr w:type="spellStart"/>
-      <w:r>
-        <w:rPr>
-          <w:sz w:val="24"/>
-          <w:szCs w:val="24"/>
-        </w:rPr>
-        <w:t>Fruit</w:t>
-      </w:r>
-      <w:proofErr w:type="spellEnd"/>
-      <w:r>
-        <w:rPr>
-          <w:sz w:val="24"/>
-          <w:szCs w:val="24"/>
-        </w:rPr>
-        <w:t xml:space="preserve"> Ninja”, pero sin duda los que más abundan son los juegos enfocados en el desarrollo cognitivo que se basan en puzles de memoria y lógica </w:t>
+        <w:t xml:space="preserve">También hay una parte de los juegos que pueden ser disfrutados por mayores que son completamente originales como puede ser el “Buscaminas” para ordenador o el “Fruit Ninja”, pero sin duda los que más abundan son los juegos enfocados en el desarrollo cognitivo que se basan en puzles de memoria y lógica </w:t>
       </w:r>
       <w:r>
         <w:rPr>
@@ -1603,21 +1284,12 @@
         <w:lastRenderedPageBreak/>
         <w:t>como, por ejemplo, “</w:t>
       </w:r>
-      <w:proofErr w:type="spellStart"/>
-      <w:r>
-        <w:rPr>
-          <w:sz w:val="24"/>
-          <w:szCs w:val="24"/>
-        </w:rPr>
-        <w:t>Lumosity</w:t>
-      </w:r>
-      <w:proofErr w:type="spellEnd"/>
-      <w:r>
-        <w:rPr>
-          <w:sz w:val="24"/>
-          <w:szCs w:val="24"/>
-        </w:rPr>
-        <w:t>: Juegos Mentales</w:t>
+      <w:r>
+        <w:rPr>
+          <w:sz w:val="24"/>
+          <w:szCs w:val="24"/>
+        </w:rPr>
+        <w:t>Lumosity: Juegos Mentales</w:t>
       </w:r>
       <w:r>
         <w:rPr>
@@ -1719,27 +1391,7 @@
           <w:sz w:val="24"/>
           <w:szCs w:val="24"/>
         </w:rPr>
-        <w:t xml:space="preserve"> de </w:t>
-      </w:r>
-      <w:proofErr w:type="spellStart"/>
-      <w:r>
-        <w:rPr>
-          <w:b/>
-          <w:bCs/>
-          <w:sz w:val="24"/>
-          <w:szCs w:val="24"/>
-        </w:rPr>
-        <w:t>Lumosity</w:t>
-      </w:r>
-      <w:proofErr w:type="spellEnd"/>
-      <w:r>
-        <w:rPr>
-          <w:b/>
-          <w:bCs/>
-          <w:sz w:val="24"/>
-          <w:szCs w:val="24"/>
-        </w:rPr>
-        <w:t>: Juegos Mentales.</w:t>
+        <w:t xml:space="preserve"> de Lumosity: Juegos Mentales.</w:t>
       </w:r>
       <w:r>
         <w:rPr>
@@ -2074,7 +1726,7 @@
           <w:u w:val="single"/>
         </w:rPr>
         <w:drawing>
-          <wp:inline distT="0" distB="0" distL="0" distR="0" wp14:anchorId="7D7501D3" wp14:editId="5BDF2F07">
+          <wp:inline distT="0" distB="0" distL="0" distR="0" wp14:anchorId="7D7501D3" wp14:editId="76332D1F">
             <wp:extent cx="5400040" cy="2827020"/>
             <wp:effectExtent l="0" t="0" r="0" b="0"/>
             <wp:docPr id="866921935" name="Imagen 1"/>
@@ -2193,7 +1845,7 @@
           <w:szCs w:val="24"/>
         </w:rPr>
         <w:drawing>
-          <wp:inline distT="0" distB="0" distL="0" distR="0" wp14:anchorId="3A38807A" wp14:editId="19AB4E15">
+          <wp:inline distT="0" distB="0" distL="0" distR="0" wp14:anchorId="3A38807A" wp14:editId="0F316D1A">
             <wp:extent cx="5400040" cy="2753360"/>
             <wp:effectExtent l="0" t="0" r="0" b="8890"/>
             <wp:docPr id="1092539786" name="Imagen 2"/>
@@ -2687,23 +2339,7 @@
           <w:sz w:val="24"/>
           <w:szCs w:val="24"/>
         </w:rPr>
-        <w:t xml:space="preserve">He decidido usar </w:t>
-      </w:r>
-      <w:proofErr w:type="spellStart"/>
-      <w:r>
-        <w:rPr>
-          <w:sz w:val="24"/>
-          <w:szCs w:val="24"/>
-        </w:rPr>
-        <w:t>unity</w:t>
-      </w:r>
-      <w:proofErr w:type="spellEnd"/>
-      <w:r>
-        <w:rPr>
-          <w:sz w:val="24"/>
-          <w:szCs w:val="24"/>
-        </w:rPr>
-        <w:t xml:space="preserve"> porque es el motor de videojuegos más usado, lo que asegura una mayor facilidad para encontrar soluciones</w:t>
+        <w:t>He decidido usar unity porque es el motor de videojuegos más usado, lo que asegura una mayor facilidad para encontrar soluciones</w:t>
       </w:r>
       <w:r>
         <w:rPr>
@@ -2940,7 +2576,6 @@
           <w:szCs w:val="24"/>
         </w:rPr>
       </w:pPr>
-      <w:proofErr w:type="spellStart"/>
       <w:r>
         <w:rPr>
           <w:b/>
@@ -2950,134 +2585,53 @@
         </w:rPr>
         <w:t>Blender</w:t>
       </w:r>
-      <w:proofErr w:type="spellEnd"/>
-    </w:p>
-    <w:p>
-      <w:pPr>
-        <w:pStyle w:val="Prrafodelista"/>
-        <w:rPr>
-          <w:sz w:val="24"/>
-          <w:szCs w:val="24"/>
-        </w:rPr>
-      </w:pPr>
-      <w:r>
-        <w:rPr>
-          <w:sz w:val="24"/>
-          <w:szCs w:val="24"/>
-        </w:rPr>
-        <w:t xml:space="preserve">Para los modelos y animaciones 3D he decidido usar </w:t>
-      </w:r>
-      <w:proofErr w:type="spellStart"/>
-      <w:r>
-        <w:rPr>
-          <w:sz w:val="24"/>
-          <w:szCs w:val="24"/>
-        </w:rPr>
-        <w:t>Blender</w:t>
-      </w:r>
-      <w:proofErr w:type="spellEnd"/>
-      <w:r>
-        <w:rPr>
-          <w:sz w:val="24"/>
-          <w:szCs w:val="24"/>
-        </w:rPr>
-        <w:t xml:space="preserve">, ya que al igual que Unity este </w:t>
-      </w:r>
-      <w:proofErr w:type="spellStart"/>
-      <w:r>
-        <w:rPr>
-          <w:sz w:val="24"/>
-          <w:szCs w:val="24"/>
-        </w:rPr>
-        <w:t>sofware</w:t>
-      </w:r>
-      <w:proofErr w:type="spellEnd"/>
-      <w:r>
-        <w:rPr>
-          <w:sz w:val="24"/>
-          <w:szCs w:val="24"/>
-        </w:rPr>
-        <w:t xml:space="preserve"> está muy extendido lo que </w:t>
-      </w:r>
-      <w:r>
-        <w:rPr>
-          <w:sz w:val="24"/>
-          <w:szCs w:val="24"/>
-        </w:rPr>
-        <w:t xml:space="preserve">permite encontrar tutoriales y cursos online para aprender. Además, </w:t>
-      </w:r>
-      <w:proofErr w:type="spellStart"/>
-      <w:r>
-        <w:rPr>
-          <w:sz w:val="24"/>
-          <w:szCs w:val="24"/>
-        </w:rPr>
-        <w:t>Blender</w:t>
-      </w:r>
-      <w:proofErr w:type="spellEnd"/>
-      <w:r>
-        <w:rPr>
-          <w:sz w:val="24"/>
-          <w:szCs w:val="24"/>
-        </w:rPr>
-        <w:t xml:space="preserve"> es open </w:t>
-      </w:r>
-      <w:proofErr w:type="spellStart"/>
-      <w:r>
-        <w:rPr>
-          <w:sz w:val="24"/>
-          <w:szCs w:val="24"/>
-        </w:rPr>
-        <w:t>source</w:t>
-      </w:r>
-      <w:proofErr w:type="spellEnd"/>
-      <w:r>
-        <w:rPr>
-          <w:sz w:val="24"/>
-          <w:szCs w:val="24"/>
-        </w:rPr>
-        <w:t>, por lo que, de nuevo, permite realizar y publicar proyectos sin coste alguno.</w:t>
-      </w:r>
-    </w:p>
-    <w:p>
-      <w:pPr>
-        <w:pStyle w:val="Prrafodelista"/>
-        <w:rPr>
-          <w:sz w:val="24"/>
-          <w:szCs w:val="24"/>
-        </w:rPr>
-      </w:pPr>
-    </w:p>
-    <w:p>
-      <w:pPr>
-        <w:pStyle w:val="Prrafodelista"/>
-        <w:rPr>
-          <w:sz w:val="24"/>
-          <w:szCs w:val="24"/>
-        </w:rPr>
-      </w:pPr>
-      <w:r>
-        <w:rPr>
-          <w:sz w:val="24"/>
-          <w:szCs w:val="24"/>
-        </w:rPr>
-        <w:t xml:space="preserve">Dado que mi nivel de </w:t>
-      </w:r>
-      <w:proofErr w:type="spellStart"/>
-      <w:r>
-        <w:rPr>
-          <w:sz w:val="24"/>
-          <w:szCs w:val="24"/>
-        </w:rPr>
-        <w:t>blender</w:t>
-      </w:r>
-      <w:proofErr w:type="spellEnd"/>
-      <w:r>
-        <w:rPr>
-          <w:sz w:val="24"/>
-          <w:szCs w:val="24"/>
-        </w:rPr>
-        <w:t xml:space="preserve"> es reducido y que me tomaría mucho tiempo realizar todos los </w:t>
+    </w:p>
+    <w:p>
+      <w:pPr>
+        <w:pStyle w:val="Prrafodelista"/>
+        <w:rPr>
+          <w:sz w:val="24"/>
+          <w:szCs w:val="24"/>
+        </w:rPr>
+      </w:pPr>
+      <w:r>
+        <w:rPr>
+          <w:sz w:val="24"/>
+          <w:szCs w:val="24"/>
+        </w:rPr>
+        <w:t xml:space="preserve">Para los modelos y animaciones 3D he decidido usar Blender, ya que al igual que Unity este sofware está muy extendido lo que </w:t>
+      </w:r>
+      <w:r>
+        <w:rPr>
+          <w:sz w:val="24"/>
+          <w:szCs w:val="24"/>
+        </w:rPr>
+        <w:t>permite encontrar tutoriales y cursos online para aprender. Además, Blender es open source, por lo que, de nuevo, permite realizar y publicar proyectos sin coste alguno.</w:t>
+      </w:r>
+    </w:p>
+    <w:p>
+      <w:pPr>
+        <w:pStyle w:val="Prrafodelista"/>
+        <w:rPr>
+          <w:sz w:val="24"/>
+          <w:szCs w:val="24"/>
+        </w:rPr>
+      </w:pPr>
+    </w:p>
+    <w:p>
+      <w:pPr>
+        <w:pStyle w:val="Prrafodelista"/>
+        <w:rPr>
+          <w:sz w:val="24"/>
+          <w:szCs w:val="24"/>
+        </w:rPr>
+      </w:pPr>
+      <w:r>
+        <w:rPr>
+          <w:sz w:val="24"/>
+          <w:szCs w:val="24"/>
+        </w:rPr>
+        <w:t xml:space="preserve">Dado que mi nivel de blender es reducido y que me tomaría mucho tiempo realizar todos los </w:t>
       </w:r>
       <w:r>
         <w:rPr>
@@ -3133,7 +2687,6 @@
           <w:szCs w:val="24"/>
         </w:rPr>
       </w:pPr>
-      <w:proofErr w:type="spellStart"/>
       <w:r>
         <w:rPr>
           <w:b/>
@@ -3143,64 +2696,22 @@
         </w:rPr>
         <w:t>NavMesh</w:t>
       </w:r>
-      <w:proofErr w:type="spellEnd"/>
-    </w:p>
-    <w:p>
-      <w:pPr>
-        <w:pStyle w:val="Prrafodelista"/>
-        <w:rPr>
-          <w:sz w:val="24"/>
-          <w:szCs w:val="24"/>
-        </w:rPr>
-      </w:pPr>
-      <w:r>
-        <w:rPr>
-          <w:sz w:val="24"/>
-          <w:szCs w:val="24"/>
-        </w:rPr>
-        <w:t xml:space="preserve">Dado que el proyecto se centra más en las pequeñas actividades y minijuegos, no tanto en el entorno 3d y, que crear un sistema de </w:t>
-      </w:r>
-      <w:proofErr w:type="spellStart"/>
-      <w:r>
-        <w:rPr>
-          <w:sz w:val="24"/>
-          <w:szCs w:val="24"/>
-        </w:rPr>
-        <w:t>path</w:t>
-      </w:r>
-      <w:proofErr w:type="spellEnd"/>
-      <w:r>
-        <w:rPr>
-          <w:sz w:val="24"/>
-          <w:szCs w:val="24"/>
-        </w:rPr>
-        <w:t xml:space="preserve"> </w:t>
-      </w:r>
-      <w:proofErr w:type="spellStart"/>
-      <w:r>
-        <w:rPr>
-          <w:sz w:val="24"/>
-          <w:szCs w:val="24"/>
-        </w:rPr>
-        <w:t>finding</w:t>
-      </w:r>
-      <w:proofErr w:type="spellEnd"/>
-      <w:r>
-        <w:rPr>
-          <w:sz w:val="24"/>
-          <w:szCs w:val="24"/>
-        </w:rPr>
-        <w:t xml:space="preserve"> 3D consumiría una gran cantidad de tiempo que podría ser usada en la creación de nuevos módulos, minijuegos o actividades, he decidido utilizar la herramienta </w:t>
-      </w:r>
-      <w:proofErr w:type="spellStart"/>
-      <w:r>
-        <w:rPr>
-          <w:sz w:val="24"/>
-          <w:szCs w:val="24"/>
-        </w:rPr>
-        <w:t>NavMesh</w:t>
-      </w:r>
-      <w:proofErr w:type="spellEnd"/>
+    </w:p>
+    <w:p>
+      <w:pPr>
+        <w:pStyle w:val="Prrafodelista"/>
+        <w:rPr>
+          <w:sz w:val="24"/>
+          <w:szCs w:val="24"/>
+        </w:rPr>
+      </w:pPr>
+      <w:r>
+        <w:rPr>
+          <w:sz w:val="24"/>
+          <w:szCs w:val="24"/>
+        </w:rPr>
+        <w:t>Dado que el proyecto se centra más en las pequeñas actividades y minijuegos, no tanto en el entorno 3d y, que crear un sistema de path finding 3D consumiría una gran cantidad de tiempo que podría ser usada en la creación de nuevos módulos, minijuegos o actividades, he decidido utilizar la herramienta NavMesh</w:t>
+      </w:r>
       <w:r>
         <w:rPr>
           <w:sz w:val="24"/>
@@ -3213,39 +2724,7 @@
           <w:sz w:val="24"/>
           <w:szCs w:val="24"/>
         </w:rPr>
-        <w:t xml:space="preserve">, que ayuda a configurar de forma automática los lugares accesibles por el jugador y el </w:t>
-      </w:r>
-      <w:proofErr w:type="spellStart"/>
-      <w:r>
-        <w:rPr>
-          <w:sz w:val="24"/>
-          <w:szCs w:val="24"/>
-        </w:rPr>
-        <w:t>path</w:t>
-      </w:r>
-      <w:proofErr w:type="spellEnd"/>
-      <w:r>
-        <w:rPr>
-          <w:sz w:val="24"/>
-          <w:szCs w:val="24"/>
-        </w:rPr>
-        <w:t xml:space="preserve"> </w:t>
-      </w:r>
-      <w:proofErr w:type="spellStart"/>
-      <w:r>
-        <w:rPr>
-          <w:sz w:val="24"/>
-          <w:szCs w:val="24"/>
-        </w:rPr>
-        <w:t>finding</w:t>
-      </w:r>
-      <w:proofErr w:type="spellEnd"/>
-      <w:r>
-        <w:rPr>
-          <w:sz w:val="24"/>
-          <w:szCs w:val="24"/>
-        </w:rPr>
-        <w:t>.</w:t>
+        <w:t>, que ayuda a configurar de forma automática los lugares accesibles por el jugador y el path finding.</w:t>
       </w:r>
     </w:p>
     <w:p>
@@ -3269,25 +2748,14 @@
           <w:szCs w:val="24"/>
         </w:rPr>
       </w:pPr>
-      <w:proofErr w:type="spellStart"/>
-      <w:r>
-        <w:rPr>
-          <w:b/>
-          <w:bCs/>
-          <w:sz w:val="24"/>
-          <w:szCs w:val="24"/>
-        </w:rPr>
-        <w:t>Pollinations</w:t>
-      </w:r>
-      <w:proofErr w:type="spellEnd"/>
-      <w:r>
-        <w:rPr>
-          <w:b/>
-          <w:bCs/>
-          <w:sz w:val="24"/>
-          <w:szCs w:val="24"/>
-        </w:rPr>
-        <w:t xml:space="preserve"> AI</w:t>
+      <w:r>
+        <w:rPr>
+          <w:b/>
+          <w:bCs/>
+          <w:sz w:val="24"/>
+          <w:szCs w:val="24"/>
+        </w:rPr>
+        <w:t>Pollinations AI</w:t>
       </w:r>
     </w:p>
     <w:p>
@@ -3326,17 +2794,8 @@
           <w:sz w:val="24"/>
           <w:szCs w:val="24"/>
         </w:rPr>
-        <w:t xml:space="preserve">llamada </w:t>
-      </w:r>
-      <w:proofErr w:type="spellStart"/>
-      <w:r>
-        <w:rPr>
-          <w:sz w:val="24"/>
-          <w:szCs w:val="24"/>
-        </w:rPr>
-        <w:t>Pollinations</w:t>
-      </w:r>
-      <w:proofErr w:type="spellEnd"/>
+        <w:t>llamada Pollinations</w:t>
+      </w:r>
       <w:r>
         <w:rPr>
           <w:sz w:val="24"/>
@@ -3531,46 +2990,14 @@
           <w:sz w:val="24"/>
           <w:szCs w:val="24"/>
         </w:rPr>
-        <w:t xml:space="preserve"> se podrá desplazar al personaje del jugador haciendo </w:t>
-      </w:r>
-      <w:proofErr w:type="spellStart"/>
-      <w:r>
-        <w:rPr>
-          <w:sz w:val="24"/>
-          <w:szCs w:val="24"/>
-        </w:rPr>
-        <w:t>click</w:t>
-      </w:r>
-      <w:proofErr w:type="spellEnd"/>
-      <w:r>
-        <w:rPr>
-          <w:sz w:val="24"/>
-          <w:szCs w:val="24"/>
-        </w:rPr>
-        <w:t xml:space="preserve"> o pulsando la pantalla (en el caso de los smartphones) en el punto del terreno al que se desea que se mueva el personaje</w:t>
-      </w:r>
-      <w:r>
-        <w:rPr>
-          <w:sz w:val="24"/>
-          <w:szCs w:val="24"/>
-        </w:rPr>
-        <w:t xml:space="preserve">. De la misma forma para comunicarse con los distintos </w:t>
-      </w:r>
-      <w:proofErr w:type="spellStart"/>
-      <w:r>
-        <w:rPr>
-          <w:sz w:val="24"/>
-          <w:szCs w:val="24"/>
-        </w:rPr>
-        <w:t>NPCs</w:t>
-      </w:r>
-      <w:proofErr w:type="spellEnd"/>
-      <w:r>
-        <w:rPr>
-          <w:sz w:val="24"/>
-          <w:szCs w:val="24"/>
-        </w:rPr>
-        <w:t xml:space="preserve"> que dan acceso a los minijuegos o actividades ba</w:t>
+        <w:t xml:space="preserve"> se podrá desplazar al personaje del jugador haciendo click o pulsando la pantalla (en el caso de los smartphones) en el punto del terreno al que se desea que se mueva el personaje</w:t>
+      </w:r>
+      <w:r>
+        <w:rPr>
+          <w:sz w:val="24"/>
+          <w:szCs w:val="24"/>
+        </w:rPr>
+        <w:t>. De la misma forma para comunicarse con los distintos NPCs que dan acceso a los minijuegos o actividades ba</w:t>
       </w:r>
       <w:r>
         <w:rPr>
@@ -3584,23 +3011,7 @@
           <w:sz w:val="24"/>
           <w:szCs w:val="24"/>
         </w:rPr>
-        <w:t xml:space="preserve">tará con hacer </w:t>
-      </w:r>
-      <w:proofErr w:type="spellStart"/>
-      <w:r>
-        <w:rPr>
-          <w:sz w:val="24"/>
-          <w:szCs w:val="24"/>
-        </w:rPr>
-        <w:t>click</w:t>
-      </w:r>
-      <w:proofErr w:type="spellEnd"/>
-      <w:r>
-        <w:rPr>
-          <w:sz w:val="24"/>
-          <w:szCs w:val="24"/>
-        </w:rPr>
-        <w:t xml:space="preserve"> sobre ellos, </w:t>
+        <w:t xml:space="preserve">tará con hacer click sobre ellos, </w:t>
       </w:r>
       <w:r>
         <w:rPr>
@@ -3884,39 +3295,7 @@
           <w:szCs w:val="24"/>
         </w:rPr>
         <w:lastRenderedPageBreak/>
-        <w:t xml:space="preserve">Este código se ejecuta mediante un proceso en </w:t>
-      </w:r>
-      <w:proofErr w:type="spellStart"/>
-      <w:r>
-        <w:rPr>
-          <w:sz w:val="24"/>
-          <w:szCs w:val="24"/>
-        </w:rPr>
-        <w:t>unity</w:t>
-      </w:r>
-      <w:proofErr w:type="spellEnd"/>
-      <w:r>
-        <w:rPr>
-          <w:sz w:val="24"/>
-          <w:szCs w:val="24"/>
-        </w:rPr>
-        <w:t xml:space="preserve"> que se lanza tras recopilar la información de los </w:t>
-      </w:r>
-      <w:proofErr w:type="spellStart"/>
-      <w:r>
-        <w:rPr>
-          <w:sz w:val="24"/>
-          <w:szCs w:val="24"/>
-        </w:rPr>
-        <w:t>NPCs</w:t>
-      </w:r>
-      <w:proofErr w:type="spellEnd"/>
-      <w:r>
-        <w:rPr>
-          <w:sz w:val="24"/>
-          <w:szCs w:val="24"/>
-        </w:rPr>
-        <w:t xml:space="preserve"> (texto de la frase, texto y nombre):</w:t>
+        <w:t>Este código se ejecuta mediante un proceso en unity que se lanza tras recopilar la información de los NPCs (texto de la frase, texto y nombre):</w:t>
       </w:r>
     </w:p>
     <w:p>
@@ -4051,23 +3430,7 @@
           <w:sz w:val="24"/>
           <w:szCs w:val="24"/>
         </w:rPr>
-        <w:t xml:space="preserve">el script de los </w:t>
-      </w:r>
-      <w:proofErr w:type="spellStart"/>
-      <w:r>
-        <w:rPr>
-          <w:sz w:val="24"/>
-          <w:szCs w:val="24"/>
-        </w:rPr>
-        <w:t>NPCs</w:t>
-      </w:r>
-      <w:proofErr w:type="spellEnd"/>
-      <w:r>
-        <w:rPr>
-          <w:sz w:val="24"/>
-          <w:szCs w:val="24"/>
-        </w:rPr>
-        <w:t xml:space="preserve"> compruebe</w:t>
+        <w:t>el script de los NPCs compruebe</w:t>
       </w:r>
       <w:r>
         <w:rPr>
@@ -4178,7 +3541,6 @@
         </w:rPr>
         <w:t xml:space="preserve">una IA generativa, en concreto </w:t>
       </w:r>
-      <w:proofErr w:type="spellStart"/>
       <w:r>
         <w:rPr>
           <w:sz w:val="24"/>
@@ -4186,7 +3548,6 @@
         </w:rPr>
         <w:t>Pollinations</w:t>
       </w:r>
-      <w:proofErr w:type="spellEnd"/>
       <w:r>
         <w:rPr>
           <w:sz w:val="24"/>
@@ -4206,23 +3567,7 @@
           <w:sz w:val="24"/>
           <w:szCs w:val="24"/>
         </w:rPr>
-        <w:t xml:space="preserve">o el </w:t>
-      </w:r>
-      <w:proofErr w:type="spellStart"/>
-      <w:r>
-        <w:rPr>
-          <w:sz w:val="24"/>
-          <w:szCs w:val="24"/>
-        </w:rPr>
-        <w:t>mandala</w:t>
-      </w:r>
-      <w:proofErr w:type="spellEnd"/>
-      <w:r>
-        <w:rPr>
-          <w:sz w:val="24"/>
-          <w:szCs w:val="24"/>
-        </w:rPr>
-        <w:t xml:space="preserve"> </w:t>
+        <w:t xml:space="preserve">o el mandala </w:t>
       </w:r>
       <w:r>
         <w:rPr>
@@ -4245,7 +3590,6 @@
         </w:rPr>
         <w:t xml:space="preserve"> se añade a una lista de </w:t>
       </w:r>
-      <w:proofErr w:type="spellStart"/>
       <w:r>
         <w:rPr>
           <w:sz w:val="24"/>
@@ -4253,7 +3597,6 @@
         </w:rPr>
         <w:t>mandalas</w:t>
       </w:r>
-      <w:proofErr w:type="spellEnd"/>
       <w:r>
         <w:rPr>
           <w:sz w:val="24"/>
@@ -4291,55 +3634,7 @@
           <w:sz w:val="24"/>
           <w:szCs w:val="24"/>
         </w:rPr>
-        <w:t xml:space="preserve">Una vez seleccionado el </w:t>
-      </w:r>
-      <w:proofErr w:type="spellStart"/>
-      <w:r>
-        <w:rPr>
-          <w:sz w:val="24"/>
-          <w:szCs w:val="24"/>
-        </w:rPr>
-        <w:t>mandala</w:t>
-      </w:r>
-      <w:proofErr w:type="spellEnd"/>
-      <w:r>
-        <w:rPr>
-          <w:sz w:val="24"/>
-          <w:szCs w:val="24"/>
-        </w:rPr>
-        <w:t xml:space="preserve"> el usuario puede proceder a pintarlo seleccionando un color y haciendo </w:t>
-      </w:r>
-      <w:proofErr w:type="spellStart"/>
-      <w:r>
-        <w:rPr>
-          <w:sz w:val="24"/>
-          <w:szCs w:val="24"/>
-        </w:rPr>
-        <w:t>click</w:t>
-      </w:r>
-      <w:proofErr w:type="spellEnd"/>
-      <w:r>
-        <w:rPr>
-          <w:sz w:val="24"/>
-          <w:szCs w:val="24"/>
-        </w:rPr>
-        <w:t xml:space="preserve"> en la parte del </w:t>
-      </w:r>
-      <w:proofErr w:type="spellStart"/>
-      <w:r>
-        <w:rPr>
-          <w:sz w:val="24"/>
-          <w:szCs w:val="24"/>
-        </w:rPr>
-        <w:t>mandala</w:t>
-      </w:r>
-      <w:proofErr w:type="spellEnd"/>
-      <w:r>
-        <w:rPr>
-          <w:sz w:val="24"/>
-          <w:szCs w:val="24"/>
-        </w:rPr>
-        <w:t xml:space="preserve"> que quiere pintar:</w:t>
+        <w:t>Una vez seleccionado el mandala el usuario puede proceder a pintarlo seleccionando un color y haciendo click en la parte del mandala que quiere pintar:</w:t>
       </w:r>
     </w:p>
     <w:p>
@@ -4445,25 +3740,14 @@
         </w:rPr>
         <w:t xml:space="preserve">: </w:t>
       </w:r>
-      <w:proofErr w:type="spellStart"/>
-      <w:r>
-        <w:rPr>
-          <w:b/>
-          <w:bCs/>
-          <w:sz w:val="24"/>
-          <w:szCs w:val="24"/>
-        </w:rPr>
-        <w:t>Mandala</w:t>
-      </w:r>
-      <w:proofErr w:type="spellEnd"/>
-      <w:r>
-        <w:rPr>
-          <w:b/>
-          <w:bCs/>
-          <w:sz w:val="24"/>
-          <w:szCs w:val="24"/>
-        </w:rPr>
-        <w:t xml:space="preserve"> sin colorear.</w:t>
+      <w:r>
+        <w:rPr>
+          <w:b/>
+          <w:bCs/>
+          <w:sz w:val="24"/>
+          <w:szCs w:val="24"/>
+        </w:rPr>
+        <w:t>Mandala sin colorear.</w:t>
       </w:r>
     </w:p>
     <w:p>
@@ -4559,66 +3843,39 @@
         </w:rPr>
         <w:t xml:space="preserve">: </w:t>
       </w:r>
-      <w:proofErr w:type="spellStart"/>
-      <w:r>
-        <w:rPr>
-          <w:b/>
-          <w:bCs/>
-          <w:sz w:val="24"/>
-          <w:szCs w:val="24"/>
-        </w:rPr>
-        <w:t>Mandala</w:t>
-      </w:r>
-      <w:proofErr w:type="spellEnd"/>
-      <w:r>
-        <w:rPr>
-          <w:b/>
-          <w:bCs/>
-          <w:sz w:val="24"/>
-          <w:szCs w:val="24"/>
-        </w:rPr>
-        <w:t xml:space="preserve"> con centro coloreado.</w:t>
-      </w:r>
-    </w:p>
-    <w:p>
-      <w:pPr>
-        <w:pStyle w:val="Prrafodelista"/>
-        <w:rPr>
-          <w:sz w:val="24"/>
-          <w:szCs w:val="24"/>
-        </w:rPr>
-      </w:pPr>
-    </w:p>
-    <w:p>
-      <w:pPr>
-        <w:pStyle w:val="Prrafodelista"/>
-        <w:rPr>
-          <w:sz w:val="24"/>
-          <w:szCs w:val="24"/>
-        </w:rPr>
-      </w:pPr>
-      <w:r>
-        <w:rPr>
-          <w:sz w:val="24"/>
-          <w:szCs w:val="24"/>
-        </w:rPr>
-        <w:t xml:space="preserve">Para pintar los </w:t>
-      </w:r>
-      <w:proofErr w:type="spellStart"/>
-      <w:r>
-        <w:rPr>
-          <w:sz w:val="24"/>
-          <w:szCs w:val="24"/>
-        </w:rPr>
-        <w:t>mandalas</w:t>
-      </w:r>
-      <w:proofErr w:type="spellEnd"/>
-      <w:r>
-        <w:rPr>
-          <w:sz w:val="24"/>
-          <w:szCs w:val="24"/>
-        </w:rPr>
-        <w:t xml:space="preserve"> </w:t>
+      <w:r>
+        <w:rPr>
+          <w:b/>
+          <w:bCs/>
+          <w:sz w:val="24"/>
+          <w:szCs w:val="24"/>
+        </w:rPr>
+        <w:t>Mandala con centro coloreado.</w:t>
+      </w:r>
+    </w:p>
+    <w:p>
+      <w:pPr>
+        <w:pStyle w:val="Prrafodelista"/>
+        <w:rPr>
+          <w:sz w:val="24"/>
+          <w:szCs w:val="24"/>
+        </w:rPr>
+      </w:pPr>
+    </w:p>
+    <w:p>
+      <w:pPr>
+        <w:pStyle w:val="Prrafodelista"/>
+        <w:rPr>
+          <w:sz w:val="24"/>
+          <w:szCs w:val="24"/>
+        </w:rPr>
+      </w:pPr>
+      <w:r>
+        <w:rPr>
+          <w:sz w:val="24"/>
+          <w:szCs w:val="24"/>
+        </w:rPr>
+        <w:t xml:space="preserve">Para pintar los mandalas </w:t>
       </w:r>
       <w:r>
         <w:rPr>
@@ -4632,46 +3889,14 @@
           <w:sz w:val="24"/>
           <w:szCs w:val="24"/>
         </w:rPr>
-        <w:t xml:space="preserve">e utilizado un algoritmo de </w:t>
-      </w:r>
-      <w:proofErr w:type="spellStart"/>
-      <w:r>
-        <w:rPr>
-          <w:sz w:val="24"/>
-          <w:szCs w:val="24"/>
-        </w:rPr>
-        <w:t>flooding</w:t>
-      </w:r>
-      <w:proofErr w:type="spellEnd"/>
-      <w:r>
-        <w:rPr>
-          <w:sz w:val="24"/>
-          <w:szCs w:val="24"/>
-        </w:rPr>
-        <w:t xml:space="preserve"> que recorre los pixeles colindantes a los pixeles del punto seleccionado coloreándolos y parando cuando encuentra pixeles cuyo brillo es inferior a un límite determinado. Al inicio probe a implementar el algoritmo utilizando recursividad, pero daba problemas de rendimiento, por lo que decidí </w:t>
-      </w:r>
-      <w:r>
-        <w:rPr>
-          <w:sz w:val="24"/>
-          <w:szCs w:val="24"/>
-        </w:rPr>
-        <w:t xml:space="preserve">modificar la función eliminando la recursividad y utilizando un </w:t>
-      </w:r>
-      <w:proofErr w:type="spellStart"/>
-      <w:r>
-        <w:rPr>
-          <w:sz w:val="24"/>
-          <w:szCs w:val="24"/>
-        </w:rPr>
-        <w:t>stack</w:t>
-      </w:r>
-      <w:proofErr w:type="spellEnd"/>
-      <w:r>
-        <w:rPr>
-          <w:sz w:val="24"/>
-          <w:szCs w:val="24"/>
-        </w:rPr>
-        <w:t xml:space="preserve"> para almacenar las coordenadas de los píxeles a colorear:</w:t>
+        <w:t xml:space="preserve">e utilizado un algoritmo de flooding que recorre los pixeles colindantes a los pixeles del punto seleccionado coloreándolos y parando cuando encuentra pixeles cuyo brillo es inferior a un límite determinado. Al inicio probe a implementar el algoritmo utilizando recursividad, pero daba problemas de rendimiento, por lo que decidí </w:t>
+      </w:r>
+      <w:r>
+        <w:rPr>
+          <w:sz w:val="24"/>
+          <w:szCs w:val="24"/>
+        </w:rPr>
+        <w:t>modificar la función eliminando la recursividad y utilizando un stack para almacenar las coordenadas de los píxeles a colorear:</w:t>
       </w:r>
     </w:p>
     <w:p>
@@ -4960,23 +4185,7 @@
           <w:sz w:val="24"/>
           <w:szCs w:val="24"/>
         </w:rPr>
-        <w:t xml:space="preserve">Google </w:t>
-      </w:r>
-      <w:proofErr w:type="spellStart"/>
-      <w:r>
-        <w:rPr>
-          <w:sz w:val="24"/>
-          <w:szCs w:val="24"/>
-        </w:rPr>
-        <w:t>translate</w:t>
-      </w:r>
-      <w:proofErr w:type="spellEnd"/>
-      <w:r>
-        <w:rPr>
-          <w:sz w:val="24"/>
-          <w:szCs w:val="24"/>
-        </w:rPr>
-        <w:t xml:space="preserve"> </w:t>
+        <w:t xml:space="preserve">Google translate </w:t>
       </w:r>
       <w:r>
         <w:rPr>
@@ -5057,359 +4266,13 @@
         </w:rPr>
         <w:tab/>
       </w:r>
-      <w:proofErr w:type="spellStart"/>
-      <w:r>
-        <w:rPr>
-          <w:sz w:val="24"/>
-          <w:szCs w:val="24"/>
-        </w:rPr>
-        <w:t>Nakao</w:t>
-      </w:r>
-      <w:proofErr w:type="spellEnd"/>
-      <w:r>
-        <w:rPr>
-          <w:sz w:val="24"/>
-          <w:szCs w:val="24"/>
-        </w:rPr>
-        <w:t xml:space="preserve">, M. </w:t>
-      </w:r>
-      <w:proofErr w:type="spellStart"/>
-      <w:r>
-        <w:rPr>
-          <w:sz w:val="24"/>
-          <w:szCs w:val="24"/>
-        </w:rPr>
-        <w:t>Special</w:t>
-      </w:r>
-      <w:proofErr w:type="spellEnd"/>
-      <w:r>
-        <w:rPr>
-          <w:sz w:val="24"/>
-          <w:szCs w:val="24"/>
-        </w:rPr>
-        <w:t xml:space="preserve"> series </w:t>
-      </w:r>
-      <w:proofErr w:type="spellStart"/>
-      <w:r>
-        <w:rPr>
-          <w:sz w:val="24"/>
-          <w:szCs w:val="24"/>
-        </w:rPr>
-        <w:t>on</w:t>
-      </w:r>
-      <w:proofErr w:type="spellEnd"/>
-      <w:r>
-        <w:rPr>
-          <w:sz w:val="24"/>
-          <w:szCs w:val="24"/>
-        </w:rPr>
-        <w:t xml:space="preserve"> “</w:t>
-      </w:r>
-      <w:proofErr w:type="spellStart"/>
-      <w:r>
-        <w:rPr>
-          <w:sz w:val="24"/>
-          <w:szCs w:val="24"/>
-        </w:rPr>
-        <w:t>effects</w:t>
-      </w:r>
-      <w:proofErr w:type="spellEnd"/>
-      <w:r>
-        <w:rPr>
-          <w:sz w:val="24"/>
-          <w:szCs w:val="24"/>
-        </w:rPr>
-        <w:t xml:space="preserve"> </w:t>
-      </w:r>
-      <w:proofErr w:type="spellStart"/>
-      <w:r>
-        <w:rPr>
-          <w:sz w:val="24"/>
-          <w:szCs w:val="24"/>
-        </w:rPr>
-        <w:t>of</w:t>
-      </w:r>
-      <w:proofErr w:type="spellEnd"/>
-      <w:r>
-        <w:rPr>
-          <w:sz w:val="24"/>
-          <w:szCs w:val="24"/>
-        </w:rPr>
-        <w:t xml:space="preserve"> </w:t>
-      </w:r>
-      <w:proofErr w:type="spellStart"/>
-      <w:r>
-        <w:rPr>
-          <w:sz w:val="24"/>
-          <w:szCs w:val="24"/>
-        </w:rPr>
-        <w:t>board</w:t>
-      </w:r>
-      <w:proofErr w:type="spellEnd"/>
-      <w:r>
-        <w:rPr>
-          <w:sz w:val="24"/>
-          <w:szCs w:val="24"/>
-        </w:rPr>
-        <w:t xml:space="preserve"> </w:t>
-      </w:r>
-      <w:proofErr w:type="spellStart"/>
-      <w:r>
-        <w:rPr>
-          <w:sz w:val="24"/>
-          <w:szCs w:val="24"/>
-        </w:rPr>
-        <w:t>games</w:t>
-      </w:r>
-      <w:proofErr w:type="spellEnd"/>
-      <w:r>
-        <w:rPr>
-          <w:sz w:val="24"/>
-          <w:szCs w:val="24"/>
-        </w:rPr>
-        <w:t xml:space="preserve"> </w:t>
-      </w:r>
-      <w:proofErr w:type="spellStart"/>
-      <w:r>
-        <w:rPr>
-          <w:sz w:val="24"/>
-          <w:szCs w:val="24"/>
-        </w:rPr>
-        <w:t>on</w:t>
-      </w:r>
-      <w:proofErr w:type="spellEnd"/>
-      <w:r>
-        <w:rPr>
-          <w:sz w:val="24"/>
-          <w:szCs w:val="24"/>
-        </w:rPr>
-        <w:t xml:space="preserve"> </w:t>
-      </w:r>
-      <w:proofErr w:type="spellStart"/>
-      <w:r>
-        <w:rPr>
-          <w:sz w:val="24"/>
-          <w:szCs w:val="24"/>
-        </w:rPr>
-        <w:t>health</w:t>
-      </w:r>
-      <w:proofErr w:type="spellEnd"/>
-      <w:r>
-        <w:rPr>
-          <w:sz w:val="24"/>
-          <w:szCs w:val="24"/>
-        </w:rPr>
-        <w:t xml:space="preserve"> </w:t>
-      </w:r>
-      <w:proofErr w:type="spellStart"/>
-      <w:r>
-        <w:rPr>
-          <w:sz w:val="24"/>
-          <w:szCs w:val="24"/>
-        </w:rPr>
-        <w:t>education</w:t>
-      </w:r>
-      <w:proofErr w:type="spellEnd"/>
-      <w:r>
-        <w:rPr>
-          <w:sz w:val="24"/>
-          <w:szCs w:val="24"/>
-        </w:rPr>
-        <w:t xml:space="preserve"> and </w:t>
-      </w:r>
-      <w:proofErr w:type="spellStart"/>
-      <w:r>
-        <w:rPr>
-          <w:sz w:val="24"/>
-          <w:szCs w:val="24"/>
-        </w:rPr>
-        <w:t>promotion</w:t>
-      </w:r>
-      <w:proofErr w:type="spellEnd"/>
-      <w:r>
-        <w:rPr>
-          <w:sz w:val="24"/>
-          <w:szCs w:val="24"/>
-        </w:rPr>
-        <w:t xml:space="preserve">” </w:t>
-      </w:r>
-      <w:proofErr w:type="spellStart"/>
-      <w:r>
-        <w:rPr>
-          <w:sz w:val="24"/>
-          <w:szCs w:val="24"/>
-        </w:rPr>
-        <w:t>board</w:t>
-      </w:r>
-      <w:proofErr w:type="spellEnd"/>
-      <w:r>
-        <w:rPr>
-          <w:sz w:val="24"/>
-          <w:szCs w:val="24"/>
-        </w:rPr>
-        <w:t xml:space="preserve"> </w:t>
-      </w:r>
-      <w:proofErr w:type="spellStart"/>
-      <w:r>
-        <w:rPr>
-          <w:sz w:val="24"/>
-          <w:szCs w:val="24"/>
-        </w:rPr>
-        <w:t>games</w:t>
-      </w:r>
-      <w:proofErr w:type="spellEnd"/>
-      <w:r>
-        <w:rPr>
-          <w:sz w:val="24"/>
-          <w:szCs w:val="24"/>
-        </w:rPr>
-        <w:t xml:space="preserve"> as a </w:t>
-      </w:r>
-      <w:proofErr w:type="spellStart"/>
-      <w:r>
-        <w:rPr>
-          <w:sz w:val="24"/>
-          <w:szCs w:val="24"/>
-        </w:rPr>
-        <w:t>promising</w:t>
-      </w:r>
-      <w:proofErr w:type="spellEnd"/>
-      <w:r>
-        <w:rPr>
-          <w:sz w:val="24"/>
-          <w:szCs w:val="24"/>
-        </w:rPr>
-        <w:t xml:space="preserve"> </w:t>
-      </w:r>
-      <w:proofErr w:type="spellStart"/>
-      <w:r>
-        <w:rPr>
-          <w:sz w:val="24"/>
-          <w:szCs w:val="24"/>
-        </w:rPr>
-        <w:t>tool</w:t>
-      </w:r>
-      <w:proofErr w:type="spellEnd"/>
-      <w:r>
-        <w:rPr>
-          <w:sz w:val="24"/>
-          <w:szCs w:val="24"/>
-        </w:rPr>
-        <w:t xml:space="preserve"> </w:t>
-      </w:r>
-      <w:proofErr w:type="spellStart"/>
-      <w:r>
-        <w:rPr>
-          <w:sz w:val="24"/>
-          <w:szCs w:val="24"/>
-        </w:rPr>
-        <w:t>for</w:t>
-      </w:r>
-      <w:proofErr w:type="spellEnd"/>
-      <w:r>
-        <w:rPr>
-          <w:sz w:val="24"/>
-          <w:szCs w:val="24"/>
-        </w:rPr>
-        <w:t xml:space="preserve"> </w:t>
-      </w:r>
-      <w:proofErr w:type="spellStart"/>
-      <w:r>
-        <w:rPr>
-          <w:sz w:val="24"/>
-          <w:szCs w:val="24"/>
-        </w:rPr>
-        <w:t>health</w:t>
-      </w:r>
-      <w:proofErr w:type="spellEnd"/>
-      <w:r>
-        <w:rPr>
-          <w:sz w:val="24"/>
-          <w:szCs w:val="24"/>
-        </w:rPr>
-        <w:t xml:space="preserve"> </w:t>
-      </w:r>
-      <w:proofErr w:type="spellStart"/>
-      <w:r>
-        <w:rPr>
-          <w:sz w:val="24"/>
-          <w:szCs w:val="24"/>
-        </w:rPr>
-        <w:t>promotion</w:t>
-      </w:r>
-      <w:proofErr w:type="spellEnd"/>
-      <w:r>
-        <w:rPr>
-          <w:sz w:val="24"/>
-          <w:szCs w:val="24"/>
-        </w:rPr>
-        <w:t xml:space="preserve">: a </w:t>
-      </w:r>
-      <w:proofErr w:type="spellStart"/>
-      <w:r>
-        <w:rPr>
-          <w:sz w:val="24"/>
-          <w:szCs w:val="24"/>
-        </w:rPr>
-        <w:t>review</w:t>
-      </w:r>
-      <w:proofErr w:type="spellEnd"/>
-      <w:r>
-        <w:rPr>
-          <w:sz w:val="24"/>
-          <w:szCs w:val="24"/>
-        </w:rPr>
-        <w:t xml:space="preserve"> </w:t>
-      </w:r>
-      <w:proofErr w:type="spellStart"/>
-      <w:r>
-        <w:rPr>
-          <w:sz w:val="24"/>
-          <w:szCs w:val="24"/>
-        </w:rPr>
-        <w:t>of</w:t>
-      </w:r>
-      <w:proofErr w:type="spellEnd"/>
-      <w:r>
-        <w:rPr>
-          <w:sz w:val="24"/>
-          <w:szCs w:val="24"/>
-        </w:rPr>
-        <w:t xml:space="preserve"> </w:t>
-      </w:r>
-      <w:proofErr w:type="spellStart"/>
-      <w:r>
-        <w:rPr>
-          <w:sz w:val="24"/>
-          <w:szCs w:val="24"/>
-        </w:rPr>
-        <w:t>recent</w:t>
-      </w:r>
-      <w:proofErr w:type="spellEnd"/>
-      <w:r>
-        <w:rPr>
-          <w:sz w:val="24"/>
-          <w:szCs w:val="24"/>
-        </w:rPr>
-        <w:t xml:space="preserve"> </w:t>
-      </w:r>
-      <w:proofErr w:type="spellStart"/>
-      <w:r>
-        <w:rPr>
-          <w:sz w:val="24"/>
-          <w:szCs w:val="24"/>
-        </w:rPr>
-        <w:t>literature</w:t>
-      </w:r>
-      <w:proofErr w:type="spellEnd"/>
-      <w:r>
-        <w:rPr>
-          <w:sz w:val="24"/>
-          <w:szCs w:val="24"/>
-        </w:rPr>
-        <w:t>. </w:t>
-      </w:r>
-      <w:proofErr w:type="spellStart"/>
+      <w:r>
+        <w:rPr>
+          <w:sz w:val="24"/>
+          <w:szCs w:val="24"/>
+        </w:rPr>
+        <w:t>Nakao, M. Special series on “effects of board games on health education and promotion” board games as a promising tool for health promotion: a review of recent literature. </w:t>
+      </w:r>
       <w:r>
         <w:rPr>
           <w:i/>
@@ -5417,29 +4280,8 @@
           <w:sz w:val="24"/>
           <w:szCs w:val="24"/>
         </w:rPr>
-        <w:t>BioPsychoSocial</w:t>
-      </w:r>
-      <w:proofErr w:type="spellEnd"/>
-      <w:r>
-        <w:rPr>
-          <w:i/>
-          <w:iCs/>
-          <w:sz w:val="24"/>
-          <w:szCs w:val="24"/>
-        </w:rPr>
-        <w:t xml:space="preserve"> </w:t>
-      </w:r>
-      <w:proofErr w:type="spellStart"/>
-      <w:r>
-        <w:rPr>
-          <w:i/>
-          <w:iCs/>
-          <w:sz w:val="24"/>
-          <w:szCs w:val="24"/>
-        </w:rPr>
-        <w:t>Med</w:t>
-      </w:r>
-      <w:proofErr w:type="spellEnd"/>
+        <w:t>BioPsychoSocial Med</w:t>
+      </w:r>
       <w:r>
         <w:rPr>
           <w:sz w:val="24"/>
@@ -5503,277 +4345,12 @@
         </w:rPr>
         <w:tab/>
       </w:r>
-      <w:proofErr w:type="spellStart"/>
-      <w:r>
-        <w:rPr>
-          <w:sz w:val="24"/>
-          <w:szCs w:val="24"/>
-        </w:rPr>
-        <w:t>Barfarazi</w:t>
-      </w:r>
-      <w:proofErr w:type="spellEnd"/>
-      <w:r>
-        <w:rPr>
-          <w:sz w:val="24"/>
-          <w:szCs w:val="24"/>
-        </w:rPr>
-        <w:t xml:space="preserve">, H., </w:t>
-      </w:r>
-      <w:proofErr w:type="spellStart"/>
-      <w:r>
-        <w:rPr>
-          <w:sz w:val="24"/>
-          <w:szCs w:val="24"/>
-        </w:rPr>
-        <w:t>Pourghaznein</w:t>
-      </w:r>
-      <w:proofErr w:type="spellEnd"/>
-      <w:r>
-        <w:rPr>
-          <w:sz w:val="24"/>
-          <w:szCs w:val="24"/>
-        </w:rPr>
-        <w:t xml:space="preserve">, T., </w:t>
-      </w:r>
-      <w:proofErr w:type="spellStart"/>
-      <w:r>
-        <w:rPr>
-          <w:sz w:val="24"/>
-          <w:szCs w:val="24"/>
-        </w:rPr>
-        <w:t>Mohajer</w:t>
-      </w:r>
-      <w:proofErr w:type="spellEnd"/>
-      <w:r>
-        <w:rPr>
-          <w:sz w:val="24"/>
-          <w:szCs w:val="24"/>
-        </w:rPr>
-        <w:t xml:space="preserve">, S., </w:t>
-      </w:r>
-      <w:proofErr w:type="spellStart"/>
-      <w:r>
-        <w:rPr>
-          <w:sz w:val="24"/>
-          <w:szCs w:val="24"/>
-        </w:rPr>
-        <w:t>Mazlom</w:t>
-      </w:r>
-      <w:proofErr w:type="spellEnd"/>
-      <w:r>
-        <w:rPr>
-          <w:sz w:val="24"/>
-          <w:szCs w:val="24"/>
-        </w:rPr>
-        <w:t xml:space="preserve">, S. R., &amp; </w:t>
-      </w:r>
-      <w:proofErr w:type="spellStart"/>
-      <w:r>
-        <w:rPr>
-          <w:sz w:val="24"/>
-          <w:szCs w:val="24"/>
-        </w:rPr>
-        <w:t>Asgharinekah</w:t>
-      </w:r>
-      <w:proofErr w:type="spellEnd"/>
-      <w:r>
-        <w:rPr>
-          <w:sz w:val="24"/>
-          <w:szCs w:val="24"/>
-        </w:rPr>
-        <w:t xml:space="preserve">, S. M. (2018). </w:t>
-      </w:r>
-      <w:proofErr w:type="spellStart"/>
-      <w:r>
-        <w:rPr>
-          <w:sz w:val="24"/>
-          <w:szCs w:val="24"/>
-        </w:rPr>
-        <w:t>Evaluating</w:t>
-      </w:r>
-      <w:proofErr w:type="spellEnd"/>
-      <w:r>
-        <w:rPr>
-          <w:sz w:val="24"/>
-          <w:szCs w:val="24"/>
-        </w:rPr>
-        <w:t xml:space="preserve"> </w:t>
-      </w:r>
-      <w:proofErr w:type="spellStart"/>
-      <w:r>
-        <w:rPr>
-          <w:sz w:val="24"/>
-          <w:szCs w:val="24"/>
-        </w:rPr>
-        <w:t>the</w:t>
-      </w:r>
-      <w:proofErr w:type="spellEnd"/>
-      <w:r>
-        <w:rPr>
-          <w:sz w:val="24"/>
-          <w:szCs w:val="24"/>
-        </w:rPr>
-        <w:t xml:space="preserve"> </w:t>
-      </w:r>
-      <w:proofErr w:type="spellStart"/>
-      <w:r>
-        <w:rPr>
-          <w:sz w:val="24"/>
-          <w:szCs w:val="24"/>
-        </w:rPr>
-        <w:t>effect</w:t>
-      </w:r>
-      <w:proofErr w:type="spellEnd"/>
-      <w:r>
-        <w:rPr>
-          <w:sz w:val="24"/>
-          <w:szCs w:val="24"/>
-        </w:rPr>
-        <w:t xml:space="preserve"> </w:t>
-      </w:r>
-      <w:proofErr w:type="spellStart"/>
-      <w:r>
-        <w:rPr>
-          <w:sz w:val="24"/>
-          <w:szCs w:val="24"/>
-        </w:rPr>
-        <w:t>of</w:t>
-      </w:r>
-      <w:proofErr w:type="spellEnd"/>
-      <w:r>
-        <w:rPr>
-          <w:sz w:val="24"/>
-          <w:szCs w:val="24"/>
-        </w:rPr>
-        <w:t xml:space="preserve"> </w:t>
-      </w:r>
-      <w:proofErr w:type="spellStart"/>
-      <w:r>
-        <w:rPr>
-          <w:sz w:val="24"/>
-          <w:szCs w:val="24"/>
-        </w:rPr>
-        <w:t>painting</w:t>
-      </w:r>
-      <w:proofErr w:type="spellEnd"/>
-      <w:r>
-        <w:rPr>
-          <w:sz w:val="24"/>
-          <w:szCs w:val="24"/>
-        </w:rPr>
-        <w:t xml:space="preserve"> </w:t>
-      </w:r>
-      <w:proofErr w:type="spellStart"/>
-      <w:r>
-        <w:rPr>
-          <w:sz w:val="24"/>
-          <w:szCs w:val="24"/>
-        </w:rPr>
-        <w:t>therapy</w:t>
-      </w:r>
-      <w:proofErr w:type="spellEnd"/>
-      <w:r>
-        <w:rPr>
-          <w:sz w:val="24"/>
-          <w:szCs w:val="24"/>
-        </w:rPr>
-        <w:t xml:space="preserve"> </w:t>
-      </w:r>
-      <w:proofErr w:type="spellStart"/>
-      <w:r>
-        <w:rPr>
-          <w:sz w:val="24"/>
-          <w:szCs w:val="24"/>
-        </w:rPr>
-        <w:t>on</w:t>
-      </w:r>
-      <w:proofErr w:type="spellEnd"/>
-      <w:r>
-        <w:rPr>
-          <w:sz w:val="24"/>
-          <w:szCs w:val="24"/>
-        </w:rPr>
-        <w:t xml:space="preserve"> </w:t>
-      </w:r>
-      <w:proofErr w:type="spellStart"/>
-      <w:r>
-        <w:rPr>
-          <w:sz w:val="24"/>
-          <w:szCs w:val="24"/>
-        </w:rPr>
-        <w:t>happiness</w:t>
-      </w:r>
-      <w:proofErr w:type="spellEnd"/>
-      <w:r>
-        <w:rPr>
-          <w:sz w:val="24"/>
-          <w:szCs w:val="24"/>
-        </w:rPr>
-        <w:t xml:space="preserve"> in </w:t>
-      </w:r>
-      <w:proofErr w:type="spellStart"/>
-      <w:r>
-        <w:rPr>
-          <w:sz w:val="24"/>
-          <w:szCs w:val="24"/>
-        </w:rPr>
-        <w:t>the</w:t>
-      </w:r>
-      <w:proofErr w:type="spellEnd"/>
-      <w:r>
-        <w:rPr>
-          <w:sz w:val="24"/>
-          <w:szCs w:val="24"/>
-        </w:rPr>
-        <w:t xml:space="preserve"> </w:t>
-      </w:r>
-      <w:proofErr w:type="spellStart"/>
-      <w:r>
-        <w:rPr>
-          <w:sz w:val="24"/>
-          <w:szCs w:val="24"/>
-        </w:rPr>
-        <w:t>elderly</w:t>
-      </w:r>
-      <w:proofErr w:type="spellEnd"/>
-      <w:r>
-        <w:rPr>
-          <w:sz w:val="24"/>
-          <w:szCs w:val="24"/>
-        </w:rPr>
-        <w:t xml:space="preserve">. </w:t>
-      </w:r>
-      <w:proofErr w:type="spellStart"/>
-      <w:r>
-        <w:rPr>
-          <w:sz w:val="24"/>
-          <w:szCs w:val="24"/>
-        </w:rPr>
-        <w:t>Evidence</w:t>
-      </w:r>
-      <w:proofErr w:type="spellEnd"/>
-      <w:r>
-        <w:rPr>
-          <w:sz w:val="24"/>
-          <w:szCs w:val="24"/>
-        </w:rPr>
-        <w:t xml:space="preserve"> </w:t>
-      </w:r>
-      <w:proofErr w:type="spellStart"/>
-      <w:r>
-        <w:rPr>
-          <w:sz w:val="24"/>
-          <w:szCs w:val="24"/>
-        </w:rPr>
-        <w:t>Based</w:t>
-      </w:r>
-      <w:proofErr w:type="spellEnd"/>
-      <w:r>
-        <w:rPr>
-          <w:sz w:val="24"/>
-          <w:szCs w:val="24"/>
-        </w:rPr>
-        <w:t xml:space="preserve"> Care, 8(3), 17-26. </w:t>
+      <w:r>
+        <w:rPr>
+          <w:sz w:val="24"/>
+          <w:szCs w:val="24"/>
+        </w:rPr>
+        <w:t xml:space="preserve">Barfarazi, H., Pourghaznein, T., Mohajer, S., Mazlom, S. R., &amp; Asgharinekah, S. M. (2018). Evaluating the effect of painting therapy on happiness in the elderly. Evidence Based Care, 8(3), 17-26. </w:t>
       </w:r>
       <w:hyperlink r:id="rId27" w:history="1">
         <w:r>
@@ -5829,199 +4406,7 @@
           <w:sz w:val="24"/>
           <w:szCs w:val="24"/>
         </w:rPr>
-        <w:t xml:space="preserve">Goldstein, J., </w:t>
-      </w:r>
-      <w:proofErr w:type="spellStart"/>
-      <w:r>
-        <w:rPr>
-          <w:sz w:val="24"/>
-          <w:szCs w:val="24"/>
-        </w:rPr>
-        <w:t>Cajko</w:t>
-      </w:r>
-      <w:proofErr w:type="spellEnd"/>
-      <w:r>
-        <w:rPr>
-          <w:sz w:val="24"/>
-          <w:szCs w:val="24"/>
-        </w:rPr>
-        <w:t xml:space="preserve">, L., </w:t>
-      </w:r>
-      <w:proofErr w:type="spellStart"/>
-      <w:r>
-        <w:rPr>
-          <w:sz w:val="24"/>
-          <w:szCs w:val="24"/>
-        </w:rPr>
-        <w:t>Oosterbroek</w:t>
-      </w:r>
-      <w:proofErr w:type="spellEnd"/>
-      <w:r>
-        <w:rPr>
-          <w:sz w:val="24"/>
-          <w:szCs w:val="24"/>
-        </w:rPr>
-        <w:t xml:space="preserve">, M., </w:t>
-      </w:r>
-      <w:proofErr w:type="spellStart"/>
-      <w:r>
-        <w:rPr>
-          <w:sz w:val="24"/>
-          <w:szCs w:val="24"/>
-        </w:rPr>
-        <w:t>Michielsen</w:t>
-      </w:r>
-      <w:proofErr w:type="spellEnd"/>
-      <w:r>
-        <w:rPr>
-          <w:sz w:val="24"/>
-          <w:szCs w:val="24"/>
-        </w:rPr>
-        <w:t xml:space="preserve">, M., Van </w:t>
-      </w:r>
-      <w:proofErr w:type="spellStart"/>
-      <w:r>
-        <w:rPr>
-          <w:sz w:val="24"/>
-          <w:szCs w:val="24"/>
-        </w:rPr>
-        <w:t>Houten</w:t>
-      </w:r>
-      <w:proofErr w:type="spellEnd"/>
-      <w:r>
-        <w:rPr>
-          <w:sz w:val="24"/>
-          <w:szCs w:val="24"/>
-        </w:rPr>
-        <w:t xml:space="preserve">, O., &amp; </w:t>
-      </w:r>
-      <w:proofErr w:type="spellStart"/>
-      <w:r>
-        <w:rPr>
-          <w:sz w:val="24"/>
-          <w:szCs w:val="24"/>
-        </w:rPr>
-        <w:t>Salverda</w:t>
-      </w:r>
-      <w:proofErr w:type="spellEnd"/>
-      <w:r>
-        <w:rPr>
-          <w:sz w:val="24"/>
-          <w:szCs w:val="24"/>
-        </w:rPr>
-        <w:t xml:space="preserve">, F. (1997). Video </w:t>
-      </w:r>
-      <w:proofErr w:type="spellStart"/>
-      <w:r>
-        <w:rPr>
-          <w:sz w:val="24"/>
-          <w:szCs w:val="24"/>
-        </w:rPr>
-        <w:t>games</w:t>
-      </w:r>
-      <w:proofErr w:type="spellEnd"/>
-      <w:r>
-        <w:rPr>
-          <w:sz w:val="24"/>
-          <w:szCs w:val="24"/>
-        </w:rPr>
-        <w:t xml:space="preserve"> and </w:t>
-      </w:r>
-      <w:proofErr w:type="spellStart"/>
-      <w:r>
-        <w:rPr>
-          <w:sz w:val="24"/>
-          <w:szCs w:val="24"/>
-        </w:rPr>
-        <w:t>the</w:t>
-      </w:r>
-      <w:proofErr w:type="spellEnd"/>
-      <w:r>
-        <w:rPr>
-          <w:sz w:val="24"/>
-          <w:szCs w:val="24"/>
-        </w:rPr>
-        <w:t xml:space="preserve"> </w:t>
-      </w:r>
-      <w:proofErr w:type="spellStart"/>
-      <w:r>
-        <w:rPr>
-          <w:sz w:val="24"/>
-          <w:szCs w:val="24"/>
-        </w:rPr>
-        <w:t>elderly</w:t>
-      </w:r>
-      <w:proofErr w:type="spellEnd"/>
-      <w:r>
-        <w:rPr>
-          <w:sz w:val="24"/>
-          <w:szCs w:val="24"/>
-        </w:rPr>
-        <w:t xml:space="preserve">. Social </w:t>
-      </w:r>
-      <w:proofErr w:type="spellStart"/>
-      <w:r>
-        <w:rPr>
-          <w:sz w:val="24"/>
-          <w:szCs w:val="24"/>
-        </w:rPr>
-        <w:t>Behavior</w:t>
-      </w:r>
-      <w:proofErr w:type="spellEnd"/>
-      <w:r>
-        <w:rPr>
-          <w:sz w:val="24"/>
-          <w:szCs w:val="24"/>
-        </w:rPr>
-        <w:t xml:space="preserve"> and </w:t>
-      </w:r>
-      <w:proofErr w:type="spellStart"/>
-      <w:r>
-        <w:rPr>
-          <w:sz w:val="24"/>
-          <w:szCs w:val="24"/>
-        </w:rPr>
-        <w:t>Personality</w:t>
-      </w:r>
-      <w:proofErr w:type="spellEnd"/>
-      <w:r>
-        <w:rPr>
-          <w:sz w:val="24"/>
-          <w:szCs w:val="24"/>
-        </w:rPr>
-        <w:t xml:space="preserve">: </w:t>
-      </w:r>
-      <w:proofErr w:type="spellStart"/>
-      <w:r>
-        <w:rPr>
-          <w:sz w:val="24"/>
-          <w:szCs w:val="24"/>
-        </w:rPr>
-        <w:t>An</w:t>
-      </w:r>
-      <w:proofErr w:type="spellEnd"/>
-      <w:r>
-        <w:rPr>
-          <w:sz w:val="24"/>
-          <w:szCs w:val="24"/>
-        </w:rPr>
-        <w:t xml:space="preserve"> International </w:t>
-      </w:r>
-      <w:proofErr w:type="spellStart"/>
-      <w:r>
-        <w:rPr>
-          <w:sz w:val="24"/>
-          <w:szCs w:val="24"/>
-        </w:rPr>
-        <w:t>Journal</w:t>
-      </w:r>
-      <w:proofErr w:type="spellEnd"/>
-      <w:r>
-        <w:rPr>
-          <w:sz w:val="24"/>
-          <w:szCs w:val="24"/>
-        </w:rPr>
-        <w:t xml:space="preserve">, 25(4), 345-352. </w:t>
+        <w:t xml:space="preserve">Goldstein, J., Cajko, L., Oosterbroek, M., Michielsen, M., Van Houten, O., &amp; Salverda, F. (1997). Video games and the elderly. Social Behavior and Personality: An International Journal, 25(4), 345-352. </w:t>
       </w:r>
       <w:hyperlink r:id="rId28" w:history="1">
         <w:r>
@@ -6077,199 +4462,7 @@
           <w:sz w:val="24"/>
           <w:szCs w:val="24"/>
         </w:rPr>
-        <w:t xml:space="preserve">Smith, S. T., </w:t>
-      </w:r>
-      <w:proofErr w:type="spellStart"/>
-      <w:r>
-        <w:rPr>
-          <w:sz w:val="24"/>
-          <w:szCs w:val="24"/>
-        </w:rPr>
-        <w:t>Talaei-Khoei</w:t>
-      </w:r>
-      <w:proofErr w:type="spellEnd"/>
-      <w:r>
-        <w:rPr>
-          <w:sz w:val="24"/>
-          <w:szCs w:val="24"/>
-        </w:rPr>
-        <w:t xml:space="preserve">, A., Ray, M., &amp; Ray, P. (2009). Electronic </w:t>
-      </w:r>
-      <w:proofErr w:type="spellStart"/>
-      <w:r>
-        <w:rPr>
-          <w:sz w:val="24"/>
-          <w:szCs w:val="24"/>
-        </w:rPr>
-        <w:t>games</w:t>
-      </w:r>
-      <w:proofErr w:type="spellEnd"/>
-      <w:r>
-        <w:rPr>
-          <w:sz w:val="24"/>
-          <w:szCs w:val="24"/>
-        </w:rPr>
-        <w:t xml:space="preserve"> </w:t>
-      </w:r>
-      <w:proofErr w:type="spellStart"/>
-      <w:r>
-        <w:rPr>
-          <w:sz w:val="24"/>
-          <w:szCs w:val="24"/>
-        </w:rPr>
-        <w:t>for</w:t>
-      </w:r>
-      <w:proofErr w:type="spellEnd"/>
-      <w:r>
-        <w:rPr>
-          <w:sz w:val="24"/>
-          <w:szCs w:val="24"/>
-        </w:rPr>
-        <w:t xml:space="preserve"> </w:t>
-      </w:r>
-      <w:proofErr w:type="spellStart"/>
-      <w:r>
-        <w:rPr>
-          <w:sz w:val="24"/>
-          <w:szCs w:val="24"/>
-        </w:rPr>
-        <w:t>aged</w:t>
-      </w:r>
-      <w:proofErr w:type="spellEnd"/>
-      <w:r>
-        <w:rPr>
-          <w:sz w:val="24"/>
-          <w:szCs w:val="24"/>
-        </w:rPr>
-        <w:t xml:space="preserve"> care and </w:t>
-      </w:r>
-      <w:proofErr w:type="spellStart"/>
-      <w:r>
-        <w:rPr>
-          <w:sz w:val="24"/>
-          <w:szCs w:val="24"/>
-        </w:rPr>
-        <w:t>rehabilitation</w:t>
-      </w:r>
-      <w:proofErr w:type="spellEnd"/>
-      <w:r>
-        <w:rPr>
-          <w:sz w:val="24"/>
-          <w:szCs w:val="24"/>
-        </w:rPr>
-        <w:t xml:space="preserve">. En 2009 11th International </w:t>
-      </w:r>
-      <w:proofErr w:type="spellStart"/>
-      <w:r>
-        <w:rPr>
-          <w:sz w:val="24"/>
-          <w:szCs w:val="24"/>
-        </w:rPr>
-        <w:t>Conference</w:t>
-      </w:r>
-      <w:proofErr w:type="spellEnd"/>
-      <w:r>
-        <w:rPr>
-          <w:sz w:val="24"/>
-          <w:szCs w:val="24"/>
-        </w:rPr>
-        <w:t xml:space="preserve"> </w:t>
-      </w:r>
-      <w:proofErr w:type="spellStart"/>
-      <w:r>
-        <w:rPr>
-          <w:sz w:val="24"/>
-          <w:szCs w:val="24"/>
-        </w:rPr>
-        <w:t>on</w:t>
-      </w:r>
-      <w:proofErr w:type="spellEnd"/>
-      <w:r>
-        <w:rPr>
-          <w:sz w:val="24"/>
-          <w:szCs w:val="24"/>
-        </w:rPr>
-        <w:t xml:space="preserve"> e-</w:t>
-      </w:r>
-      <w:proofErr w:type="spellStart"/>
-      <w:r>
-        <w:rPr>
-          <w:sz w:val="24"/>
-          <w:szCs w:val="24"/>
-        </w:rPr>
-        <w:t>Health</w:t>
-      </w:r>
-      <w:proofErr w:type="spellEnd"/>
-      <w:r>
-        <w:rPr>
-          <w:sz w:val="24"/>
-          <w:szCs w:val="24"/>
-        </w:rPr>
-        <w:t xml:space="preserve"> </w:t>
-      </w:r>
-      <w:proofErr w:type="spellStart"/>
-      <w:r>
-        <w:rPr>
-          <w:sz w:val="24"/>
-          <w:szCs w:val="24"/>
-        </w:rPr>
-        <w:t>Networking</w:t>
-      </w:r>
-      <w:proofErr w:type="spellEnd"/>
-      <w:r>
-        <w:rPr>
-          <w:sz w:val="24"/>
-          <w:szCs w:val="24"/>
-        </w:rPr>
-        <w:t xml:space="preserve">, </w:t>
-      </w:r>
-      <w:proofErr w:type="spellStart"/>
-      <w:r>
-        <w:rPr>
-          <w:sz w:val="24"/>
-          <w:szCs w:val="24"/>
-        </w:rPr>
-        <w:t>Applications</w:t>
-      </w:r>
-      <w:proofErr w:type="spellEnd"/>
-      <w:r>
-        <w:rPr>
-          <w:sz w:val="24"/>
-          <w:szCs w:val="24"/>
-        </w:rPr>
-        <w:t xml:space="preserve"> and </w:t>
-      </w:r>
-      <w:proofErr w:type="spellStart"/>
-      <w:r>
-        <w:rPr>
-          <w:sz w:val="24"/>
-          <w:szCs w:val="24"/>
-        </w:rPr>
-        <w:t>Services</w:t>
-      </w:r>
-      <w:proofErr w:type="spellEnd"/>
-      <w:r>
-        <w:rPr>
-          <w:sz w:val="24"/>
-          <w:szCs w:val="24"/>
-        </w:rPr>
-        <w:t xml:space="preserve"> (</w:t>
-      </w:r>
-      <w:proofErr w:type="spellStart"/>
-      <w:r>
-        <w:rPr>
-          <w:sz w:val="24"/>
-          <w:szCs w:val="24"/>
-        </w:rPr>
-        <w:t>Healthcom</w:t>
-      </w:r>
-      <w:proofErr w:type="spellEnd"/>
-      <w:r>
-        <w:rPr>
-          <w:sz w:val="24"/>
-          <w:szCs w:val="24"/>
-        </w:rPr>
-        <w:t xml:space="preserve">) (pp. 42–47). </w:t>
+        <w:t xml:space="preserve">Smith, S. T., Talaei-Khoei, A., Ray, M., &amp; Ray, P. (2009). Electronic games for aged care and rehabilitation. En 2009 11th International Conference on e-Health Networking, Applications and Services (Healthcom) (pp. 42–47). </w:t>
       </w:r>
       <w:hyperlink r:id="rId29" w:history="1">
         <w:r>
@@ -6321,277 +4514,12 @@
         </w:rPr>
         <w:tab/>
       </w:r>
-      <w:proofErr w:type="spellStart"/>
-      <w:r>
-        <w:rPr>
-          <w:sz w:val="24"/>
-          <w:szCs w:val="24"/>
-        </w:rPr>
-        <w:t>Naudé</w:t>
-      </w:r>
-      <w:proofErr w:type="spellEnd"/>
-      <w:r>
-        <w:rPr>
-          <w:sz w:val="24"/>
-          <w:szCs w:val="24"/>
-        </w:rPr>
-        <w:t xml:space="preserve">, B., </w:t>
-      </w:r>
-      <w:proofErr w:type="spellStart"/>
-      <w:r>
-        <w:rPr>
-          <w:sz w:val="24"/>
-          <w:szCs w:val="24"/>
-        </w:rPr>
-        <w:t>Rigaud</w:t>
-      </w:r>
-      <w:proofErr w:type="spellEnd"/>
-      <w:r>
-        <w:rPr>
-          <w:sz w:val="24"/>
-          <w:szCs w:val="24"/>
-        </w:rPr>
-        <w:t xml:space="preserve">, A.-S., &amp; Pino, M. (2022). Video </w:t>
-      </w:r>
-      <w:proofErr w:type="spellStart"/>
-      <w:r>
-        <w:rPr>
-          <w:sz w:val="24"/>
-          <w:szCs w:val="24"/>
-        </w:rPr>
-        <w:t>calls</w:t>
-      </w:r>
-      <w:proofErr w:type="spellEnd"/>
-      <w:r>
-        <w:rPr>
-          <w:sz w:val="24"/>
-          <w:szCs w:val="24"/>
-        </w:rPr>
-        <w:t xml:space="preserve"> </w:t>
-      </w:r>
-      <w:proofErr w:type="spellStart"/>
-      <w:r>
-        <w:rPr>
-          <w:sz w:val="24"/>
-          <w:szCs w:val="24"/>
-        </w:rPr>
-        <w:t>for</w:t>
-      </w:r>
-      <w:proofErr w:type="spellEnd"/>
-      <w:r>
-        <w:rPr>
-          <w:sz w:val="24"/>
-          <w:szCs w:val="24"/>
-        </w:rPr>
-        <w:t xml:space="preserve"> </w:t>
-      </w:r>
-      <w:proofErr w:type="spellStart"/>
-      <w:r>
-        <w:rPr>
-          <w:sz w:val="24"/>
-          <w:szCs w:val="24"/>
-        </w:rPr>
-        <w:t>older</w:t>
-      </w:r>
-      <w:proofErr w:type="spellEnd"/>
-      <w:r>
-        <w:rPr>
-          <w:sz w:val="24"/>
-          <w:szCs w:val="24"/>
-        </w:rPr>
-        <w:t xml:space="preserve"> </w:t>
-      </w:r>
-      <w:proofErr w:type="spellStart"/>
-      <w:r>
-        <w:rPr>
-          <w:sz w:val="24"/>
-          <w:szCs w:val="24"/>
-        </w:rPr>
-        <w:t>adults</w:t>
-      </w:r>
-      <w:proofErr w:type="spellEnd"/>
-      <w:r>
-        <w:rPr>
-          <w:sz w:val="24"/>
-          <w:szCs w:val="24"/>
-        </w:rPr>
-        <w:t xml:space="preserve">: A narrative </w:t>
-      </w:r>
-      <w:proofErr w:type="spellStart"/>
-      <w:r>
-        <w:rPr>
-          <w:sz w:val="24"/>
-          <w:szCs w:val="24"/>
-        </w:rPr>
-        <w:t>review</w:t>
-      </w:r>
-      <w:proofErr w:type="spellEnd"/>
-      <w:r>
-        <w:rPr>
-          <w:sz w:val="24"/>
-          <w:szCs w:val="24"/>
-        </w:rPr>
-        <w:t xml:space="preserve"> </w:t>
-      </w:r>
-      <w:proofErr w:type="spellStart"/>
-      <w:r>
-        <w:rPr>
-          <w:sz w:val="24"/>
-          <w:szCs w:val="24"/>
-        </w:rPr>
-        <w:t>of</w:t>
-      </w:r>
-      <w:proofErr w:type="spellEnd"/>
-      <w:r>
-        <w:rPr>
-          <w:sz w:val="24"/>
-          <w:szCs w:val="24"/>
-        </w:rPr>
-        <w:t xml:space="preserve"> </w:t>
-      </w:r>
-      <w:proofErr w:type="spellStart"/>
-      <w:r>
-        <w:rPr>
-          <w:sz w:val="24"/>
-          <w:szCs w:val="24"/>
-        </w:rPr>
-        <w:t>experiments</w:t>
-      </w:r>
-      <w:proofErr w:type="spellEnd"/>
-      <w:r>
-        <w:rPr>
-          <w:sz w:val="24"/>
-          <w:szCs w:val="24"/>
-        </w:rPr>
-        <w:t xml:space="preserve"> </w:t>
-      </w:r>
-      <w:proofErr w:type="spellStart"/>
-      <w:r>
-        <w:rPr>
-          <w:sz w:val="24"/>
-          <w:szCs w:val="24"/>
-        </w:rPr>
-        <w:t>involving</w:t>
-      </w:r>
-      <w:proofErr w:type="spellEnd"/>
-      <w:r>
-        <w:rPr>
-          <w:sz w:val="24"/>
-          <w:szCs w:val="24"/>
-        </w:rPr>
-        <w:t xml:space="preserve"> </w:t>
-      </w:r>
-      <w:proofErr w:type="spellStart"/>
-      <w:r>
-        <w:rPr>
-          <w:sz w:val="24"/>
-          <w:szCs w:val="24"/>
-        </w:rPr>
-        <w:t>older</w:t>
-      </w:r>
-      <w:proofErr w:type="spellEnd"/>
-      <w:r>
-        <w:rPr>
-          <w:sz w:val="24"/>
-          <w:szCs w:val="24"/>
-        </w:rPr>
-        <w:t xml:space="preserve"> </w:t>
-      </w:r>
-      <w:proofErr w:type="spellStart"/>
-      <w:r>
-        <w:rPr>
-          <w:sz w:val="24"/>
-          <w:szCs w:val="24"/>
-        </w:rPr>
-        <w:t>adults</w:t>
-      </w:r>
-      <w:proofErr w:type="spellEnd"/>
-      <w:r>
-        <w:rPr>
-          <w:sz w:val="24"/>
-          <w:szCs w:val="24"/>
-        </w:rPr>
-        <w:t xml:space="preserve"> in </w:t>
-      </w:r>
-      <w:proofErr w:type="spellStart"/>
-      <w:r>
-        <w:rPr>
-          <w:sz w:val="24"/>
-          <w:szCs w:val="24"/>
-        </w:rPr>
-        <w:t>elderly</w:t>
-      </w:r>
-      <w:proofErr w:type="spellEnd"/>
-      <w:r>
-        <w:rPr>
-          <w:sz w:val="24"/>
-          <w:szCs w:val="24"/>
-        </w:rPr>
-        <w:t xml:space="preserve"> care </w:t>
-      </w:r>
-      <w:proofErr w:type="spellStart"/>
-      <w:r>
-        <w:rPr>
-          <w:sz w:val="24"/>
-          <w:szCs w:val="24"/>
-        </w:rPr>
-        <w:t>institutions</w:t>
-      </w:r>
-      <w:proofErr w:type="spellEnd"/>
-      <w:r>
-        <w:rPr>
-          <w:sz w:val="24"/>
-          <w:szCs w:val="24"/>
-        </w:rPr>
-        <w:t xml:space="preserve">. </w:t>
-      </w:r>
-      <w:proofErr w:type="spellStart"/>
-      <w:r>
-        <w:rPr>
-          <w:sz w:val="24"/>
-          <w:szCs w:val="24"/>
-        </w:rPr>
-        <w:t>Frontiers</w:t>
-      </w:r>
-      <w:proofErr w:type="spellEnd"/>
-      <w:r>
-        <w:rPr>
-          <w:sz w:val="24"/>
-          <w:szCs w:val="24"/>
-        </w:rPr>
-        <w:t xml:space="preserve"> in </w:t>
-      </w:r>
-      <w:proofErr w:type="spellStart"/>
-      <w:r>
-        <w:rPr>
-          <w:sz w:val="24"/>
-          <w:szCs w:val="24"/>
-        </w:rPr>
-        <w:t>Public</w:t>
-      </w:r>
-      <w:proofErr w:type="spellEnd"/>
-      <w:r>
-        <w:rPr>
-          <w:sz w:val="24"/>
-          <w:szCs w:val="24"/>
-        </w:rPr>
-        <w:t xml:space="preserve"> </w:t>
-      </w:r>
-      <w:proofErr w:type="spellStart"/>
-      <w:r>
-        <w:rPr>
-          <w:sz w:val="24"/>
-          <w:szCs w:val="24"/>
-        </w:rPr>
-        <w:t>Health</w:t>
-      </w:r>
-      <w:proofErr w:type="spellEnd"/>
-      <w:r>
-        <w:rPr>
-          <w:sz w:val="24"/>
-          <w:szCs w:val="24"/>
-        </w:rPr>
-        <w:t xml:space="preserve">, 9, 751150. </w:t>
+      <w:r>
+        <w:rPr>
+          <w:sz w:val="24"/>
+          <w:szCs w:val="24"/>
+        </w:rPr>
+        <w:t xml:space="preserve">Naudé, B., Rigaud, A.-S., &amp; Pino, M. (2022). Video calls for older adults: A narrative review of experiments involving older adults in elderly care institutions. Frontiers in Public Health, 9, 751150. </w:t>
       </w:r>
       <w:hyperlink r:id="rId30" w:history="1">
         <w:r>
@@ -6687,137 +4615,57 @@
           <w:sz w:val="24"/>
           <w:szCs w:val="24"/>
         </w:rPr>
-        <w:t xml:space="preserve">-NPC: Personaje no jugable de un videojuego que, por lo general, tiene como función realizar diversas interacciones con el jugador. Siglas en inglés de “Non </w:t>
-      </w:r>
-      <w:proofErr w:type="spellStart"/>
-      <w:r>
-        <w:rPr>
-          <w:sz w:val="24"/>
-          <w:szCs w:val="24"/>
-        </w:rPr>
-        <w:t>playable</w:t>
-      </w:r>
-      <w:proofErr w:type="spellEnd"/>
-      <w:r>
-        <w:rPr>
-          <w:sz w:val="24"/>
-          <w:szCs w:val="24"/>
-        </w:rPr>
-        <w:t xml:space="preserve"> </w:t>
-      </w:r>
-      <w:proofErr w:type="spellStart"/>
-      <w:r>
-        <w:rPr>
-          <w:sz w:val="24"/>
-          <w:szCs w:val="24"/>
-        </w:rPr>
-        <w:t>character</w:t>
-      </w:r>
-      <w:proofErr w:type="spellEnd"/>
-      <w:r>
-        <w:rPr>
-          <w:sz w:val="24"/>
-          <w:szCs w:val="24"/>
-        </w:rPr>
-        <w:t>”.</w:t>
-      </w:r>
-    </w:p>
-    <w:p>
-      <w:pPr>
-        <w:pStyle w:val="Prrafodelista"/>
-        <w:rPr>
-          <w:sz w:val="24"/>
-          <w:szCs w:val="24"/>
-        </w:rPr>
-      </w:pPr>
-    </w:p>
-    <w:p>
-      <w:pPr>
-        <w:pStyle w:val="Prrafodelista"/>
-        <w:rPr>
-          <w:sz w:val="24"/>
-          <w:szCs w:val="24"/>
-        </w:rPr>
-      </w:pPr>
-      <w:r>
-        <w:rPr>
-          <w:sz w:val="24"/>
-          <w:szCs w:val="24"/>
-        </w:rPr>
-        <w:t>-</w:t>
-      </w:r>
-      <w:proofErr w:type="spellStart"/>
-      <w:r>
-        <w:rPr>
-          <w:sz w:val="24"/>
-          <w:szCs w:val="24"/>
-        </w:rPr>
-        <w:t>Path</w:t>
-      </w:r>
-      <w:proofErr w:type="spellEnd"/>
-      <w:r>
-        <w:rPr>
-          <w:sz w:val="24"/>
-          <w:szCs w:val="24"/>
-        </w:rPr>
-        <w:t xml:space="preserve"> </w:t>
-      </w:r>
-      <w:proofErr w:type="spellStart"/>
-      <w:r>
-        <w:rPr>
-          <w:sz w:val="24"/>
-          <w:szCs w:val="24"/>
-        </w:rPr>
-        <w:t>finding</w:t>
-      </w:r>
-      <w:proofErr w:type="spellEnd"/>
-      <w:r>
-        <w:rPr>
-          <w:sz w:val="24"/>
-          <w:szCs w:val="24"/>
-        </w:rPr>
-        <w:t>: Trazado más corto entre dos puntos calculado por un algoritmo basado, por lo general, en el algoritmo de Dijkstra. En el caso de los videojuegos el algoritmo debe evitar obstáculos además de encontrar el camino más corto.</w:t>
-      </w:r>
-    </w:p>
-    <w:p>
-      <w:pPr>
-        <w:pStyle w:val="Prrafodelista"/>
-        <w:rPr>
-          <w:sz w:val="24"/>
-          <w:szCs w:val="24"/>
-        </w:rPr>
-      </w:pPr>
-    </w:p>
-    <w:p>
-      <w:pPr>
-        <w:pStyle w:val="Prrafodelista"/>
-        <w:rPr>
-          <w:sz w:val="24"/>
-          <w:szCs w:val="24"/>
-        </w:rPr>
-      </w:pPr>
-      <w:r>
-        <w:rPr>
-          <w:sz w:val="24"/>
-          <w:szCs w:val="24"/>
-        </w:rPr>
-        <w:t xml:space="preserve">-TTS: Los sistemas </w:t>
-      </w:r>
-      <w:proofErr w:type="spellStart"/>
-      <w:r>
-        <w:rPr>
-          <w:sz w:val="24"/>
-          <w:szCs w:val="24"/>
-        </w:rPr>
-        <w:t>text-to-speech</w:t>
-      </w:r>
-      <w:proofErr w:type="spellEnd"/>
-      <w:r>
-        <w:rPr>
-          <w:sz w:val="24"/>
-          <w:szCs w:val="24"/>
-        </w:rPr>
-        <w:t xml:space="preserve"> (TTS), convierten el lenguaje de texto normal en habla</w:t>
+        <w:t>-NPC: Personaje no jugable de un videojuego que, por lo general, tiene como función realizar diversas interacciones con el jugador. Siglas en inglés de “Non playable character”.</w:t>
+      </w:r>
+    </w:p>
+    <w:p>
+      <w:pPr>
+        <w:pStyle w:val="Prrafodelista"/>
+        <w:rPr>
+          <w:sz w:val="24"/>
+          <w:szCs w:val="24"/>
+        </w:rPr>
+      </w:pPr>
+    </w:p>
+    <w:p>
+      <w:pPr>
+        <w:pStyle w:val="Prrafodelista"/>
+        <w:rPr>
+          <w:sz w:val="24"/>
+          <w:szCs w:val="24"/>
+        </w:rPr>
+      </w:pPr>
+      <w:r>
+        <w:rPr>
+          <w:sz w:val="24"/>
+          <w:szCs w:val="24"/>
+        </w:rPr>
+        <w:t>-Path finding: Trazado más corto entre dos puntos calculado por un algoritmo basado, por lo general, en el algoritmo de Dijkstra. En el caso de los videojuegos el algoritmo debe evitar obstáculos además de encontrar el camino más corto.</w:t>
+      </w:r>
+    </w:p>
+    <w:p>
+      <w:pPr>
+        <w:pStyle w:val="Prrafodelista"/>
+        <w:rPr>
+          <w:sz w:val="24"/>
+          <w:szCs w:val="24"/>
+        </w:rPr>
+      </w:pPr>
+    </w:p>
+    <w:p>
+      <w:pPr>
+        <w:pStyle w:val="Prrafodelista"/>
+        <w:rPr>
+          <w:sz w:val="24"/>
+          <w:szCs w:val="24"/>
+        </w:rPr>
+      </w:pPr>
+      <w:r>
+        <w:rPr>
+          <w:sz w:val="24"/>
+          <w:szCs w:val="24"/>
+        </w:rPr>
+        <w:t>-TTS: Los sistemas text-to-speech (TTS), convierten el lenguaje de texto normal en habla</w:t>
       </w:r>
       <w:r>
         <w:rPr>
@@ -6871,6 +4719,31 @@
           <w:szCs w:val="24"/>
         </w:rPr>
         <w:t>.</w:t>
+      </w:r>
+    </w:p>
+    <w:p>
+      <w:pPr>
+        <w:pStyle w:val="Prrafodelista"/>
+        <w:rPr>
+          <w:sz w:val="24"/>
+          <w:szCs w:val="24"/>
+        </w:rPr>
+      </w:pPr>
+    </w:p>
+    <w:p>
+      <w:pPr>
+        <w:pStyle w:val="Prrafodelista"/>
+        <w:rPr>
+          <w:sz w:val="24"/>
+          <w:szCs w:val="24"/>
+        </w:rPr>
+      </w:pPr>
+      <w:r>
+        <w:rPr>
+          <w:sz w:val="24"/>
+          <w:szCs w:val="24"/>
+        </w:rPr>
+        <w:t>-Prefab: Derivado de prefabricado, se utiliza en unity para describir aquellos objetos que se han creado con antelación y que pueden ser instanciados en cualquier momento.</w:t>
       </w:r>
     </w:p>
     <w:sectPr>

</xml_diff>